<commit_message>
Update to user guide
</commit_message>
<xml_diff>
--- a/docs/LANDIS-II Net Ecosystem CN Succession v7.0 User Guide.docx
+++ b/docs/LANDIS-II Net Ecosystem CN Succession v7.0 User Guide.docx
@@ -12942,21 +12942,7 @@
         <w:rPr>
           <w:i/>
         </w:rPr>
-        <w:t xml:space="preserve">An initial (time zero) climate stream is still required for initialization (see the climate library user’s manual- LANDIS-II Climate Library v1.0 User Guide).  This is an artifact of the Climate </w:t>
-      </w:r>
-      <w:proofErr w:type="gramStart"/>
-      <w:r>
-        <w:rPr>
-          <w:i/>
-        </w:rPr>
-        <w:t>Library</w:t>
-      </w:r>
-      <w:proofErr w:type="gramEnd"/>
-      <w:r>
-        <w:rPr>
-          <w:i/>
-        </w:rPr>
-        <w:t xml:space="preserve"> and this data is not used.</w:t>
+        <w:t>An initial (time zero) climate stream is still required for initialization (see the climate library user’s manual- LANDIS-II Climate Library v1.0 User Guide).  This is an artifact of the Climate Library and this data is not used.</w:t>
       </w:r>
     </w:p>
     <w:p>
@@ -13026,26 +13012,10 @@
         <w:pStyle w:val="textbody"/>
       </w:pPr>
       <w:r>
-        <w:t xml:space="preserve">NECN provides an interface to dead biomass for all disturbances, </w:t>
-      </w:r>
-      <w:proofErr w:type="gramStart"/>
-      <w:r>
-        <w:t>regardless</w:t>
-      </w:r>
-      <w:proofErr w:type="gramEnd"/>
-      <w:r>
-        <w:t xml:space="preserve"> whether they are Base (‘age-only’) or Biomass disturbances</w:t>
-      </w:r>
-      <w:r>
-        <w:t xml:space="preserve">.  For example, a User </w:t>
-      </w:r>
-      <w:proofErr w:type="gramStart"/>
-      <w:r>
-        <w:t>is able to</w:t>
-      </w:r>
-      <w:proofErr w:type="gramEnd"/>
-      <w:r>
-        <w:t xml:space="preserve"> run </w:t>
+        <w:t>NECN provides an interface to dead biomass for all disturbances, regardless whether they are Base (‘age-only’) or Biomass disturbances</w:t>
+      </w:r>
+      <w:r>
+        <w:t xml:space="preserve">.  For example, a User is able to run </w:t>
       </w:r>
       <w:r>
         <w:t>the</w:t>
@@ -13329,15 +13299,7 @@
         </w:numPr>
       </w:pPr>
       <w:r>
-        <w:t xml:space="preserve">Stormflow is taken out of water above field capacity (FC) before the calculation of AET. Remaining water above FC is not immediately </w:t>
-      </w:r>
-      <w:proofErr w:type="gramStart"/>
-      <w:r>
-        <w:t>discarded, but</w:t>
-      </w:r>
-      <w:proofErr w:type="gramEnd"/>
-      <w:r>
-        <w:t xml:space="preserve"> is available for AET. </w:t>
+        <w:t xml:space="preserve">Stormflow is taken out of water above field capacity (FC) before the calculation of AET. Remaining water above FC is not immediately discarded, but is available for AET. </w:t>
       </w:r>
     </w:p>
     <w:p>
@@ -13428,15 +13390,7 @@
         </w:numPr>
       </w:pPr>
       <w:r>
-        <w:t>Drought mortality is a probabilistic process which may vary depending on climatic water deficit, temperature, or soil water content. This process is mechanism-</w:t>
-      </w:r>
-      <w:proofErr w:type="gramStart"/>
-      <w:r>
-        <w:t>agnostic, and</w:t>
-      </w:r>
-      <w:proofErr w:type="gramEnd"/>
-      <w:r>
-        <w:t xml:space="preserve"> may incorporate climate-associated mortality from any proximate cause. </w:t>
+        <w:t xml:space="preserve">Drought mortality is a probabilistic process which may vary depending on climatic water deficit, temperature, or soil water content. This process is mechanism-agnostic, and may incorporate climate-associated mortality from any proximate cause. </w:t>
       </w:r>
       <w:r>
         <w:rPr>
@@ -13552,15 +13506,7 @@
         </w:numPr>
       </w:pPr>
       <w:r>
-        <w:t xml:space="preserve">Additional optional limits to establishment were added. Establishment may now be (optionally) limited by climatic water deficit or by soil drainage classes, preventing species from establishing in dry sites or </w:t>
-      </w:r>
-      <w:proofErr w:type="gramStart"/>
-      <w:r>
-        <w:t>poorly-drained</w:t>
-      </w:r>
-      <w:proofErr w:type="gramEnd"/>
-      <w:r>
-        <w:t xml:space="preserve"> sites. In combination with the above moisture curve modifications, this change prevents establishment of upland species in wetlands. CWD-based establishment is somewhat easier to parameterize than </w:t>
+        <w:t xml:space="preserve">Additional optional limits to establishment were added. Establishment may now be (optionally) limited by climatic water deficit or by soil drainage classes, preventing species from establishing in dry sites or poorly-drained sites. In combination with the above moisture curve modifications, this change prevents establishment of upland species in wetlands. CWD-based establishment is somewhat easier to parameterize than </w:t>
       </w:r>
       <w:proofErr w:type="spellStart"/>
       <w:r>
@@ -13580,15 +13526,7 @@
         </w:numPr>
       </w:pPr>
       <w:r>
-        <w:t xml:space="preserve">PET may be adjusted on a site level according to slope and aspect, </w:t>
-      </w:r>
-      <w:proofErr w:type="gramStart"/>
-      <w:r>
-        <w:t>following</w:t>
-      </w:r>
-      <w:proofErr w:type="gramEnd"/>
-      <w:r>
-        <w:t xml:space="preserve"> </w:t>
+        <w:t xml:space="preserve">PET may be adjusted on a site level according to slope and aspect, following </w:t>
       </w:r>
     </w:p>
     <w:p>
@@ -13988,35 +13926,7 @@
         <w:rPr>
           <w:lang w:eastAsia="ja-JP"/>
         </w:rPr>
-        <w:t xml:space="preserve">Is there a sufficient </w:t>
-      </w:r>
-      <w:proofErr w:type="gramStart"/>
-      <w:r>
-        <w:rPr>
-          <w:lang w:eastAsia="ja-JP"/>
-        </w:rPr>
-        <w:t>amount</w:t>
-      </w:r>
-      <w:proofErr w:type="gramEnd"/>
-      <w:r>
-        <w:rPr>
-          <w:lang w:eastAsia="ja-JP"/>
-        </w:rPr>
-        <w:t xml:space="preserve"> of downed logs? (</w:t>
-      </w:r>
-      <w:proofErr w:type="gramStart"/>
-      <w:r>
-        <w:rPr>
-          <w:lang w:eastAsia="ja-JP"/>
-        </w:rPr>
-        <w:t>determination</w:t>
-      </w:r>
-      <w:proofErr w:type="gramEnd"/>
-      <w:r>
-        <w:rPr>
-          <w:lang w:eastAsia="ja-JP"/>
-        </w:rPr>
-        <w:t xml:space="preserve"> based on </w:t>
+        <w:t xml:space="preserve">Is there a sufficient amount of downed logs? (determination based on </w:t>
       </w:r>
       <w:r>
         <w:rPr>
@@ -14106,19 +14016,11 @@
         </w:rPr>
         <w:t xml:space="preserve">there are </w:t>
       </w:r>
-      <w:proofErr w:type="gramStart"/>
       <w:r>
         <w:rPr>
           <w:lang w:eastAsia="ja-JP"/>
         </w:rPr>
-        <w:t>sufficient amounts of</w:t>
-      </w:r>
-      <w:proofErr w:type="gramEnd"/>
-      <w:r>
-        <w:rPr>
-          <w:lang w:eastAsia="ja-JP"/>
-        </w:rPr>
-        <w:t xml:space="preserve"> well decayed downed logs </w:t>
+        <w:t xml:space="preserve">sufficient amounts of well decayed downed logs </w:t>
       </w:r>
       <w:r>
         <w:rPr>
@@ -14348,21 +14250,12 @@
         </w:rPr>
         <w:t xml:space="preserve">We added a </w:t>
       </w:r>
-      <w:proofErr w:type="gramStart"/>
       <w:r>
         <w:rPr>
           <w:rFonts w:hint="eastAsia"/>
           <w:lang w:eastAsia="ja-JP"/>
         </w:rPr>
-        <w:t>new types of species</w:t>
-      </w:r>
-      <w:proofErr w:type="gramEnd"/>
-      <w:r>
-        <w:rPr>
-          <w:rFonts w:hint="eastAsia"/>
-          <w:lang w:eastAsia="ja-JP"/>
-        </w:rPr>
-        <w:t xml:space="preserve">:  Grass.  </w:t>
+        <w:t xml:space="preserve">new types of species:  Grass.  </w:t>
       </w:r>
       <w:bookmarkStart w:id="24" w:name="_Hlk96081557"/>
       <w:r>
@@ -15197,23 +15090,7 @@
           <w:lang w:eastAsia="ja-JP"/>
         </w:rPr>
         <w:lastRenderedPageBreak/>
-        <w:t xml:space="preserve">Growth-related mortality is now a function of ANPP, </w:t>
-      </w:r>
-      <w:proofErr w:type="gramStart"/>
-      <w:r>
-        <w:rPr>
-          <w:rFonts w:hint="eastAsia"/>
-          <w:lang w:eastAsia="ja-JP"/>
-        </w:rPr>
-        <w:t>similar to</w:t>
-      </w:r>
-      <w:proofErr w:type="gramEnd"/>
-      <w:r>
-        <w:rPr>
-          <w:rFonts w:hint="eastAsia"/>
-          <w:lang w:eastAsia="ja-JP"/>
-        </w:rPr>
-        <w:t xml:space="preserve"> the algorithms in Biomass Succession.  </w:t>
+        <w:t xml:space="preserve">Growth-related mortality is now a function of ANPP, similar to the algorithms in Biomass Succession.  </w:t>
       </w:r>
     </w:p>
     <w:p>
@@ -15713,25 +15590,25 @@
           <w:sz w:val="20"/>
           <w:szCs w:val="20"/>
         </w:rPr>
-        <w:t xml:space="preserve">Lovett, G. </w:t>
-      </w:r>
-      <w:proofErr w:type="gramStart"/>
+        <w:t xml:space="preserve">Lovett, G. M. and A. E. </w:t>
+      </w:r>
+      <w:proofErr w:type="spellStart"/>
       <w:r>
         <w:rPr>
           <w:rFonts w:cs="MS Sans Serif"/>
           <w:sz w:val="20"/>
           <w:szCs w:val="20"/>
         </w:rPr>
-        <w:t>M.</w:t>
-      </w:r>
-      <w:proofErr w:type="gramEnd"/>
+        <w:t>Ruesink</w:t>
+      </w:r>
+      <w:proofErr w:type="spellEnd"/>
       <w:r>
         <w:rPr>
           <w:rFonts w:cs="MS Sans Serif"/>
           <w:sz w:val="20"/>
           <w:szCs w:val="20"/>
         </w:rPr>
-        <w:t xml:space="preserve"> and A. E. </w:t>
+        <w:t xml:space="preserve">. 1995. Carbon and nitrogen mineralization from decomposing gypsy moth frass. </w:t>
       </w:r>
       <w:proofErr w:type="spellStart"/>
       <w:r>
@@ -15740,7 +15617,7 @@
           <w:sz w:val="20"/>
           <w:szCs w:val="20"/>
         </w:rPr>
-        <w:t>Ruesink</w:t>
+        <w:t>Oecologia</w:t>
       </w:r>
       <w:proofErr w:type="spellEnd"/>
       <w:r>
@@ -15749,203 +15626,187 @@
           <w:sz w:val="20"/>
           <w:szCs w:val="20"/>
         </w:rPr>
-        <w:t xml:space="preserve">. 1995. Carbon and nitrogen mineralization from decomposing gypsy moth frass. </w:t>
-      </w:r>
+        <w:t xml:space="preserve"> 104:133-138.</w:t>
+      </w:r>
+    </w:p>
+    <w:p>
+      <w:pPr>
+        <w:pStyle w:val="reference"/>
+        <w:rPr>
+          <w:sz w:val="20"/>
+          <w:szCs w:val="20"/>
+        </w:rPr>
+      </w:pPr>
       <w:proofErr w:type="spellStart"/>
       <w:r>
+        <w:rPr>
+          <w:sz w:val="20"/>
+          <w:szCs w:val="20"/>
+        </w:rPr>
+        <w:t>Kimmins</w:t>
+      </w:r>
+      <w:proofErr w:type="spellEnd"/>
+      <w:r>
+        <w:rPr>
+          <w:sz w:val="20"/>
+          <w:szCs w:val="20"/>
+        </w:rPr>
+        <w:t xml:space="preserve">, J. P., D. </w:t>
+      </w:r>
+      <w:proofErr w:type="spellStart"/>
+      <w:r>
+        <w:rPr>
+          <w:sz w:val="20"/>
+          <w:szCs w:val="20"/>
+        </w:rPr>
+        <w:t>Mailly</w:t>
+      </w:r>
+      <w:proofErr w:type="spellEnd"/>
+      <w:r>
+        <w:rPr>
+          <w:sz w:val="20"/>
+          <w:szCs w:val="20"/>
+        </w:rPr>
+        <w:t>, and B. Seely. 1999. Modelling forest ecosystem net primary production: the hybrid simulation approach used in FORECAST. Ecological Modelling 122:195-224.</w:t>
+      </w:r>
+    </w:p>
+    <w:p>
+      <w:pPr>
+        <w:pStyle w:val="reference"/>
+        <w:rPr>
+          <w:sz w:val="20"/>
+          <w:szCs w:val="20"/>
+        </w:rPr>
+      </w:pPr>
+      <w:r>
+        <w:rPr>
+          <w:sz w:val="20"/>
+          <w:szCs w:val="20"/>
+        </w:rPr>
+        <w:t xml:space="preserve">Pan, Y., J.M. Melillo, A.D. McGuire, D.W. </w:t>
+      </w:r>
+      <w:proofErr w:type="spellStart"/>
+      <w:r>
+        <w:rPr>
+          <w:sz w:val="20"/>
+          <w:szCs w:val="20"/>
+        </w:rPr>
+        <w:t>Kicklighter</w:t>
+      </w:r>
+      <w:proofErr w:type="spellEnd"/>
+      <w:r>
+        <w:rPr>
+          <w:sz w:val="20"/>
+          <w:szCs w:val="20"/>
+        </w:rPr>
+        <w:t xml:space="preserve">, L.F. </w:t>
+      </w:r>
+      <w:proofErr w:type="spellStart"/>
+      <w:r>
+        <w:rPr>
+          <w:sz w:val="20"/>
+          <w:szCs w:val="20"/>
+        </w:rPr>
+        <w:t>Pitelka</w:t>
+      </w:r>
+      <w:proofErr w:type="spellEnd"/>
+      <w:r>
+        <w:rPr>
+          <w:sz w:val="20"/>
+          <w:szCs w:val="20"/>
+        </w:rPr>
+        <w:t xml:space="preserve">, K. Hibbard, L.L. Pierce, S.W. Running, D.S. </w:t>
+      </w:r>
+      <w:proofErr w:type="spellStart"/>
+      <w:r>
+        <w:rPr>
+          <w:sz w:val="20"/>
+          <w:szCs w:val="20"/>
+        </w:rPr>
+        <w:t>Ojima</w:t>
+      </w:r>
+      <w:proofErr w:type="spellEnd"/>
+      <w:r>
+        <w:rPr>
+          <w:sz w:val="20"/>
+          <w:szCs w:val="20"/>
+        </w:rPr>
+        <w:t xml:space="preserve">, W.J. Parton, D.S. Schimel, and VEMAP </w:t>
+      </w:r>
+      <w:r>
+        <w:rPr>
+          <w:sz w:val="20"/>
+          <w:szCs w:val="20"/>
+        </w:rPr>
+        <w:lastRenderedPageBreak/>
+        <w:t>Members. 1998. Modeled responses of terrestrial ecosystems to elevated atmospheric CO</w:t>
+      </w:r>
+      <w:r>
+        <w:rPr>
+          <w:sz w:val="20"/>
+          <w:szCs w:val="20"/>
+          <w:vertAlign w:val="subscript"/>
+        </w:rPr>
+        <w:t>2</w:t>
+      </w:r>
+      <w:r>
+        <w:rPr>
+          <w:sz w:val="20"/>
+          <w:szCs w:val="20"/>
+        </w:rPr>
+        <w:t xml:space="preserve">: a comparison of simulations by the biogeochemistry models of the Vegetation /Ecosystem Modeling and Analysis Project (VEMAP). </w:t>
+      </w:r>
+      <w:proofErr w:type="spellStart"/>
+      <w:r>
+        <w:rPr>
+          <w:sz w:val="20"/>
+          <w:szCs w:val="20"/>
+        </w:rPr>
+        <w:t>Oecologia</w:t>
+      </w:r>
+      <w:proofErr w:type="spellEnd"/>
+      <w:r>
+        <w:rPr>
+          <w:sz w:val="20"/>
+          <w:szCs w:val="20"/>
+        </w:rPr>
+        <w:t xml:space="preserve"> 114: 389-404.</w:t>
+      </w:r>
+    </w:p>
+    <w:p>
+      <w:pPr>
+        <w:pStyle w:val="reference"/>
         <w:rPr>
           <w:rFonts w:cs="MS Sans Serif"/>
           <w:sz w:val="20"/>
           <w:szCs w:val="20"/>
         </w:rPr>
-        <w:t>Oecologia</w:t>
-      </w:r>
-      <w:proofErr w:type="spellEnd"/>
+      </w:pPr>
       <w:r>
         <w:rPr>
           <w:rFonts w:cs="MS Sans Serif"/>
           <w:sz w:val="20"/>
           <w:szCs w:val="20"/>
         </w:rPr>
-        <w:t xml:space="preserve"> 104:133-138.</w:t>
-      </w:r>
-    </w:p>
-    <w:p>
-      <w:pPr>
-        <w:pStyle w:val="reference"/>
-        <w:rPr>
-          <w:sz w:val="20"/>
-          <w:szCs w:val="20"/>
-        </w:rPr>
-      </w:pPr>
+        <w:t xml:space="preserve">Park, B., R. </w:t>
+      </w:r>
       <w:proofErr w:type="spellStart"/>
       <w:r>
-        <w:rPr>
-          <w:sz w:val="20"/>
-          <w:szCs w:val="20"/>
-        </w:rPr>
-        <w:t>Kimmins</w:t>
-      </w:r>
-      <w:proofErr w:type="spellEnd"/>
-      <w:r>
-        <w:rPr>
-          <w:sz w:val="20"/>
-          <w:szCs w:val="20"/>
-        </w:rPr>
-        <w:t xml:space="preserve">, J. P., D. </w:t>
-      </w:r>
-      <w:proofErr w:type="spellStart"/>
-      <w:r>
-        <w:rPr>
-          <w:sz w:val="20"/>
-          <w:szCs w:val="20"/>
-        </w:rPr>
-        <w:t>Mailly</w:t>
-      </w:r>
-      <w:proofErr w:type="spellEnd"/>
-      <w:r>
-        <w:rPr>
-          <w:sz w:val="20"/>
-          <w:szCs w:val="20"/>
-        </w:rPr>
-        <w:t xml:space="preserve">, and B. Seely. 1999. </w:t>
-      </w:r>
-      <w:proofErr w:type="gramStart"/>
-      <w:r>
-        <w:rPr>
-          <w:sz w:val="20"/>
-          <w:szCs w:val="20"/>
-        </w:rPr>
-        <w:t>Modelling forest</w:t>
-      </w:r>
-      <w:proofErr w:type="gramEnd"/>
-      <w:r>
-        <w:rPr>
-          <w:sz w:val="20"/>
-          <w:szCs w:val="20"/>
-        </w:rPr>
-        <w:t xml:space="preserve"> ecosystem net primary production: the hybrid simulation approach used in FORECAST. Ecological Modelling 122:195-224.</w:t>
-      </w:r>
-    </w:p>
-    <w:p>
-      <w:pPr>
-        <w:pStyle w:val="reference"/>
-        <w:rPr>
-          <w:sz w:val="20"/>
-          <w:szCs w:val="20"/>
-        </w:rPr>
-      </w:pPr>
-      <w:r>
-        <w:rPr>
-          <w:sz w:val="20"/>
-          <w:szCs w:val="20"/>
-        </w:rPr>
-        <w:t xml:space="preserve">Pan, Y., J.M. Melillo, A.D. McGuire, D.W. </w:t>
-      </w:r>
-      <w:proofErr w:type="spellStart"/>
-      <w:r>
-        <w:rPr>
-          <w:sz w:val="20"/>
-          <w:szCs w:val="20"/>
-        </w:rPr>
-        <w:t>Kicklighter</w:t>
-      </w:r>
-      <w:proofErr w:type="spellEnd"/>
-      <w:r>
-        <w:rPr>
-          <w:sz w:val="20"/>
-          <w:szCs w:val="20"/>
-        </w:rPr>
-        <w:t xml:space="preserve">, L.F. </w:t>
-      </w:r>
-      <w:proofErr w:type="spellStart"/>
-      <w:r>
-        <w:rPr>
-          <w:sz w:val="20"/>
-          <w:szCs w:val="20"/>
-        </w:rPr>
-        <w:t>Pitelka</w:t>
-      </w:r>
-      <w:proofErr w:type="spellEnd"/>
-      <w:r>
-        <w:rPr>
-          <w:sz w:val="20"/>
-          <w:szCs w:val="20"/>
-        </w:rPr>
-        <w:t xml:space="preserve">, K. Hibbard, L.L. Pierce, S.W. Running, D.S. </w:t>
-      </w:r>
-      <w:proofErr w:type="spellStart"/>
-      <w:r>
-        <w:rPr>
-          <w:sz w:val="20"/>
-          <w:szCs w:val="20"/>
-        </w:rPr>
-        <w:t>Ojima</w:t>
-      </w:r>
-      <w:proofErr w:type="spellEnd"/>
-      <w:r>
-        <w:rPr>
-          <w:sz w:val="20"/>
-          <w:szCs w:val="20"/>
-        </w:rPr>
-        <w:t xml:space="preserve">, W.J. Parton, D.S. Schimel, and VEMAP </w:t>
-      </w:r>
-      <w:r>
-        <w:rPr>
-          <w:sz w:val="20"/>
-          <w:szCs w:val="20"/>
-        </w:rPr>
-        <w:lastRenderedPageBreak/>
-        <w:t>Members. 1998. Modeled responses of terrestrial ecosystems to elevated atmospheric CO</w:t>
-      </w:r>
-      <w:r>
-        <w:rPr>
-          <w:sz w:val="20"/>
-          <w:szCs w:val="20"/>
-          <w:vertAlign w:val="subscript"/>
-        </w:rPr>
-        <w:t>2</w:t>
-      </w:r>
-      <w:r>
-        <w:rPr>
-          <w:sz w:val="20"/>
-          <w:szCs w:val="20"/>
-        </w:rPr>
-        <w:t xml:space="preserve">: a comparison of simulations by the biogeochemistry models of the Vegetation /Ecosystem Modeling and Analysis Project (VEMAP). </w:t>
-      </w:r>
-      <w:proofErr w:type="spellStart"/>
-      <w:r>
-        <w:rPr>
-          <w:sz w:val="20"/>
-          <w:szCs w:val="20"/>
-        </w:rPr>
-        <w:t>Oecologia</w:t>
-      </w:r>
-      <w:proofErr w:type="spellEnd"/>
-      <w:r>
-        <w:rPr>
-          <w:sz w:val="20"/>
-          <w:szCs w:val="20"/>
-        </w:rPr>
-        <w:t xml:space="preserve"> 114: 389-404.</w:t>
-      </w:r>
-    </w:p>
-    <w:p>
-      <w:pPr>
-        <w:pStyle w:val="reference"/>
         <w:rPr>
           <w:rFonts w:cs="MS Sans Serif"/>
           <w:sz w:val="20"/>
           <w:szCs w:val="20"/>
         </w:rPr>
-      </w:pPr>
+        <w:t>Yanai</w:t>
+      </w:r>
+      <w:proofErr w:type="spellEnd"/>
       <w:r>
         <w:rPr>
           <w:rFonts w:cs="MS Sans Serif"/>
           <w:sz w:val="20"/>
           <w:szCs w:val="20"/>
         </w:rPr>
-        <w:t xml:space="preserve">Park, B., R. </w:t>
+        <w:t xml:space="preserve">, T. Fahey, S. Bailey, T. </w:t>
       </w:r>
       <w:proofErr w:type="spellStart"/>
       <w:r>
@@ -15954,7 +15815,7 @@
           <w:sz w:val="20"/>
           <w:szCs w:val="20"/>
         </w:rPr>
-        <w:t>Yanai</w:t>
+        <w:t>Siccama</w:t>
       </w:r>
       <w:proofErr w:type="spellEnd"/>
       <w:r>
@@ -15963,7 +15824,7 @@
           <w:sz w:val="20"/>
           <w:szCs w:val="20"/>
         </w:rPr>
-        <w:t xml:space="preserve">, T. Fahey, S. Bailey, T. </w:t>
+        <w:t xml:space="preserve">, J. Shanley, and N. </w:t>
       </w:r>
       <w:proofErr w:type="spellStart"/>
       <w:r>
@@ -15972,7 +15833,7 @@
           <w:sz w:val="20"/>
           <w:szCs w:val="20"/>
         </w:rPr>
-        <w:t>Siccama</w:t>
+        <w:t>Cleavitt</w:t>
       </w:r>
       <w:proofErr w:type="spellEnd"/>
       <w:r>
@@ -15981,25 +15842,23 @@
           <w:sz w:val="20"/>
           <w:szCs w:val="20"/>
         </w:rPr>
-        <w:t xml:space="preserve">, J. Shanley, and N. </w:t>
-      </w:r>
-      <w:proofErr w:type="spellStart"/>
+        <w:t xml:space="preserve">. 2008. Fine </w:t>
+      </w:r>
       <w:r>
         <w:rPr>
           <w:rFonts w:cs="MS Sans Serif"/>
           <w:sz w:val="20"/>
           <w:szCs w:val="20"/>
         </w:rPr>
-        <w:t>Cleavitt</w:t>
-      </w:r>
-      <w:proofErr w:type="spellEnd"/>
+        <w:t>r</w:t>
+      </w:r>
       <w:r>
         <w:rPr>
           <w:rFonts w:cs="MS Sans Serif"/>
           <w:sz w:val="20"/>
           <w:szCs w:val="20"/>
         </w:rPr>
-        <w:t xml:space="preserve">. 2008. Fine </w:t>
+        <w:t xml:space="preserve">oot </w:t>
       </w:r>
       <w:r>
         <w:rPr>
@@ -16007,7 +15866,7 @@
           <w:sz w:val="20"/>
           <w:szCs w:val="20"/>
         </w:rPr>
-        <w:t>r</w:t>
+        <w:t>d</w:t>
       </w:r>
       <w:r>
         <w:rPr>
@@ -16015,7 +15874,7 @@
           <w:sz w:val="20"/>
           <w:szCs w:val="20"/>
         </w:rPr>
-        <w:t xml:space="preserve">oot </w:t>
+        <w:t xml:space="preserve">ynamics and </w:t>
       </w:r>
       <w:r>
         <w:rPr>
@@ -16023,7 +15882,7 @@
           <w:sz w:val="20"/>
           <w:szCs w:val="20"/>
         </w:rPr>
-        <w:t>d</w:t>
+        <w:t>f</w:t>
       </w:r>
       <w:r>
         <w:rPr>
@@ -16031,7 +15890,7 @@
           <w:sz w:val="20"/>
           <w:szCs w:val="20"/>
         </w:rPr>
-        <w:t xml:space="preserve">ynamics and </w:t>
+        <w:t xml:space="preserve">orest </w:t>
       </w:r>
       <w:r>
         <w:rPr>
@@ -16039,7 +15898,7 @@
           <w:sz w:val="20"/>
           <w:szCs w:val="20"/>
         </w:rPr>
-        <w:t>f</w:t>
+        <w:t>p</w:t>
       </w:r>
       <w:r>
         <w:rPr>
@@ -16047,7 +15906,7 @@
           <w:sz w:val="20"/>
           <w:szCs w:val="20"/>
         </w:rPr>
-        <w:t xml:space="preserve">orest </w:t>
+        <w:t xml:space="preserve">roduction </w:t>
       </w:r>
       <w:r>
         <w:rPr>
@@ -16055,7 +15914,7 @@
           <w:sz w:val="20"/>
           <w:szCs w:val="20"/>
         </w:rPr>
-        <w:t>p</w:t>
+        <w:t>a</w:t>
       </w:r>
       <w:r>
         <w:rPr>
@@ -16063,7 +15922,7 @@
           <w:sz w:val="20"/>
           <w:szCs w:val="20"/>
         </w:rPr>
-        <w:t xml:space="preserve">roduction </w:t>
+        <w:t xml:space="preserve">cross a </w:t>
       </w:r>
       <w:r>
         <w:rPr>
@@ -16071,7 +15930,7 @@
           <w:sz w:val="20"/>
           <w:szCs w:val="20"/>
         </w:rPr>
-        <w:t>a</w:t>
+        <w:t>c</w:t>
       </w:r>
       <w:r>
         <w:rPr>
@@ -16079,7 +15938,7 @@
           <w:sz w:val="20"/>
           <w:szCs w:val="20"/>
         </w:rPr>
-        <w:t xml:space="preserve">cross a </w:t>
+        <w:t xml:space="preserve">alcium </w:t>
       </w:r>
       <w:r>
         <w:rPr>
@@ -16087,7 +15946,7 @@
           <w:sz w:val="20"/>
           <w:szCs w:val="20"/>
         </w:rPr>
-        <w:t>c</w:t>
+        <w:t>g</w:t>
       </w:r>
       <w:r>
         <w:rPr>
@@ -16095,7 +15954,7 @@
           <w:sz w:val="20"/>
           <w:szCs w:val="20"/>
         </w:rPr>
-        <w:t xml:space="preserve">alcium </w:t>
+        <w:t xml:space="preserve">radient in </w:t>
       </w:r>
       <w:r>
         <w:rPr>
@@ -16103,7 +15962,7 @@
           <w:sz w:val="20"/>
           <w:szCs w:val="20"/>
         </w:rPr>
-        <w:t>g</w:t>
+        <w:t>n</w:t>
       </w:r>
       <w:r>
         <w:rPr>
@@ -16111,7 +15970,7 @@
           <w:sz w:val="20"/>
           <w:szCs w:val="20"/>
         </w:rPr>
-        <w:t xml:space="preserve">radient in </w:t>
+        <w:t xml:space="preserve">orthern </w:t>
       </w:r>
       <w:r>
         <w:rPr>
@@ -16119,7 +15978,7 @@
           <w:sz w:val="20"/>
           <w:szCs w:val="20"/>
         </w:rPr>
-        <w:t>n</w:t>
+        <w:t>h</w:t>
       </w:r>
       <w:r>
         <w:rPr>
@@ -16127,7 +15986,7 @@
           <w:sz w:val="20"/>
           <w:szCs w:val="20"/>
         </w:rPr>
-        <w:t xml:space="preserve">orthern </w:t>
+        <w:t xml:space="preserve">ardwood and </w:t>
       </w:r>
       <w:r>
         <w:rPr>
@@ -16135,7 +15994,7 @@
           <w:sz w:val="20"/>
           <w:szCs w:val="20"/>
         </w:rPr>
-        <w:t>h</w:t>
+        <w:t>c</w:t>
       </w:r>
       <w:r>
         <w:rPr>
@@ -16143,7 +16002,7 @@
           <w:sz w:val="20"/>
           <w:szCs w:val="20"/>
         </w:rPr>
-        <w:t xml:space="preserve">ardwood and </w:t>
+        <w:t xml:space="preserve">onifer </w:t>
       </w:r>
       <w:r>
         <w:rPr>
@@ -16151,7 +16010,7 @@
           <w:sz w:val="20"/>
           <w:szCs w:val="20"/>
         </w:rPr>
-        <w:t>c</w:t>
+        <w:t>e</w:t>
       </w:r>
       <w:r>
         <w:rPr>
@@ -16159,233 +16018,215 @@
           <w:sz w:val="20"/>
           <w:szCs w:val="20"/>
         </w:rPr>
-        <w:t xml:space="preserve">onifer </w:t>
-      </w:r>
-      <w:r>
+        <w:t>cosystems. Ecosystems 11:325-341.</w:t>
+      </w:r>
+    </w:p>
+    <w:p>
+      <w:pPr>
+        <w:pStyle w:val="reference"/>
+        <w:rPr>
+          <w:sz w:val="20"/>
+          <w:szCs w:val="20"/>
+        </w:rPr>
+      </w:pPr>
+      <w:r>
+        <w:rPr>
+          <w:sz w:val="20"/>
+          <w:szCs w:val="20"/>
+        </w:rPr>
+        <w:t xml:space="preserve">Parton, W. J., D. S. </w:t>
+      </w:r>
+      <w:proofErr w:type="spellStart"/>
+      <w:r>
+        <w:rPr>
+          <w:sz w:val="20"/>
+          <w:szCs w:val="20"/>
+        </w:rPr>
+        <w:t>Ojima</w:t>
+      </w:r>
+      <w:proofErr w:type="spellEnd"/>
+      <w:r>
+        <w:rPr>
+          <w:sz w:val="20"/>
+          <w:szCs w:val="20"/>
+        </w:rPr>
+        <w:t>, C. V. Cole, and D. S. Schimel. 1994. "A General Model for Soil Organic Matters Dynamics: Sensitivity to Litter Chemistry, Texture and Management." Pp. 147-67 in Quantitative Modeling of Soil Forming Processes: Proceedings of a Symposium Sponsored by Divisions S-5 and S-9 of the Soil Science Society of America Minneapolis, Minnesota, USA,  editors R. B. Bryant and R. W. Arnold. Madison, Wisconsin, USA: Soil Science Society of America.</w:t>
+      </w:r>
+    </w:p>
+    <w:p>
+      <w:pPr>
+        <w:pStyle w:val="reference"/>
+        <w:rPr>
+          <w:sz w:val="20"/>
+          <w:szCs w:val="20"/>
+        </w:rPr>
+      </w:pPr>
+      <w:r>
+        <w:rPr>
+          <w:sz w:val="20"/>
+          <w:szCs w:val="20"/>
+        </w:rPr>
+        <w:t xml:space="preserve">Parton, W.J., J.M.O. Scurlock, D.S. </w:t>
+      </w:r>
+      <w:proofErr w:type="spellStart"/>
+      <w:r>
+        <w:rPr>
+          <w:sz w:val="20"/>
+          <w:szCs w:val="20"/>
+        </w:rPr>
+        <w:t>Ojima</w:t>
+      </w:r>
+      <w:proofErr w:type="spellEnd"/>
+      <w:r>
+        <w:rPr>
+          <w:sz w:val="20"/>
+          <w:szCs w:val="20"/>
+        </w:rPr>
+        <w:t xml:space="preserve">, T.G. </w:t>
+      </w:r>
+      <w:proofErr w:type="spellStart"/>
+      <w:r>
+        <w:rPr>
+          <w:sz w:val="20"/>
+          <w:szCs w:val="20"/>
+        </w:rPr>
+        <w:t>Gilmanov</w:t>
+      </w:r>
+      <w:proofErr w:type="spellEnd"/>
+      <w:r>
+        <w:rPr>
+          <w:sz w:val="20"/>
+          <w:szCs w:val="20"/>
+        </w:rPr>
+        <w:t xml:space="preserve">, R.J. Scholes, D.S. Schimel, T. Kirchner, J.C. </w:t>
+      </w:r>
+      <w:proofErr w:type="spellStart"/>
+      <w:r>
+        <w:rPr>
+          <w:sz w:val="20"/>
+          <w:szCs w:val="20"/>
+        </w:rPr>
+        <w:t>Menaut</w:t>
+      </w:r>
+      <w:proofErr w:type="spellEnd"/>
+      <w:r>
+        <w:rPr>
+          <w:sz w:val="20"/>
+          <w:szCs w:val="20"/>
+        </w:rPr>
+        <w:t xml:space="preserve">, T. </w:t>
+      </w:r>
+      <w:proofErr w:type="spellStart"/>
+      <w:r>
+        <w:rPr>
+          <w:sz w:val="20"/>
+          <w:szCs w:val="20"/>
+        </w:rPr>
+        <w:t>Seastedt</w:t>
+      </w:r>
+      <w:proofErr w:type="spellEnd"/>
+      <w:r>
+        <w:rPr>
+          <w:sz w:val="20"/>
+          <w:szCs w:val="20"/>
+        </w:rPr>
+        <w:t xml:space="preserve">, E. Garcia Moya, A. </w:t>
+      </w:r>
+      <w:proofErr w:type="spellStart"/>
+      <w:r>
+        <w:rPr>
+          <w:sz w:val="20"/>
+          <w:szCs w:val="20"/>
+        </w:rPr>
+        <w:t>Kamnalrut</w:t>
+      </w:r>
+      <w:proofErr w:type="spellEnd"/>
+      <w:r>
+        <w:rPr>
+          <w:sz w:val="20"/>
+          <w:szCs w:val="20"/>
+        </w:rPr>
+        <w:t xml:space="preserve">, and J.I. </w:t>
+      </w:r>
+      <w:proofErr w:type="spellStart"/>
+      <w:r>
+        <w:rPr>
+          <w:sz w:val="20"/>
+          <w:szCs w:val="20"/>
+        </w:rPr>
+        <w:t>Kinyamario</w:t>
+      </w:r>
+      <w:proofErr w:type="spellEnd"/>
+      <w:r>
+        <w:rPr>
+          <w:sz w:val="20"/>
+          <w:szCs w:val="20"/>
+        </w:rPr>
+        <w:t>. 1993. Observations and modeling of biomass and soil organic matter dynamics fo</w:t>
+      </w:r>
+      <w:r>
+        <w:rPr>
+          <w:sz w:val="20"/>
+          <w:szCs w:val="20"/>
+        </w:rPr>
+        <w:t>r the grassland biome worldwide</w:t>
+      </w:r>
+      <w:r>
+        <w:rPr>
+          <w:sz w:val="20"/>
+          <w:szCs w:val="20"/>
+        </w:rPr>
+        <w:t>. Global Biogeochemical Cycles 7: 785-809.</w:t>
+      </w:r>
+    </w:p>
+    <w:p>
+      <w:pPr>
+        <w:pStyle w:val="reference"/>
         <w:rPr>
           <w:rFonts w:cs="MS Sans Serif"/>
           <w:sz w:val="20"/>
           <w:szCs w:val="20"/>
         </w:rPr>
-        <w:t>e</w:t>
-      </w:r>
+      </w:pPr>
       <w:r>
         <w:rPr>
           <w:rFonts w:cs="MS Sans Serif"/>
           <w:sz w:val="20"/>
           <w:szCs w:val="20"/>
         </w:rPr>
-        <w:t>cosystems. Ecosystems 11:325-341.</w:t>
-      </w:r>
-    </w:p>
-    <w:p>
-      <w:pPr>
-        <w:pStyle w:val="reference"/>
-        <w:rPr>
-          <w:sz w:val="20"/>
-          <w:szCs w:val="20"/>
-        </w:rPr>
-      </w:pPr>
-      <w:r>
-        <w:rPr>
-          <w:sz w:val="20"/>
-          <w:szCs w:val="20"/>
-        </w:rPr>
-        <w:t xml:space="preserve">Parton, W. J., D. S. </w:t>
-      </w:r>
-      <w:proofErr w:type="spellStart"/>
-      <w:r>
-        <w:rPr>
-          <w:sz w:val="20"/>
-          <w:szCs w:val="20"/>
-        </w:rPr>
-        <w:t>Ojima</w:t>
-      </w:r>
-      <w:proofErr w:type="spellEnd"/>
-      <w:r>
-        <w:rPr>
-          <w:sz w:val="20"/>
-          <w:szCs w:val="20"/>
-        </w:rPr>
-        <w:t xml:space="preserve">, C. V. Cole, and D. S. Schimel. 1994. "A General Model for Soil Organic Matters Dynamics: Sensitivity to Litter Chemistry, Texture and Management." Pp. 147-67 in Quantitative Modeling of Soil Forming Processes: Proceedings of a Symposium Sponsored by Divisions S-5 and S-9 of the Soil Science Society of America Minneapolis, Minnesota, </w:t>
-      </w:r>
-      <w:proofErr w:type="gramStart"/>
-      <w:r>
-        <w:rPr>
-          <w:sz w:val="20"/>
-          <w:szCs w:val="20"/>
-        </w:rPr>
-        <w:t>USA,  editors</w:t>
-      </w:r>
-      <w:proofErr w:type="gramEnd"/>
-      <w:r>
-        <w:rPr>
-          <w:sz w:val="20"/>
-          <w:szCs w:val="20"/>
-        </w:rPr>
-        <w:t xml:space="preserve"> R. B. Bryant and R. W. Arnold. Madison, Wisconsin, USA: Soil Science Society of America.</w:t>
-      </w:r>
-    </w:p>
-    <w:p>
-      <w:pPr>
-        <w:pStyle w:val="reference"/>
-        <w:rPr>
-          <w:sz w:val="20"/>
-          <w:szCs w:val="20"/>
-        </w:rPr>
-      </w:pPr>
-      <w:r>
-        <w:rPr>
-          <w:sz w:val="20"/>
-          <w:szCs w:val="20"/>
-        </w:rPr>
-        <w:t xml:space="preserve">Parton, W.J., J.M.O. Scurlock, D.S. </w:t>
-      </w:r>
-      <w:proofErr w:type="spellStart"/>
-      <w:r>
-        <w:rPr>
-          <w:sz w:val="20"/>
-          <w:szCs w:val="20"/>
-        </w:rPr>
-        <w:t>Ojima</w:t>
-      </w:r>
-      <w:proofErr w:type="spellEnd"/>
-      <w:r>
-        <w:rPr>
-          <w:sz w:val="20"/>
-          <w:szCs w:val="20"/>
-        </w:rPr>
-        <w:t xml:space="preserve">, T.G. </w:t>
-      </w:r>
-      <w:proofErr w:type="spellStart"/>
-      <w:r>
-        <w:rPr>
-          <w:sz w:val="20"/>
-          <w:szCs w:val="20"/>
-        </w:rPr>
-        <w:t>Gilmanov</w:t>
-      </w:r>
-      <w:proofErr w:type="spellEnd"/>
-      <w:r>
-        <w:rPr>
-          <w:sz w:val="20"/>
-          <w:szCs w:val="20"/>
-        </w:rPr>
-        <w:t xml:space="preserve">, R.J. Scholes, D.S. Schimel, T. Kirchner, J.C. </w:t>
-      </w:r>
-      <w:proofErr w:type="spellStart"/>
-      <w:r>
-        <w:rPr>
-          <w:sz w:val="20"/>
-          <w:szCs w:val="20"/>
-        </w:rPr>
-        <w:t>Menaut</w:t>
-      </w:r>
-      <w:proofErr w:type="spellEnd"/>
-      <w:r>
-        <w:rPr>
-          <w:sz w:val="20"/>
-          <w:szCs w:val="20"/>
-        </w:rPr>
-        <w:t xml:space="preserve">, T. </w:t>
-      </w:r>
-      <w:proofErr w:type="spellStart"/>
-      <w:r>
-        <w:rPr>
-          <w:sz w:val="20"/>
-          <w:szCs w:val="20"/>
-        </w:rPr>
-        <w:t>Seastedt</w:t>
-      </w:r>
-      <w:proofErr w:type="spellEnd"/>
-      <w:r>
-        <w:rPr>
-          <w:sz w:val="20"/>
-          <w:szCs w:val="20"/>
-        </w:rPr>
-        <w:t xml:space="preserve">, E. Garcia Moya, A. </w:t>
-      </w:r>
-      <w:proofErr w:type="spellStart"/>
-      <w:r>
-        <w:rPr>
-          <w:sz w:val="20"/>
-          <w:szCs w:val="20"/>
-        </w:rPr>
-        <w:t>Kamnalrut</w:t>
-      </w:r>
-      <w:proofErr w:type="spellEnd"/>
-      <w:r>
-        <w:rPr>
-          <w:sz w:val="20"/>
-          <w:szCs w:val="20"/>
-        </w:rPr>
-        <w:t xml:space="preserve">, and J.I. </w:t>
-      </w:r>
-      <w:proofErr w:type="spellStart"/>
-      <w:r>
-        <w:rPr>
-          <w:sz w:val="20"/>
-          <w:szCs w:val="20"/>
-        </w:rPr>
-        <w:t>Kinyamario</w:t>
-      </w:r>
-      <w:proofErr w:type="spellEnd"/>
-      <w:r>
-        <w:rPr>
-          <w:sz w:val="20"/>
-          <w:szCs w:val="20"/>
-        </w:rPr>
-        <w:t>. 1993. Observations and modeling of biomass and soil organic matter dynamics fo</w:t>
-      </w:r>
-      <w:r>
-        <w:rPr>
-          <w:sz w:val="20"/>
-          <w:szCs w:val="20"/>
-        </w:rPr>
-        <w:t>r the grassland biome worldwide</w:t>
-      </w:r>
-      <w:r>
-        <w:rPr>
-          <w:sz w:val="20"/>
-          <w:szCs w:val="20"/>
-        </w:rPr>
-        <w:t>. Global Biogeochemical Cycles 7: 785-809.</w:t>
-      </w:r>
-    </w:p>
-    <w:p>
-      <w:pPr>
-        <w:pStyle w:val="reference"/>
+        <w:t xml:space="preserve">Ryan, D. F. and F. H. Bormann. 1982. Nutrient </w:t>
+      </w:r>
+      <w:r>
         <w:rPr>
           <w:rFonts w:cs="MS Sans Serif"/>
           <w:sz w:val="20"/>
           <w:szCs w:val="20"/>
         </w:rPr>
-      </w:pPr>
+        <w:t>r</w:t>
+      </w:r>
       <w:r>
         <w:rPr>
           <w:rFonts w:cs="MS Sans Serif"/>
           <w:sz w:val="20"/>
           <w:szCs w:val="20"/>
         </w:rPr>
-        <w:t xml:space="preserve">Ryan, D. </w:t>
-      </w:r>
-      <w:proofErr w:type="gramStart"/>
+        <w:t xml:space="preserve">esorption in </w:t>
+      </w:r>
       <w:r>
         <w:rPr>
           <w:rFonts w:cs="MS Sans Serif"/>
           <w:sz w:val="20"/>
           <w:szCs w:val="20"/>
         </w:rPr>
-        <w:t>F.</w:t>
-      </w:r>
-      <w:proofErr w:type="gramEnd"/>
+        <w:t>n</w:t>
+      </w:r>
       <w:r>
         <w:rPr>
           <w:rFonts w:cs="MS Sans Serif"/>
           <w:sz w:val="20"/>
           <w:szCs w:val="20"/>
         </w:rPr>
-        <w:t xml:space="preserve"> and F. H. Bormann. 1982. Nutrient </w:t>
+        <w:t xml:space="preserve">orthern </w:t>
       </w:r>
       <w:r>
         <w:rPr>
@@ -16393,7 +16234,7 @@
           <w:sz w:val="20"/>
           <w:szCs w:val="20"/>
         </w:rPr>
-        <w:t>r</w:t>
+        <w:t>h</w:t>
       </w:r>
       <w:r>
         <w:rPr>
@@ -16401,7 +16242,7 @@
           <w:sz w:val="20"/>
           <w:szCs w:val="20"/>
         </w:rPr>
-        <w:t xml:space="preserve">esorption in </w:t>
+        <w:t xml:space="preserve">ardwood </w:t>
       </w:r>
       <w:r>
         <w:rPr>
@@ -16409,7 +16250,7 @@
           <w:sz w:val="20"/>
           <w:szCs w:val="20"/>
         </w:rPr>
-        <w:t>n</w:t>
+        <w:t>f</w:t>
       </w:r>
       <w:r>
         <w:rPr>
@@ -16417,255 +16258,259 @@
           <w:sz w:val="20"/>
           <w:szCs w:val="20"/>
         </w:rPr>
-        <w:t xml:space="preserve">orthern </w:t>
-      </w:r>
+        <w:t xml:space="preserve">orests. </w:t>
+      </w:r>
+      <w:proofErr w:type="spellStart"/>
       <w:r>
         <w:rPr>
           <w:rFonts w:cs="MS Sans Serif"/>
           <w:sz w:val="20"/>
           <w:szCs w:val="20"/>
         </w:rPr>
-        <w:t>h</w:t>
-      </w:r>
+        <w:t>BioScience</w:t>
+      </w:r>
+      <w:proofErr w:type="spellEnd"/>
       <w:r>
         <w:rPr>
           <w:rFonts w:cs="MS Sans Serif"/>
           <w:sz w:val="20"/>
           <w:szCs w:val="20"/>
         </w:rPr>
-        <w:t xml:space="preserve">ardwood </w:t>
-      </w:r>
-      <w:r>
+        <w:t xml:space="preserve"> 32:29-32.</w:t>
+      </w:r>
+    </w:p>
+    <w:p>
+      <w:pPr>
+        <w:pStyle w:val="reference"/>
+        <w:rPr>
+          <w:sz w:val="20"/>
+          <w:szCs w:val="20"/>
+        </w:rPr>
+      </w:pPr>
+      <w:proofErr w:type="spellStart"/>
+      <w:r>
+        <w:rPr>
+          <w:sz w:val="20"/>
+          <w:szCs w:val="20"/>
+        </w:rPr>
+        <w:t>Scheller</w:t>
+      </w:r>
+      <w:proofErr w:type="spellEnd"/>
+      <w:r>
+        <w:rPr>
+          <w:sz w:val="20"/>
+          <w:szCs w:val="20"/>
+        </w:rPr>
+        <w:t xml:space="preserve">, R. M., D. Hua, P. V. </w:t>
+      </w:r>
+      <w:proofErr w:type="spellStart"/>
+      <w:r>
+        <w:rPr>
+          <w:sz w:val="20"/>
+          <w:szCs w:val="20"/>
+        </w:rPr>
+        <w:t>Bolstad</w:t>
+      </w:r>
+      <w:proofErr w:type="spellEnd"/>
+      <w:r>
+        <w:rPr>
+          <w:sz w:val="20"/>
+          <w:szCs w:val="20"/>
+        </w:rPr>
+        <w:t xml:space="preserve">, R. A. </w:t>
+      </w:r>
+      <w:proofErr w:type="spellStart"/>
+      <w:r>
+        <w:rPr>
+          <w:sz w:val="20"/>
+          <w:szCs w:val="20"/>
+        </w:rPr>
+        <w:t>Birdsey</w:t>
+      </w:r>
+      <w:proofErr w:type="spellEnd"/>
+      <w:r>
+        <w:rPr>
+          <w:sz w:val="20"/>
+          <w:szCs w:val="20"/>
+        </w:rPr>
+        <w:t xml:space="preserve">, and D. J. </w:t>
+      </w:r>
+      <w:proofErr w:type="spellStart"/>
+      <w:r>
+        <w:rPr>
+          <w:sz w:val="20"/>
+          <w:szCs w:val="20"/>
+        </w:rPr>
+        <w:t>Mladenoff</w:t>
+      </w:r>
+      <w:proofErr w:type="spellEnd"/>
+      <w:r>
+        <w:rPr>
+          <w:sz w:val="20"/>
+          <w:szCs w:val="20"/>
+        </w:rPr>
+        <w:t>. 2011. The effects of forest harvest intensity in combination with wind disturbance on carbon dynamics in Lake States mesic forests. Ecological Modelling 222:144-153.</w:t>
+      </w:r>
+    </w:p>
+    <w:p>
+      <w:pPr>
+        <w:pStyle w:val="reference"/>
+        <w:rPr>
+          <w:sz w:val="20"/>
+          <w:szCs w:val="20"/>
+        </w:rPr>
+      </w:pPr>
+      <w:proofErr w:type="spellStart"/>
+      <w:r>
+        <w:rPr>
+          <w:sz w:val="20"/>
+          <w:szCs w:val="20"/>
+        </w:rPr>
+        <w:t>Scheller</w:t>
+      </w:r>
+      <w:proofErr w:type="spellEnd"/>
+      <w:r>
+        <w:rPr>
+          <w:sz w:val="20"/>
+          <w:szCs w:val="20"/>
+        </w:rPr>
+        <w:t xml:space="preserve">, R.M., S. Van </w:t>
+      </w:r>
+      <w:proofErr w:type="spellStart"/>
+      <w:r>
+        <w:rPr>
+          <w:sz w:val="20"/>
+          <w:szCs w:val="20"/>
+        </w:rPr>
+        <w:t>Tuyl</w:t>
+      </w:r>
+      <w:proofErr w:type="spellEnd"/>
+      <w:r>
+        <w:rPr>
+          <w:sz w:val="20"/>
+          <w:szCs w:val="20"/>
+        </w:rPr>
+        <w:t>, K. Clark, J. Hom, I. La Puma. 2011. Carbon sequestration in the in the New Jersey pine barrens under different scenarios of fire management. Ecosystems. DOI: 10.1007/s10021-011-9462-6</w:t>
+      </w:r>
+    </w:p>
+    <w:p>
+      <w:pPr>
+        <w:pStyle w:val="reference"/>
+        <w:rPr>
+          <w:sz w:val="20"/>
+          <w:szCs w:val="20"/>
+        </w:rPr>
+      </w:pPr>
+      <w:proofErr w:type="spellStart"/>
+      <w:r>
+        <w:rPr>
+          <w:sz w:val="20"/>
+          <w:szCs w:val="20"/>
+        </w:rPr>
+        <w:t>Scheller</w:t>
+      </w:r>
+      <w:proofErr w:type="spellEnd"/>
+      <w:r>
+        <w:rPr>
+          <w:sz w:val="20"/>
+          <w:szCs w:val="20"/>
+        </w:rPr>
+        <w:t xml:space="preserve">, R. M. and </w:t>
+      </w:r>
+      <w:proofErr w:type="spellStart"/>
+      <w:r>
+        <w:rPr>
+          <w:sz w:val="20"/>
+          <w:szCs w:val="20"/>
+        </w:rPr>
+        <w:t>Mladenoff</w:t>
+      </w:r>
+      <w:proofErr w:type="spellEnd"/>
+      <w:r>
+        <w:rPr>
+          <w:sz w:val="20"/>
+          <w:szCs w:val="20"/>
+        </w:rPr>
+        <w:t>, D. J. A forest growth and biomass module for a landscape simulation model, LANDIS:  Design, validation, and application. Ecological Modelling. 2004; 180(1):211-229.</w:t>
+      </w:r>
+    </w:p>
+    <w:p>
+      <w:pPr>
+        <w:pStyle w:val="reference"/>
+        <w:rPr>
+          <w:sz w:val="20"/>
+          <w:szCs w:val="20"/>
+        </w:rPr>
+      </w:pPr>
+      <w:r>
+        <w:rPr>
+          <w:sz w:val="20"/>
+          <w:szCs w:val="20"/>
+        </w:rPr>
+        <w:t xml:space="preserve">Schimel, D.S., B.H. Braswell, E.A. Holland, R. McKeown, D.S. </w:t>
+      </w:r>
+      <w:proofErr w:type="spellStart"/>
+      <w:r>
+        <w:rPr>
+          <w:sz w:val="20"/>
+          <w:szCs w:val="20"/>
+        </w:rPr>
+        <w:t>Ojima</w:t>
+      </w:r>
+      <w:proofErr w:type="spellEnd"/>
+      <w:r>
+        <w:rPr>
+          <w:sz w:val="20"/>
+          <w:szCs w:val="20"/>
+        </w:rPr>
+        <w:t>, T.H. Painter, W.J. Parton, and A.R. Townsend. 1994. Climatic, edaphic, and biotic controls over storage and turnover of carbon in soils. Global Biogeochemical Cycles 8: 279-293.</w:t>
+      </w:r>
+    </w:p>
+    <w:p>
+      <w:pPr>
+        <w:pStyle w:val="reference"/>
         <w:rPr>
           <w:rFonts w:cs="MS Sans Serif"/>
           <w:sz w:val="20"/>
           <w:szCs w:val="20"/>
         </w:rPr>
-        <w:t>f</w:t>
-      </w:r>
+      </w:pPr>
+      <w:proofErr w:type="spellStart"/>
       <w:r>
         <w:rPr>
           <w:rFonts w:cs="MS Sans Serif"/>
           <w:sz w:val="20"/>
           <w:szCs w:val="20"/>
         </w:rPr>
-        <w:t xml:space="preserve">orests. </w:t>
-      </w:r>
-      <w:proofErr w:type="spellStart"/>
+        <w:t>Seitzinger</w:t>
+      </w:r>
+      <w:proofErr w:type="spellEnd"/>
       <w:r>
         <w:rPr>
           <w:rFonts w:cs="MS Sans Serif"/>
           <w:sz w:val="20"/>
           <w:szCs w:val="20"/>
         </w:rPr>
-        <w:t>BioScience</w:t>
-      </w:r>
-      <w:proofErr w:type="spellEnd"/>
+        <w:t xml:space="preserve">, S., J. A. Harrison, J. K. </w:t>
+      </w:r>
+      <w:proofErr w:type="spellStart"/>
       <w:r>
         <w:rPr>
           <w:rFonts w:cs="MS Sans Serif"/>
           <w:sz w:val="20"/>
           <w:szCs w:val="20"/>
         </w:rPr>
-        <w:t xml:space="preserve"> 32:29-32.</w:t>
-      </w:r>
-    </w:p>
-    <w:p>
-      <w:pPr>
-        <w:pStyle w:val="reference"/>
-        <w:rPr>
-          <w:sz w:val="20"/>
-          <w:szCs w:val="20"/>
-        </w:rPr>
-      </w:pPr>
-      <w:proofErr w:type="spellStart"/>
-      <w:r>
-        <w:rPr>
-          <w:sz w:val="20"/>
-          <w:szCs w:val="20"/>
-        </w:rPr>
-        <w:t>Scheller</w:t>
+        <w:t>Böhlke</w:t>
       </w:r>
       <w:proofErr w:type="spellEnd"/>
       <w:r>
-        <w:rPr>
-          <w:sz w:val="20"/>
-          <w:szCs w:val="20"/>
-        </w:rPr>
-        <w:t xml:space="preserve">, R. M., D. Hua, P. V. </w:t>
-      </w:r>
-      <w:proofErr w:type="spellStart"/>
-      <w:r>
-        <w:rPr>
-          <w:sz w:val="20"/>
-          <w:szCs w:val="20"/>
-        </w:rPr>
-        <w:t>Bolstad</w:t>
-      </w:r>
-      <w:proofErr w:type="spellEnd"/>
-      <w:r>
-        <w:rPr>
-          <w:sz w:val="20"/>
-          <w:szCs w:val="20"/>
-        </w:rPr>
-        <w:t xml:space="preserve">, R. A. </w:t>
-      </w:r>
-      <w:proofErr w:type="spellStart"/>
-      <w:r>
-        <w:rPr>
-          <w:sz w:val="20"/>
-          <w:szCs w:val="20"/>
-        </w:rPr>
-        <w:t>Birdsey</w:t>
-      </w:r>
-      <w:proofErr w:type="spellEnd"/>
-      <w:r>
-        <w:rPr>
-          <w:sz w:val="20"/>
-          <w:szCs w:val="20"/>
-        </w:rPr>
-        <w:t xml:space="preserve">, and D. J. </w:t>
-      </w:r>
-      <w:proofErr w:type="spellStart"/>
-      <w:r>
-        <w:rPr>
-          <w:sz w:val="20"/>
-          <w:szCs w:val="20"/>
-        </w:rPr>
-        <w:t>Mladenoff</w:t>
-      </w:r>
-      <w:proofErr w:type="spellEnd"/>
-      <w:r>
-        <w:rPr>
-          <w:sz w:val="20"/>
-          <w:szCs w:val="20"/>
-        </w:rPr>
-        <w:t>. 2011. The effects of forest harvest intensity in combination with wind disturbance on carbon dynamics in Lake States mesic forests. Ecological Modelling 222:144-153.</w:t>
-      </w:r>
-    </w:p>
-    <w:p>
-      <w:pPr>
-        <w:pStyle w:val="reference"/>
-        <w:rPr>
-          <w:sz w:val="20"/>
-          <w:szCs w:val="20"/>
-        </w:rPr>
-      </w:pPr>
-      <w:proofErr w:type="spellStart"/>
-      <w:r>
-        <w:rPr>
-          <w:sz w:val="20"/>
-          <w:szCs w:val="20"/>
-        </w:rPr>
-        <w:t>Scheller</w:t>
-      </w:r>
-      <w:proofErr w:type="spellEnd"/>
-      <w:r>
-        <w:rPr>
-          <w:sz w:val="20"/>
-          <w:szCs w:val="20"/>
-        </w:rPr>
-        <w:t xml:space="preserve">, R.M., S. Van </w:t>
-      </w:r>
-      <w:proofErr w:type="spellStart"/>
-      <w:r>
-        <w:rPr>
-          <w:sz w:val="20"/>
-          <w:szCs w:val="20"/>
-        </w:rPr>
-        <w:t>Tuyl</w:t>
-      </w:r>
-      <w:proofErr w:type="spellEnd"/>
-      <w:r>
-        <w:rPr>
-          <w:sz w:val="20"/>
-          <w:szCs w:val="20"/>
-        </w:rPr>
-        <w:t>, K. Clark, J. Hom, I. La Puma. 2011. Carbon sequestration in the in the New Jersey pine barrens under different scenarios of fire management. Ecosystems. DOI: 10.1007/s10021-011-9462-6</w:t>
-      </w:r>
-    </w:p>
-    <w:p>
-      <w:pPr>
-        <w:pStyle w:val="reference"/>
-        <w:rPr>
-          <w:sz w:val="20"/>
-          <w:szCs w:val="20"/>
-        </w:rPr>
-      </w:pPr>
-      <w:proofErr w:type="spellStart"/>
-      <w:r>
-        <w:rPr>
-          <w:sz w:val="20"/>
-          <w:szCs w:val="20"/>
-        </w:rPr>
-        <w:t>Scheller</w:t>
-      </w:r>
-      <w:proofErr w:type="spellEnd"/>
-      <w:r>
-        <w:rPr>
-          <w:sz w:val="20"/>
-          <w:szCs w:val="20"/>
-        </w:rPr>
-        <w:t xml:space="preserve">, R. M. and </w:t>
-      </w:r>
-      <w:proofErr w:type="spellStart"/>
-      <w:r>
-        <w:rPr>
-          <w:sz w:val="20"/>
-          <w:szCs w:val="20"/>
-        </w:rPr>
-        <w:t>Mladenoff</w:t>
-      </w:r>
-      <w:proofErr w:type="spellEnd"/>
-      <w:r>
-        <w:rPr>
-          <w:sz w:val="20"/>
-          <w:szCs w:val="20"/>
-        </w:rPr>
-        <w:t>, D. J. A forest growth and biomass module for a landscape simulation model, LANDIS:  Design, validation, and application. Ecological Modelling. 2004; 180(1):211-229.</w:t>
-      </w:r>
-    </w:p>
-    <w:p>
-      <w:pPr>
-        <w:pStyle w:val="reference"/>
-        <w:rPr>
-          <w:sz w:val="20"/>
-          <w:szCs w:val="20"/>
-        </w:rPr>
-      </w:pPr>
-      <w:r>
-        <w:rPr>
-          <w:sz w:val="20"/>
-          <w:szCs w:val="20"/>
-        </w:rPr>
-        <w:t xml:space="preserve">Schimel, D.S., B.H. Braswell, E.A. Holland, R. McKeown, D.S. </w:t>
-      </w:r>
-      <w:proofErr w:type="spellStart"/>
-      <w:r>
-        <w:rPr>
-          <w:sz w:val="20"/>
-          <w:szCs w:val="20"/>
-        </w:rPr>
-        <w:t>Ojima</w:t>
-      </w:r>
-      <w:proofErr w:type="spellEnd"/>
-      <w:r>
-        <w:rPr>
-          <w:sz w:val="20"/>
-          <w:szCs w:val="20"/>
-        </w:rPr>
-        <w:t>, T.H. Painter, W.J. Parton, and A.R. Townsend. 1994. Climatic, edaphic, and biotic controls over storage and turnover of carbon in soils. Global Biogeochemical Cycles 8: 279-293.</w:t>
-      </w:r>
-    </w:p>
-    <w:p>
-      <w:pPr>
-        <w:pStyle w:val="reference"/>
         <w:rPr>
           <w:rFonts w:cs="MS Sans Serif"/>
           <w:sz w:val="20"/>
           <w:szCs w:val="20"/>
         </w:rPr>
-      </w:pPr>
+        <w:t xml:space="preserve">, A. F. </w:t>
+      </w:r>
       <w:proofErr w:type="spellStart"/>
       <w:r>
         <w:rPr>
@@ -16673,7 +16518,7 @@
           <w:sz w:val="20"/>
           <w:szCs w:val="20"/>
         </w:rPr>
-        <w:t>Seitzinger</w:t>
+        <w:t>Bouwman</w:t>
       </w:r>
       <w:proofErr w:type="spellEnd"/>
       <w:r>
@@ -16682,7 +16527,7 @@
           <w:sz w:val="20"/>
           <w:szCs w:val="20"/>
         </w:rPr>
-        <w:t xml:space="preserve">, S., J. A. Harrison, J. K. </w:t>
+        <w:t xml:space="preserve">, R. Lowrance, B. Peterson, C. Tobias, and G. V. </w:t>
       </w:r>
       <w:proofErr w:type="spellStart"/>
       <w:r>
@@ -16691,7 +16536,7 @@
           <w:sz w:val="20"/>
           <w:szCs w:val="20"/>
         </w:rPr>
-        <w:t>Böhlke</w:t>
+        <w:t>Drecht</w:t>
       </w:r>
       <w:proofErr w:type="spellEnd"/>
       <w:r>
@@ -16700,43 +16545,39 @@
           <w:sz w:val="20"/>
           <w:szCs w:val="20"/>
         </w:rPr>
-        <w:t xml:space="preserve">, A. F. </w:t>
-      </w:r>
-      <w:proofErr w:type="spellStart"/>
+        <w:t>. 2006. Denitrification across l</w:t>
+      </w:r>
       <w:r>
         <w:rPr>
           <w:rFonts w:cs="MS Sans Serif"/>
           <w:sz w:val="20"/>
           <w:szCs w:val="20"/>
         </w:rPr>
-        <w:t>Bouwman</w:t>
-      </w:r>
-      <w:proofErr w:type="spellEnd"/>
+        <w:t xml:space="preserve">andscapes and </w:t>
+      </w:r>
       <w:r>
         <w:rPr>
           <w:rFonts w:cs="MS Sans Serif"/>
           <w:sz w:val="20"/>
           <w:szCs w:val="20"/>
         </w:rPr>
-        <w:t xml:space="preserve">, R. Lowrance, B. Peterson, C. Tobias, and G. V. </w:t>
-      </w:r>
-      <w:proofErr w:type="spellStart"/>
+        <w:t>w</w:t>
+      </w:r>
       <w:r>
         <w:rPr>
           <w:rFonts w:cs="MS Sans Serif"/>
           <w:sz w:val="20"/>
           <w:szCs w:val="20"/>
         </w:rPr>
-        <w:t>Drecht</w:t>
-      </w:r>
-      <w:proofErr w:type="spellEnd"/>
+        <w:t xml:space="preserve">aterscapes: A </w:t>
+      </w:r>
       <w:r>
         <w:rPr>
           <w:rFonts w:cs="MS Sans Serif"/>
           <w:sz w:val="20"/>
           <w:szCs w:val="20"/>
         </w:rPr>
-        <w:t>. 2006. Denitrification across l</w:t>
+        <w:t>s</w:t>
       </w:r>
       <w:r>
         <w:rPr>
@@ -16744,75 +16585,25 @@
           <w:sz w:val="20"/>
           <w:szCs w:val="20"/>
         </w:rPr>
-        <w:t xml:space="preserve">andscapes and </w:t>
-      </w:r>
-      <w:r>
+        <w:t>ynthesis. Ecological Applications 16:2064-2090.</w:t>
+      </w:r>
+    </w:p>
+    <w:p>
+      <w:pPr>
+        <w:pStyle w:val="reference"/>
         <w:rPr>
           <w:rFonts w:cs="MS Sans Serif"/>
           <w:sz w:val="20"/>
           <w:szCs w:val="20"/>
         </w:rPr>
-        <w:t>w</w:t>
-      </w:r>
+      </w:pPr>
       <w:r>
         <w:rPr>
           <w:rFonts w:cs="MS Sans Serif"/>
           <w:sz w:val="20"/>
           <w:szCs w:val="20"/>
         </w:rPr>
-        <w:t xml:space="preserve">aterscapes: A </w:t>
-      </w:r>
-      <w:r>
-        <w:rPr>
-          <w:rFonts w:cs="MS Sans Serif"/>
-          <w:sz w:val="20"/>
-          <w:szCs w:val="20"/>
-        </w:rPr>
-        <w:t>s</w:t>
-      </w:r>
-      <w:r>
-        <w:rPr>
-          <w:rFonts w:cs="MS Sans Serif"/>
-          <w:sz w:val="20"/>
-          <w:szCs w:val="20"/>
-        </w:rPr>
-        <w:t>ynthesis. Ecological Applications 16:2064-2090.</w:t>
-      </w:r>
-    </w:p>
-    <w:p>
-      <w:pPr>
-        <w:pStyle w:val="reference"/>
-        <w:rPr>
-          <w:rFonts w:cs="MS Sans Serif"/>
-          <w:sz w:val="20"/>
-          <w:szCs w:val="20"/>
-        </w:rPr>
-      </w:pPr>
-      <w:r>
-        <w:rPr>
-          <w:rFonts w:cs="MS Sans Serif"/>
-          <w:sz w:val="20"/>
-          <w:szCs w:val="20"/>
-        </w:rPr>
-        <w:t xml:space="preserve">Schlesinger, W. </w:t>
-      </w:r>
-      <w:proofErr w:type="gramStart"/>
-      <w:r>
-        <w:rPr>
-          <w:rFonts w:cs="MS Sans Serif"/>
-          <w:sz w:val="20"/>
-          <w:szCs w:val="20"/>
-        </w:rPr>
-        <w:t>H.</w:t>
-      </w:r>
-      <w:proofErr w:type="gramEnd"/>
-      <w:r>
-        <w:rPr>
-          <w:rFonts w:cs="MS Sans Serif"/>
-          <w:sz w:val="20"/>
-          <w:szCs w:val="20"/>
-        </w:rPr>
-        <w:t xml:space="preserve"> and A. E. Hartley. 1992. A global budget for atmospheric NH</w:t>
+        <w:t>Schlesinger, W. H. and A. E. Hartley. 1992. A global budget for atmospheric NH</w:t>
       </w:r>
       <w:r>
         <w:rPr>
@@ -17417,15 +17208,7 @@
         <w:ind w:left="1152" w:right="1008"/>
       </w:pPr>
       <w:r>
-        <w:t xml:space="preserve">The depth of the soil </w:t>
-      </w:r>
-      <w:proofErr w:type="gramStart"/>
-      <w:r>
-        <w:t>simulated,</w:t>
-      </w:r>
-      <w:proofErr w:type="gramEnd"/>
-      <w:r>
-        <w:t xml:space="preserve"> cm. </w:t>
+        <w:t xml:space="preserve">The depth of the soil simulated, cm. </w:t>
       </w:r>
     </w:p>
     <w:p>
@@ -17559,13 +17342,8 @@
         <w:t xml:space="preserve">: the </w:t>
       </w:r>
       <w:r>
-        <w:t xml:space="preserve">fraction per month of subsoil water going into stream </w:t>
-      </w:r>
-      <w:proofErr w:type="gramStart"/>
-      <w:r>
-        <w:t>flow</w:t>
-      </w:r>
-      <w:proofErr w:type="gramEnd"/>
+        <w:t>fraction per month of subsoil water going into stream flow</w:t>
+      </w:r>
     </w:p>
     <w:p>
       <w:pPr>
@@ -18362,13 +18140,8 @@
         <w:pStyle w:val="textbody"/>
       </w:pPr>
       <w:r>
-        <w:t>Options</w:t>
-      </w:r>
-      <w:proofErr w:type="gramStart"/>
-      <w:r>
-        <w:t>:  “</w:t>
-      </w:r>
-      <w:proofErr w:type="gramEnd"/>
+        <w:t>Options:  “</w:t>
+      </w:r>
       <w:r>
         <w:t>Linear</w:t>
       </w:r>
@@ -18616,15 +18389,7 @@
         <w:ind w:left="1152" w:right="1008"/>
       </w:pPr>
       <w:r>
-        <w:t xml:space="preserve">Determines N deposition rates (including wet deposition, dry deposition, non-symbiotic </w:t>
-      </w:r>
-      <w:proofErr w:type="gramStart"/>
-      <w:r>
-        <w:t>fixation</w:t>
-      </w:r>
-      <w:proofErr w:type="gramEnd"/>
-      <w:r>
-        <w:t xml:space="preserve"> and N fertilization) using simple regression: </w:t>
+        <w:t xml:space="preserve">Determines N deposition rates (including wet deposition, dry deposition, non-symbiotic fixation and N fertilization) using simple regression: </w:t>
       </w:r>
     </w:p>
     <w:p>
@@ -18663,15 +18428,7 @@
       </w:r>
       <w:proofErr w:type="spellEnd"/>
       <w:r>
-        <w:t xml:space="preserve"> parameter controls how the amount of wet deposition, </w:t>
-      </w:r>
-      <w:proofErr w:type="gramStart"/>
-      <w:r>
-        <w:t>i.e.</w:t>
-      </w:r>
-      <w:proofErr w:type="gramEnd"/>
-      <w:r>
-        <w:t xml:space="preserve"> how much N is deposited during rain events, with higher slopes generating more N deposition.  Dry deposition is controlled by the N intercept parameter, which is constant and is not a function of precipitation.</w:t>
+        <w:t xml:space="preserve"> parameter controls how the amount of wet deposition, i.e. how much N is deposited during rain events, with higher slopes generating more N deposition.  Dry deposition is controlled by the N intercept parameter, which is constant and is not a function of precipitation.</w:t>
       </w:r>
     </w:p>
     <w:p>
@@ -18692,21 +18449,7 @@
         <w:rPr>
           <w:i/>
         </w:rPr>
-        <w:t xml:space="preserve">Adjust the slope and intercept until the monthly or annual N deposition in the NECN-succession-monthly-log.csv is </w:t>
-      </w:r>
-      <w:proofErr w:type="gramStart"/>
-      <w:r>
-        <w:rPr>
-          <w:i/>
-        </w:rPr>
-        <w:t>similar to</w:t>
-      </w:r>
-      <w:proofErr w:type="gramEnd"/>
-      <w:r>
-        <w:rPr>
-          <w:i/>
-        </w:rPr>
-        <w:t xml:space="preserve"> literature values.</w:t>
+        <w:t>Adjust the slope and intercept until the monthly or annual N deposition in the NECN-succession-monthly-log.csv is similar to literature values.</w:t>
       </w:r>
     </w:p>
     <w:p>
@@ -18970,21 +18713,7 @@
         <w:rPr>
           <w:i/>
         </w:rPr>
-        <w:t>.  Therefore, the maximum decay rates should be higher in the surficial than the deeper pools (</w:t>
-      </w:r>
-      <w:proofErr w:type="gramStart"/>
-      <w:r>
-        <w:rPr>
-          <w:i/>
-        </w:rPr>
-        <w:t>i.e.</w:t>
-      </w:r>
-      <w:proofErr w:type="gramEnd"/>
-      <w:r>
-        <w:rPr>
-          <w:i/>
-        </w:rPr>
-        <w:t xml:space="preserve"> </w:t>
+        <w:t xml:space="preserve">.  Therefore, the maximum decay rates should be higher in the surficial than the deeper pools (i.e. </w:t>
       </w:r>
       <w:proofErr w:type="spellStart"/>
       <w:r>
@@ -19393,15 +19122,7 @@
         <w:t xml:space="preserve">If Annual Net Primary Productivity map names are needed, include their path and name </w:t>
       </w:r>
       <w:r>
-        <w:t>in the style</w:t>
-      </w:r>
-      <w:proofErr w:type="gramStart"/>
-      <w:r>
-        <w:t>:  “</w:t>
-      </w:r>
-      <w:proofErr w:type="gramEnd"/>
-      <w:r>
-        <w:t>NECN\AGNPP-{timestep}.</w:t>
+        <w:t>in the style:  “NECN\AGNPP-{timestep}.</w:t>
       </w:r>
       <w:proofErr w:type="spellStart"/>
       <w:r>
@@ -19464,15 +19185,7 @@
         <w:t xml:space="preserve">If Annual Net Ecosystem Exchange map names are needed, include their path and name </w:t>
       </w:r>
       <w:r>
-        <w:t>in the style</w:t>
-      </w:r>
-      <w:proofErr w:type="gramStart"/>
-      <w:r>
-        <w:t>:  “</w:t>
-      </w:r>
-      <w:proofErr w:type="gramEnd"/>
-      <w:r>
-        <w:t>NECN\AGNEE-{timestep}.</w:t>
+        <w:t>in the style:  “NECN\AGNEE-{timestep}.</w:t>
       </w:r>
       <w:proofErr w:type="spellStart"/>
       <w:r>
@@ -19802,7 +19515,6 @@
         <w:t xml:space="preserve">.  Other necessary inputs are provided </w:t>
       </w:r>
       <w:proofErr w:type="spellStart"/>
-      <w:proofErr w:type="gramStart"/>
       <w:r>
         <w:t>elsewhere.</w:t>
       </w:r>
@@ -19810,7 +19522,6 @@
         <w:t>Input</w:t>
       </w:r>
       <w:proofErr w:type="spellEnd"/>
-      <w:proofErr w:type="gramEnd"/>
       <w:r>
         <w:t xml:space="preserve"> community maps can be generated for chosen frequency.  These will output all cohort data in the style of an input community map </w:t>
       </w:r>
@@ -20294,15 +20005,7 @@
         <w:t xml:space="preserve">, depending on whether the species can fix N.  </w:t>
       </w:r>
       <w:r>
-        <w:t xml:space="preserve">An N fixing tree or shrub is never N </w:t>
-      </w:r>
-      <w:proofErr w:type="gramStart"/>
-      <w:r>
-        <w:t>limited</w:t>
-      </w:r>
-      <w:proofErr w:type="gramEnd"/>
-      <w:r>
-        <w:t xml:space="preserve"> and its N components fertilize following mortality.</w:t>
+        <w:t>An N fixing tree or shrub is never N limited and its N components fertilize following mortality.</w:t>
       </w:r>
     </w:p>
     <w:p>
@@ -20626,18 +20329,10 @@
         <w:t xml:space="preserve">in each plant component (leaf, fine root, wood, and coarse root) </w:t>
       </w:r>
       <w:r>
-        <w:t xml:space="preserve">per species.  Value:  </w:t>
-      </w:r>
-      <w:proofErr w:type="gramStart"/>
-      <w:r>
-        <w:t xml:space="preserve">0.0  </w:t>
-      </w:r>
-      <w:r>
-        <w:t>≤</w:t>
-      </w:r>
-      <w:proofErr w:type="gramEnd"/>
-      <w:r>
-        <w:t xml:space="preserve"> decimal </w:t>
+        <w:t xml:space="preserve">per species.  Value:  0.0  </w:t>
+      </w:r>
+      <w:r>
+        <w:t xml:space="preserve">≤ decimal </w:t>
       </w:r>
       <w:r>
         <w:t>number ≤ 1</w:t>
@@ -20734,13 +20429,8 @@
       <w:r>
         <w:t>The difference between leaf and litter CN ratios represents the amount of N that is resorbed (</w:t>
       </w:r>
-      <w:proofErr w:type="gramStart"/>
-      <w:r>
-        <w:t>i.e.</w:t>
-      </w:r>
-      <w:proofErr w:type="gramEnd"/>
-      <w:r>
-        <w:t xml:space="preserve"> </w:t>
+      <w:r>
+        <w:t xml:space="preserve">i.e. </w:t>
       </w:r>
       <w:proofErr w:type="spellStart"/>
       <w:r>
@@ -20948,21 +20638,13 @@
       </w:r>
       <w:proofErr w:type="spellEnd"/>
       <w:r>
-        <w:t xml:space="preserve"> = </w:t>
-      </w:r>
-      <w:proofErr w:type="gramStart"/>
-      <w:r>
-        <w:t>Max</w:t>
+        <w:t xml:space="preserve"> = Max</w:t>
       </w:r>
       <w:r>
         <w:t>imum</w:t>
       </w:r>
       <w:r>
-        <w:t>(</w:t>
-      </w:r>
-      <w:proofErr w:type="gramEnd"/>
-      <w:r>
-        <w:t>0.0, 1.0 -</w:t>
+        <w:t>(0.0, 1.0 -</w:t>
       </w:r>
       <w:r>
         <w:t xml:space="preserve"> e</w:t>
@@ -21805,15 +21487,7 @@
         <w:t xml:space="preserve">These three parameters determine how LAI is calculated which subsequently limits growth. </w:t>
       </w:r>
       <w:r>
-        <w:t xml:space="preserve"> </w:t>
-      </w:r>
-      <w:proofErr w:type="gramStart"/>
-      <w:r>
-        <w:t>Therefore</w:t>
-      </w:r>
-      <w:proofErr w:type="gramEnd"/>
-      <w:r>
-        <w:t xml:space="preserve"> these parameters help determine the initial rate of growth in the landscape.  </w:t>
+        <w:t xml:space="preserve"> Therefore these parameters help determine the initial rate of growth in the landscape.  </w:t>
       </w:r>
       <w:r>
         <w:t>BTOLAI determines LAI as a function of leaf biomass.  KLAI and MAXLAI determine LAI as a function of wood biomass.  If MAXLAI = 0.0, then only leaf biomass determines LAI and the growth limits.</w:t>
@@ -22744,15 +22418,7 @@
         <w:t xml:space="preserve">The fraction of aboveground net primary productivity that is </w:t>
       </w:r>
       <w:r>
-        <w:t xml:space="preserve">used to compute the ANPP of </w:t>
-      </w:r>
-      <w:proofErr w:type="gramStart"/>
-      <w:r>
-        <w:t>coarse</w:t>
-      </w:r>
-      <w:proofErr w:type="gramEnd"/>
-      <w:r>
-        <w:t xml:space="preserve"> </w:t>
+        <w:t xml:space="preserve">used to compute the ANPP of coarse </w:t>
       </w:r>
       <w:r>
         <w:t>and fine roots.  Units:  fraction of ANPP (0.0 – 1.0).</w:t>
@@ -22778,6 +22444,30 @@
       <w:r>
         <w:t xml:space="preserve">This file gives parameters for drought mortality for each species. There are two methods to specify mortality: with thresholds of climatic water deficit (CWD), or with multiple regression with potential predictor variables including Age, Temperature, </w:t>
       </w:r>
+      <w:r>
+        <w:t xml:space="preserve">Soil Water Anomaly, Biomass, Climatic Water Deficit, Normal Climatic Water Deficit, and the interaction between CWD and Biomass. Each predictor variable also has a user-specified “lag” which indicates how many of the most extreme of the preceding 10 years of weather to use. For example, CWD with a lag of 10 would use the mean CWD of the entire preceding decade; a lag of 3 would use the mean of the CWD of the three years with the highest CWD. </w:t>
+      </w:r>
+    </w:p>
+    <w:p>
+      <w:pPr>
+        <w:pStyle w:val="textbody"/>
+      </w:pPr>
+    </w:p>
+    <w:p>
+      <w:pPr>
+        <w:pStyle w:val="textbody"/>
+      </w:pPr>
+      <w:r>
+        <w:t>The CWD Threshold mode and Multiple Regression Mode cannot be used simultaneously. The parameters for the other model type should be filled with zeroes (i.e., if using CWD Threshold for a species, all the columns from “Intercept” to “</w:t>
+      </w:r>
+      <w:proofErr w:type="spellStart"/>
+      <w:r>
+        <w:t>IntxnCWD_Biomass</w:t>
+      </w:r>
+      <w:proofErr w:type="spellEnd"/>
+      <w:r>
+        <w:t>” should be zero).</w:t>
+      </w:r>
     </w:p>
     <w:p>
       <w:pPr>
@@ -22785,6 +22475,7 @@
       </w:pPr>
       <w:proofErr w:type="spellStart"/>
       <w:r>
+        <w:lastRenderedPageBreak/>
         <w:t>SpeciesCode</w:t>
       </w:r>
       <w:proofErr w:type="spellEnd"/>
@@ -22973,75 +22664,75 @@
       </w:pPr>
       <w:bookmarkStart w:id="148" w:name="_Toc138761118"/>
       <w:r>
+        <w:t>Fire Severity</w:t>
+      </w:r>
+      <w:r>
+        <w:t xml:space="preserve"> (integer)</w:t>
+      </w:r>
+      <w:bookmarkEnd w:id="148"/>
+    </w:p>
+    <w:p>
+      <w:pPr>
+        <w:pStyle w:val="textbody"/>
+      </w:pPr>
+      <w:r>
+        <w:t>The first column</w:t>
+      </w:r>
+      <w:r>
+        <w:t xml:space="preserve"> is fire severity, classes 1 – 10</w:t>
+      </w:r>
+      <w:r>
+        <w:t>.  Severity should be listed in ascending order.</w:t>
+      </w:r>
+      <w:r>
+        <w:t xml:space="preserve">  </w:t>
+      </w:r>
+    </w:p>
+    <w:p>
+      <w:pPr>
+        <w:pStyle w:val="textbody"/>
+        <w:rPr>
+          <w:b/>
+        </w:rPr>
+      </w:pPr>
+      <w:r>
+        <w:rPr>
+          <w:b/>
+        </w:rPr>
+        <w:t>The number of fire severity classes that you should use is dependent on the fire extension selected.</w:t>
+      </w:r>
+    </w:p>
+    <w:p>
+      <w:pPr>
+        <w:pStyle w:val="Heading3"/>
+      </w:pPr>
+      <w:bookmarkStart w:id="149" w:name="_Toc138761119"/>
+      <w:r>
+        <w:t xml:space="preserve">Coarse Debris </w:t>
+      </w:r>
+      <w:r>
+        <w:t>Reduction</w:t>
+      </w:r>
+      <w:r>
+        <w:t xml:space="preserve"> (double)</w:t>
+      </w:r>
+      <w:bookmarkEnd w:id="149"/>
+    </w:p>
+    <w:p>
+      <w:pPr>
+        <w:pStyle w:val="textbody"/>
+      </w:pPr>
+      <w:r>
+        <w:t>The second column is the proportion (0.0 – 1.0) of dead wood biomass that is volatilized.  The proportion will be applied to both C and N components.</w:t>
+      </w:r>
+    </w:p>
+    <w:p>
+      <w:pPr>
+        <w:pStyle w:val="Heading3"/>
+      </w:pPr>
+      <w:bookmarkStart w:id="150" w:name="_Toc138761120"/>
+      <w:r>
         <w:lastRenderedPageBreak/>
-        <w:t>Fire Severity</w:t>
-      </w:r>
-      <w:r>
-        <w:t xml:space="preserve"> (integer)</w:t>
-      </w:r>
-      <w:bookmarkEnd w:id="148"/>
-    </w:p>
-    <w:p>
-      <w:pPr>
-        <w:pStyle w:val="textbody"/>
-      </w:pPr>
-      <w:r>
-        <w:t>The first column</w:t>
-      </w:r>
-      <w:r>
-        <w:t xml:space="preserve"> is fire severity, classes 1 – 10</w:t>
-      </w:r>
-      <w:r>
-        <w:t>.  Severity should be listed in ascending order.</w:t>
-      </w:r>
-      <w:r>
-        <w:t xml:space="preserve">  </w:t>
-      </w:r>
-    </w:p>
-    <w:p>
-      <w:pPr>
-        <w:pStyle w:val="textbody"/>
-        <w:rPr>
-          <w:b/>
-        </w:rPr>
-      </w:pPr>
-      <w:r>
-        <w:rPr>
-          <w:b/>
-        </w:rPr>
-        <w:t>The number of fire severity classes that you should use is dependent on the fire extension selected.</w:t>
-      </w:r>
-    </w:p>
-    <w:p>
-      <w:pPr>
-        <w:pStyle w:val="Heading3"/>
-      </w:pPr>
-      <w:bookmarkStart w:id="149" w:name="_Toc138761119"/>
-      <w:r>
-        <w:t xml:space="preserve">Coarse Debris </w:t>
-      </w:r>
-      <w:r>
-        <w:t>Reduction</w:t>
-      </w:r>
-      <w:r>
-        <w:t xml:space="preserve"> (double)</w:t>
-      </w:r>
-      <w:bookmarkEnd w:id="149"/>
-    </w:p>
-    <w:p>
-      <w:pPr>
-        <w:pStyle w:val="textbody"/>
-      </w:pPr>
-      <w:r>
-        <w:t>The second column is the proportion (0.0 – 1.0) of dead wood biomass that is volatilized.  The proportion will be applied to both C and N components.</w:t>
-      </w:r>
-    </w:p>
-    <w:p>
-      <w:pPr>
-        <w:pStyle w:val="Heading3"/>
-      </w:pPr>
-      <w:bookmarkStart w:id="150" w:name="_Toc138761120"/>
-      <w:r>
         <w:t xml:space="preserve">Fine </w:t>
       </w:r>
       <w:r>
@@ -23258,67 +22949,67 @@
       </w:pPr>
       <w:bookmarkStart w:id="156" w:name="_Toc138761126"/>
       <w:r>
+        <w:t xml:space="preserve">Dead </w:t>
+      </w:r>
+      <w:r>
+        <w:t>Wood Reduction</w:t>
+      </w:r>
+      <w:r>
+        <w:t xml:space="preserve"> (double)</w:t>
+      </w:r>
+      <w:bookmarkEnd w:id="156"/>
+    </w:p>
+    <w:p>
+      <w:pPr>
+        <w:pStyle w:val="textbody"/>
+      </w:pPr>
+      <w:r>
+        <w:t xml:space="preserve">The second column is the proportion (0.0 – 1.0) of dead wood biomass that is </w:t>
+      </w:r>
+      <w:r>
+        <w:t>removed</w:t>
+      </w:r>
+      <w:r>
+        <w:t>.  The proportion will be applied to both C and N components.</w:t>
+      </w:r>
+    </w:p>
+    <w:p>
+      <w:pPr>
+        <w:pStyle w:val="Heading3"/>
+      </w:pPr>
+      <w:bookmarkStart w:id="157" w:name="_Toc138761127"/>
+      <w:r>
+        <w:t xml:space="preserve">Dead </w:t>
+      </w:r>
+      <w:r>
+        <w:t>Litter Reduction</w:t>
+      </w:r>
+      <w:r>
+        <w:t xml:space="preserve"> (double)</w:t>
+      </w:r>
+      <w:bookmarkEnd w:id="157"/>
+    </w:p>
+    <w:p>
+      <w:pPr>
+        <w:pStyle w:val="textbody"/>
+      </w:pPr>
+      <w:r>
+        <w:t xml:space="preserve">The third column is the proportion (0.0 – 1.0) of dead litter biomass that is </w:t>
+      </w:r>
+      <w:r>
+        <w:t>removed</w:t>
+      </w:r>
+      <w:r>
+        <w:t>.  The proportion will be applied to both C and N components.</w:t>
+      </w:r>
+    </w:p>
+    <w:p>
+      <w:pPr>
+        <w:pStyle w:val="Heading3"/>
+      </w:pPr>
+      <w:bookmarkStart w:id="158" w:name="_Toc138761128"/>
+      <w:r>
         <w:lastRenderedPageBreak/>
-        <w:t xml:space="preserve">Dead </w:t>
-      </w:r>
-      <w:r>
-        <w:t>Wood Reduction</w:t>
-      </w:r>
-      <w:r>
-        <w:t xml:space="preserve"> (double)</w:t>
-      </w:r>
-      <w:bookmarkEnd w:id="156"/>
-    </w:p>
-    <w:p>
-      <w:pPr>
-        <w:pStyle w:val="textbody"/>
-      </w:pPr>
-      <w:r>
-        <w:t xml:space="preserve">The second column is the proportion (0.0 – 1.0) of dead wood biomass that is </w:t>
-      </w:r>
-      <w:r>
-        <w:t>removed</w:t>
-      </w:r>
-      <w:r>
-        <w:t>.  The proportion will be applied to both C and N components.</w:t>
-      </w:r>
-    </w:p>
-    <w:p>
-      <w:pPr>
-        <w:pStyle w:val="Heading3"/>
-      </w:pPr>
-      <w:bookmarkStart w:id="157" w:name="_Toc138761127"/>
-      <w:r>
-        <w:t xml:space="preserve">Dead </w:t>
-      </w:r>
-      <w:r>
-        <w:t>Litter Reduction</w:t>
-      </w:r>
-      <w:r>
-        <w:t xml:space="preserve"> (double)</w:t>
-      </w:r>
-      <w:bookmarkEnd w:id="157"/>
-    </w:p>
-    <w:p>
-      <w:pPr>
-        <w:pStyle w:val="textbody"/>
-      </w:pPr>
-      <w:r>
-        <w:t xml:space="preserve">The third column is the proportion (0.0 – 1.0) of dead litter biomass that is </w:t>
-      </w:r>
-      <w:r>
-        <w:t>removed</w:t>
-      </w:r>
-      <w:r>
-        <w:t>.  The proportion will be applied to both C and N components.</w:t>
-      </w:r>
-    </w:p>
-    <w:p>
-      <w:pPr>
-        <w:pStyle w:val="Heading3"/>
-      </w:pPr>
-      <w:bookmarkStart w:id="158" w:name="_Toc138761128"/>
-      <w:r>
         <w:t>Cohort Wood Removal</w:t>
       </w:r>
       <w:r>
@@ -23419,15 +23110,7 @@
         <w:t>NECN</w:t>
       </w:r>
       <w:r>
-        <w:t xml:space="preserve"> Succession extension produces </w:t>
-      </w:r>
-      <w:proofErr w:type="gramStart"/>
-      <w:r>
-        <w:t>a number of</w:t>
-      </w:r>
-      <w:proofErr w:type="gramEnd"/>
-      <w:r>
-        <w:t xml:space="preserve"> outputs.  The maps of soil C, ANPP, and NEE are described above.</w:t>
+        <w:t xml:space="preserve"> Succession extension produces a number of outputs.  The maps of soil C, ANPP, and NEE are described above.</w:t>
       </w:r>
     </w:p>
     <w:p>
@@ -23498,13 +23181,8 @@
       </w:r>
       <w:proofErr w:type="spellEnd"/>
       <w:r>
-        <w:t xml:space="preserve">: average value of the anaerobic effect variable, which reduces soil respiration in wet </w:t>
-      </w:r>
-      <w:proofErr w:type="gramStart"/>
-      <w:r>
-        <w:t>sites</w:t>
-      </w:r>
-      <w:proofErr w:type="gramEnd"/>
+        <w:t>: average value of the anaerobic effect variable, which reduces soil respiration in wet sites</w:t>
+      </w:r>
     </w:p>
     <w:p>
       <w:pPr>
@@ -23624,21 +23302,7 @@
         <w:rPr>
           <w:b/>
         </w:rPr>
-        <w:t xml:space="preserve"> will list all the output parameters, their </w:t>
-      </w:r>
-      <w:proofErr w:type="gramStart"/>
-      <w:r>
-        <w:rPr>
-          <w:b/>
-        </w:rPr>
-        <w:t>description</w:t>
-      </w:r>
-      <w:proofErr w:type="gramEnd"/>
-      <w:r>
-        <w:rPr>
-          <w:b/>
-        </w:rPr>
-        <w:t xml:space="preserve"> and units.</w:t>
+        <w:t xml:space="preserve"> will list all the output parameters, their description and units.</w:t>
       </w:r>
     </w:p>
     <w:p>
@@ -23738,14 +23402,9 @@
       <w:bookmarkStart w:id="169" w:name="_Toc138761135"/>
       <w:r>
         <w:lastRenderedPageBreak/>
-        <w:t>NECN-prob-establish-</w:t>
-      </w:r>
-      <w:proofErr w:type="gramStart"/>
-      <w:r>
-        <w:t>log</w:t>
+        <w:t>NECN-prob-establish-log</w:t>
       </w:r>
       <w:bookmarkEnd w:id="169"/>
-      <w:proofErr w:type="gramEnd"/>
       <w:r>
         <w:t xml:space="preserve">  </w:t>
       </w:r>
@@ -23804,15 +23463,7 @@
         <w:t xml:space="preserve">cumulative </w:t>
       </w:r>
       <w:r>
-        <w:t xml:space="preserve">probability of establishment </w:t>
-      </w:r>
-      <w:proofErr w:type="gramStart"/>
-      <w:r>
-        <w:t>in a given</w:t>
-      </w:r>
-      <w:proofErr w:type="gramEnd"/>
-      <w:r>
-        <w:t xml:space="preserve"> site.</w:t>
+        <w:t>probability of establishment in a given site.</w:t>
       </w:r>
       <w:r>
         <w:t xml:space="preserve"> </w:t>
@@ -24021,15 +23672,7 @@
         <w:pStyle w:val="textbody"/>
       </w:pPr>
       <w:r>
-        <w:t xml:space="preserve">This file contains the definitions of the initial community classes.  Each active site on the landscape is assigned to an initial community class.  The class specifies the tree species that are present along with the </w:t>
-      </w:r>
-      <w:proofErr w:type="gramStart"/>
-      <w:r>
-        <w:t>particular age</w:t>
-      </w:r>
-      <w:proofErr w:type="gramEnd"/>
-      <w:r>
-        <w:t xml:space="preserve"> classes </w:t>
+        <w:t xml:space="preserve">This file contains the definitions of the initial community classes.  Each active site on the landscape is assigned to an initial community class.  The class specifies the tree species that are present along with the particular age classes </w:t>
       </w:r>
       <w:r>
         <w:t>and associated biomass (g m</w:t>
@@ -24101,15 +23744,7 @@
         <w:pStyle w:val="textbody"/>
       </w:pPr>
       <w:r>
-        <w:t xml:space="preserve">Each class has an associated map </w:t>
-      </w:r>
-      <w:proofErr w:type="gramStart"/>
-      <w:r>
-        <w:t>code</w:t>
-      </w:r>
-      <w:proofErr w:type="gramEnd"/>
-      <w:r>
-        <w:t xml:space="preserve"> and a list of species present at sites in the class.</w:t>
+        <w:t>Each class has an associated map code and a list of species present at sites in the class.</w:t>
       </w:r>
       <w:r>
         <w:t xml:space="preserve">  There are now two methods for inputting these data.  A human-readable text files and a CSV file, each described below.</w:t>
@@ -24339,15 +23974,7 @@
       </w:r>
       <w:proofErr w:type="spellEnd"/>
       <w:r>
-        <w:t xml:space="preserve"> is the code without data, </w:t>
-      </w:r>
-      <w:proofErr w:type="gramStart"/>
-      <w:r>
-        <w:t>e.g.</w:t>
-      </w:r>
-      <w:proofErr w:type="gramEnd"/>
-      <w:r>
-        <w:t xml:space="preserve"> 1968).</w:t>
+        <w:t xml:space="preserve"> is the code without data, e.g. 1968).</w:t>
       </w:r>
     </w:p>
     <w:p>
@@ -24457,21 +24084,12 @@
       <w:pPr>
         <w:pStyle w:val="textinputfile"/>
       </w:pPr>
-      <w:proofErr w:type="gramStart"/>
       <w:r>
         <w:rPr>
           <w:i/>
           <w:iCs/>
         </w:rPr>
-        <w:t>species  age</w:t>
-      </w:r>
-      <w:proofErr w:type="gramEnd"/>
-      <w:r>
-        <w:rPr>
-          <w:i/>
-          <w:iCs/>
-        </w:rPr>
-        <w:t xml:space="preserve"> </w:t>
+        <w:t xml:space="preserve">species  age </w:t>
       </w:r>
       <w:r>
         <w:rPr>
@@ -25406,7 +25024,6 @@
         <w:pStyle w:val="textinputfile"/>
       </w:pPr>
       <w:proofErr w:type="spellStart"/>
-      <w:proofErr w:type="gramStart"/>
       <w:r>
         <w:t>MapCode</w:t>
       </w:r>
@@ -25414,7 +25031,6 @@
       <w:r>
         <w:t xml:space="preserve">  7</w:t>
       </w:r>
-      <w:proofErr w:type="gramEnd"/>
     </w:p>
     <w:p>
       <w:pPr>
@@ -25506,7 +25122,6 @@
         <w:pStyle w:val="textinputfile"/>
       </w:pPr>
       <w:proofErr w:type="spellStart"/>
-      <w:proofErr w:type="gramStart"/>
       <w:r>
         <w:t>MapCode</w:t>
       </w:r>
@@ -25514,7 +25129,6 @@
       <w:r>
         <w:t xml:space="preserve">  0</w:t>
       </w:r>
-      <w:proofErr w:type="gramEnd"/>
     </w:p>
     <w:p>
       <w:pPr>
@@ -25634,17 +25248,12 @@
         <w:pStyle w:val="textinputfile"/>
       </w:pPr>
       <w:proofErr w:type="spellStart"/>
-      <w:proofErr w:type="gramStart"/>
       <w:r>
         <w:t>acersacc</w:t>
       </w:r>
       <w:proofErr w:type="spellEnd"/>
       <w:r>
-        <w:t xml:space="preserve">  10</w:t>
-      </w:r>
-      <w:proofErr w:type="gramEnd"/>
-      <w:r>
-        <w:t xml:space="preserve">  25  30  40  183  200</w:t>
+        <w:t xml:space="preserve">  10  25  30  40  183  200</w:t>
       </w:r>
     </w:p>
     <w:p>
@@ -25674,17 +25283,12 @@
         <w:pStyle w:val="textinputfile"/>
       </w:pPr>
       <w:proofErr w:type="spellStart"/>
-      <w:proofErr w:type="gramStart"/>
       <w:r>
         <w:t>acersacc</w:t>
       </w:r>
       <w:proofErr w:type="spellEnd"/>
       <w:r>
-        <w:t xml:space="preserve">  10</w:t>
-      </w:r>
-      <w:proofErr w:type="gramEnd"/>
-      <w:r>
-        <w:t xml:space="preserve">  20  30  40  190  200</w:t>
+        <w:t xml:space="preserve">  10  20  30  40  190  200</w:t>
       </w:r>
     </w:p>
     <w:p>
@@ -25713,18 +25317,13 @@
         <w:pStyle w:val="textinputfile"/>
       </w:pPr>
       <w:proofErr w:type="spellStart"/>
-      <w:proofErr w:type="gramStart"/>
       <w:r>
         <w:lastRenderedPageBreak/>
         <w:t>acersacc</w:t>
       </w:r>
       <w:proofErr w:type="spellEnd"/>
       <w:r>
-        <w:t xml:space="preserve">  20</w:t>
-      </w:r>
-      <w:proofErr w:type="gramEnd"/>
-      <w:r>
-        <w:t xml:space="preserve">  40  200</w:t>
+        <w:t xml:space="preserve">  20  40  200</w:t>
       </w:r>
       <w:bookmarkEnd w:id="164"/>
     </w:p>

</xml_diff>

<commit_message>
Update LANDIS-II Net Ecosystem CN Succession v7.0 User Guide.docx
</commit_message>
<xml_diff>
--- a/docs/LANDIS-II Net Ecosystem CN Succession v7.0 User Guide.docx
+++ b/docs/LANDIS-II Net Ecosystem CN Succession v7.0 User Guide.docx
@@ -319,7 +319,7 @@
         <w:rPr>
           <w:noProof/>
         </w:rPr>
-        <w:t>July 6, 2023</w:t>
+        <w:t>July 31, 2023</w:t>
       </w:r>
       <w:r>
         <w:rPr>
@@ -12866,8 +12866,13 @@
       <w:r>
         <w:t xml:space="preserve">Decay rates of </w:t>
       </w:r>
-      <w:r>
-        <w:t xml:space="preserve">SOMsurf, SOM1soil, </w:t>
+      <w:proofErr w:type="spellStart"/>
+      <w:r>
+        <w:t>SOMsurf</w:t>
+      </w:r>
+      <w:proofErr w:type="spellEnd"/>
+      <w:r>
+        <w:t xml:space="preserve">, SOM1soil, </w:t>
       </w:r>
       <w:r>
         <w:t xml:space="preserve">SOM 2 and </w:t>
@@ -12921,7 +12926,21 @@
         <w:rPr>
           <w:i/>
         </w:rPr>
-        <w:t>An initial (time zero) climate stream is still required for initialization (see the climate library user’s manual- LANDIS-II Climate Library v1.0 User Guide).  This is an artifact of the Climate Library and this data is not used.</w:t>
+        <w:t xml:space="preserve">An initial (time zero) climate stream is still required for initialization (see the climate library user’s manual- LANDIS-II Climate Library v1.0 User Guide).  This is an artifact of the Climate </w:t>
+      </w:r>
+      <w:proofErr w:type="gramStart"/>
+      <w:r>
+        <w:rPr>
+          <w:i/>
+        </w:rPr>
+        <w:t>Library</w:t>
+      </w:r>
+      <w:proofErr w:type="gramEnd"/>
+      <w:r>
+        <w:rPr>
+          <w:i/>
+        </w:rPr>
+        <w:t xml:space="preserve"> and this data is not used.</w:t>
       </w:r>
     </w:p>
     <w:p>
@@ -12991,10 +13010,26 @@
         <w:pStyle w:val="textbody"/>
       </w:pPr>
       <w:r>
-        <w:t>NECN provides an interface to dead biomass for all disturbances, regardless whether they are Base (‘age-only’) or Biomass disturbances</w:t>
-      </w:r>
-      <w:r>
-        <w:t xml:space="preserve">.  For example, a User is able to run </w:t>
+        <w:t xml:space="preserve">NECN provides an interface to dead biomass for all disturbances, </w:t>
+      </w:r>
+      <w:proofErr w:type="gramStart"/>
+      <w:r>
+        <w:t>regardless</w:t>
+      </w:r>
+      <w:proofErr w:type="gramEnd"/>
+      <w:r>
+        <w:t xml:space="preserve"> whether they are Base (‘age-only’) or Biomass disturbances</w:t>
+      </w:r>
+      <w:r>
+        <w:t xml:space="preserve">.  For example, a User </w:t>
+      </w:r>
+      <w:proofErr w:type="gramStart"/>
+      <w:r>
+        <w:t>is able to</w:t>
+      </w:r>
+      <w:proofErr w:type="gramEnd"/>
+      <w:r>
+        <w:t xml:space="preserve"> run </w:t>
       </w:r>
       <w:r>
         <w:t>the</w:t>
@@ -13222,7 +13257,23 @@
           <w:rFonts w:hint="eastAsia"/>
           <w:lang w:eastAsia="ja-JP"/>
         </w:rPr>
-        <w:t xml:space="preserve"> the same amount of PET that was used to evaporate snow (i.e., PET * 0.87).  Previous versions decremented PET by the amount of evaporated snow instead. We also changed </w:t>
+        <w:t xml:space="preserve"> the same amount of PET that was used to evaporate snow (i.e., PET * 0.87).  Previous versions </w:t>
+      </w:r>
+      <w:proofErr w:type="gramStart"/>
+      <w:r>
+        <w:rPr>
+          <w:rFonts w:hint="eastAsia"/>
+          <w:lang w:eastAsia="ja-JP"/>
+        </w:rPr>
+        <w:t>decremented</w:t>
+      </w:r>
+      <w:proofErr w:type="gramEnd"/>
+      <w:r>
+        <w:rPr>
+          <w:rFonts w:hint="eastAsia"/>
+          <w:lang w:eastAsia="ja-JP"/>
+        </w:rPr>
+        <w:t xml:space="preserve"> PET by the amount of evaporated snow instead. We also changed </w:t>
       </w:r>
       <w:commentRangeEnd w:id="17"/>
       <w:r>
@@ -13269,7 +13320,15 @@
         </w:numPr>
       </w:pPr>
       <w:r>
-        <w:t xml:space="preserve">Stormflow is taken out of water above field capacity (FC) before the calculation of AET. Remaining water above FC is not immediately discarded, but is available for AET. </w:t>
+        <w:t xml:space="preserve">Stormflow is taken out of water above field capacity (FC) before the calculation of AET. Remaining water above FC is not immediately </w:t>
+      </w:r>
+      <w:proofErr w:type="gramStart"/>
+      <w:r>
+        <w:t>discarded, but</w:t>
+      </w:r>
+      <w:proofErr w:type="gramEnd"/>
+      <w:r>
+        <w:t xml:space="preserve"> is available for AET. </w:t>
       </w:r>
     </w:p>
     <w:p>
@@ -13367,37 +13426,7 @@
         <w:rPr>
           <w:lang w:eastAsia="ja-JP"/>
         </w:rPr>
-        <w:t xml:space="preserve">In previous versions, </w:t>
-      </w:r>
-      <w:r>
-        <w:rPr>
-          <w:lang w:eastAsia="ja-JP"/>
-        </w:rPr>
-        <w:t xml:space="preserve">the effects </w:t>
-      </w:r>
-      <w:r>
-        <w:rPr>
-          <w:lang w:eastAsia="ja-JP"/>
-        </w:rPr>
-        <w:t xml:space="preserve">of drought were realized in NECN by reduced growth rates, </w:t>
-      </w:r>
-      <w:r>
-        <w:rPr>
-          <w:lang w:eastAsia="ja-JP"/>
-        </w:rPr>
-        <w:t xml:space="preserve">and reduced regeneration, </w:t>
-      </w:r>
-      <w:r>
-        <w:rPr>
-          <w:lang w:eastAsia="ja-JP"/>
-        </w:rPr>
-        <w:t>but not elevated mortality rates.</w:t>
-      </w:r>
-      <w:r>
-        <w:rPr>
-          <w:lang w:eastAsia="ja-JP"/>
-        </w:rPr>
-        <w:t xml:space="preserve">  </w:t>
+        <w:t xml:space="preserve">In previous versions, the effects of drought were realized in NECN by reduced growth rates, and reduced regeneration, but not elevated mortality rates.  </w:t>
       </w:r>
       <w:r>
         <w:t>We added representation of t</w:t>
@@ -13455,7 +13484,15 @@
         <w:t xml:space="preserve">species parameters that determine a Weibull distribution that directly relates LAI to the </w:t>
       </w:r>
       <w:r>
-        <w:t>probability of light given LAI.  These probability distribution functions should be estimated from empirical data consisting of the regeneration in a plot and the plot LAI.  These data are used to estimate a Weibull distribution</w:t>
+        <w:t xml:space="preserve">probability of light given LAI.  These probability distribution functions should be estimated from empirical data consisting of the regeneration in a plot and the plot LAI.  </w:t>
+      </w:r>
+      <w:proofErr w:type="gramStart"/>
+      <w:r>
+        <w:t>These</w:t>
+      </w:r>
+      <w:proofErr w:type="gramEnd"/>
+      <w:r>
+        <w:t xml:space="preserve"> data are used to estimate a Weibull distribution</w:t>
       </w:r>
       <w:r>
         <w:t xml:space="preserve"> (see figure below)</w:t>
@@ -13484,6 +13521,9 @@
         <w:ind w:left="1512"/>
       </w:pPr>
       <w:r>
+        <w:rPr>
+          <w:noProof/>
+        </w:rPr>
         <w:drawing>
           <wp:inline distT="0" distB="0" distL="0" distR="0" wp14:anchorId="5CB83E7B" wp14:editId="2341DC16">
             <wp:extent cx="4494489" cy="3210350"/>
@@ -13545,7 +13585,23 @@
         </w:numPr>
       </w:pPr>
       <w:r>
-        <w:t>Additional optional limits to establishment were added. Establishment may now be (optionally) limited by climatic water deficit or by soil drainage classes, preventing species from establishing in dry sites or poorly-drained sites. In combination with the above moisture curve modifications, this change prevents establishment of upland species in wetlands. CWD-based establishment is somewhat easier to parameterize than DryDays-based establishment, and both are well supported empirically.</w:t>
+        <w:t xml:space="preserve">Additional optional limits to establishment were added. Establishment may now be (optionally) limited by climatic water deficit or by soil drainage classes, preventing species from establishing in dry sites or </w:t>
+      </w:r>
+      <w:proofErr w:type="gramStart"/>
+      <w:r>
+        <w:t>poorly-drained</w:t>
+      </w:r>
+      <w:proofErr w:type="gramEnd"/>
+      <w:r>
+        <w:t xml:space="preserve"> sites. In combination with the above moisture curve modifications, this change prevents establishment of upland species in wetlands. CWD-based establishment is somewhat easier to parameterize than </w:t>
+      </w:r>
+      <w:proofErr w:type="spellStart"/>
+      <w:r>
+        <w:t>DryDays</w:t>
+      </w:r>
+      <w:proofErr w:type="spellEnd"/>
+      <w:r>
+        <w:t>-based establishment, and both are well supported empirically.</w:t>
       </w:r>
     </w:p>
     <w:p>
@@ -13661,7 +13717,21 @@
         <w:rPr>
           <w:lang w:eastAsia="ja-JP"/>
         </w:rPr>
-        <w:t xml:space="preserve">dependent species) are invoked when an optional species parameter (‘Nlog_depend’) is present and one or more species are labeled as such. If you simulate only </w:t>
+        <w:t>dependent species) are invoked when an optional species parameter (‘</w:t>
+      </w:r>
+      <w:proofErr w:type="spellStart"/>
+      <w:r>
+        <w:rPr>
+          <w:lang w:eastAsia="ja-JP"/>
+        </w:rPr>
+        <w:t>Nlog_depend</w:t>
+      </w:r>
+      <w:proofErr w:type="spellEnd"/>
+      <w:r>
+        <w:rPr>
+          <w:lang w:eastAsia="ja-JP"/>
+        </w:rPr>
+        <w:t xml:space="preserve">’) is present and one or more species are labeled as such. If you simulate only </w:t>
       </w:r>
       <w:r>
         <w:rPr>
@@ -13705,6 +13775,7 @@
         </w:rPr>
         <w:t xml:space="preserve">The new species parameter, </w:t>
       </w:r>
+      <w:proofErr w:type="spellStart"/>
       <w:r>
         <w:rPr>
           <w:rFonts w:hint="eastAsia"/>
@@ -13722,6 +13793,7 @@
         </w:rPr>
         <w:t>_depend</w:t>
       </w:r>
+      <w:proofErr w:type="spellEnd"/>
       <w:r>
         <w:rPr>
           <w:lang w:eastAsia="ja-JP"/>
@@ -13932,7 +14004,35 @@
         <w:rPr>
           <w:lang w:eastAsia="ja-JP"/>
         </w:rPr>
-        <w:t xml:space="preserve">Is there a sufficient amount of downed logs? (determination based on </w:t>
+        <w:t xml:space="preserve">Is there a sufficient </w:t>
+      </w:r>
+      <w:proofErr w:type="gramStart"/>
+      <w:r>
+        <w:rPr>
+          <w:lang w:eastAsia="ja-JP"/>
+        </w:rPr>
+        <w:t>amount</w:t>
+      </w:r>
+      <w:proofErr w:type="gramEnd"/>
+      <w:r>
+        <w:rPr>
+          <w:lang w:eastAsia="ja-JP"/>
+        </w:rPr>
+        <w:t xml:space="preserve"> of downed logs? (</w:t>
+      </w:r>
+      <w:proofErr w:type="gramStart"/>
+      <w:r>
+        <w:rPr>
+          <w:lang w:eastAsia="ja-JP"/>
+        </w:rPr>
+        <w:t>determination</w:t>
+      </w:r>
+      <w:proofErr w:type="gramEnd"/>
+      <w:r>
+        <w:rPr>
+          <w:lang w:eastAsia="ja-JP"/>
+        </w:rPr>
+        <w:t xml:space="preserve"> based on </w:t>
       </w:r>
       <w:r>
         <w:rPr>
@@ -14022,11 +14122,19 @@
         </w:rPr>
         <w:t xml:space="preserve">there are </w:t>
       </w:r>
+      <w:proofErr w:type="gramStart"/>
       <w:r>
         <w:rPr>
           <w:lang w:eastAsia="ja-JP"/>
         </w:rPr>
-        <w:t xml:space="preserve">sufficient amounts of well decayed downed logs </w:t>
+        <w:t>sufficient amounts of</w:t>
+      </w:r>
+      <w:proofErr w:type="gramEnd"/>
+      <w:r>
+        <w:rPr>
+          <w:lang w:eastAsia="ja-JP"/>
+        </w:rPr>
+        <w:t xml:space="preserve"> well decayed downed logs </w:t>
       </w:r>
       <w:r>
         <w:rPr>
@@ -14146,7 +14254,23 @@
           <w:rFonts w:hint="eastAsia"/>
           <w:lang w:eastAsia="ja-JP"/>
         </w:rPr>
-        <w:t xml:space="preserve">A new optional parameter, GrowthLAI was added to the Species table; this allows the user to override the previous default value of 0.47.  We also added an optional Minimum LAI to the functional group table allowing users to override the previous default of 0.10.  </w:t>
+        <w:t xml:space="preserve">A new optional parameter, </w:t>
+      </w:r>
+      <w:proofErr w:type="spellStart"/>
+      <w:r>
+        <w:rPr>
+          <w:rFonts w:hint="eastAsia"/>
+          <w:lang w:eastAsia="ja-JP"/>
+        </w:rPr>
+        <w:t>GrowthLAI</w:t>
+      </w:r>
+      <w:proofErr w:type="spellEnd"/>
+      <w:r>
+        <w:rPr>
+          <w:rFonts w:hint="eastAsia"/>
+          <w:lang w:eastAsia="ja-JP"/>
+        </w:rPr>
+        <w:t xml:space="preserve"> was added to the Species table; this allows the user to override the previous default value of 0.47.  We also added an optional Minimum LAI to the functional group table allowing users to override the previous default of 0.10.  </w:t>
       </w:r>
       <w:r>
         <w:rPr>
@@ -14482,6 +14606,7 @@
         </w:rPr>
         <w:t>(</w:t>
       </w:r>
+      <w:proofErr w:type="spellStart"/>
       <w:r>
         <w:rPr>
           <w:rFonts w:hint="eastAsia"/>
@@ -14491,6 +14616,7 @@
         </w:rPr>
         <w:t>calculate_LAI_Competition</w:t>
       </w:r>
+      <w:proofErr w:type="spellEnd"/>
       <w:r>
         <w:rPr>
           <w:rFonts w:hint="eastAsia"/>
@@ -14650,7 +14776,23 @@
           <w:rFonts w:hint="eastAsia"/>
           <w:lang w:eastAsia="ja-JP"/>
         </w:rPr>
-        <w:t>Leaf structure material now uses a base decay rate equal to the DecayRateSurf rate set by the user (see below).</w:t>
+        <w:t xml:space="preserve">Leaf structure material now uses a base decay rate equal to the </w:t>
+      </w:r>
+      <w:proofErr w:type="spellStart"/>
+      <w:r>
+        <w:rPr>
+          <w:rFonts w:hint="eastAsia"/>
+          <w:lang w:eastAsia="ja-JP"/>
+        </w:rPr>
+        <w:t>DecayRateSurf</w:t>
+      </w:r>
+      <w:proofErr w:type="spellEnd"/>
+      <w:r>
+        <w:rPr>
+          <w:rFonts w:hint="eastAsia"/>
+          <w:lang w:eastAsia="ja-JP"/>
+        </w:rPr>
+        <w:t xml:space="preserve"> rate set by the user (see below).</w:t>
       </w:r>
     </w:p>
     <w:p>
@@ -14687,12 +14829,37 @@
         </w:rPr>
         <w:t xml:space="preserve">Light Competition = </w:t>
       </w:r>
+      <w:proofErr w:type="spellStart"/>
       <w:r>
         <w:rPr>
           <w:rFonts w:hint="eastAsia"/>
           <w:lang w:eastAsia="ja-JP"/>
         </w:rPr>
-        <w:t>Math.Exp(-0.14 * monthly_cumulative_LAI)</w:t>
+        <w:t>Math.Exp</w:t>
+      </w:r>
+      <w:proofErr w:type="spellEnd"/>
+      <w:r>
+        <w:rPr>
+          <w:rFonts w:hint="eastAsia"/>
+          <w:lang w:eastAsia="ja-JP"/>
+        </w:rPr>
+        <w:t xml:space="preserve">(-0.14 * </w:t>
+      </w:r>
+      <w:proofErr w:type="spellStart"/>
+      <w:r>
+        <w:rPr>
+          <w:rFonts w:hint="eastAsia"/>
+          <w:lang w:eastAsia="ja-JP"/>
+        </w:rPr>
+        <w:t>monthly_cumulative_LAI</w:t>
+      </w:r>
+      <w:proofErr w:type="spellEnd"/>
+      <w:r>
+        <w:rPr>
+          <w:rFonts w:hint="eastAsia"/>
+          <w:lang w:eastAsia="ja-JP"/>
+        </w:rPr>
+        <w:t>)</w:t>
       </w:r>
     </w:p>
     <w:p>
@@ -14941,7 +15108,23 @@
           <w:rFonts w:hint="eastAsia"/>
           <w:lang w:eastAsia="ja-JP"/>
         </w:rPr>
-        <w:t xml:space="preserve">Growth-related mortality is now a function of ANPP, similar to the algorithms in Biomass Succession.  </w:t>
+        <w:t xml:space="preserve">Growth-related mortality is now a function of ANPP, </w:t>
+      </w:r>
+      <w:proofErr w:type="gramStart"/>
+      <w:r>
+        <w:rPr>
+          <w:rFonts w:hint="eastAsia"/>
+          <w:lang w:eastAsia="ja-JP"/>
+        </w:rPr>
+        <w:t>similar to</w:t>
+      </w:r>
+      <w:proofErr w:type="gramEnd"/>
+      <w:r>
+        <w:rPr>
+          <w:rFonts w:hint="eastAsia"/>
+          <w:lang w:eastAsia="ja-JP"/>
+        </w:rPr>
+        <w:t xml:space="preserve"> the algorithms in Biomass Succession.  </w:t>
       </w:r>
     </w:p>
     <w:p>
@@ -15068,8 +15251,19 @@
           <w:sz w:val="20"/>
           <w:szCs w:val="20"/>
         </w:rPr>
-        <w:t>Pinus taeda</w:t>
-      </w:r>
+        <w:t xml:space="preserve">Pinus </w:t>
+      </w:r>
+      <w:proofErr w:type="spellStart"/>
+      <w:r>
+        <w:rPr>
+          <w:rFonts w:cs="MS Sans Serif"/>
+          <w:i/>
+          <w:sz w:val="20"/>
+          <w:szCs w:val="20"/>
+        </w:rPr>
+        <w:t>taeda</w:t>
+      </w:r>
+      <w:proofErr w:type="spellEnd"/>
       <w:r>
         <w:rPr>
           <w:rFonts w:cs="MS Sans Serif"/>
@@ -15175,8 +15369,19 @@
           <w:sz w:val="20"/>
           <w:szCs w:val="20"/>
         </w:rPr>
-        <w:t>Quercus robur</w:t>
-      </w:r>
+        <w:t xml:space="preserve">Quercus </w:t>
+      </w:r>
+      <w:proofErr w:type="spellStart"/>
+      <w:r>
+        <w:rPr>
+          <w:rFonts w:cs="MS Sans Serif"/>
+          <w:i/>
+          <w:sz w:val="20"/>
+          <w:szCs w:val="20"/>
+        </w:rPr>
+        <w:t>robur</w:t>
+      </w:r>
+      <w:proofErr w:type="spellEnd"/>
       <w:r>
         <w:rPr>
           <w:rFonts w:cs="MS Sans Serif"/>
@@ -15219,43 +15424,43 @@
           <w:sz w:val="20"/>
           <w:szCs w:val="20"/>
         </w:rPr>
-        <w:t>Johnson, D. W., M. E. Fenn, W. W. Miller, and C. T. Hunsaker. 2009. Fire effects on carbon and nitrogen cycling in forests of the Sierra Nevada.  Pages 405-423 in A. Bytnerowicz, M. Arbaugh, C. Andersen, and A. Riebau, editors. Wildland Fires and Air Pollution. Developments in Environmental Science 8. Elsevier, The Netherlands.</w:t>
-      </w:r>
-    </w:p>
-    <w:p>
-      <w:pPr>
-        <w:pStyle w:val="reference"/>
+        <w:t xml:space="preserve">Johnson, D. W., M. E. Fenn, W. W. Miller, and C. T. Hunsaker. 2009. Fire </w:t>
+      </w:r>
+      <w:proofErr w:type="gramStart"/>
+      <w:r>
         <w:rPr>
           <w:rFonts w:cs="MS Sans Serif"/>
           <w:sz w:val="20"/>
           <w:szCs w:val="20"/>
         </w:rPr>
-      </w:pPr>
+        <w:t>effects on</w:t>
+      </w:r>
+      <w:proofErr w:type="gramEnd"/>
       <w:r>
         <w:rPr>
           <w:rFonts w:cs="MS Sans Serif"/>
           <w:sz w:val="20"/>
           <w:szCs w:val="20"/>
         </w:rPr>
-        <w:t>Killingbeck, K. T. 1996. Nutrients in senesced leaves: Keys to the search for potential resorption and resorption proficiency. Ecology 77:1716-1727.</w:t>
-      </w:r>
-    </w:p>
-    <w:p>
-      <w:pPr>
-        <w:pStyle w:val="reference"/>
+        <w:t xml:space="preserve"> carbon and nitrogen cycling in forests of the Sierra Nevada.  Pages 405-423 in A. </w:t>
+      </w:r>
+      <w:proofErr w:type="spellStart"/>
+      <w:r>
         <w:rPr>
           <w:rFonts w:cs="MS Sans Serif"/>
           <w:sz w:val="20"/>
           <w:szCs w:val="20"/>
         </w:rPr>
-      </w:pPr>
+        <w:t>Bytnerowicz</w:t>
+      </w:r>
+      <w:proofErr w:type="spellEnd"/>
       <w:r>
         <w:rPr>
           <w:rFonts w:cs="MS Sans Serif"/>
           <w:sz w:val="20"/>
           <w:szCs w:val="20"/>
         </w:rPr>
-        <w:t>Lovett, G. M., L. M. Christenson, P. M. Groffman, C. G. Jones, J. E. Hart, and M. J. Mitchell. 2002. Insect defoliation and nitrogen cycling in forests. BioScience 52:335-341.</w:t>
+        <w:t>, M. Arbaugh, C. Andersen, and A. Riebau, editors. Wildland Fires and Air Pollution. Developments in Environmental Science 8. Elsevier, The Netherlands.</w:t>
       </w:r>
     </w:p>
     <w:p>
@@ -15273,40 +15478,162 @@
           <w:sz w:val="20"/>
           <w:szCs w:val="20"/>
         </w:rPr>
-        <w:lastRenderedPageBreak/>
-        <w:t>Lovett, G. M. and A. E. Ruesink. 1995. Carbon and nitrogen mineralization from decomposing gypsy moth frass. Oecologia 104:133-138.</w:t>
+        <w:t>Killingbeck, K. T. 1996. Nutrients in senesced leaves: Keys to the search for potential resorption and resorption proficiency. Ecology 77:1716-1727.</w:t>
       </w:r>
     </w:p>
     <w:p>
       <w:pPr>
         <w:pStyle w:val="reference"/>
         <w:rPr>
+          <w:rFonts w:cs="MS Sans Serif"/>
           <w:sz w:val="20"/>
           <w:szCs w:val="20"/>
         </w:rPr>
       </w:pPr>
       <w:r>
         <w:rPr>
+          <w:rFonts w:cs="MS Sans Serif"/>
           <w:sz w:val="20"/>
           <w:szCs w:val="20"/>
         </w:rPr>
-        <w:t>Kimmins, J. P., D. Mailly, and B. Seely. 1999. Modelling forest ecosystem net primary production: the hybrid simulation approach used in FORECAST. Ecological Modelling 122:195-224.</w:t>
-      </w:r>
-    </w:p>
-    <w:p>
-      <w:pPr>
-        <w:pStyle w:val="reference"/>
-        <w:rPr>
+        <w:t xml:space="preserve">Lovett, G. M., L. M. Christenson, P. M. </w:t>
+      </w:r>
+      <w:proofErr w:type="spellStart"/>
+      <w:r>
+        <w:rPr>
+          <w:rFonts w:cs="MS Sans Serif"/>
           <w:sz w:val="20"/>
           <w:szCs w:val="20"/>
         </w:rPr>
-      </w:pPr>
-      <w:r>
-        <w:rPr>
+        <w:t>Groffman</w:t>
+      </w:r>
+      <w:proofErr w:type="spellEnd"/>
+      <w:r>
+        <w:rPr>
+          <w:rFonts w:cs="MS Sans Serif"/>
           <w:sz w:val="20"/>
           <w:szCs w:val="20"/>
         </w:rPr>
-        <w:t>Pan, Y., J.M. Melillo, A.D. McGuire, D.W. Kicklighter, L.F. Pitelka, K. Hibbard, L.L. Pierce, S.W. Running, D.S. Ojima, W.J. Parton, D.S. Schimel, and VEMAP Members. 1998. Modeled responses of terrestrial ecosystems to elevated atmospheric CO</w:t>
+        <w:t xml:space="preserve">, C. G. Jones, J. E. Hart, and M. J. Mitchell. 2002. Insect defoliation and nitrogen cycling in forests. </w:t>
+      </w:r>
+      <w:proofErr w:type="spellStart"/>
+      <w:r>
+        <w:rPr>
+          <w:rFonts w:cs="MS Sans Serif"/>
+          <w:sz w:val="20"/>
+          <w:szCs w:val="20"/>
+        </w:rPr>
+        <w:t>BioScience</w:t>
+      </w:r>
+      <w:proofErr w:type="spellEnd"/>
+      <w:r>
+        <w:rPr>
+          <w:rFonts w:cs="MS Sans Serif"/>
+          <w:sz w:val="20"/>
+          <w:szCs w:val="20"/>
+        </w:rPr>
+        <w:t xml:space="preserve"> 52:335-341.</w:t>
+      </w:r>
+    </w:p>
+    <w:p>
+      <w:pPr>
+        <w:pStyle w:val="reference"/>
+        <w:rPr>
+          <w:rFonts w:cs="MS Sans Serif"/>
+          <w:sz w:val="20"/>
+          <w:szCs w:val="20"/>
+        </w:rPr>
+      </w:pPr>
+      <w:r>
+        <w:rPr>
+          <w:rFonts w:cs="MS Sans Serif"/>
+          <w:sz w:val="20"/>
+          <w:szCs w:val="20"/>
+        </w:rPr>
+        <w:lastRenderedPageBreak/>
+        <w:t xml:space="preserve">Lovett, G. M. and A. E. Ruesink. 1995. Carbon and nitrogen mineralization from decomposing gypsy moth frass. </w:t>
+      </w:r>
+      <w:proofErr w:type="spellStart"/>
+      <w:r>
+        <w:rPr>
+          <w:rFonts w:cs="MS Sans Serif"/>
+          <w:sz w:val="20"/>
+          <w:szCs w:val="20"/>
+        </w:rPr>
+        <w:t>Oecologia</w:t>
+      </w:r>
+      <w:proofErr w:type="spellEnd"/>
+      <w:r>
+        <w:rPr>
+          <w:rFonts w:cs="MS Sans Serif"/>
+          <w:sz w:val="20"/>
+          <w:szCs w:val="20"/>
+        </w:rPr>
+        <w:t xml:space="preserve"> 104:133-138.</w:t>
+      </w:r>
+    </w:p>
+    <w:p>
+      <w:pPr>
+        <w:pStyle w:val="reference"/>
+        <w:rPr>
+          <w:sz w:val="20"/>
+          <w:szCs w:val="20"/>
+        </w:rPr>
+      </w:pPr>
+      <w:r>
+        <w:rPr>
+          <w:sz w:val="20"/>
+          <w:szCs w:val="20"/>
+        </w:rPr>
+        <w:t xml:space="preserve">Kimmins, J. P., D. Mailly, and B. Seely. 1999. </w:t>
+      </w:r>
+      <w:proofErr w:type="gramStart"/>
+      <w:r>
+        <w:rPr>
+          <w:sz w:val="20"/>
+          <w:szCs w:val="20"/>
+        </w:rPr>
+        <w:t>Modelling forest</w:t>
+      </w:r>
+      <w:proofErr w:type="gramEnd"/>
+      <w:r>
+        <w:rPr>
+          <w:sz w:val="20"/>
+          <w:szCs w:val="20"/>
+        </w:rPr>
+        <w:t xml:space="preserve"> ecosystem net primary production: the hybrid simulation approach used in FORECAST. Ecological Modelling 122:195-224.</w:t>
+      </w:r>
+    </w:p>
+    <w:p>
+      <w:pPr>
+        <w:pStyle w:val="reference"/>
+        <w:rPr>
+          <w:sz w:val="20"/>
+          <w:szCs w:val="20"/>
+        </w:rPr>
+      </w:pPr>
+      <w:r>
+        <w:rPr>
+          <w:sz w:val="20"/>
+          <w:szCs w:val="20"/>
+        </w:rPr>
+        <w:t xml:space="preserve">Pan, Y., J.M. Melillo, A.D. McGuire, D.W. Kicklighter, L.F. </w:t>
+      </w:r>
+      <w:proofErr w:type="spellStart"/>
+      <w:r>
+        <w:rPr>
+          <w:sz w:val="20"/>
+          <w:szCs w:val="20"/>
+        </w:rPr>
+        <w:t>Pitelka</w:t>
+      </w:r>
+      <w:proofErr w:type="spellEnd"/>
+      <w:r>
+        <w:rPr>
+          <w:sz w:val="20"/>
+          <w:szCs w:val="20"/>
+        </w:rPr>
+        <w:t>, K. Hibbard, L.L. Pierce, S.W. Running, D.S. Ojima, W.J. Parton, D.S. Schimel, and VEMAP Members. 1998. Modeled responses of terrestrial ecosystems to elevated atmospheric CO</w:t>
       </w:r>
       <w:r>
         <w:rPr>
@@ -15321,7 +15648,23 @@
           <w:sz w:val="20"/>
           <w:szCs w:val="20"/>
         </w:rPr>
-        <w:t>: a comparison of simulations by the biogeochemistry models of the Vegetation /Ecosystem Modeling and Analysis Project (VEMAP). Oecologia 114: 389-404.</w:t>
+        <w:t xml:space="preserve">: a comparison of simulations by the biogeochemistry models of the Vegetation /Ecosystem Modeling and Analysis Project (VEMAP). </w:t>
+      </w:r>
+      <w:proofErr w:type="spellStart"/>
+      <w:r>
+        <w:rPr>
+          <w:sz w:val="20"/>
+          <w:szCs w:val="20"/>
+        </w:rPr>
+        <w:t>Oecologia</w:t>
+      </w:r>
+      <w:proofErr w:type="spellEnd"/>
+      <w:r>
+        <w:rPr>
+          <w:sz w:val="20"/>
+          <w:szCs w:val="20"/>
+        </w:rPr>
+        <w:t xml:space="preserve"> 114: 389-404.</w:t>
       </w:r>
     </w:p>
     <w:p>
@@ -15339,39 +15682,43 @@
           <w:sz w:val="20"/>
           <w:szCs w:val="20"/>
         </w:rPr>
-        <w:t xml:space="preserve">Park, B., R. Yanai, T. Fahey, S. Bailey, T. Siccama, J. Shanley, and N. Cleavitt. 2008. Fine </w:t>
-      </w:r>
+        <w:t xml:space="preserve">Park, B., R. Yanai, T. Fahey, S. Bailey, T. </w:t>
+      </w:r>
+      <w:proofErr w:type="spellStart"/>
       <w:r>
         <w:rPr>
           <w:rFonts w:cs="MS Sans Serif"/>
           <w:sz w:val="20"/>
           <w:szCs w:val="20"/>
         </w:rPr>
-        <w:t>r</w:t>
-      </w:r>
+        <w:t>Siccama</w:t>
+      </w:r>
+      <w:proofErr w:type="spellEnd"/>
       <w:r>
         <w:rPr>
           <w:rFonts w:cs="MS Sans Serif"/>
           <w:sz w:val="20"/>
           <w:szCs w:val="20"/>
         </w:rPr>
-        <w:t xml:space="preserve">oot </w:t>
-      </w:r>
+        <w:t xml:space="preserve">, J. Shanley, and N. </w:t>
+      </w:r>
+      <w:proofErr w:type="spellStart"/>
       <w:r>
         <w:rPr>
           <w:rFonts w:cs="MS Sans Serif"/>
           <w:sz w:val="20"/>
           <w:szCs w:val="20"/>
         </w:rPr>
-        <w:t>d</w:t>
-      </w:r>
+        <w:t>Cleavitt</w:t>
+      </w:r>
+      <w:proofErr w:type="spellEnd"/>
       <w:r>
         <w:rPr>
           <w:rFonts w:cs="MS Sans Serif"/>
           <w:sz w:val="20"/>
           <w:szCs w:val="20"/>
         </w:rPr>
-        <w:t xml:space="preserve">ynamics and </w:t>
+        <w:t xml:space="preserve">. 2008. Fine </w:t>
       </w:r>
       <w:r>
         <w:rPr>
@@ -15379,7 +15726,7 @@
           <w:sz w:val="20"/>
           <w:szCs w:val="20"/>
         </w:rPr>
-        <w:t>f</w:t>
+        <w:t>r</w:t>
       </w:r>
       <w:r>
         <w:rPr>
@@ -15387,7 +15734,7 @@
           <w:sz w:val="20"/>
           <w:szCs w:val="20"/>
         </w:rPr>
-        <w:t xml:space="preserve">orest </w:t>
+        <w:t xml:space="preserve">oot </w:t>
       </w:r>
       <w:r>
         <w:rPr>
@@ -15395,7 +15742,7 @@
           <w:sz w:val="20"/>
           <w:szCs w:val="20"/>
         </w:rPr>
-        <w:t>p</w:t>
+        <w:t>d</w:t>
       </w:r>
       <w:r>
         <w:rPr>
@@ -15403,7 +15750,7 @@
           <w:sz w:val="20"/>
           <w:szCs w:val="20"/>
         </w:rPr>
-        <w:t xml:space="preserve">roduction </w:t>
+        <w:t xml:space="preserve">ynamics and </w:t>
       </w:r>
       <w:r>
         <w:rPr>
@@ -15411,7 +15758,7 @@
           <w:sz w:val="20"/>
           <w:szCs w:val="20"/>
         </w:rPr>
-        <w:t>a</w:t>
+        <w:t>f</w:t>
       </w:r>
       <w:r>
         <w:rPr>
@@ -15419,7 +15766,7 @@
           <w:sz w:val="20"/>
           <w:szCs w:val="20"/>
         </w:rPr>
-        <w:t xml:space="preserve">cross a </w:t>
+        <w:t xml:space="preserve">orest </w:t>
       </w:r>
       <w:r>
         <w:rPr>
@@ -15427,7 +15774,7 @@
           <w:sz w:val="20"/>
           <w:szCs w:val="20"/>
         </w:rPr>
-        <w:t>c</w:t>
+        <w:t>p</w:t>
       </w:r>
       <w:r>
         <w:rPr>
@@ -15435,7 +15782,7 @@
           <w:sz w:val="20"/>
           <w:szCs w:val="20"/>
         </w:rPr>
-        <w:t xml:space="preserve">alcium </w:t>
+        <w:t xml:space="preserve">roduction </w:t>
       </w:r>
       <w:r>
         <w:rPr>
@@ -15443,7 +15790,7 @@
           <w:sz w:val="20"/>
           <w:szCs w:val="20"/>
         </w:rPr>
-        <w:t>g</w:t>
+        <w:t>a</w:t>
       </w:r>
       <w:r>
         <w:rPr>
@@ -15451,7 +15798,7 @@
           <w:sz w:val="20"/>
           <w:szCs w:val="20"/>
         </w:rPr>
-        <w:t xml:space="preserve">radient in </w:t>
+        <w:t xml:space="preserve">cross a </w:t>
       </w:r>
       <w:r>
         <w:rPr>
@@ -15459,7 +15806,7 @@
           <w:sz w:val="20"/>
           <w:szCs w:val="20"/>
         </w:rPr>
-        <w:t>n</w:t>
+        <w:t>c</w:t>
       </w:r>
       <w:r>
         <w:rPr>
@@ -15467,7 +15814,7 @@
           <w:sz w:val="20"/>
           <w:szCs w:val="20"/>
         </w:rPr>
-        <w:t xml:space="preserve">orthern </w:t>
+        <w:t xml:space="preserve">alcium </w:t>
       </w:r>
       <w:r>
         <w:rPr>
@@ -15475,7 +15822,7 @@
           <w:sz w:val="20"/>
           <w:szCs w:val="20"/>
         </w:rPr>
-        <w:t>h</w:t>
+        <w:t>g</w:t>
       </w:r>
       <w:r>
         <w:rPr>
@@ -15483,7 +15830,7 @@
           <w:sz w:val="20"/>
           <w:szCs w:val="20"/>
         </w:rPr>
-        <w:t xml:space="preserve">ardwood and </w:t>
+        <w:t xml:space="preserve">radient in </w:t>
       </w:r>
       <w:r>
         <w:rPr>
@@ -15491,7 +15838,7 @@
           <w:sz w:val="20"/>
           <w:szCs w:val="20"/>
         </w:rPr>
-        <w:t>c</w:t>
+        <w:t>n</w:t>
       </w:r>
       <w:r>
         <w:rPr>
@@ -15499,7 +15846,7 @@
           <w:sz w:val="20"/>
           <w:szCs w:val="20"/>
         </w:rPr>
-        <w:t xml:space="preserve">onifer </w:t>
+        <w:t xml:space="preserve">orthern </w:t>
       </w:r>
       <w:r>
         <w:rPr>
@@ -15507,7 +15854,7 @@
           <w:sz w:val="20"/>
           <w:szCs w:val="20"/>
         </w:rPr>
-        <w:t>e</w:t>
+        <w:t>h</w:t>
       </w:r>
       <w:r>
         <w:rPr>
@@ -15515,71 +15862,23 @@
           <w:sz w:val="20"/>
           <w:szCs w:val="20"/>
         </w:rPr>
-        <w:t>cosystems. Ecosystems 11:325-341.</w:t>
-      </w:r>
-    </w:p>
-    <w:p>
-      <w:pPr>
-        <w:pStyle w:val="reference"/>
-        <w:rPr>
-          <w:sz w:val="20"/>
-          <w:szCs w:val="20"/>
-        </w:rPr>
-      </w:pPr>
-      <w:r>
-        <w:rPr>
-          <w:sz w:val="20"/>
-          <w:szCs w:val="20"/>
-        </w:rPr>
-        <w:t>Parton, W. J., D. S. Ojima, C. V. Cole, and D. S. Schimel. 1994. "A General Model for Soil Organic Matters Dynamics: Sensitivity to Litter Chemistry, Texture and Management." Pp. 147-67 in Quantitative Modeling of Soil Forming Processes: Proceedings of a Symposium Sponsored by Divisions S-5 and S-9 of the Soil Science Society of America Minneapolis, Minnesota, USA,  editors R. B. Bryant and R. W. Arnold. Madison, Wisconsin, USA: Soil Science Society of America.</w:t>
-      </w:r>
-    </w:p>
-    <w:p>
-      <w:pPr>
-        <w:pStyle w:val="reference"/>
-        <w:rPr>
-          <w:sz w:val="20"/>
-          <w:szCs w:val="20"/>
-        </w:rPr>
-      </w:pPr>
-      <w:r>
-        <w:rPr>
-          <w:sz w:val="20"/>
-          <w:szCs w:val="20"/>
-        </w:rPr>
-        <w:t>Parton, W.J., J.M.O. Scurlock, D.S. Ojima, T.G. Gilmanov, R.J. Scholes, D.S. Schimel, T. Kirchner, J.C. Menaut, T. Seastedt, E. Garcia Moya, A. Kamnalrut, and J.I. Kinyamario. 1993. Observations and modeling of biomass and soil organic matter dynamics fo</w:t>
-      </w:r>
-      <w:r>
-        <w:rPr>
-          <w:sz w:val="20"/>
-          <w:szCs w:val="20"/>
-        </w:rPr>
-        <w:t>r the grassland biome worldwide</w:t>
-      </w:r>
-      <w:r>
-        <w:rPr>
-          <w:sz w:val="20"/>
-          <w:szCs w:val="20"/>
-        </w:rPr>
-        <w:t>. Global Biogeochemical Cycles 7: 785-809.</w:t>
-      </w:r>
-    </w:p>
-    <w:p>
-      <w:pPr>
-        <w:pStyle w:val="reference"/>
+        <w:t xml:space="preserve">ardwood and </w:t>
+      </w:r>
+      <w:r>
         <w:rPr>
           <w:rFonts w:cs="MS Sans Serif"/>
           <w:sz w:val="20"/>
           <w:szCs w:val="20"/>
         </w:rPr>
-      </w:pPr>
+        <w:t>c</w:t>
+      </w:r>
       <w:r>
         <w:rPr>
           <w:rFonts w:cs="MS Sans Serif"/>
           <w:sz w:val="20"/>
           <w:szCs w:val="20"/>
         </w:rPr>
-        <w:t xml:space="preserve">Ryan, D. F. and F. H. Bormann. 1982. Nutrient </w:t>
+        <w:t xml:space="preserve">onifer </w:t>
       </w:r>
       <w:r>
         <w:rPr>
@@ -15587,7 +15886,7 @@
           <w:sz w:val="20"/>
           <w:szCs w:val="20"/>
         </w:rPr>
-        <w:t>r</w:t>
+        <w:t>e</w:t>
       </w:r>
       <w:r>
         <w:rPr>
@@ -15595,23 +15894,151 @@
           <w:sz w:val="20"/>
           <w:szCs w:val="20"/>
         </w:rPr>
-        <w:t xml:space="preserve">esorption in </w:t>
-      </w:r>
-      <w:r>
+        <w:t>cosystems. Ecosystems 11:325-341.</w:t>
+      </w:r>
+    </w:p>
+    <w:p>
+      <w:pPr>
+        <w:pStyle w:val="reference"/>
+        <w:rPr>
+          <w:sz w:val="20"/>
+          <w:szCs w:val="20"/>
+        </w:rPr>
+      </w:pPr>
+      <w:r>
+        <w:rPr>
+          <w:sz w:val="20"/>
+          <w:szCs w:val="20"/>
+        </w:rPr>
+        <w:t xml:space="preserve">Parton, W. J., D. S. Ojima, C. V. Cole, and D. S. Schimel. 1994. "A General Model for Soil Organic Matters Dynamics: Sensitivity to Litter Chemistry, Texture and Management." Pp. 147-67 in Quantitative Modeling of Soil Forming Processes: Proceedings of a Symposium Sponsored by Divisions S-5 and S-9 of the Soil Science Society of America Minneapolis, Minnesota, </w:t>
+      </w:r>
+      <w:proofErr w:type="gramStart"/>
+      <w:r>
+        <w:rPr>
+          <w:sz w:val="20"/>
+          <w:szCs w:val="20"/>
+        </w:rPr>
+        <w:t>USA,  editors</w:t>
+      </w:r>
+      <w:proofErr w:type="gramEnd"/>
+      <w:r>
+        <w:rPr>
+          <w:sz w:val="20"/>
+          <w:szCs w:val="20"/>
+        </w:rPr>
+        <w:t xml:space="preserve"> R. B. Bryant and R. W. Arnold. Madison, Wisconsin, USA: Soil Science Society of America.</w:t>
+      </w:r>
+    </w:p>
+    <w:p>
+      <w:pPr>
+        <w:pStyle w:val="reference"/>
+        <w:rPr>
+          <w:sz w:val="20"/>
+          <w:szCs w:val="20"/>
+        </w:rPr>
+      </w:pPr>
+      <w:r>
+        <w:rPr>
+          <w:sz w:val="20"/>
+          <w:szCs w:val="20"/>
+        </w:rPr>
+        <w:t xml:space="preserve">Parton, W.J., J.M.O. Scurlock, D.S. Ojima, T.G. </w:t>
+      </w:r>
+      <w:proofErr w:type="spellStart"/>
+      <w:r>
+        <w:rPr>
+          <w:sz w:val="20"/>
+          <w:szCs w:val="20"/>
+        </w:rPr>
+        <w:t>Gilmanov</w:t>
+      </w:r>
+      <w:proofErr w:type="spellEnd"/>
+      <w:r>
+        <w:rPr>
+          <w:sz w:val="20"/>
+          <w:szCs w:val="20"/>
+        </w:rPr>
+        <w:t xml:space="preserve">, R.J. Scholes, D.S. Schimel, T. Kirchner, J.C. Menaut, T. </w:t>
+      </w:r>
+      <w:proofErr w:type="spellStart"/>
+      <w:r>
+        <w:rPr>
+          <w:sz w:val="20"/>
+          <w:szCs w:val="20"/>
+        </w:rPr>
+        <w:t>Seastedt</w:t>
+      </w:r>
+      <w:proofErr w:type="spellEnd"/>
+      <w:r>
+        <w:rPr>
+          <w:sz w:val="20"/>
+          <w:szCs w:val="20"/>
+        </w:rPr>
+        <w:t xml:space="preserve">, E. Garcia Moya, A. </w:t>
+      </w:r>
+      <w:proofErr w:type="spellStart"/>
+      <w:r>
+        <w:rPr>
+          <w:sz w:val="20"/>
+          <w:szCs w:val="20"/>
+        </w:rPr>
+        <w:t>Kamnalrut</w:t>
+      </w:r>
+      <w:proofErr w:type="spellEnd"/>
+      <w:r>
+        <w:rPr>
+          <w:sz w:val="20"/>
+          <w:szCs w:val="20"/>
+        </w:rPr>
+        <w:t xml:space="preserve">, and J.I. </w:t>
+      </w:r>
+      <w:proofErr w:type="spellStart"/>
+      <w:r>
+        <w:rPr>
+          <w:sz w:val="20"/>
+          <w:szCs w:val="20"/>
+        </w:rPr>
+        <w:t>Kinyamario</w:t>
+      </w:r>
+      <w:proofErr w:type="spellEnd"/>
+      <w:r>
+        <w:rPr>
+          <w:sz w:val="20"/>
+          <w:szCs w:val="20"/>
+        </w:rPr>
+        <w:t>. 1993. Observations and modeling of biomass and soil organic matter dynamics fo</w:t>
+      </w:r>
+      <w:r>
+        <w:rPr>
+          <w:sz w:val="20"/>
+          <w:szCs w:val="20"/>
+        </w:rPr>
+        <w:t>r the grassland biome worldwide</w:t>
+      </w:r>
+      <w:r>
+        <w:rPr>
+          <w:sz w:val="20"/>
+          <w:szCs w:val="20"/>
+        </w:rPr>
+        <w:t>. Global Biogeochemical Cycles 7: 785-809.</w:t>
+      </w:r>
+    </w:p>
+    <w:p>
+      <w:pPr>
+        <w:pStyle w:val="reference"/>
         <w:rPr>
           <w:rFonts w:cs="MS Sans Serif"/>
           <w:sz w:val="20"/>
           <w:szCs w:val="20"/>
         </w:rPr>
-        <w:t>n</w:t>
-      </w:r>
+      </w:pPr>
       <w:r>
         <w:rPr>
           <w:rFonts w:cs="MS Sans Serif"/>
           <w:sz w:val="20"/>
           <w:szCs w:val="20"/>
         </w:rPr>
-        <w:t xml:space="preserve">orthern </w:t>
+        <w:t xml:space="preserve">Ryan, D. F. and F. H. Bormann. 1982. Nutrient </w:t>
       </w:r>
       <w:r>
         <w:rPr>
@@ -15619,7 +16046,7 @@
           <w:sz w:val="20"/>
           <w:szCs w:val="20"/>
         </w:rPr>
-        <w:t>h</w:t>
+        <w:t>r</w:t>
       </w:r>
       <w:r>
         <w:rPr>
@@ -15627,7 +16054,7 @@
           <w:sz w:val="20"/>
           <w:szCs w:val="20"/>
         </w:rPr>
-        <w:t xml:space="preserve">ardwood </w:t>
+        <w:t xml:space="preserve">esorption in </w:t>
       </w:r>
       <w:r>
         <w:rPr>
@@ -15635,7 +16062,7 @@
           <w:sz w:val="20"/>
           <w:szCs w:val="20"/>
         </w:rPr>
-        <w:t>f</w:t>
+        <w:t>n</w:t>
       </w:r>
       <w:r>
         <w:rPr>
@@ -15643,90 +16070,216 @@
           <w:sz w:val="20"/>
           <w:szCs w:val="20"/>
         </w:rPr>
-        <w:t>orests. BioScience 32:29-32.</w:t>
-      </w:r>
-    </w:p>
-    <w:p>
-      <w:pPr>
-        <w:pStyle w:val="reference"/>
-        <w:rPr>
-          <w:sz w:val="20"/>
-          <w:szCs w:val="20"/>
-        </w:rPr>
-      </w:pPr>
-      <w:r>
-        <w:rPr>
-          <w:sz w:val="20"/>
-          <w:szCs w:val="20"/>
-        </w:rPr>
-        <w:t>Scheller, R. M., D. Hua, P. V. Bolstad, R. A. Birdsey, and D. J. Mladenoff. 2011. The effects of forest harvest intensity in combination with wind disturbance on carbon dynamics in Lake States mesic forests. Ecological Modelling 222:144-153.</w:t>
-      </w:r>
-    </w:p>
-    <w:p>
-      <w:pPr>
-        <w:pStyle w:val="reference"/>
-        <w:rPr>
-          <w:sz w:val="20"/>
-          <w:szCs w:val="20"/>
-        </w:rPr>
-      </w:pPr>
-      <w:r>
-        <w:rPr>
-          <w:sz w:val="20"/>
-          <w:szCs w:val="20"/>
-        </w:rPr>
-        <w:t>Scheller, R.M., S. Van Tuyl, K. Clark, J. Hom, I. La Puma. 2011. Carbon sequestration in the in the New Jersey pine barrens under different scenarios of fire management. Ecosystems. DOI: 10.1007/s10021-011-9462-6</w:t>
-      </w:r>
-    </w:p>
-    <w:p>
-      <w:pPr>
-        <w:pStyle w:val="reference"/>
-        <w:rPr>
-          <w:sz w:val="20"/>
-          <w:szCs w:val="20"/>
-        </w:rPr>
-      </w:pPr>
-      <w:r>
-        <w:rPr>
-          <w:sz w:val="20"/>
-          <w:szCs w:val="20"/>
-        </w:rPr>
-        <w:t>Scheller, R. M. and Mladenoff, D. J. A forest growth and biomass module for a landscape simulation model, LANDIS:  Design, validation, and application. Ecological Modelling. 2004; 180(1):211-229.</w:t>
-      </w:r>
-    </w:p>
-    <w:p>
-      <w:pPr>
-        <w:pStyle w:val="reference"/>
-        <w:rPr>
-          <w:sz w:val="20"/>
-          <w:szCs w:val="20"/>
-        </w:rPr>
-      </w:pPr>
-      <w:r>
-        <w:rPr>
-          <w:sz w:val="20"/>
-          <w:szCs w:val="20"/>
-        </w:rPr>
-        <w:t>Schimel, D.S., B.H. Braswell, E.A. Holland, R. McKeown, D.S. Ojima, T.H. Painter, W.J. Parton, and A.R. Townsend. 1994. Climatic, edaphic, and biotic controls over storage and turnover of carbon in soils. Global Biogeochemical Cycles 8: 279-293.</w:t>
-      </w:r>
-    </w:p>
-    <w:p>
-      <w:pPr>
-        <w:pStyle w:val="reference"/>
+        <w:t xml:space="preserve">orthern </w:t>
+      </w:r>
+      <w:r>
         <w:rPr>
           <w:rFonts w:cs="MS Sans Serif"/>
           <w:sz w:val="20"/>
           <w:szCs w:val="20"/>
         </w:rPr>
-      </w:pPr>
+        <w:t>h</w:t>
+      </w:r>
       <w:r>
         <w:rPr>
           <w:rFonts w:cs="MS Sans Serif"/>
           <w:sz w:val="20"/>
           <w:szCs w:val="20"/>
         </w:rPr>
-        <w:t>Seitzinger, S., J. A. Harrison, J. K. Böhlke, A. F. Bouwman, R. Lowrance, B. Peterson, C. Tobias, and G. V. Drecht</w:t>
-      </w:r>
+        <w:t xml:space="preserve">ardwood </w:t>
+      </w:r>
+      <w:r>
+        <w:rPr>
+          <w:rFonts w:cs="MS Sans Serif"/>
+          <w:sz w:val="20"/>
+          <w:szCs w:val="20"/>
+        </w:rPr>
+        <w:t>f</w:t>
+      </w:r>
+      <w:r>
+        <w:rPr>
+          <w:rFonts w:cs="MS Sans Serif"/>
+          <w:sz w:val="20"/>
+          <w:szCs w:val="20"/>
+        </w:rPr>
+        <w:t xml:space="preserve">orests. </w:t>
+      </w:r>
+      <w:proofErr w:type="spellStart"/>
+      <w:r>
+        <w:rPr>
+          <w:rFonts w:cs="MS Sans Serif"/>
+          <w:sz w:val="20"/>
+          <w:szCs w:val="20"/>
+        </w:rPr>
+        <w:t>BioScience</w:t>
+      </w:r>
+      <w:proofErr w:type="spellEnd"/>
+      <w:r>
+        <w:rPr>
+          <w:rFonts w:cs="MS Sans Serif"/>
+          <w:sz w:val="20"/>
+          <w:szCs w:val="20"/>
+        </w:rPr>
+        <w:t xml:space="preserve"> 32:29-32.</w:t>
+      </w:r>
+    </w:p>
+    <w:p>
+      <w:pPr>
+        <w:pStyle w:val="reference"/>
+        <w:rPr>
+          <w:sz w:val="20"/>
+          <w:szCs w:val="20"/>
+        </w:rPr>
+      </w:pPr>
+      <w:r>
+        <w:rPr>
+          <w:sz w:val="20"/>
+          <w:szCs w:val="20"/>
+        </w:rPr>
+        <w:t xml:space="preserve">Scheller, R. M., D. Hua, P. V. Bolstad, R. A. Birdsey, and D. J. </w:t>
+      </w:r>
+      <w:proofErr w:type="spellStart"/>
+      <w:r>
+        <w:rPr>
+          <w:sz w:val="20"/>
+          <w:szCs w:val="20"/>
+        </w:rPr>
+        <w:t>Mladenoff</w:t>
+      </w:r>
+      <w:proofErr w:type="spellEnd"/>
+      <w:r>
+        <w:rPr>
+          <w:sz w:val="20"/>
+          <w:szCs w:val="20"/>
+        </w:rPr>
+        <w:t>. 2011. The effects of forest harvest intensity in combination with wind disturbance on carbon dynamics in Lake States mesic forests. Ecological Modelling 222:144-153.</w:t>
+      </w:r>
+    </w:p>
+    <w:p>
+      <w:pPr>
+        <w:pStyle w:val="reference"/>
+        <w:rPr>
+          <w:sz w:val="20"/>
+          <w:szCs w:val="20"/>
+        </w:rPr>
+      </w:pPr>
+      <w:r>
+        <w:rPr>
+          <w:sz w:val="20"/>
+          <w:szCs w:val="20"/>
+        </w:rPr>
+        <w:t xml:space="preserve">Scheller, R.M., S. Van Tuyl, K. Clark, J. Hom, I. La Puma. 2011. Carbon </w:t>
+      </w:r>
+      <w:proofErr w:type="gramStart"/>
+      <w:r>
+        <w:rPr>
+          <w:sz w:val="20"/>
+          <w:szCs w:val="20"/>
+        </w:rPr>
+        <w:t>sequestration in the</w:t>
+      </w:r>
+      <w:proofErr w:type="gramEnd"/>
+      <w:r>
+        <w:rPr>
+          <w:sz w:val="20"/>
+          <w:szCs w:val="20"/>
+        </w:rPr>
+        <w:t xml:space="preserve"> in the New Jersey pine barrens under different scenarios of fire management. Ecosystems. DOI: 10.1007/s10021-011-9462-6</w:t>
+      </w:r>
+    </w:p>
+    <w:p>
+      <w:pPr>
+        <w:pStyle w:val="reference"/>
+        <w:rPr>
+          <w:sz w:val="20"/>
+          <w:szCs w:val="20"/>
+        </w:rPr>
+      </w:pPr>
+      <w:r>
+        <w:rPr>
+          <w:sz w:val="20"/>
+          <w:szCs w:val="20"/>
+        </w:rPr>
+        <w:t xml:space="preserve">Scheller, R. M. and </w:t>
+      </w:r>
+      <w:proofErr w:type="spellStart"/>
+      <w:r>
+        <w:rPr>
+          <w:sz w:val="20"/>
+          <w:szCs w:val="20"/>
+        </w:rPr>
+        <w:t>Mladenoff</w:t>
+      </w:r>
+      <w:proofErr w:type="spellEnd"/>
+      <w:r>
+        <w:rPr>
+          <w:sz w:val="20"/>
+          <w:szCs w:val="20"/>
+        </w:rPr>
+        <w:t>, D. J. A forest growth and biomass module for a landscape simulation model, LANDIS:  Design, validation, and application. Ecological Modelling. 2004; 180(1):211-229.</w:t>
+      </w:r>
+    </w:p>
+    <w:p>
+      <w:pPr>
+        <w:pStyle w:val="reference"/>
+        <w:rPr>
+          <w:sz w:val="20"/>
+          <w:szCs w:val="20"/>
+        </w:rPr>
+      </w:pPr>
+      <w:r>
+        <w:rPr>
+          <w:sz w:val="20"/>
+          <w:szCs w:val="20"/>
+        </w:rPr>
+        <w:t>Schimel, D.S., B.H. Braswell, E.A. Holland, R. McKeown, D.S. Ojima, T.H. Painter, W.J. Parton, and A.R. Townsend. 1994. Climatic, edaphic, and biotic controls over storage and turnover of carbon in soils. Global Biogeochemical Cycles 8: 279-293.</w:t>
+      </w:r>
+    </w:p>
+    <w:p>
+      <w:pPr>
+        <w:pStyle w:val="reference"/>
+        <w:rPr>
+          <w:rFonts w:cs="MS Sans Serif"/>
+          <w:sz w:val="20"/>
+          <w:szCs w:val="20"/>
+        </w:rPr>
+      </w:pPr>
+      <w:r>
+        <w:rPr>
+          <w:rFonts w:cs="MS Sans Serif"/>
+          <w:sz w:val="20"/>
+          <w:szCs w:val="20"/>
+        </w:rPr>
+        <w:t xml:space="preserve">Seitzinger, S., J. A. Harrison, J. K. </w:t>
+      </w:r>
+      <w:proofErr w:type="spellStart"/>
+      <w:r>
+        <w:rPr>
+          <w:rFonts w:cs="MS Sans Serif"/>
+          <w:sz w:val="20"/>
+          <w:szCs w:val="20"/>
+        </w:rPr>
+        <w:t>Böhlke</w:t>
+      </w:r>
+      <w:proofErr w:type="spellEnd"/>
+      <w:r>
+        <w:rPr>
+          <w:rFonts w:cs="MS Sans Serif"/>
+          <w:sz w:val="20"/>
+          <w:szCs w:val="20"/>
+        </w:rPr>
+        <w:t xml:space="preserve">, A. F. Bouwman, R. Lowrance, B. Peterson, C. Tobias, and G. V. </w:t>
+      </w:r>
+      <w:proofErr w:type="spellStart"/>
+      <w:r>
+        <w:rPr>
+          <w:rFonts w:cs="MS Sans Serif"/>
+          <w:sz w:val="20"/>
+          <w:szCs w:val="20"/>
+        </w:rPr>
+        <w:t>Drecht</w:t>
+      </w:r>
+      <w:proofErr w:type="spellEnd"/>
       <w:r>
         <w:rPr>
           <w:rFonts w:cs="MS Sans Serif"/>
@@ -15946,11 +16499,13 @@
       </w:pPr>
       <w:bookmarkStart w:id="34" w:name="_Toc112490865"/>
       <w:bookmarkStart w:id="35" w:name="_Toc138761049"/>
+      <w:proofErr w:type="spellStart"/>
       <w:r>
         <w:t>LandisData</w:t>
       </w:r>
       <w:bookmarkEnd w:id="34"/>
       <w:bookmarkEnd w:id="35"/>
+      <w:proofErr w:type="spellEnd"/>
     </w:p>
     <w:p>
       <w:pPr>
@@ -16069,10 +16624,18 @@
         <w:t xml:space="preserve">factor </w:t>
       </w:r>
       <w:r>
-        <w:t>(Prob</w:t>
-      </w:r>
-      <w:r>
-        <w:t xml:space="preserve">EstablishAdjust) </w:t>
+        <w:t>(</w:t>
+      </w:r>
+      <w:proofErr w:type="spellStart"/>
+      <w:r>
+        <w:t>Prob</w:t>
+      </w:r>
+      <w:r>
+        <w:t>EstablishAdjust</w:t>
+      </w:r>
+      <w:proofErr w:type="spellEnd"/>
+      <w:r>
+        <w:t xml:space="preserve">) </w:t>
       </w:r>
       <w:r>
         <w:t>to retain the same regeneration rates (see section 2.13 below)</w:t>
@@ -16088,12 +16651,14 @@
       <w:bookmarkStart w:id="38" w:name="_Toc107735767"/>
       <w:bookmarkStart w:id="39" w:name="_Toc112490867"/>
       <w:bookmarkStart w:id="40" w:name="_Toc138761051"/>
+      <w:proofErr w:type="spellStart"/>
       <w:r>
         <w:t>SeedingAlgorithm</w:t>
       </w:r>
       <w:bookmarkEnd w:id="38"/>
       <w:bookmarkEnd w:id="39"/>
       <w:bookmarkEnd w:id="40"/>
+      <w:proofErr w:type="spellEnd"/>
     </w:p>
     <w:p>
       <w:pPr>
@@ -16114,29 +16679,83 @@
           <w:sz w:val="20"/>
           <w:szCs w:val="20"/>
         </w:rPr>
-        <w:t>"WardSeedDispersal"</w:t>
-      </w:r>
-      <w:r>
-        <w:t xml:space="preserve">, </w:t>
-      </w:r>
+        <w:t>"</w:t>
+      </w:r>
+      <w:proofErr w:type="spellStart"/>
       <w:r>
         <w:rPr>
           <w:rFonts w:ascii="Courier New" w:hAnsi="Courier New" w:cs="Courier New"/>
           <w:sz w:val="20"/>
           <w:szCs w:val="20"/>
         </w:rPr>
-        <w:t>"NoDispersal"</w:t>
-      </w:r>
-      <w:r>
-        <w:t xml:space="preserve"> or </w:t>
-      </w:r>
+        <w:t>WardSeedDispersal</w:t>
+      </w:r>
+      <w:proofErr w:type="spellEnd"/>
       <w:r>
         <w:rPr>
           <w:rFonts w:ascii="Courier New" w:hAnsi="Courier New" w:cs="Courier New"/>
           <w:sz w:val="20"/>
           <w:szCs w:val="20"/>
         </w:rPr>
-        <w:t>"UniversalDispersal"</w:t>
+        <w:t>"</w:t>
+      </w:r>
+      <w:r>
+        <w:t xml:space="preserve">, </w:t>
+      </w:r>
+      <w:r>
+        <w:rPr>
+          <w:rFonts w:ascii="Courier New" w:hAnsi="Courier New" w:cs="Courier New"/>
+          <w:sz w:val="20"/>
+          <w:szCs w:val="20"/>
+        </w:rPr>
+        <w:t>"</w:t>
+      </w:r>
+      <w:proofErr w:type="spellStart"/>
+      <w:r>
+        <w:rPr>
+          <w:rFonts w:ascii="Courier New" w:hAnsi="Courier New" w:cs="Courier New"/>
+          <w:sz w:val="20"/>
+          <w:szCs w:val="20"/>
+        </w:rPr>
+        <w:t>NoDispersal</w:t>
+      </w:r>
+      <w:proofErr w:type="spellEnd"/>
+      <w:r>
+        <w:rPr>
+          <w:rFonts w:ascii="Courier New" w:hAnsi="Courier New" w:cs="Courier New"/>
+          <w:sz w:val="20"/>
+          <w:szCs w:val="20"/>
+        </w:rPr>
+        <w:t>"</w:t>
+      </w:r>
+      <w:r>
+        <w:t xml:space="preserve"> or </w:t>
+      </w:r>
+      <w:r>
+        <w:rPr>
+          <w:rFonts w:ascii="Courier New" w:hAnsi="Courier New" w:cs="Courier New"/>
+          <w:sz w:val="20"/>
+          <w:szCs w:val="20"/>
+        </w:rPr>
+        <w:t>"</w:t>
+      </w:r>
+      <w:proofErr w:type="spellStart"/>
+      <w:r>
+        <w:rPr>
+          <w:rFonts w:ascii="Courier New" w:hAnsi="Courier New" w:cs="Courier New"/>
+          <w:sz w:val="20"/>
+          <w:szCs w:val="20"/>
+        </w:rPr>
+        <w:t>UniversalDispersal</w:t>
+      </w:r>
+      <w:proofErr w:type="spellEnd"/>
+      <w:r>
+        <w:rPr>
+          <w:rFonts w:ascii="Courier New" w:hAnsi="Courier New" w:cs="Courier New"/>
+          <w:sz w:val="20"/>
+          <w:szCs w:val="20"/>
+        </w:rPr>
+        <w:t>"</w:t>
       </w:r>
       <w:r>
         <w:t xml:space="preserve">.  The algorithms are described in section 4.5.1 </w:t>
@@ -16178,9 +16797,11 @@
       <w:bookmarkStart w:id="42" w:name="_Toc107735768"/>
       <w:bookmarkStart w:id="43" w:name="_Toc112490868"/>
       <w:bookmarkStart w:id="44" w:name="_Ref140207509"/>
+      <w:proofErr w:type="spellStart"/>
       <w:r>
         <w:t>InitialCommunities</w:t>
       </w:r>
+      <w:proofErr w:type="spellEnd"/>
       <w:r>
         <w:t xml:space="preserve"> (file name)</w:t>
       </w:r>
@@ -16214,12 +16835,14 @@
       <w:bookmarkStart w:id="46" w:name="_Toc133339090"/>
       <w:bookmarkStart w:id="47" w:name="_Toc282434151"/>
       <w:bookmarkStart w:id="48" w:name="_Toc138761053"/>
+      <w:proofErr w:type="spellStart"/>
       <w:r>
         <w:t>InitialCommunitiesMap</w:t>
       </w:r>
       <w:bookmarkEnd w:id="45"/>
       <w:bookmarkEnd w:id="46"/>
       <w:bookmarkEnd w:id="47"/>
+      <w:proofErr w:type="spellEnd"/>
       <w:r>
         <w:t xml:space="preserve"> (file name)</w:t>
       </w:r>
@@ -16244,6 +16867,7 @@
         <w:pStyle w:val="Heading2"/>
       </w:pPr>
       <w:bookmarkStart w:id="49" w:name="_Toc138761054"/>
+      <w:proofErr w:type="spellStart"/>
       <w:r>
         <w:t>Climate</w:t>
       </w:r>
@@ -16253,6 +16877,7 @@
       <w:r>
         <w:t>File</w:t>
       </w:r>
+      <w:proofErr w:type="spellEnd"/>
       <w:r>
         <w:t xml:space="preserve"> (file name)</w:t>
       </w:r>
@@ -16308,6 +16933,7 @@
       </w:pPr>
       <w:bookmarkStart w:id="50" w:name="_Toc510167268"/>
       <w:bookmarkStart w:id="51" w:name="_Toc138761055"/>
+      <w:proofErr w:type="spellStart"/>
       <w:r>
         <w:t>SoilDepth</w:t>
       </w:r>
@@ -16315,6 +16941,7 @@
         <w:t>MapName</w:t>
       </w:r>
       <w:bookmarkEnd w:id="50"/>
+      <w:proofErr w:type="spellEnd"/>
       <w:r>
         <w:t xml:space="preserve"> (double)</w:t>
       </w:r>
@@ -16326,7 +16953,15 @@
         <w:ind w:left="1152" w:right="1008"/>
       </w:pPr>
       <w:r>
-        <w:t xml:space="preserve">The depth of the soil simulated, cm. </w:t>
+        <w:t xml:space="preserve">The depth of the soil </w:t>
+      </w:r>
+      <w:proofErr w:type="gramStart"/>
+      <w:r>
+        <w:t>simulated,</w:t>
+      </w:r>
+      <w:proofErr w:type="gramEnd"/>
+      <w:r>
+        <w:t xml:space="preserve"> cm. </w:t>
       </w:r>
     </w:p>
     <w:p>
@@ -16350,6 +16985,7 @@
       </w:pPr>
       <w:bookmarkStart w:id="52" w:name="_Toc138761056"/>
       <w:bookmarkStart w:id="53" w:name="_Toc510167269"/>
+      <w:proofErr w:type="spellStart"/>
       <w:r>
         <w:lastRenderedPageBreak/>
         <w:t>SoilD</w:t>
@@ -16360,6 +16996,7 @@
       <w:r>
         <w:t>MapName</w:t>
       </w:r>
+      <w:proofErr w:type="spellEnd"/>
       <w:r>
         <w:t xml:space="preserve"> (double)</w:t>
       </w:r>
@@ -16407,9 +17044,11 @@
         <w:pStyle w:val="Heading2"/>
       </w:pPr>
       <w:bookmarkStart w:id="54" w:name="_Toc138761057"/>
+      <w:proofErr w:type="spellStart"/>
       <w:r>
         <w:t>SoilBaseFlowMapName</w:t>
       </w:r>
+      <w:proofErr w:type="spellEnd"/>
       <w:r>
         <w:t xml:space="preserve"> (double)</w:t>
       </w:r>
@@ -16417,9 +17056,14 @@
         <w:t>,</w:t>
       </w:r>
       <w:r>
-        <w:t xml:space="preserve"> SoilStormFlowMapName</w:t>
+        <w:t xml:space="preserve"> </w:t>
+      </w:r>
+      <w:proofErr w:type="spellStart"/>
+      <w:r>
+        <w:t>SoilStormFlowMapName</w:t>
       </w:r>
       <w:bookmarkEnd w:id="53"/>
+      <w:proofErr w:type="spellEnd"/>
       <w:r>
         <w:t xml:space="preserve"> (double)</w:t>
       </w:r>
@@ -16442,15 +17086,22 @@
         </w:numPr>
         <w:ind w:hanging="360"/>
       </w:pPr>
+      <w:proofErr w:type="spellStart"/>
       <w:r>
         <w:t>BaseFlow</w:t>
       </w:r>
+      <w:proofErr w:type="spellEnd"/>
       <w:r>
         <w:t xml:space="preserve">: the </w:t>
       </w:r>
       <w:r>
-        <w:t>fraction per month of subsoil water going into stream flow</w:t>
-      </w:r>
+        <w:t xml:space="preserve">fraction per month of subsoil water going into stream </w:t>
+      </w:r>
+      <w:proofErr w:type="gramStart"/>
+      <w:r>
+        <w:t>flow</w:t>
+      </w:r>
+      <w:proofErr w:type="gramEnd"/>
     </w:p>
     <w:p>
       <w:pPr>
@@ -16460,9 +17111,11 @@
         </w:numPr>
         <w:ind w:hanging="360"/>
       </w:pPr>
+      <w:proofErr w:type="spellStart"/>
       <w:r>
         <w:t>StormFlow</w:t>
       </w:r>
+      <w:proofErr w:type="spellEnd"/>
       <w:r>
         <w:t xml:space="preserve">: </w:t>
       </w:r>
@@ -16476,6 +17129,7 @@
       </w:pPr>
       <w:bookmarkStart w:id="55" w:name="_Toc510167270"/>
       <w:bookmarkStart w:id="56" w:name="_Toc138761058"/>
+      <w:proofErr w:type="spellStart"/>
       <w:r>
         <w:t>Soil</w:t>
       </w:r>
@@ -16485,12 +17139,14 @@
       <w:r>
         <w:t>MapName</w:t>
       </w:r>
+      <w:proofErr w:type="spellEnd"/>
       <w:r>
         <w:t xml:space="preserve"> (double)</w:t>
       </w:r>
       <w:r>
         <w:t xml:space="preserve">, </w:t>
       </w:r>
+      <w:proofErr w:type="spellStart"/>
       <w:r>
         <w:t>Soil</w:t>
       </w:r>
@@ -16501,6 +17157,7 @@
         <w:t>MapName</w:t>
       </w:r>
       <w:bookmarkEnd w:id="55"/>
+      <w:proofErr w:type="spellEnd"/>
       <w:r>
         <w:t xml:space="preserve"> (double)</w:t>
       </w:r>
@@ -16533,18 +17190,21 @@
       </w:pPr>
       <w:bookmarkStart w:id="57" w:name="_Toc510167271"/>
       <w:bookmarkStart w:id="58" w:name="_Toc138761059"/>
+      <w:proofErr w:type="spellStart"/>
       <w:r>
         <w:t>SoilPercentClay</w:t>
       </w:r>
       <w:r>
         <w:t>MapName</w:t>
       </w:r>
+      <w:proofErr w:type="spellEnd"/>
       <w:r>
         <w:t xml:space="preserve"> (double)</w:t>
       </w:r>
       <w:r>
         <w:t xml:space="preserve">, </w:t>
       </w:r>
+      <w:proofErr w:type="spellStart"/>
       <w:r>
         <w:t>Soil</w:t>
       </w:r>
@@ -16555,6 +17215,7 @@
         <w:t>MapName</w:t>
       </w:r>
       <w:bookmarkEnd w:id="57"/>
+      <w:proofErr w:type="spellEnd"/>
       <w:r>
         <w:t xml:space="preserve"> (double)</w:t>
       </w:r>
@@ -16951,10 +17612,12 @@
       </w:pPr>
       <w:bookmarkStart w:id="75" w:name="_Toc510167280"/>
       <w:bookmarkStart w:id="76" w:name="_Toc138761068"/>
+      <w:proofErr w:type="spellStart"/>
       <w:r>
         <w:t>InitialDeadWoodSurfaceMapName</w:t>
       </w:r>
       <w:bookmarkEnd w:id="75"/>
+      <w:proofErr w:type="spellEnd"/>
       <w:r>
         <w:t xml:space="preserve"> (double)</w:t>
       </w:r>
@@ -16989,10 +17652,12 @@
       </w:pPr>
       <w:bookmarkStart w:id="77" w:name="_Toc510167281"/>
       <w:bookmarkStart w:id="78" w:name="_Toc138761069"/>
+      <w:proofErr w:type="spellStart"/>
       <w:r>
         <w:t>InitialDeadWoodSoilMapName</w:t>
       </w:r>
       <w:bookmarkEnd w:id="77"/>
+      <w:proofErr w:type="spellEnd"/>
       <w:r>
         <w:t xml:space="preserve"> (double)</w:t>
       </w:r>
@@ -17025,8 +17690,13 @@
       <w:pPr>
         <w:pStyle w:val="Heading2"/>
       </w:pPr>
-      <w:r>
-        <w:t>SlopeMapName (double, optional)</w:t>
+      <w:proofErr w:type="spellStart"/>
+      <w:r>
+        <w:t>SlopeMapName</w:t>
+      </w:r>
+      <w:proofErr w:type="spellEnd"/>
+      <w:r>
+        <w:t xml:space="preserve"> (double, optional)</w:t>
       </w:r>
     </w:p>
     <w:p>
@@ -17041,8 +17711,13 @@
       <w:pPr>
         <w:pStyle w:val="Heading2"/>
       </w:pPr>
-      <w:r>
-        <w:t>AspectMapName (double, optional)</w:t>
+      <w:proofErr w:type="spellStart"/>
+      <w:r>
+        <w:t>AspectMapName</w:t>
+      </w:r>
+      <w:proofErr w:type="spellEnd"/>
+      <w:r>
+        <w:t xml:space="preserve"> (double, optional)</w:t>
       </w:r>
     </w:p>
     <w:p>
@@ -17058,9 +17733,11 @@
         <w:pStyle w:val="Heading2"/>
       </w:pPr>
       <w:bookmarkStart w:id="79" w:name="_Toc138761070"/>
+      <w:proofErr w:type="spellStart"/>
       <w:r>
         <w:t>CalibrateMode</w:t>
       </w:r>
+      <w:proofErr w:type="spellEnd"/>
       <w:r>
         <w:t xml:space="preserve"> (</w:t>
       </w:r>
@@ -17148,9 +17825,11 @@
         <w:pStyle w:val="Heading2"/>
       </w:pPr>
       <w:bookmarkStart w:id="80" w:name="_Toc138761071"/>
+      <w:proofErr w:type="spellStart"/>
       <w:r>
         <w:t>SmokeModelOutputs</w:t>
       </w:r>
+      <w:proofErr w:type="spellEnd"/>
       <w:r>
         <w:t xml:space="preserve"> (</w:t>
       </w:r>
@@ -17178,17 +17857,27 @@
         <w:pStyle w:val="Heading2"/>
       </w:pPr>
       <w:bookmarkStart w:id="81" w:name="_Toc138761072"/>
+      <w:proofErr w:type="spellStart"/>
       <w:r>
         <w:t>WaterDecayFunction</w:t>
       </w:r>
       <w:bookmarkEnd w:id="81"/>
+      <w:proofErr w:type="spellEnd"/>
     </w:p>
     <w:p>
       <w:pPr>
         <w:pStyle w:val="textbody"/>
       </w:pPr>
       <w:r>
-        <w:t xml:space="preserve">The WaterDecayFunction parameter determines the effect of moisture on decay rate can be either linear or based on a ratio.  The Century 4.0 Help file states that linear option is to be when only the relative water content in </w:t>
+        <w:t xml:space="preserve">The </w:t>
+      </w:r>
+      <w:proofErr w:type="spellStart"/>
+      <w:r>
+        <w:t>WaterDecayFunction</w:t>
+      </w:r>
+      <w:proofErr w:type="spellEnd"/>
+      <w:r>
+        <w:t xml:space="preserve"> parameter determines the effect of moisture on decay rate can be either linear or based on a ratio.  The Century 4.0 Help file states that linear option is to be when only the relative water content in </w:t>
       </w:r>
       <w:r>
         <w:lastRenderedPageBreak/>
@@ -17200,8 +17889,13 @@
         <w:pStyle w:val="textbody"/>
       </w:pPr>
       <w:r>
-        <w:t>Options:  “</w:t>
-      </w:r>
+        <w:t>Options</w:t>
+      </w:r>
+      <w:proofErr w:type="gramStart"/>
+      <w:r>
+        <w:t>:  “</w:t>
+      </w:r>
+      <w:proofErr w:type="gramEnd"/>
       <w:r>
         <w:t>Linear</w:t>
       </w:r>
@@ -17250,9 +17944,11 @@
         <w:pStyle w:val="Heading2"/>
       </w:pPr>
       <w:bookmarkStart w:id="82" w:name="_Toc138761073"/>
+      <w:proofErr w:type="spellStart"/>
       <w:r>
         <w:t>ProbabilityEstablishAdjust</w:t>
       </w:r>
+      <w:proofErr w:type="spellEnd"/>
       <w:r>
         <w:t xml:space="preserve"> (double)</w:t>
       </w:r>
@@ -17314,7 +18010,21 @@
         <w:rPr>
           <w:i/>
         </w:rPr>
-        <w:t xml:space="preserve">Keep in mind that p-est is dependent on the successional time step.  For example, you might want to lower the adjustment factor if you shift </w:t>
+        <w:t>Keep in mind that p-</w:t>
+      </w:r>
+      <w:proofErr w:type="spellStart"/>
+      <w:r>
+        <w:rPr>
+          <w:i/>
+        </w:rPr>
+        <w:t>est</w:t>
+      </w:r>
+      <w:proofErr w:type="spellEnd"/>
+      <w:r>
+        <w:rPr>
+          <w:i/>
+        </w:rPr>
+        <w:t xml:space="preserve"> is dependent on the successional time step.  For example, you might want to lower the adjustment factor if you shift </w:t>
       </w:r>
       <w:r>
         <w:rPr>
@@ -17334,9 +18044,11 @@
       <w:bookmarkEnd w:id="83"/>
       <w:bookmarkEnd w:id="84"/>
       <w:bookmarkEnd w:id="85"/>
+      <w:proofErr w:type="spellStart"/>
       <w:r>
         <w:t>InitialMineralN</w:t>
       </w:r>
+      <w:proofErr w:type="spellEnd"/>
       <w:r>
         <w:t xml:space="preserve"> (double)</w:t>
       </w:r>
@@ -17364,9 +18076,11 @@
         <w:pStyle w:val="Heading2"/>
       </w:pPr>
       <w:bookmarkStart w:id="87" w:name="_Toc138761075"/>
+      <w:proofErr w:type="spellStart"/>
       <w:r>
         <w:t>InitialFineFuels</w:t>
       </w:r>
+      <w:proofErr w:type="spellEnd"/>
       <w:r>
         <w:t xml:space="preserve"> (double)</w:t>
       </w:r>
@@ -17377,7 +18091,23 @@
         <w:pStyle w:val="textbody"/>
       </w:pPr>
       <w:r>
-        <w:t xml:space="preserve">The amount of fine fuel biomass (internally, the SoilStructural and SoilMetabolic layers) as a fraction of initial dead wood.  </w:t>
+        <w:t xml:space="preserve">The amount of fine fuel biomass (internally, the </w:t>
+      </w:r>
+      <w:proofErr w:type="spellStart"/>
+      <w:r>
+        <w:t>SoilStructural</w:t>
+      </w:r>
+      <w:proofErr w:type="spellEnd"/>
+      <w:r>
+        <w:t xml:space="preserve"> and </w:t>
+      </w:r>
+      <w:proofErr w:type="spellStart"/>
+      <w:r>
+        <w:t>SoilMetabolic</w:t>
+      </w:r>
+      <w:proofErr w:type="spellEnd"/>
+      <w:r>
+        <w:t xml:space="preserve"> layers) as a fraction of initial dead wood.  </w:t>
       </w:r>
       <w:r>
         <w:t>This accounts for recent disturbance that may have deposited large volumes of both dead wood and fine fuels.</w:t>
@@ -17422,8 +18152,21 @@
         <w:ind w:left="1152" w:right="1008"/>
       </w:pPr>
       <w:r>
-        <w:t>Total N deposition = (AtmosNslope*precipitation) + AtmosNinter</w:t>
-      </w:r>
+        <w:t>Total N deposition = (</w:t>
+      </w:r>
+      <w:proofErr w:type="spellStart"/>
+      <w:r>
+        <w:t>AtmosNslope</w:t>
+      </w:r>
+      <w:proofErr w:type="spellEnd"/>
+      <w:r>
+        <w:t xml:space="preserve">*precipitation) + </w:t>
+      </w:r>
+      <w:proofErr w:type="spellStart"/>
+      <w:r>
+        <w:t>AtmosNinter</w:t>
+      </w:r>
+      <w:proofErr w:type="spellEnd"/>
     </w:p>
     <w:p>
       <w:pPr>
@@ -17431,7 +18174,23 @@
         <w:ind w:left="1152" w:right="1008"/>
       </w:pPr>
       <w:r>
-        <w:t>The AtmosNslope parameter controls how the amount of wet deposition, i.e. how much N is deposited during rain events, with higher slopes generating more N deposition.  Dry deposition is controlled by the N intercept parameter, which is constant and is not a function of precipitation.</w:t>
+        <w:t xml:space="preserve">The </w:t>
+      </w:r>
+      <w:proofErr w:type="spellStart"/>
+      <w:r>
+        <w:t>AtmosNslope</w:t>
+      </w:r>
+      <w:proofErr w:type="spellEnd"/>
+      <w:r>
+        <w:t xml:space="preserve"> parameter controls how the amount of wet deposition, </w:t>
+      </w:r>
+      <w:proofErr w:type="gramStart"/>
+      <w:r>
+        <w:t>i.e.</w:t>
+      </w:r>
+      <w:proofErr w:type="gramEnd"/>
+      <w:r>
+        <w:t xml:space="preserve"> how much N is deposited during rain events, with higher slopes generating more N deposition.  Dry deposition is controlled by the N intercept parameter, which is constant and is not a function of precipitation.</w:t>
       </w:r>
     </w:p>
     <w:p>
@@ -17452,7 +18211,21 @@
         <w:rPr>
           <w:i/>
         </w:rPr>
-        <w:t>Adjust the slope and intercept until the monthly or annual N deposition in the NECN-succession-monthly-log.csv is similar to literature values.</w:t>
+        <w:t xml:space="preserve">Adjust the slope and intercept until the monthly or annual N deposition in the NECN-succession-monthly-log.csv is </w:t>
+      </w:r>
+      <w:proofErr w:type="gramStart"/>
+      <w:r>
+        <w:rPr>
+          <w:i/>
+        </w:rPr>
+        <w:t>similar to</w:t>
+      </w:r>
+      <w:proofErr w:type="gramEnd"/>
+      <w:r>
+        <w:rPr>
+          <w:i/>
+        </w:rPr>
+        <w:t xml:space="preserve"> literature values.</w:t>
       </w:r>
     </w:p>
     <w:p>
@@ -17481,6 +18254,7 @@
         <w:pStyle w:val="Heading2"/>
       </w:pPr>
       <w:bookmarkStart w:id="91" w:name="_Toc138761078"/>
+      <w:proofErr w:type="spellStart"/>
       <w:r>
         <w:lastRenderedPageBreak/>
         <w:t>Denitrification</w:t>
@@ -17488,6 +18262,7 @@
       <w:r>
         <w:t>Rate</w:t>
       </w:r>
+      <w:proofErr w:type="spellEnd"/>
       <w:r>
         <w:t xml:space="preserve"> (double)</w:t>
       </w:r>
@@ -17530,7 +18305,21 @@
         <w:rPr>
           <w:i/>
         </w:rPr>
-        <w:t>This parameter should be adjusted so that Nvol (output parameter of N volatilization) ranges from 0 to ~0.3 for uplands and 0.3 to 1 g m</w:t>
+        <w:t xml:space="preserve">This parameter should be adjusted so that </w:t>
+      </w:r>
+      <w:proofErr w:type="spellStart"/>
+      <w:r>
+        <w:rPr>
+          <w:i/>
+        </w:rPr>
+        <w:t>Nvol</w:t>
+      </w:r>
+      <w:proofErr w:type="spellEnd"/>
+      <w:r>
+        <w:rPr>
+          <w:i/>
+        </w:rPr>
+        <w:t xml:space="preserve"> (output parameter of N volatilization) ranges from 0 to ~0.3 for uplands and 0.3 to 1 g m</w:t>
       </w:r>
       <w:r>
         <w:rPr>
@@ -17654,14 +18443,37 @@
         <w:rPr>
           <w:i/>
         </w:rPr>
-        <w:t xml:space="preserve">.  Therefore, the maximum decay rates should be higher in the surficial than the deeper pools (i.e. </w:t>
-      </w:r>
+        <w:t>.  Therefore, the maximum decay rates should be higher in the surficial than the deeper pools (</w:t>
+      </w:r>
+      <w:proofErr w:type="gramStart"/>
+      <w:r>
+        <w:rPr>
+          <w:i/>
+        </w:rPr>
+        <w:t>i.e.</w:t>
+      </w:r>
+      <w:proofErr w:type="gramEnd"/>
+      <w:r>
+        <w:rPr>
+          <w:i/>
+        </w:rPr>
+        <w:t xml:space="preserve"> </w:t>
+      </w:r>
+      <w:proofErr w:type="spellStart"/>
       <w:r>
         <w:rPr>
           <w:i/>
           <w:sz w:val="22"/>
         </w:rPr>
-        <w:t>DecayRateSurf&gt;DecayRateSOM1&gt; DecayRateSOM2&gt;DecayRateSOM3)</w:t>
+        <w:t>DecayRateSurf</w:t>
+      </w:r>
+      <w:proofErr w:type="spellEnd"/>
+      <w:r>
+        <w:rPr>
+          <w:i/>
+          <w:sz w:val="22"/>
+        </w:rPr>
+        <w:t>&gt;DecayRateSOM1&gt; DecayRateSOM2&gt;DecayRateSOM3)</w:t>
       </w:r>
       <w:r>
         <w:rPr>
@@ -17694,8 +18506,13 @@
       </w:pPr>
       <w:bookmarkStart w:id="93" w:name="_Ref69910657"/>
       <w:bookmarkStart w:id="94" w:name="_Toc138761081"/>
-      <w:r>
-        <w:t>GrassThresholdMultiplier (</w:t>
+      <w:proofErr w:type="spellStart"/>
+      <w:r>
+        <w:t>GrassThresholdMultiplier</w:t>
+      </w:r>
+      <w:proofErr w:type="spellEnd"/>
+      <w:r>
+        <w:t xml:space="preserve"> (</w:t>
       </w:r>
       <w:r>
         <w:t>double, o</w:t>
@@ -17731,6 +18548,7 @@
         </w:rPr>
         <w:t xml:space="preserve"> </w:t>
       </w:r>
+      <w:proofErr w:type="spellStart"/>
       <w:r>
         <w:rPr>
           <w:i/>
@@ -17739,6 +18557,7 @@
         </w:rPr>
         <w:t>i</w:t>
       </w:r>
+      <w:proofErr w:type="spellEnd"/>
       <w:r>
         <w:rPr>
           <w:lang w:eastAsia="ja-JP"/>
@@ -18023,8 +18842,13 @@
         <w:pStyle w:val="Heading2"/>
       </w:pPr>
       <w:bookmarkStart w:id="95" w:name="_Toc138761082"/>
-      <w:r>
-        <w:t>ANPPMapNames (</w:t>
+      <w:proofErr w:type="spellStart"/>
+      <w:r>
+        <w:t>ANPPMapNames</w:t>
+      </w:r>
+      <w:proofErr w:type="spellEnd"/>
+      <w:r>
+        <w:t xml:space="preserve"> (</w:t>
       </w:r>
       <w:r>
         <w:t>file name</w:t>
@@ -18042,7 +18866,23 @@
         <w:t xml:space="preserve">If Annual Net Primary Productivity map names are needed, include their path and name </w:t>
       </w:r>
       <w:r>
-        <w:t>in the style:  “NECN\AGNPP-{timestep}.img”</w:t>
+        <w:t>in the style</w:t>
+      </w:r>
+      <w:proofErr w:type="gramStart"/>
+      <w:r>
+        <w:t>:  “</w:t>
+      </w:r>
+      <w:proofErr w:type="gramEnd"/>
+      <w:r>
+        <w:t>NECN\AGNPP-{timestep}.</w:t>
+      </w:r>
+      <w:proofErr w:type="spellStart"/>
+      <w:r>
+        <w:t>img</w:t>
+      </w:r>
+      <w:proofErr w:type="spellEnd"/>
+      <w:r>
+        <w:t>”</w:t>
       </w:r>
       <w:r>
         <w:t>.</w:t>
@@ -18055,12 +18895,14 @@
       <w:r>
         <w:t xml:space="preserve">If ANPP map names are given, the variable </w:t>
       </w:r>
+      <w:proofErr w:type="spellStart"/>
       <w:r>
         <w:rPr>
           <w:b/>
         </w:rPr>
         <w:t>ANPPMapFrequency</w:t>
       </w:r>
+      <w:proofErr w:type="spellEnd"/>
       <w:r>
         <w:t xml:space="preserve"> (in years), is required.</w:t>
       </w:r>
@@ -18070,8 +18912,13 @@
         <w:pStyle w:val="Heading2"/>
       </w:pPr>
       <w:bookmarkStart w:id="96" w:name="_Toc138761083"/>
-      <w:r>
-        <w:t>ANEEMapNames (</w:t>
+      <w:proofErr w:type="spellStart"/>
+      <w:r>
+        <w:t>ANEEMapNames</w:t>
+      </w:r>
+      <w:proofErr w:type="spellEnd"/>
+      <w:r>
+        <w:t xml:space="preserve"> (</w:t>
       </w:r>
       <w:r>
         <w:t>file name</w:t>
@@ -18089,7 +18936,23 @@
         <w:t xml:space="preserve">If Annual Net Ecosystem Exchange map names are needed, include their path and name </w:t>
       </w:r>
       <w:r>
-        <w:t>in the style:  “NECN\AGNEE-{timestep}.img”</w:t>
+        <w:t>in the style</w:t>
+      </w:r>
+      <w:proofErr w:type="gramStart"/>
+      <w:r>
+        <w:t>:  “</w:t>
+      </w:r>
+      <w:proofErr w:type="gramEnd"/>
+      <w:r>
+        <w:t>NECN\AGNEE-{timestep}.</w:t>
+      </w:r>
+      <w:proofErr w:type="spellStart"/>
+      <w:r>
+        <w:t>img</w:t>
+      </w:r>
+      <w:proofErr w:type="spellEnd"/>
+      <w:r>
+        <w:t>”</w:t>
       </w:r>
       <w:r>
         <w:t>.</w:t>
@@ -18103,6 +18966,7 @@
         <w:lastRenderedPageBreak/>
         <w:t xml:space="preserve">If ANEE map names are given, the variable </w:t>
       </w:r>
+      <w:proofErr w:type="spellStart"/>
       <w:r>
         <w:rPr>
           <w:b/>
@@ -18121,6 +18985,7 @@
         </w:rPr>
         <w:t>MapFrequency</w:t>
       </w:r>
+      <w:proofErr w:type="spellEnd"/>
       <w:r>
         <w:t xml:space="preserve"> (in years), is required.</w:t>
       </w:r>
@@ -18144,8 +19009,13 @@
         <w:pStyle w:val="Heading2"/>
       </w:pPr>
       <w:bookmarkStart w:id="97" w:name="_Toc138761084"/>
-      <w:r>
-        <w:t>SoilCarbonMapNames (</w:t>
+      <w:proofErr w:type="spellStart"/>
+      <w:r>
+        <w:t>SoilCarbonMapNames</w:t>
+      </w:r>
+      <w:proofErr w:type="spellEnd"/>
+      <w:r>
+        <w:t xml:space="preserve"> (</w:t>
       </w:r>
       <w:r>
         <w:t>file name</w:t>
@@ -18163,7 +19033,23 @@
         <w:t xml:space="preserve">If soil C map names are needed, include their path and name </w:t>
       </w:r>
       <w:r>
-        <w:t>“NECN\SoilC-{timestep}.img”</w:t>
+        <w:t>“NECN\</w:t>
+      </w:r>
+      <w:proofErr w:type="spellStart"/>
+      <w:r>
+        <w:t>SoilC</w:t>
+      </w:r>
+      <w:proofErr w:type="spellEnd"/>
+      <w:r>
+        <w:t>-{timestep}.</w:t>
+      </w:r>
+      <w:proofErr w:type="spellStart"/>
+      <w:r>
+        <w:t>img</w:t>
+      </w:r>
+      <w:proofErr w:type="spellEnd"/>
+      <w:r>
+        <w:t>”</w:t>
       </w:r>
       <w:r>
         <w:t>.</w:t>
@@ -18176,6 +19062,7 @@
       <w:r>
         <w:t xml:space="preserve">If soil C map names are given, the variable </w:t>
       </w:r>
+      <w:proofErr w:type="spellStart"/>
       <w:r>
         <w:rPr>
           <w:b/>
@@ -18188,6 +19075,7 @@
         </w:rPr>
         <w:t>MapFrequency</w:t>
       </w:r>
+      <w:proofErr w:type="spellEnd"/>
       <w:r>
         <w:t xml:space="preserve"> (in years), is required.</w:t>
       </w:r>
@@ -18197,8 +19085,13 @@
         <w:pStyle w:val="Heading2"/>
       </w:pPr>
       <w:bookmarkStart w:id="98" w:name="_Toc138761085"/>
-      <w:r>
-        <w:t>SoilNitrogenMapNames (</w:t>
+      <w:proofErr w:type="spellStart"/>
+      <w:r>
+        <w:t>SoilNitrogenMapNames</w:t>
+      </w:r>
+      <w:proofErr w:type="spellEnd"/>
+      <w:r>
+        <w:t xml:space="preserve"> (</w:t>
       </w:r>
       <w:r>
         <w:t>file name</w:t>
@@ -18216,7 +19109,23 @@
         <w:t xml:space="preserve">If soil N map names are needed, include their path and name </w:t>
       </w:r>
       <w:r>
-        <w:t>“NECN\SoilN-{timestep}.img”</w:t>
+        <w:t>“NECN\</w:t>
+      </w:r>
+      <w:proofErr w:type="spellStart"/>
+      <w:r>
+        <w:t>SoilN</w:t>
+      </w:r>
+      <w:proofErr w:type="spellEnd"/>
+      <w:r>
+        <w:t>-{timestep}.</w:t>
+      </w:r>
+      <w:proofErr w:type="spellStart"/>
+      <w:r>
+        <w:t>img</w:t>
+      </w:r>
+      <w:proofErr w:type="spellEnd"/>
+      <w:r>
+        <w:t>”</w:t>
       </w:r>
       <w:r>
         <w:t>.</w:t>
@@ -18229,6 +19138,7 @@
       <w:r>
         <w:t xml:space="preserve">If soil N map names are given, the variable </w:t>
       </w:r>
+      <w:proofErr w:type="spellStart"/>
       <w:r>
         <w:rPr>
           <w:b/>
@@ -18241,6 +19151,7 @@
         </w:rPr>
         <w:t>MapFrequency</w:t>
       </w:r>
+      <w:proofErr w:type="spellEnd"/>
       <w:r>
         <w:t xml:space="preserve"> (in years), is required.</w:t>
       </w:r>
@@ -18250,8 +19161,13 @@
         <w:pStyle w:val="Heading2"/>
       </w:pPr>
       <w:bookmarkStart w:id="99" w:name="_Toc138761086"/>
-      <w:r>
-        <w:t>TotalCMapNames (</w:t>
+      <w:proofErr w:type="spellStart"/>
+      <w:r>
+        <w:t>TotalCMapNames</w:t>
+      </w:r>
+      <w:proofErr w:type="spellEnd"/>
+      <w:r>
+        <w:t xml:space="preserve"> (</w:t>
       </w:r>
       <w:r>
         <w:t>file name</w:t>
@@ -18269,7 +19185,23 @@
         <w:t xml:space="preserve">If total Carbon map names are needed, include their path and name </w:t>
       </w:r>
       <w:r>
-        <w:t>“NECN\TotalC-{timestep}.img”</w:t>
+        <w:t>“NECN\</w:t>
+      </w:r>
+      <w:proofErr w:type="spellStart"/>
+      <w:r>
+        <w:t>TotalC</w:t>
+      </w:r>
+      <w:proofErr w:type="spellEnd"/>
+      <w:r>
+        <w:t>-{timestep}.</w:t>
+      </w:r>
+      <w:proofErr w:type="spellStart"/>
+      <w:r>
+        <w:t>img</w:t>
+      </w:r>
+      <w:proofErr w:type="spellEnd"/>
+      <w:r>
+        <w:t>”</w:t>
       </w:r>
       <w:r>
         <w:t>.</w:t>
@@ -18282,6 +19214,7 @@
       <w:r>
         <w:t xml:space="preserve">If total C map names are given, the variable </w:t>
       </w:r>
+      <w:proofErr w:type="spellStart"/>
       <w:r>
         <w:rPr>
           <w:b/>
@@ -18294,6 +19227,7 @@
         </w:rPr>
         <w:t>MapFrequency</w:t>
       </w:r>
+      <w:proofErr w:type="spellEnd"/>
       <w:r>
         <w:t xml:space="preserve"> (in years), is required.</w:t>
       </w:r>
@@ -18303,6 +19237,7 @@
         <w:pStyle w:val="Heading2"/>
       </w:pPr>
       <w:bookmarkStart w:id="100" w:name="_Toc138761087"/>
+      <w:proofErr w:type="spellStart"/>
       <w:r>
         <w:t>CreateInp</w:t>
       </w:r>
@@ -18310,7 +19245,11 @@
         <w:t>utComm</w:t>
       </w:r>
       <w:r>
-        <w:t>unityMaps (</w:t>
+        <w:t>unityMaps</w:t>
+      </w:r>
+      <w:proofErr w:type="spellEnd"/>
+      <w:r>
+        <w:t xml:space="preserve"> (</w:t>
       </w:r>
       <w:r>
         <w:t>Boolean</w:t>
@@ -18325,10 +19264,28 @@
         <w:pStyle w:val="textbody"/>
       </w:pPr>
       <w:r>
-        <w:t>This Boolean keyword will create maps necessary for generating new initial conditions in a separate model run.  Maps include:  SOM1, SOM2, SOM3, DeadRoots.  Other necessary inputs are provided elsewhere.</w:t>
-      </w:r>
-      <w:r>
-        <w:t xml:space="preserve">Input community maps can be generated for chosen frequency.  These will output all cohort data in the style of an input community map </w:t>
+        <w:t xml:space="preserve">This Boolean keyword will create maps necessary for generating new initial conditions in a separate model run.  Maps include:  SOM1, SOM2, SOM3, </w:t>
+      </w:r>
+      <w:proofErr w:type="spellStart"/>
+      <w:r>
+        <w:t>DeadRoots</w:t>
+      </w:r>
+      <w:proofErr w:type="spellEnd"/>
+      <w:r>
+        <w:t xml:space="preserve">.  Other necessary inputs are provided </w:t>
+      </w:r>
+      <w:proofErr w:type="spellStart"/>
+      <w:proofErr w:type="gramStart"/>
+      <w:r>
+        <w:t>elsewhere.</w:t>
+      </w:r>
+      <w:r>
+        <w:t>Input</w:t>
+      </w:r>
+      <w:proofErr w:type="spellEnd"/>
+      <w:proofErr w:type="gramEnd"/>
+      <w:r>
+        <w:t xml:space="preserve"> community maps can be generated for chosen frequency.  These will output all cohort data in the style of an input community map </w:t>
       </w:r>
       <w:r>
         <w:t>and text file.  This allows the user to capture the state of cohorts and use that data to start a separate model run.</w:t>
@@ -18347,6 +19304,7 @@
       <w:r>
         <w:t xml:space="preserve">, the variable </w:t>
       </w:r>
+      <w:proofErr w:type="spellStart"/>
       <w:r>
         <w:rPr>
           <w:b/>
@@ -18359,6 +19317,7 @@
         </w:rPr>
         <w:t>MapFrequency</w:t>
       </w:r>
+      <w:proofErr w:type="spellEnd"/>
       <w:r>
         <w:t xml:space="preserve"> (in years), is required.</w:t>
       </w:r>
@@ -18445,7 +19404,15 @@
         <w:pStyle w:val="textbody"/>
       </w:pPr>
       <w:r>
-        <w:t xml:space="preserve">Replaces the WaterLossFactor parameters with provided values. </w:t>
+        <w:t xml:space="preserve">Replaces the </w:t>
+      </w:r>
+      <w:proofErr w:type="spellStart"/>
+      <w:r>
+        <w:t>WaterLossFactor</w:t>
+      </w:r>
+      <w:proofErr w:type="spellEnd"/>
+      <w:r>
+        <w:t xml:space="preserve"> parameters with provided values. </w:t>
       </w:r>
       <w:r>
         <w:t xml:space="preserve">These variables affect canopy interception and bare soil evaporation rates, respectively. </w:t>
@@ -18493,21 +19460,27 @@
       <w:r>
         <w:t xml:space="preserve">These parameters determine the anaerobic factor, which reduces the rate of soil respiration under wet conditions. These overrides replace values for, respectively, </w:t>
       </w:r>
+      <w:proofErr w:type="spellStart"/>
       <w:r>
         <w:t>ratioPlantAvailableWaterPETMaximum</w:t>
       </w:r>
+      <w:proofErr w:type="spellEnd"/>
       <w:r>
         <w:t xml:space="preserve">, </w:t>
       </w:r>
+      <w:proofErr w:type="spellStart"/>
       <w:r>
         <w:t>ratioPlantAvailableWaterPETMinimum</w:t>
       </w:r>
+      <w:proofErr w:type="spellEnd"/>
       <w:r>
         <w:t xml:space="preserve">, and </w:t>
       </w:r>
+      <w:proofErr w:type="spellStart"/>
       <w:r>
         <w:t>AnerobicEffectMinimum</w:t>
       </w:r>
+      <w:proofErr w:type="spellEnd"/>
       <w:r>
         <w:t xml:space="preserve">. </w:t>
       </w:r>
@@ -18528,6 +19501,7 @@
       <w:bookmarkEnd w:id="42"/>
       <w:bookmarkEnd w:id="43"/>
       <w:bookmarkEnd w:id="44"/>
+      <w:proofErr w:type="spellStart"/>
       <w:r>
         <w:t>Species</w:t>
       </w:r>
@@ -18535,6 +19509,7 @@
         <w:t>Parameters</w:t>
       </w:r>
       <w:bookmarkEnd w:id="101"/>
+      <w:proofErr w:type="spellEnd"/>
       <w:r>
         <w:t xml:space="preserve"> </w:t>
       </w:r>
@@ -18627,12 +19602,17 @@
         <w:pStyle w:val="Heading3"/>
       </w:pPr>
       <w:bookmarkStart w:id="106" w:name="_Toc138761089"/>
+      <w:proofErr w:type="spellStart"/>
       <w:r>
         <w:t>Species</w:t>
       </w:r>
       <w:bookmarkEnd w:id="105"/>
       <w:r>
-        <w:t>Code (s</w:t>
+        <w:t>Code</w:t>
+      </w:r>
+      <w:proofErr w:type="spellEnd"/>
+      <w:r>
+        <w:t xml:space="preserve"> (s</w:t>
       </w:r>
       <w:r>
         <w:t>tring</w:t>
@@ -18686,9 +19666,11 @@
       </w:pPr>
       <w:bookmarkStart w:id="107" w:name="_Toc138761090"/>
       <w:bookmarkStart w:id="108" w:name="_Toc112490875"/>
+      <w:proofErr w:type="spellStart"/>
       <w:r>
         <w:t>FunctionalType</w:t>
       </w:r>
+      <w:proofErr w:type="spellEnd"/>
       <w:r>
         <w:t xml:space="preserve"> (i</w:t>
       </w:r>
@@ -18704,12 +19686,14 @@
       <w:r>
         <w:t xml:space="preserve">This is an index into the </w:t>
       </w:r>
+      <w:proofErr w:type="spellStart"/>
       <w:r>
         <w:rPr>
           <w:rFonts w:ascii="Courier New" w:hAnsi="Courier New" w:cs="Courier New"/>
         </w:rPr>
         <w:t>FunctionalTypeParameters</w:t>
       </w:r>
+      <w:proofErr w:type="spellEnd"/>
       <w:r>
         <w:t xml:space="preserve"> table, below.</w:t>
       </w:r>
@@ -18719,20 +19703,27 @@
         <w:pStyle w:val="Heading3"/>
       </w:pPr>
       <w:bookmarkStart w:id="109" w:name="_Toc138761091"/>
+      <w:proofErr w:type="spellStart"/>
       <w:r>
         <w:t>Nitrogen</w:t>
       </w:r>
       <w:r>
         <w:t>Fixer</w:t>
       </w:r>
+      <w:proofErr w:type="spellEnd"/>
       <w:r>
         <w:t xml:space="preserve"> (</w:t>
       </w:r>
+      <w:proofErr w:type="spellStart"/>
       <w:r>
         <w:t>b</w:t>
       </w:r>
       <w:r>
-        <w:t>oolean)</w:t>
+        <w:t>oolean</w:t>
+      </w:r>
+      <w:proofErr w:type="spellEnd"/>
+      <w:r>
+        <w:t>)</w:t>
       </w:r>
       <w:bookmarkEnd w:id="109"/>
     </w:p>
@@ -18756,7 +19747,15 @@
         <w:t xml:space="preserve">, depending on whether the species can fix N.  </w:t>
       </w:r>
       <w:r>
-        <w:t>An N fixing tree or shrub is never N limited and its N components fertilize following mortality.</w:t>
+        <w:t xml:space="preserve">An N fixing tree or shrub is never N </w:t>
+      </w:r>
+      <w:proofErr w:type="gramStart"/>
+      <w:r>
+        <w:t>limited</w:t>
+      </w:r>
+      <w:proofErr w:type="gramEnd"/>
+      <w:r>
+        <w:t xml:space="preserve"> and its N components fertilize following mortality.</w:t>
       </w:r>
     </w:p>
     <w:p>
@@ -18764,6 +19763,7 @@
         <w:pStyle w:val="Heading3"/>
       </w:pPr>
       <w:bookmarkStart w:id="110" w:name="_Toc138761092"/>
+      <w:proofErr w:type="spellStart"/>
       <w:r>
         <w:lastRenderedPageBreak/>
         <w:t>GDD</w:t>
@@ -18774,6 +19774,7 @@
       <w:r>
         <w:t>inimum</w:t>
       </w:r>
+      <w:proofErr w:type="spellEnd"/>
       <w:r>
         <w:t xml:space="preserve"> (i</w:t>
       </w:r>
@@ -18781,7 +19782,15 @@
         <w:t>nteger)</w:t>
       </w:r>
       <w:r>
-        <w:t>, GDDMaximum (i</w:t>
+        <w:t xml:space="preserve">, </w:t>
+      </w:r>
+      <w:proofErr w:type="spellStart"/>
+      <w:r>
+        <w:t>GDDMaximum</w:t>
+      </w:r>
+      <w:proofErr w:type="spellEnd"/>
+      <w:r>
+        <w:t xml:space="preserve"> (i</w:t>
       </w:r>
       <w:r>
         <w:t>nteger)</w:t>
@@ -18813,9 +19822,11 @@
         <w:pStyle w:val="Heading3"/>
       </w:pPr>
       <w:bookmarkStart w:id="111" w:name="_Toc138761093"/>
+      <w:proofErr w:type="spellStart"/>
       <w:r>
         <w:t>MinJanuaryT</w:t>
       </w:r>
+      <w:proofErr w:type="spellEnd"/>
       <w:r>
         <w:t xml:space="preserve"> (</w:t>
       </w:r>
@@ -18832,7 +19843,15 @@
         <w:pStyle w:val="textbody"/>
       </w:pPr>
       <w:r>
-        <w:t>A species has a minimum tolerable January temperature (the mean of January nights).  If the stochastically generated January minimum temperature is below the minimum, a species cannot establish.  Units:  degrees Celsius.</w:t>
+        <w:t xml:space="preserve">A species has a minimum tolerable January temperature (the </w:t>
+      </w:r>
+      <w:proofErr w:type="gramStart"/>
+      <w:r>
+        <w:t>mean</w:t>
+      </w:r>
+      <w:proofErr w:type="gramEnd"/>
+      <w:r>
+        <w:t xml:space="preserve"> of January nights).  If the stochastically generated January minimum temperature is below the minimum, a species cannot establish.  Units:  degrees Celsius.</w:t>
       </w:r>
     </w:p>
     <w:p>
@@ -18840,9 +19859,11 @@
         <w:pStyle w:val="Heading3"/>
       </w:pPr>
       <w:bookmarkStart w:id="112" w:name="_Toc138761094"/>
+      <w:proofErr w:type="spellStart"/>
       <w:r>
         <w:t>MaxDrought</w:t>
       </w:r>
+      <w:proofErr w:type="spellEnd"/>
       <w:r>
         <w:t xml:space="preserve"> (</w:t>
       </w:r>
@@ -18900,10 +19921,12 @@
         <w:pStyle w:val="Heading3"/>
       </w:pPr>
       <w:bookmarkStart w:id="113" w:name="_Toc138761095"/>
+      <w:proofErr w:type="spellStart"/>
       <w:r>
         <w:t>LeafLongevity</w:t>
       </w:r>
       <w:bookmarkEnd w:id="108"/>
+      <w:proofErr w:type="spellEnd"/>
       <w:r>
         <w:t xml:space="preserve"> (</w:t>
       </w:r>
@@ -18949,10 +19972,18 @@
         <w:t>Epicormic</w:t>
       </w:r>
       <w:r>
-        <w:t xml:space="preserve"> (b</w:t>
-      </w:r>
-      <w:r>
-        <w:t>oolean)</w:t>
+        <w:t xml:space="preserve"> (</w:t>
+      </w:r>
+      <w:proofErr w:type="spellStart"/>
+      <w:r>
+        <w:t>b</w:t>
+      </w:r>
+      <w:r>
+        <w:t>oolean</w:t>
+      </w:r>
+      <w:proofErr w:type="spellEnd"/>
+      <w:r>
+        <w:t>)</w:t>
       </w:r>
       <w:bookmarkEnd w:id="114"/>
     </w:p>
@@ -18975,12 +20006,14 @@
         <w:pStyle w:val="Heading3"/>
       </w:pPr>
       <w:bookmarkStart w:id="117" w:name="_Toc138761097"/>
+      <w:proofErr w:type="spellStart"/>
       <w:r>
         <w:t>Leaf</w:t>
       </w:r>
       <w:r>
         <w:t>Lignin</w:t>
       </w:r>
+      <w:proofErr w:type="spellEnd"/>
       <w:r>
         <w:t xml:space="preserve"> (</w:t>
       </w:r>
@@ -18991,19 +20024,43 @@
         <w:t>ouble)</w:t>
       </w:r>
       <w:r>
-        <w:t>, FineRootLignin (</w:t>
+        <w:t xml:space="preserve">, </w:t>
+      </w:r>
+      <w:proofErr w:type="spellStart"/>
+      <w:r>
+        <w:t>FineRootLignin</w:t>
+      </w:r>
+      <w:proofErr w:type="spellEnd"/>
+      <w:r>
+        <w:t xml:space="preserve"> (</w:t>
       </w:r>
       <w:r>
         <w:t>d</w:t>
       </w:r>
       <w:r>
-        <w:t>ouble), WoodLignin (</w:t>
+        <w:t xml:space="preserve">ouble), </w:t>
+      </w:r>
+      <w:proofErr w:type="spellStart"/>
+      <w:r>
+        <w:t>WoodLignin</w:t>
+      </w:r>
+      <w:proofErr w:type="spellEnd"/>
+      <w:r>
+        <w:t xml:space="preserve"> (</w:t>
       </w:r>
       <w:r>
         <w:t>d</w:t>
       </w:r>
       <w:r>
-        <w:t>ouble), CoarseRootLignin (</w:t>
+        <w:t xml:space="preserve">ouble), </w:t>
+      </w:r>
+      <w:proofErr w:type="spellStart"/>
+      <w:r>
+        <w:t>CoarseRootLignin</w:t>
+      </w:r>
+      <w:proofErr w:type="spellEnd"/>
+      <w:r>
+        <w:t xml:space="preserve"> (</w:t>
       </w:r>
       <w:r>
         <w:t>d</w:t>
@@ -19030,10 +20087,18 @@
         <w:t xml:space="preserve">in each plant component (leaf, fine root, wood, and coarse root) </w:t>
       </w:r>
       <w:r>
-        <w:t xml:space="preserve">per species.  Value:  0.0  </w:t>
-      </w:r>
-      <w:r>
-        <w:t xml:space="preserve">≤ decimal </w:t>
+        <w:t xml:space="preserve">per species.  Value:  </w:t>
+      </w:r>
+      <w:proofErr w:type="gramStart"/>
+      <w:r>
+        <w:t xml:space="preserve">0.0  </w:t>
+      </w:r>
+      <w:r>
+        <w:t>≤</w:t>
+      </w:r>
+      <w:proofErr w:type="gramEnd"/>
+      <w:r>
+        <w:t xml:space="preserve"> decimal </w:t>
       </w:r>
       <w:r>
         <w:t>number ≤ 1</w:t>
@@ -19051,32 +20116,69 @@
       </w:pPr>
       <w:bookmarkStart w:id="118" w:name="_Toc138761098"/>
       <w:bookmarkStart w:id="119" w:name="_Toc112490876"/>
+      <w:proofErr w:type="spellStart"/>
       <w:r>
         <w:t>Leaf</w:t>
       </w:r>
       <w:r>
-        <w:t xml:space="preserve">CN </w:t>
+        <w:t>CN</w:t>
+      </w:r>
+      <w:proofErr w:type="spellEnd"/>
+      <w:r>
+        <w:t xml:space="preserve"> </w:t>
       </w:r>
       <w:r>
         <w:t>(d</w:t>
       </w:r>
       <w:r>
-        <w:t>ouble), FineRootCN (</w:t>
+        <w:t xml:space="preserve">ouble), </w:t>
+      </w:r>
+      <w:proofErr w:type="spellStart"/>
+      <w:r>
+        <w:t>FineRootCN</w:t>
+      </w:r>
+      <w:proofErr w:type="spellEnd"/>
+      <w:r>
+        <w:t xml:space="preserve"> (</w:t>
       </w:r>
       <w:r>
         <w:t>d</w:t>
       </w:r>
       <w:r>
-        <w:t>ouble), WoodCN (</w:t>
+        <w:t xml:space="preserve">ouble), </w:t>
+      </w:r>
+      <w:proofErr w:type="spellStart"/>
+      <w:r>
+        <w:t>WoodCN</w:t>
+      </w:r>
+      <w:proofErr w:type="spellEnd"/>
+      <w:r>
+        <w:t xml:space="preserve"> (</w:t>
       </w:r>
       <w:r>
         <w:t>d</w:t>
       </w:r>
       <w:r>
-        <w:t>ouble), CoarseRoo</w:t>
-      </w:r>
-      <w:r>
-        <w:t>tCN (double), FoliageLitterCN (d</w:t>
+        <w:t xml:space="preserve">ouble), </w:t>
+      </w:r>
+      <w:proofErr w:type="spellStart"/>
+      <w:r>
+        <w:t>CoarseRoo</w:t>
+      </w:r>
+      <w:r>
+        <w:t>tCN</w:t>
+      </w:r>
+      <w:proofErr w:type="spellEnd"/>
+      <w:r>
+        <w:t xml:space="preserve"> (double), </w:t>
+      </w:r>
+      <w:proofErr w:type="spellStart"/>
+      <w:r>
+        <w:t>FoliageLitterCN</w:t>
+      </w:r>
+      <w:proofErr w:type="spellEnd"/>
+      <w:r>
+        <w:t xml:space="preserve"> (d</w:t>
       </w:r>
       <w:r>
         <w:t>ouble)</w:t>
@@ -19093,11 +20195,21 @@
       <w:r>
         <w:t>The difference between leaf and litter CN ratios represents the amount of N that is resorbed (</w:t>
       </w:r>
-      <w:r>
-        <w:t xml:space="preserve">i.e. </w:t>
-      </w:r>
-      <w:r>
-        <w:t>retranslocated) prior to leaf mortality.</w:t>
+      <w:proofErr w:type="gramStart"/>
+      <w:r>
+        <w:t>i.e.</w:t>
+      </w:r>
+      <w:proofErr w:type="gramEnd"/>
+      <w:r>
+        <w:t xml:space="preserve"> </w:t>
+      </w:r>
+      <w:proofErr w:type="spellStart"/>
+      <w:r>
+        <w:t>retranslocated</w:t>
+      </w:r>
+      <w:proofErr w:type="spellEnd"/>
+      <w:r>
+        <w:t>) prior to leaf mortality.</w:t>
       </w:r>
     </w:p>
     <w:p>
@@ -19119,12 +20231,14 @@
         </w:rPr>
         <w:t xml:space="preserve">For </w:t>
       </w:r>
+      <w:proofErr w:type="spellStart"/>
       <w:r>
         <w:rPr>
           <w:i/>
         </w:rPr>
         <w:t>retranslocation</w:t>
       </w:r>
+      <w:proofErr w:type="spellEnd"/>
       <w:r>
         <w:rPr>
           <w:i/>
@@ -19150,9 +20264,11 @@
         <w:pStyle w:val="Heading3"/>
       </w:pPr>
       <w:bookmarkStart w:id="120" w:name="_Toc138761099"/>
+      <w:proofErr w:type="spellStart"/>
       <w:r>
         <w:t>MaximumANPP</w:t>
       </w:r>
+      <w:proofErr w:type="spellEnd"/>
       <w:r>
         <w:t xml:space="preserve"> (</w:t>
       </w:r>
@@ -19230,9 +20346,11 @@
         <w:pStyle w:val="Heading3"/>
       </w:pPr>
       <w:bookmarkStart w:id="121" w:name="_Toc138761100"/>
+      <w:proofErr w:type="spellStart"/>
       <w:r>
         <w:t>MaximumBiomass</w:t>
       </w:r>
+      <w:proofErr w:type="spellEnd"/>
       <w:r>
         <w:t xml:space="preserve"> (i</w:t>
       </w:r>
@@ -19263,8 +20381,13 @@
         <w:pStyle w:val="Heading3"/>
       </w:pPr>
       <w:bookmarkStart w:id="122" w:name="_Toc138761101"/>
-      <w:r>
-        <w:t>GrowthLAI (double)(optional)</w:t>
+      <w:proofErr w:type="spellStart"/>
+      <w:r>
+        <w:t>GrowthLAI</w:t>
+      </w:r>
+      <w:proofErr w:type="spellEnd"/>
+      <w:r>
+        <w:t xml:space="preserve"> (double)(optional)</w:t>
       </w:r>
       <w:bookmarkEnd w:id="122"/>
     </w:p>
@@ -19280,14 +20403,27 @@
       <w:pPr>
         <w:pStyle w:val="textbody"/>
       </w:pPr>
-      <w:r>
-        <w:t>LAI_Growth_limit = Max</w:t>
+      <w:proofErr w:type="spellStart"/>
+      <w:r>
+        <w:t>LAI_Growth_limit</w:t>
+      </w:r>
+      <w:proofErr w:type="spellEnd"/>
+      <w:r>
+        <w:t xml:space="preserve"> = </w:t>
+      </w:r>
+      <w:proofErr w:type="gramStart"/>
+      <w:r>
+        <w:t>Max</w:t>
       </w:r>
       <w:r>
         <w:t>imum</w:t>
       </w:r>
       <w:r>
-        <w:t>(0.0, 1.0 -</w:t>
+        <w:t>(</w:t>
+      </w:r>
+      <w:proofErr w:type="gramEnd"/>
+      <w:r>
+        <w:t>0.0, 1.0 -</w:t>
       </w:r>
       <w:r>
         <w:t xml:space="preserve"> e</w:t>
@@ -19296,7 +20432,21 @@
         <w:rPr>
           <w:vertAlign w:val="superscript"/>
         </w:rPr>
-        <w:t>(GrowthLAI * LAI)</w:t>
+        <w:t>(</w:t>
+      </w:r>
+      <w:proofErr w:type="spellStart"/>
+      <w:r>
+        <w:rPr>
+          <w:vertAlign w:val="superscript"/>
+        </w:rPr>
+        <w:t>GrowthLAI</w:t>
+      </w:r>
+      <w:proofErr w:type="spellEnd"/>
+      <w:r>
+        <w:rPr>
+          <w:vertAlign w:val="superscript"/>
+        </w:rPr>
+        <w:t xml:space="preserve"> * LAI)</w:t>
       </w:r>
       <w:r>
         <w:t>)</w:t>
@@ -19321,9 +20471,11 @@
       <w:r>
         <w:t xml:space="preserve"> (</w:t>
       </w:r>
+      <w:proofErr w:type="spellStart"/>
       <w:r>
         <w:t>boolean</w:t>
       </w:r>
+      <w:proofErr w:type="spellEnd"/>
       <w:r>
         <w:t>)</w:t>
       </w:r>
@@ -19434,8 +20586,21 @@
         <w:pStyle w:val="Heading3"/>
       </w:pPr>
       <w:bookmarkStart w:id="124" w:name="_Toc138761103"/>
-      <w:r>
-        <w:t>Nlog_depend (boolean)</w:t>
+      <w:proofErr w:type="spellStart"/>
+      <w:r>
+        <w:t>Nlog_depend</w:t>
+      </w:r>
+      <w:proofErr w:type="spellEnd"/>
+      <w:r>
+        <w:t xml:space="preserve"> (</w:t>
+      </w:r>
+      <w:proofErr w:type="spellStart"/>
+      <w:r>
+        <w:t>boolean</w:t>
+      </w:r>
+      <w:proofErr w:type="spellEnd"/>
+      <w:r>
+        <w:t>)</w:t>
       </w:r>
       <w:bookmarkEnd w:id="124"/>
     </w:p>
@@ -19471,8 +20636,13 @@
         <w:pStyle w:val="Heading3"/>
       </w:pPr>
       <w:bookmarkStart w:id="125" w:name="_Toc138761104"/>
-      <w:r>
-        <w:t>LightLAImean (double)</w:t>
+      <w:proofErr w:type="spellStart"/>
+      <w:r>
+        <w:t>LightLAImean</w:t>
+      </w:r>
+      <w:proofErr w:type="spellEnd"/>
+      <w:r>
+        <w:t xml:space="preserve"> (double)</w:t>
       </w:r>
     </w:p>
     <w:p>
@@ -19487,8 +20657,13 @@
       <w:pPr>
         <w:pStyle w:val="Heading3"/>
       </w:pPr>
-      <w:r>
-        <w:t>LightLAIdispersion (double)</w:t>
+      <w:proofErr w:type="spellStart"/>
+      <w:r>
+        <w:t>LightLAIdispersion</w:t>
+      </w:r>
+      <w:proofErr w:type="spellEnd"/>
+      <w:r>
+        <w:t xml:space="preserve"> (double)</w:t>
       </w:r>
     </w:p>
     <w:p>
@@ -19503,10 +20678,12 @@
       <w:pPr>
         <w:pStyle w:val="Heading2"/>
       </w:pPr>
+      <w:proofErr w:type="spellStart"/>
       <w:r>
         <w:lastRenderedPageBreak/>
         <w:t>FunctionalGroupParameters</w:t>
       </w:r>
+      <w:proofErr w:type="spellEnd"/>
       <w:r>
         <w:t xml:space="preserve"> (CSV file name)</w:t>
       </w:r>
@@ -19590,12 +20767,14 @@
         <w:pStyle w:val="Heading3"/>
       </w:pPr>
       <w:bookmarkStart w:id="126" w:name="_Toc138761105"/>
+      <w:proofErr w:type="spellStart"/>
       <w:r>
         <w:t>FunctionalGroup</w:t>
       </w:r>
       <w:r>
         <w:t>Name</w:t>
       </w:r>
+      <w:proofErr w:type="spellEnd"/>
       <w:r>
         <w:t xml:space="preserve"> (s</w:t>
       </w:r>
@@ -19623,11 +20802,16 @@
         <w:pStyle w:val="Heading3"/>
       </w:pPr>
       <w:bookmarkStart w:id="127" w:name="_Toc138761106"/>
+      <w:proofErr w:type="spellStart"/>
       <w:r>
         <w:t>FunctionalType</w:t>
       </w:r>
       <w:r>
-        <w:t>Index (</w:t>
+        <w:t>Index</w:t>
+      </w:r>
+      <w:proofErr w:type="spellEnd"/>
+      <w:r>
+        <w:t xml:space="preserve"> (</w:t>
       </w:r>
       <w:r>
         <w:t>i</w:t>
@@ -19959,6 +21143,7 @@
         <w:pStyle w:val="Heading3"/>
       </w:pPr>
       <w:bookmarkStart w:id="129" w:name="_Toc138761108"/>
+      <w:proofErr w:type="spellStart"/>
       <w:r>
         <w:t>Fraction</w:t>
       </w:r>
@@ -19969,7 +21154,11 @@
         <w:t>to</w:t>
       </w:r>
       <w:r>
-        <w:t xml:space="preserve">Leaf </w:t>
+        <w:t>Leaf</w:t>
+      </w:r>
+      <w:proofErr w:type="spellEnd"/>
+      <w:r>
+        <w:t xml:space="preserve"> </w:t>
       </w:r>
       <w:r>
         <w:t>(d</w:t>
@@ -19992,6 +21181,7 @@
         <w:pStyle w:val="Heading3"/>
       </w:pPr>
       <w:bookmarkStart w:id="130" w:name="_Toc138761109"/>
+      <w:proofErr w:type="spellStart"/>
       <w:r>
         <w:t>Leaf</w:t>
       </w:r>
@@ -20004,6 +21194,7 @@
       <w:r>
         <w:t>TOLAI</w:t>
       </w:r>
+      <w:proofErr w:type="spellEnd"/>
       <w:r>
         <w:t xml:space="preserve"> (</w:t>
       </w:r>
@@ -20026,7 +21217,11 @@
         <w:t>ouble)</w:t>
       </w:r>
       <w:r>
-        <w:t>, M</w:t>
+        <w:t xml:space="preserve">, </w:t>
+      </w:r>
+      <w:proofErr w:type="spellStart"/>
+      <w:r>
+        <w:t>M</w:t>
       </w:r>
       <w:r>
         <w:t>aximum</w:t>
@@ -20034,6 +21229,7 @@
       <w:r>
         <w:t>LAI</w:t>
       </w:r>
+      <w:proofErr w:type="spellEnd"/>
       <w:r>
         <w:t xml:space="preserve"> </w:t>
       </w:r>
@@ -20056,7 +21252,15 @@
         <w:t xml:space="preserve">These three parameters determine how LAI is calculated which subsequently limits growth. </w:t>
       </w:r>
       <w:r>
-        <w:t xml:space="preserve"> Therefore these parameters help determine the initial rate of growth in the landscape.  </w:t>
+        <w:t xml:space="preserve"> </w:t>
+      </w:r>
+      <w:proofErr w:type="gramStart"/>
+      <w:r>
+        <w:t>Therefore</w:t>
+      </w:r>
+      <w:proofErr w:type="gramEnd"/>
+      <w:r>
+        <w:t xml:space="preserve"> these parameters help determine the initial rate of growth in the landscape.  </w:t>
       </w:r>
       <w:r>
         <w:t>BTOLAI determines LAI as a function of leaf biomass.  KLAI and MAXLAI determine LAI as a function of wood biomass.  If MAXLAI = 0.0, then only leaf biomass determines LAI and the growth limits.</w:t>
@@ -20075,6 +21279,7 @@
           <w:szCs w:val="24"/>
         </w:rPr>
       </w:pPr>
+      <w:proofErr w:type="spellStart"/>
       <w:r>
         <w:rPr>
           <w:rFonts w:ascii="Times New Roman" w:hAnsi="Times New Roman" w:cs="Times New Roman"/>
@@ -20123,6 +21328,7 @@
         </w:rPr>
         <w:t>LAI</w:t>
       </w:r>
+      <w:proofErr w:type="spellEnd"/>
       <w:r>
         <w:rPr>
           <w:rFonts w:ascii="Times New Roman" w:hAnsi="Times New Roman" w:cs="Times New Roman"/>
@@ -20218,7 +21424,27 @@
             <w:sz w:val="24"/>
             <w:szCs w:val="24"/>
           </w:rPr>
-          <w:t>(maxlai)</w:t>
+          <w:t>(</w:t>
+        </w:r>
+        <w:proofErr w:type="spellStart"/>
+        <w:r>
+          <w:rPr>
+            <w:rStyle w:val="Hyperlink"/>
+            <w:rFonts w:ascii="Times New Roman" w:hAnsi="Times New Roman"/>
+            <w:sz w:val="24"/>
+            <w:szCs w:val="24"/>
+          </w:rPr>
+          <w:t>maxlai</w:t>
+        </w:r>
+        <w:proofErr w:type="spellEnd"/>
+        <w:r>
+          <w:rPr>
+            <w:rStyle w:val="Hyperlink"/>
+            <w:rFonts w:ascii="Times New Roman" w:hAnsi="Times New Roman"/>
+            <w:sz w:val="24"/>
+            <w:szCs w:val="24"/>
+          </w:rPr>
+          <w:t>)</w:t>
         </w:r>
       </w:hyperlink>
       <w:r>
@@ -20253,6 +21479,7 @@
           <w:szCs w:val="24"/>
         </w:rPr>
       </w:pPr>
+      <w:proofErr w:type="spellStart"/>
       <w:r>
         <w:rPr>
           <w:rFonts w:ascii="Times New Roman" w:hAnsi="Times New Roman" w:cs="Times New Roman"/>
@@ -20277,6 +21504,7 @@
         </w:rPr>
         <w:t>LAI</w:t>
       </w:r>
+      <w:proofErr w:type="spellEnd"/>
       <w:r>
         <w:rPr>
           <w:rFonts w:ascii="Times New Roman" w:hAnsi="Times New Roman" w:cs="Times New Roman"/>
@@ -20315,9 +21543,14 @@
         <w:pStyle w:val="Heading3"/>
       </w:pPr>
       <w:bookmarkStart w:id="132" w:name="_Toc138761110"/>
+      <w:proofErr w:type="spellStart"/>
       <w:r>
         <w:lastRenderedPageBreak/>
-        <w:t>MinimumLAI (double) (optional)</w:t>
+        <w:t>MinimumLAI</w:t>
+      </w:r>
+      <w:proofErr w:type="spellEnd"/>
+      <w:r>
+        <w:t xml:space="preserve"> (double) (optional)</w:t>
       </w:r>
       <w:bookmarkEnd w:id="132"/>
     </w:p>
@@ -20450,6 +21683,7 @@
           <w:szCs w:val="24"/>
         </w:rPr>
       </w:pPr>
+      <w:proofErr w:type="spellStart"/>
       <w:r>
         <w:rPr>
           <w:rFonts w:ascii="Times New Roman" w:hAnsi="Times New Roman" w:cs="Times New Roman"/>
@@ -20457,7 +21691,37 @@
           <w:sz w:val="24"/>
           <w:szCs w:val="24"/>
         </w:rPr>
-        <w:t>WaterLimit = 1.0 + slope * (Ratio_AvailWaterToPET - moisturecurve3)</w:t>
+        <w:t>WaterLimit</w:t>
+      </w:r>
+      <w:proofErr w:type="spellEnd"/>
+      <w:r>
+        <w:rPr>
+          <w:rFonts w:ascii="Times New Roman" w:hAnsi="Times New Roman" w:cs="Times New Roman"/>
+          <w:i/>
+          <w:sz w:val="24"/>
+          <w:szCs w:val="24"/>
+        </w:rPr>
+        <w:t xml:space="preserve"> = 1.0 + slope * (</w:t>
+      </w:r>
+      <w:proofErr w:type="spellStart"/>
+      <w:r>
+        <w:rPr>
+          <w:rFonts w:ascii="Times New Roman" w:hAnsi="Times New Roman" w:cs="Times New Roman"/>
+          <w:i/>
+          <w:sz w:val="24"/>
+          <w:szCs w:val="24"/>
+        </w:rPr>
+        <w:t>Ratio_AvailWaterToPET</w:t>
+      </w:r>
+      <w:proofErr w:type="spellEnd"/>
+      <w:r>
+        <w:rPr>
+          <w:rFonts w:ascii="Times New Roman" w:hAnsi="Times New Roman" w:cs="Times New Roman"/>
+          <w:i/>
+          <w:sz w:val="24"/>
+          <w:szCs w:val="24"/>
+        </w:rPr>
+        <w:t xml:space="preserve"> - moisturecurve3)</w:t>
       </w:r>
     </w:p>
     <w:p>
@@ -20624,10 +21888,12 @@
         <w:pStyle w:val="Heading3"/>
       </w:pPr>
       <w:bookmarkStart w:id="134" w:name="_Toc138761112"/>
+      <w:proofErr w:type="spellStart"/>
       <w:r>
         <w:t>WoodDecayRate</w:t>
       </w:r>
       <w:bookmarkEnd w:id="119"/>
+      <w:proofErr w:type="spellEnd"/>
       <w:r>
         <w:t xml:space="preserve"> (</w:t>
       </w:r>
@@ -20673,9 +21939,11 @@
         <w:pStyle w:val="Heading3"/>
       </w:pPr>
       <w:bookmarkStart w:id="135" w:name="_Toc138761113"/>
+      <w:proofErr w:type="spellStart"/>
       <w:r>
         <w:t>MonthlyWoodMortality</w:t>
       </w:r>
+      <w:proofErr w:type="spellEnd"/>
       <w:r>
         <w:t xml:space="preserve"> (d</w:t>
       </w:r>
@@ -20707,6 +21975,7 @@
       </w:pPr>
       <w:bookmarkStart w:id="136" w:name="_Toc112490877"/>
       <w:bookmarkStart w:id="137" w:name="_Toc138761114"/>
+      <w:proofErr w:type="spellStart"/>
       <w:r>
         <w:t>Longevity</w:t>
       </w:r>
@@ -20717,6 +21986,7 @@
         <w:t>Shape</w:t>
       </w:r>
       <w:bookmarkEnd w:id="136"/>
+      <w:proofErr w:type="spellEnd"/>
       <w:r>
         <w:t xml:space="preserve"> (</w:t>
       </w:r>
@@ -20759,12 +22029,14 @@
         <w:pStyle w:val="Heading3"/>
       </w:pPr>
       <w:bookmarkStart w:id="138" w:name="_Toc138761115"/>
+      <w:proofErr w:type="spellStart"/>
       <w:r>
         <w:t>Foliage</w:t>
       </w:r>
       <w:r>
         <w:t>DropMonth</w:t>
       </w:r>
+      <w:proofErr w:type="spellEnd"/>
       <w:r>
         <w:t xml:space="preserve"> (i</w:t>
       </w:r>
@@ -20812,6 +22084,7 @@
         </w:rPr>
         <w:t xml:space="preserve">Note that </w:t>
       </w:r>
+      <w:proofErr w:type="spellStart"/>
       <w:r>
         <w:rPr>
           <w:i/>
@@ -20822,12 +22095,19 @@
         <w:rPr>
           <w:i/>
         </w:rPr>
-        <w:t xml:space="preserve">DropMonth=9 means that </w:t>
-      </w:r>
+        <w:t>DropMonth</w:t>
+      </w:r>
+      <w:proofErr w:type="spellEnd"/>
       <w:r>
         <w:rPr>
           <w:i/>
         </w:rPr>
+        <w:t xml:space="preserve">=9 means that </w:t>
+      </w:r>
+      <w:r>
+        <w:rPr>
+          <w:i/>
+        </w:rPr>
         <w:t xml:space="preserve">half the </w:t>
       </w:r>
       <w:r>
@@ -20866,9 +22146,14 @@
         <w:pStyle w:val="Heading3"/>
       </w:pPr>
       <w:bookmarkStart w:id="139" w:name="_Toc138761116"/>
+      <w:proofErr w:type="spellStart"/>
       <w:r>
         <w:lastRenderedPageBreak/>
-        <w:t xml:space="preserve">CoarseRootFraction </w:t>
+        <w:t>CoarseRootFraction</w:t>
+      </w:r>
+      <w:proofErr w:type="spellEnd"/>
+      <w:r>
+        <w:t xml:space="preserve"> </w:t>
       </w:r>
       <w:r>
         <w:t>(</w:t>
@@ -20879,6 +22164,7 @@
       <w:r>
         <w:t xml:space="preserve">ouble), </w:t>
       </w:r>
+      <w:proofErr w:type="spellStart"/>
       <w:r>
         <w:t>Fine</w:t>
       </w:r>
@@ -20888,6 +22174,7 @@
       <w:r>
         <w:t>Fraction</w:t>
       </w:r>
+      <w:proofErr w:type="spellEnd"/>
       <w:r>
         <w:t xml:space="preserve"> (d</w:t>
       </w:r>
@@ -20904,7 +22191,15 @@
         <w:t xml:space="preserve">The fraction of aboveground net primary productivity that is </w:t>
       </w:r>
       <w:r>
-        <w:t xml:space="preserve">used to compute the ANPP of coarse </w:t>
+        <w:t xml:space="preserve">used to compute the ANPP of </w:t>
+      </w:r>
+      <w:proofErr w:type="gramStart"/>
+      <w:r>
+        <w:t>coarse</w:t>
+      </w:r>
+      <w:proofErr w:type="gramEnd"/>
+      <w:r>
+        <w:t xml:space="preserve"> </w:t>
       </w:r>
       <w:r>
         <w:t>and fine roots.  Units:  fraction of ANPP (0.0 – 1.0).</w:t>
@@ -20914,9 +22209,11 @@
       <w:pPr>
         <w:pStyle w:val="Heading2"/>
       </w:pPr>
+      <w:proofErr w:type="spellStart"/>
       <w:r>
         <w:t>DroughtMortalityParameters</w:t>
       </w:r>
+      <w:proofErr w:type="spellEnd"/>
       <w:r>
         <w:t xml:space="preserve"> (CSV file name)</w:t>
       </w:r>
@@ -20942,17 +22239,27 @@
         <w:pStyle w:val="textbody"/>
       </w:pPr>
       <w:r>
-        <w:t>The CWD Threshold mode and Multiple Regression Mode cannot be used simultaneously. The parameters for the other model type should be filled with zeroes (i.e., if using CWD Threshold for a species, all the columns from “Intercept” to “IntxnCWD_Biomass” should be zero).</w:t>
+        <w:t>The CWD Threshold mode and Multiple Regression Mode cannot be used simultaneously. The parameters for the other model type should be filled with zeroes (i.e., if using CWD Threshold for a species, all the columns from “Intercept” to “</w:t>
+      </w:r>
+      <w:proofErr w:type="spellStart"/>
+      <w:r>
+        <w:t>IntxnCWD_Biomass</w:t>
+      </w:r>
+      <w:proofErr w:type="spellEnd"/>
+      <w:r>
+        <w:t>” should be zero).</w:t>
       </w:r>
     </w:p>
     <w:p>
       <w:pPr>
         <w:pStyle w:val="Heading3"/>
       </w:pPr>
+      <w:proofErr w:type="spellStart"/>
       <w:r>
         <w:lastRenderedPageBreak/>
         <w:t>SpeciesCode</w:t>
       </w:r>
+      <w:proofErr w:type="spellEnd"/>
     </w:p>
     <w:p>
       <w:pPr>
@@ -20966,9 +22273,11 @@
       <w:pPr>
         <w:pStyle w:val="Heading3"/>
       </w:pPr>
+      <w:proofErr w:type="spellStart"/>
       <w:r>
         <w:t>MortalityAboveThreshold</w:t>
       </w:r>
+      <w:proofErr w:type="spellEnd"/>
     </w:p>
     <w:p>
       <w:pPr>
@@ -20998,57 +22307,71 @@
       <w:pPr>
         <w:pStyle w:val="Heading3"/>
       </w:pPr>
+      <w:proofErr w:type="spellStart"/>
       <w:r>
         <w:t>BetaAge</w:t>
       </w:r>
+      <w:proofErr w:type="spellEnd"/>
     </w:p>
     <w:p>
       <w:pPr>
         <w:pStyle w:val="Heading3"/>
       </w:pPr>
+      <w:proofErr w:type="spellStart"/>
       <w:r>
         <w:t>BetaTemp</w:t>
       </w:r>
+      <w:proofErr w:type="spellEnd"/>
     </w:p>
     <w:p>
       <w:pPr>
         <w:pStyle w:val="Heading3"/>
       </w:pPr>
+      <w:proofErr w:type="spellStart"/>
       <w:r>
         <w:t>BetaSWAAnom</w:t>
       </w:r>
+      <w:proofErr w:type="spellEnd"/>
     </w:p>
     <w:p>
       <w:pPr>
         <w:pStyle w:val="Heading3"/>
       </w:pPr>
+      <w:proofErr w:type="spellStart"/>
       <w:r>
         <w:t>BetaBiomass</w:t>
       </w:r>
+      <w:proofErr w:type="spellEnd"/>
     </w:p>
     <w:p>
       <w:pPr>
         <w:pStyle w:val="Heading3"/>
       </w:pPr>
+      <w:proofErr w:type="spellStart"/>
       <w:r>
         <w:t>BetaCWD</w:t>
       </w:r>
+      <w:proofErr w:type="spellEnd"/>
     </w:p>
     <w:p>
       <w:pPr>
         <w:pStyle w:val="Heading3"/>
       </w:pPr>
+      <w:proofErr w:type="spellStart"/>
       <w:r>
         <w:t>BetaNormCWD</w:t>
       </w:r>
+      <w:proofErr w:type="spellEnd"/>
     </w:p>
     <w:p>
       <w:pPr>
         <w:pStyle w:val="Heading3"/>
       </w:pPr>
+      <w:proofErr w:type="spellStart"/>
       <w:r>
         <w:t>IntxnCWD_Biomass</w:t>
       </w:r>
+      <w:proofErr w:type="spellEnd"/>
     </w:p>
     <w:p>
       <w:pPr>
@@ -21072,12 +22395,14 @@
       <w:r>
         <w:t xml:space="preserve">The </w:t>
       </w:r>
+      <w:proofErr w:type="spellStart"/>
       <w:r>
         <w:rPr>
           <w:rFonts w:ascii="Courier New" w:hAnsi="Courier New" w:cs="Courier New"/>
         </w:rPr>
         <w:t>FireReductionParameters</w:t>
       </w:r>
+      <w:proofErr w:type="spellEnd"/>
       <w:r>
         <w:t xml:space="preserve"> table allows users to specify how much dead wood and litter will be removed as a function of fire severity.  The reduction of wood and litter will occur </w:t>
       </w:r>
@@ -21284,6 +22609,7 @@
       <w:r>
         <w:t xml:space="preserve">The </w:t>
       </w:r>
+      <w:proofErr w:type="spellStart"/>
       <w:r>
         <w:rPr>
           <w:rFonts w:ascii="Courier New" w:hAnsi="Courier New" w:cs="Courier New"/>
@@ -21296,6 +22622,7 @@
         </w:rPr>
         <w:t>ReductionParameters</w:t>
       </w:r>
+      <w:proofErr w:type="spellEnd"/>
       <w:r>
         <w:t xml:space="preserve"> table specif</w:t>
       </w:r>
@@ -21561,7 +22888,15 @@
         <w:t>NECN</w:t>
       </w:r>
       <w:r>
-        <w:t xml:space="preserve"> Succession extension produces a number of outputs.  The maps of soil C, ANPP, and NEE are described above.</w:t>
+        <w:t xml:space="preserve"> Succession extension produces </w:t>
+      </w:r>
+      <w:proofErr w:type="gramStart"/>
+      <w:r>
+        <w:t>a number of</w:t>
+      </w:r>
+      <w:proofErr w:type="gramEnd"/>
+      <w:r>
+        <w:t xml:space="preserve"> outputs.  The maps of soil C, ANPP, and NEE are described above.</w:t>
       </w:r>
     </w:p>
     <w:p>
@@ -21587,7 +22922,15 @@
         </w:numPr>
       </w:pPr>
       <w:r>
-        <w:t>Annual Water Budget: Excess soil moisture after evapotranspiration. Defined as water inputs (precipitation + irract) – actual evapotranspiration (AET)</w:t>
+        <w:t xml:space="preserve">Annual Water Budget: Excess soil moisture after evapotranspiration. Defined as water inputs (precipitation + </w:t>
+      </w:r>
+      <w:proofErr w:type="spellStart"/>
+      <w:r>
+        <w:t>irract</w:t>
+      </w:r>
+      <w:proofErr w:type="spellEnd"/>
+      <w:r>
+        <w:t>) – actual evapotranspiration (AET)</w:t>
       </w:r>
     </w:p>
     <w:p>
@@ -21618,9 +22961,19 @@
           <w:numId w:val="51"/>
         </w:numPr>
       </w:pPr>
-      <w:r>
-        <w:t>AnaerobicEffect: average value of the anaerobic effect variable, which reduces soil respiration in wet sites</w:t>
-      </w:r>
+      <w:proofErr w:type="spellStart"/>
+      <w:r>
+        <w:t>AnaerobicEffect</w:t>
+      </w:r>
+      <w:proofErr w:type="spellEnd"/>
+      <w:r>
+        <w:t xml:space="preserve">: average value of the anaerobic effect variable, which reduces soil respiration in wet </w:t>
+      </w:r>
+      <w:proofErr w:type="gramStart"/>
+      <w:r>
+        <w:t>sites</w:t>
+      </w:r>
+      <w:proofErr w:type="gramEnd"/>
     </w:p>
     <w:p>
       <w:pPr>
@@ -21630,8 +22983,13 @@
           <w:numId w:val="51"/>
         </w:numPr>
       </w:pPr>
-      <w:r>
-        <w:t>SoilWater: now represents the average soil water content (in cm)</w:t>
+      <w:proofErr w:type="spellStart"/>
+      <w:r>
+        <w:t>SoilWater</w:t>
+      </w:r>
+      <w:proofErr w:type="spellEnd"/>
+      <w:r>
+        <w:t>: now represents the average soil water content (in cm)</w:t>
       </w:r>
     </w:p>
     <w:p>
@@ -21810,7 +23168,15 @@
         <w:pStyle w:val="textbody"/>
       </w:pPr>
       <w:r>
-        <w:t xml:space="preserve">This log file contains an abbreviated set of data that are useful at a monthly time step.  These include NPP, heterotrophic respiration, </w:t>
+        <w:t xml:space="preserve">This log file contains an abbreviated set of data that </w:t>
+      </w:r>
+      <w:proofErr w:type="gramStart"/>
+      <w:r>
+        <w:t>are</w:t>
+      </w:r>
+      <w:proofErr w:type="gramEnd"/>
+      <w:r>
+        <w:t xml:space="preserve"> useful at a monthly time step.  These include NPP, heterotrophic respiration, </w:t>
       </w:r>
       <w:r>
         <w:t xml:space="preserve">N deposition </w:t>
@@ -21825,7 +23191,15 @@
         <w:t xml:space="preserve">flux tower </w:t>
       </w:r>
       <w:r>
-        <w:t>data.  Also included are monthly temperature and precipitation.  These allow a quick cross-reference to your input data.</w:t>
+        <w:t xml:space="preserve">data.  Also included are monthly temperature and precipitation.  These allow </w:t>
+      </w:r>
+      <w:proofErr w:type="gramStart"/>
+      <w:r>
+        <w:t>a quick</w:t>
+      </w:r>
+      <w:proofErr w:type="gramEnd"/>
+      <w:r>
+        <w:t xml:space="preserve"> cross-reference to your input data.</w:t>
       </w:r>
     </w:p>
     <w:p>
@@ -21835,9 +23209,14 @@
       <w:bookmarkStart w:id="162" w:name="_Toc138761135"/>
       <w:r>
         <w:lastRenderedPageBreak/>
-        <w:t>NECN-prob-establish-log</w:t>
+        <w:t>NECN-prob-establish-</w:t>
+      </w:r>
+      <w:proofErr w:type="gramStart"/>
+      <w:r>
+        <w:t>log</w:t>
       </w:r>
       <w:bookmarkEnd w:id="162"/>
+      <w:proofErr w:type="gramEnd"/>
       <w:r>
         <w:t xml:space="preserve">  </w:t>
       </w:r>
@@ -21896,13 +23275,29 @@
         <w:t xml:space="preserve">cumulative </w:t>
       </w:r>
       <w:r>
-        <w:t>probability of establishment in a given site.</w:t>
+        <w:t xml:space="preserve">probability of establishment </w:t>
+      </w:r>
+      <w:proofErr w:type="gramStart"/>
+      <w:r>
+        <w:t>in a given</w:t>
+      </w:r>
+      <w:proofErr w:type="gramEnd"/>
+      <w:r>
+        <w:t xml:space="preserve"> site.</w:t>
       </w:r>
       <w:r>
         <w:t xml:space="preserve"> </w:t>
       </w:r>
       <w:r>
-        <w:t xml:space="preserve"> These also do not reflect reproduction from planting, serotiny, or resprouting.</w:t>
+        <w:t xml:space="preserve"> These also do not reflect reproduction from planting, </w:t>
+      </w:r>
+      <w:proofErr w:type="spellStart"/>
+      <w:r>
+        <w:t>serotiny</w:t>
+      </w:r>
+      <w:proofErr w:type="spellEnd"/>
+      <w:r>
+        <w:t>, or resprouting.</w:t>
       </w:r>
     </w:p>
     <w:p>
@@ -21974,7 +23369,23 @@
         <w:pStyle w:val="textbody"/>
       </w:pPr>
       <w:r>
-        <w:t>This log file summarizes all reproduction events, including from planting, serotiny, resprouting, and seeding.</w:t>
+        <w:t xml:space="preserve">This log file summarizes all reproduction events, </w:t>
+      </w:r>
+      <w:proofErr w:type="gramStart"/>
+      <w:r>
+        <w:t>including from</w:t>
+      </w:r>
+      <w:proofErr w:type="gramEnd"/>
+      <w:r>
+        <w:t xml:space="preserve"> planting, </w:t>
+      </w:r>
+      <w:proofErr w:type="spellStart"/>
+      <w:r>
+        <w:t>serotiny</w:t>
+      </w:r>
+      <w:proofErr w:type="spellEnd"/>
+      <w:r>
+        <w:t>, resprouting, and seeding.</w:t>
       </w:r>
     </w:p>
     <w:p>
@@ -22089,7 +23500,15 @@
         <w:pStyle w:val="textbody"/>
       </w:pPr>
       <w:r>
-        <w:t xml:space="preserve">This file contains the definitions of the initial community classes.  Each active site on the landscape is assigned to an initial community class.  The class specifies the tree species that are present along with the particular age classes </w:t>
+        <w:t xml:space="preserve">This file contains the definitions of the initial community classes.  Each active site on the landscape is assigned to an initial community class.  The class specifies the tree species that are present along with the </w:t>
+      </w:r>
+      <w:proofErr w:type="gramStart"/>
+      <w:r>
+        <w:t>particular age</w:t>
+      </w:r>
+      <w:proofErr w:type="gramEnd"/>
+      <w:r>
+        <w:t xml:space="preserve"> classes </w:t>
       </w:r>
       <w:r>
         <w:t>and associated biomass (g m</w:t>
@@ -22114,12 +23533,14 @@
       <w:bookmarkStart w:id="168" w:name="_Toc133339124"/>
       <w:bookmarkStart w:id="169" w:name="_Toc282434160"/>
       <w:bookmarkStart w:id="170" w:name="_Toc138761143"/>
+      <w:proofErr w:type="spellStart"/>
       <w:r>
         <w:t>LandisData</w:t>
       </w:r>
       <w:bookmarkEnd w:id="168"/>
       <w:bookmarkEnd w:id="169"/>
       <w:bookmarkEnd w:id="170"/>
+      <w:proofErr w:type="spellEnd"/>
     </w:p>
     <w:p>
       <w:pPr>
@@ -22159,10 +23580,26 @@
         <w:pStyle w:val="textbody"/>
       </w:pPr>
       <w:r>
-        <w:t>Each class has an associated map code and a list of species present at sites in the class.</w:t>
-      </w:r>
-      <w:r>
-        <w:t xml:space="preserve">  There are now two methods for inputting these data.  A human-readable text files and a CSV file, each described below.</w:t>
+        <w:t xml:space="preserve">Each class has an associated map </w:t>
+      </w:r>
+      <w:proofErr w:type="gramStart"/>
+      <w:r>
+        <w:t>code</w:t>
+      </w:r>
+      <w:proofErr w:type="gramEnd"/>
+      <w:r>
+        <w:t xml:space="preserve"> and a list of species present at sites in the class.</w:t>
+      </w:r>
+      <w:r>
+        <w:t xml:space="preserve">  There are now two methods for inputting these data.  A human-readable text </w:t>
+      </w:r>
+      <w:proofErr w:type="gramStart"/>
+      <w:r>
+        <w:t>files</w:t>
+      </w:r>
+      <w:proofErr w:type="gramEnd"/>
+      <w:r>
+        <w:t xml:space="preserve"> and a CSV file, each described below.</w:t>
       </w:r>
     </w:p>
     <w:p>
@@ -22215,8 +23652,13 @@
         <w:pStyle w:val="Heading3"/>
       </w:pPr>
       <w:bookmarkStart w:id="177" w:name="_Toc138761146"/>
-      <w:r>
-        <w:t>FileName (Optional</w:t>
+      <w:proofErr w:type="spellStart"/>
+      <w:r>
+        <w:t>FileName</w:t>
+      </w:r>
+      <w:proofErr w:type="spellEnd"/>
+      <w:r>
+        <w:t xml:space="preserve"> (Optional</w:t>
       </w:r>
       <w:r>
         <w:t>)</w:t>
@@ -22236,7 +23678,15 @@
         <w:pStyle w:val="textbody"/>
       </w:pPr>
       <w:r>
-        <w:t>The file name must point to a CSV file with format described next.</w:t>
+        <w:t xml:space="preserve">The file name must </w:t>
+      </w:r>
+      <w:proofErr w:type="gramStart"/>
+      <w:r>
+        <w:t>point</w:t>
+      </w:r>
+      <w:proofErr w:type="gramEnd"/>
+      <w:r>
+        <w:t xml:space="preserve"> to a CSV file with format described next.</w:t>
       </w:r>
     </w:p>
     <w:p>
@@ -22269,12 +23719,14 @@
       <w:pPr>
         <w:pStyle w:val="textbody"/>
       </w:pPr>
+      <w:proofErr w:type="spellStart"/>
       <w:r>
         <w:rPr>
           <w:b/>
         </w:rPr>
         <w:t>MapCode</w:t>
       </w:r>
+      <w:proofErr w:type="spellEnd"/>
       <w:r>
         <w:t xml:space="preserve">:  This parameter is the code used for the community in the input map (see section </w:t>
       </w:r>
@@ -22291,12 +23743,14 @@
       <w:pPr>
         <w:pStyle w:val="textbody"/>
       </w:pPr>
+      <w:proofErr w:type="spellStart"/>
       <w:r>
         <w:rPr>
           <w:b/>
         </w:rPr>
         <w:t>SpeciesName</w:t>
       </w:r>
+      <w:proofErr w:type="spellEnd"/>
       <w:r>
         <w:t>:</w:t>
       </w:r>
@@ -22308,6 +23762,7 @@
       <w:pPr>
         <w:pStyle w:val="textbody"/>
       </w:pPr>
+      <w:proofErr w:type="spellStart"/>
       <w:r>
         <w:rPr>
           <w:b/>
@@ -22315,6 +23770,7 @@
         <w:lastRenderedPageBreak/>
         <w:t>CohortAge</w:t>
       </w:r>
+      <w:proofErr w:type="spellEnd"/>
       <w:r>
         <w:t>:</w:t>
       </w:r>
@@ -22326,12 +23782,14 @@
       <w:pPr>
         <w:pStyle w:val="textbody"/>
       </w:pPr>
+      <w:proofErr w:type="spellStart"/>
       <w:r>
         <w:rPr>
           <w:b/>
         </w:rPr>
         <w:t>CohortBiomass</w:t>
       </w:r>
+      <w:proofErr w:type="spellEnd"/>
       <w:r>
         <w:t>:</w:t>
       </w:r>
@@ -22356,23 +23814,35 @@
       <w:r>
         <w:t xml:space="preserve">  If there is an active map code that does not have any vegetation, the data should be represented as:  </w:t>
       </w:r>
+      <w:proofErr w:type="spellStart"/>
       <w:r>
         <w:rPr>
           <w:i/>
         </w:rPr>
         <w:t>TheActualMapCode</w:t>
       </w:r>
+      <w:proofErr w:type="spellEnd"/>
       <w:r>
         <w:t xml:space="preserve">, NA, 0, 0 (where </w:t>
       </w:r>
+      <w:proofErr w:type="spellStart"/>
       <w:r>
         <w:rPr>
           <w:i/>
         </w:rPr>
         <w:t>TheActualMapCode</w:t>
       </w:r>
-      <w:r>
-        <w:t xml:space="preserve"> is the code without data, e.g. 1968).</w:t>
+      <w:proofErr w:type="spellEnd"/>
+      <w:r>
+        <w:t xml:space="preserve"> is the code without data, </w:t>
+      </w:r>
+      <w:proofErr w:type="gramStart"/>
+      <w:r>
+        <w:t>e.g.</w:t>
+      </w:r>
+      <w:proofErr w:type="gramEnd"/>
+      <w:r>
+        <w:t xml:space="preserve"> 1968).</w:t>
       </w:r>
     </w:p>
     <w:p>
@@ -22398,12 +23868,14 @@
         <w:pStyle w:val="Heading3"/>
       </w:pPr>
       <w:bookmarkStart w:id="180" w:name="_Toc138761149"/>
+      <w:proofErr w:type="spellStart"/>
       <w:r>
         <w:t>MapCode</w:t>
       </w:r>
       <w:bookmarkEnd w:id="175"/>
       <w:bookmarkEnd w:id="176"/>
       <w:bookmarkEnd w:id="180"/>
+      <w:proofErr w:type="spellEnd"/>
     </w:p>
     <w:p>
       <w:pPr>
@@ -22465,56 +23937,73 @@
         <w:pStyle w:val="textbody"/>
       </w:pPr>
       <w:r>
-        <w:t>A list of species present at the class’ sites comes after the map code.  Each species is listed on a separate data line.</w:t>
+        <w:t xml:space="preserve">A list of species present at the </w:t>
+      </w:r>
+      <w:proofErr w:type="spellStart"/>
+      <w:r>
+        <w:t>class’</w:t>
+      </w:r>
+      <w:proofErr w:type="spellEnd"/>
+      <w:r>
+        <w:t xml:space="preserve"> sites comes after the map code.  Each species is listed on a separate data line.</w:t>
       </w:r>
     </w:p>
     <w:p>
       <w:pPr>
         <w:pStyle w:val="textinputfile"/>
       </w:pPr>
+      <w:proofErr w:type="gramStart"/>
       <w:r>
         <w:rPr>
           <w:i/>
           <w:iCs/>
         </w:rPr>
-        <w:t xml:space="preserve">species  age </w:t>
-      </w:r>
+        <w:t>species  age</w:t>
+      </w:r>
+      <w:proofErr w:type="gramEnd"/>
       <w:r>
         <w:rPr>
           <w:i/>
           <w:iCs/>
         </w:rPr>
-        <w:t>(biomass)</w:t>
+        <w:t xml:space="preserve"> </w:t>
       </w:r>
       <w:r>
         <w:rPr>
           <w:i/>
           <w:iCs/>
         </w:rPr>
-        <w:t xml:space="preserve"> age </w:t>
+        <w:t>(biomass)</w:t>
       </w:r>
       <w:r>
         <w:rPr>
           <w:i/>
           <w:iCs/>
         </w:rPr>
-        <w:t>(biomass)</w:t>
+        <w:t xml:space="preserve"> age </w:t>
       </w:r>
       <w:r>
         <w:rPr>
           <w:i/>
           <w:iCs/>
         </w:rPr>
-        <w:t xml:space="preserve"> age</w:t>
-      </w:r>
-      <w:r>
-        <w:t xml:space="preserve"> </w:t>
+        <w:t>(biomass)</w:t>
       </w:r>
       <w:r>
         <w:rPr>
           <w:i/>
           <w:iCs/>
         </w:rPr>
+        <w:t xml:space="preserve"> age</w:t>
+      </w:r>
+      <w:r>
+        <w:t xml:space="preserve"> </w:t>
+      </w:r>
+      <w:r>
+        <w:rPr>
+          <w:i/>
+          <w:iCs/>
+        </w:rPr>
         <w:t>(biomass)</w:t>
       </w:r>
       <w:r>
@@ -22565,8 +24054,13 @@
       <w:pPr>
         <w:pStyle w:val="textinputfile"/>
       </w:pPr>
-      <w:r>
-        <w:t xml:space="preserve">acersacc 10 </w:t>
+      <w:proofErr w:type="spellStart"/>
+      <w:r>
+        <w:t>acersacc</w:t>
+      </w:r>
+      <w:proofErr w:type="spellEnd"/>
+      <w:r>
+        <w:t xml:space="preserve"> 10 </w:t>
       </w:r>
       <w:r>
         <w:t>(240)</w:t>
@@ -22666,8 +24160,13 @@
       <w:pPr>
         <w:pStyle w:val="textinputfile"/>
       </w:pPr>
-      <w:r>
-        <w:t>LandisData   "Initial Communities"</w:t>
+      <w:proofErr w:type="spellStart"/>
+      <w:r>
+        <w:t>LandisData</w:t>
+      </w:r>
+      <w:proofErr w:type="spellEnd"/>
+      <w:r>
+        <w:t xml:space="preserve">   "Initial Communities"</w:t>
       </w:r>
     </w:p>
     <w:p>
@@ -22685,11 +24184,19 @@
           <w:rFonts w:cs="Times New Roman"/>
         </w:rPr>
       </w:pPr>
+      <w:proofErr w:type="spellStart"/>
       <w:r>
         <w:rPr>
           <w:rFonts w:cs="Times New Roman"/>
         </w:rPr>
-        <w:t>CSVFileName   M</w:t>
+        <w:t>CSVFileName</w:t>
+      </w:r>
+      <w:proofErr w:type="spellEnd"/>
+      <w:r>
+        <w:rPr>
+          <w:rFonts w:cs="Times New Roman"/>
+        </w:rPr>
+        <w:t xml:space="preserve">   M</w:t>
       </w:r>
       <w:r>
         <w:rPr>
@@ -22761,6 +24268,7 @@
                 <w:szCs w:val="22"/>
               </w:rPr>
             </w:pPr>
+            <w:proofErr w:type="spellStart"/>
             <w:r>
               <w:rPr>
                 <w:rFonts w:ascii="Courier New" w:hAnsi="Courier New" w:cs="Courier New"/>
@@ -22770,6 +24278,7 @@
               </w:rPr>
               <w:t>MapCode</w:t>
             </w:r>
+            <w:proofErr w:type="spellEnd"/>
           </w:p>
         </w:tc>
         <w:tc>
@@ -22795,6 +24304,7 @@
                 <w:szCs w:val="22"/>
               </w:rPr>
             </w:pPr>
+            <w:proofErr w:type="spellStart"/>
             <w:r>
               <w:rPr>
                 <w:rFonts w:ascii="Courier New" w:hAnsi="Courier New" w:cs="Courier New"/>
@@ -22804,6 +24314,7 @@
               </w:rPr>
               <w:t>SpeciesName</w:t>
             </w:r>
+            <w:proofErr w:type="spellEnd"/>
           </w:p>
         </w:tc>
         <w:tc>
@@ -22829,6 +24340,7 @@
                 <w:szCs w:val="22"/>
               </w:rPr>
             </w:pPr>
+            <w:proofErr w:type="spellStart"/>
             <w:r>
               <w:rPr>
                 <w:rFonts w:ascii="Courier New" w:hAnsi="Courier New" w:cs="Courier New"/>
@@ -22847,6 +24359,7 @@
               </w:rPr>
               <w:t>Age</w:t>
             </w:r>
+            <w:proofErr w:type="spellEnd"/>
           </w:p>
         </w:tc>
         <w:tc>
@@ -22872,6 +24385,7 @@
                 <w:szCs w:val="22"/>
               </w:rPr>
             </w:pPr>
+            <w:proofErr w:type="spellStart"/>
             <w:r>
               <w:rPr>
                 <w:rFonts w:ascii="Courier New" w:hAnsi="Courier New" w:cs="Courier New"/>
@@ -22890,6 +24404,7 @@
               </w:rPr>
               <w:t>Biomass</w:t>
             </w:r>
+            <w:proofErr w:type="spellEnd"/>
           </w:p>
         </w:tc>
       </w:tr>
@@ -22954,6 +24469,7 @@
                 <w:szCs w:val="22"/>
               </w:rPr>
             </w:pPr>
+            <w:proofErr w:type="spellStart"/>
             <w:r>
               <w:rPr>
                 <w:rFonts w:ascii="Courier New" w:hAnsi="Courier New" w:cs="Courier New"/>
@@ -22963,6 +24479,7 @@
               </w:rPr>
               <w:t>PinuTaed</w:t>
             </w:r>
+            <w:proofErr w:type="spellEnd"/>
           </w:p>
         </w:tc>
         <w:tc>
@@ -23095,6 +24612,7 @@
                 <w:szCs w:val="22"/>
               </w:rPr>
             </w:pPr>
+            <w:proofErr w:type="spellStart"/>
             <w:r>
               <w:rPr>
                 <w:rFonts w:ascii="Courier New" w:hAnsi="Courier New" w:cs="Courier New"/>
@@ -23104,6 +24622,7 @@
               </w:rPr>
               <w:t>QuerAlba</w:t>
             </w:r>
+            <w:proofErr w:type="spellEnd"/>
           </w:p>
         </w:tc>
         <w:tc>
@@ -23236,6 +24755,7 @@
                 <w:szCs w:val="22"/>
               </w:rPr>
             </w:pPr>
+            <w:proofErr w:type="spellStart"/>
             <w:r>
               <w:rPr>
                 <w:rFonts w:ascii="Courier New" w:hAnsi="Courier New" w:cs="Courier New"/>
@@ -23245,6 +24765,7 @@
               </w:rPr>
               <w:t>AcerRubr</w:t>
             </w:r>
+            <w:proofErr w:type="spellEnd"/>
           </w:p>
         </w:tc>
         <w:tc>
@@ -23342,8 +24863,13 @@
       <w:pPr>
         <w:pStyle w:val="textinputfile"/>
       </w:pPr>
-      <w:r>
-        <w:t>LandisData   "Initial Communities"</w:t>
+      <w:proofErr w:type="spellStart"/>
+      <w:r>
+        <w:t>LandisData</w:t>
+      </w:r>
+      <w:proofErr w:type="spellEnd"/>
+      <w:r>
+        <w:t xml:space="preserve">   "Initial Communities"</w:t>
       </w:r>
     </w:p>
     <w:p>
@@ -23359,23 +24885,46 @@
         <w:pStyle w:val="textinputfile"/>
       </w:pPr>
       <w:r>
-        <w:t xml:space="preserve">&gt;&gt;Old jackpine oak </w:t>
+        <w:t xml:space="preserve">&gt;&gt;Old </w:t>
+      </w:r>
+      <w:proofErr w:type="spellStart"/>
+      <w:r>
+        <w:t>jackpine</w:t>
+      </w:r>
+      <w:proofErr w:type="spellEnd"/>
+      <w:r>
+        <w:t xml:space="preserve"> oak </w:t>
       </w:r>
     </w:p>
     <w:p>
       <w:pPr>
         <w:pStyle w:val="textinputfile"/>
       </w:pPr>
-      <w:r>
-        <w:t>MapCode  7</w:t>
-      </w:r>
+      <w:proofErr w:type="spellStart"/>
+      <w:proofErr w:type="gramStart"/>
+      <w:r>
+        <w:t>MapCode</w:t>
+      </w:r>
+      <w:proofErr w:type="spellEnd"/>
+      <w:r>
+        <w:t xml:space="preserve">  7</w:t>
+      </w:r>
+      <w:proofErr w:type="gramEnd"/>
     </w:p>
     <w:p>
       <w:pPr>
         <w:pStyle w:val="textinputfile"/>
       </w:pPr>
       <w:r>
-        <w:t xml:space="preserve">   acerrubr 30 (204)</w:t>
+        <w:t xml:space="preserve">   </w:t>
+      </w:r>
+      <w:proofErr w:type="spellStart"/>
+      <w:r>
+        <w:t>acerrubr</w:t>
+      </w:r>
+      <w:proofErr w:type="spellEnd"/>
+      <w:r>
+        <w:t xml:space="preserve"> 30 (204)</w:t>
       </w:r>
     </w:p>
     <w:p>
@@ -23383,7 +24932,15 @@
         <w:pStyle w:val="textinputfile"/>
       </w:pPr>
       <w:r>
-        <w:t xml:space="preserve">   pinubank 80 (1968) 90 (15212)</w:t>
+        <w:t xml:space="preserve">   </w:t>
+      </w:r>
+      <w:proofErr w:type="spellStart"/>
+      <w:r>
+        <w:t>pinubank</w:t>
+      </w:r>
+      <w:proofErr w:type="spellEnd"/>
+      <w:r>
+        <w:t xml:space="preserve"> 80 (1968) 90 (15212)</w:t>
       </w:r>
     </w:p>
     <w:p>
@@ -23391,7 +24948,15 @@
         <w:pStyle w:val="textinputfile"/>
       </w:pPr>
       <w:r>
-        <w:t xml:space="preserve">   pinuresi 110 (204) 140 (42)</w:t>
+        <w:t xml:space="preserve">   </w:t>
+      </w:r>
+      <w:proofErr w:type="spellStart"/>
+      <w:r>
+        <w:t>pinuresi</w:t>
+      </w:r>
+      <w:proofErr w:type="spellEnd"/>
+      <w:r>
+        <w:t xml:space="preserve"> 110 (204) 140 (42)</w:t>
       </w:r>
     </w:p>
     <w:p>
@@ -23399,7 +24964,15 @@
         <w:pStyle w:val="textinputfile"/>
       </w:pPr>
       <w:r>
-        <w:t xml:space="preserve">   querelli 40 (204) 120 (1968) 240 (47)</w:t>
+        <w:t xml:space="preserve">   </w:t>
+      </w:r>
+      <w:proofErr w:type="spellStart"/>
+      <w:r>
+        <w:t>querelli</w:t>
+      </w:r>
+      <w:proofErr w:type="spellEnd"/>
+      <w:r>
+        <w:t xml:space="preserve"> 40 (204) 120 (1968) 240 (47)</w:t>
       </w:r>
     </w:p>
     <w:p>
@@ -23412,23 +24985,46 @@
         <w:pStyle w:val="textinputfile"/>
       </w:pPr>
       <w:r>
-        <w:t>&gt;&gt; young jackpine oak</w:t>
+        <w:t xml:space="preserve">&gt;&gt; young </w:t>
+      </w:r>
+      <w:proofErr w:type="spellStart"/>
+      <w:r>
+        <w:t>jackpine</w:t>
+      </w:r>
+      <w:proofErr w:type="spellEnd"/>
+      <w:r>
+        <w:t xml:space="preserve"> oak</w:t>
       </w:r>
     </w:p>
     <w:p>
       <w:pPr>
         <w:pStyle w:val="textinputfile"/>
       </w:pPr>
-      <w:r>
-        <w:t>MapCode  0</w:t>
-      </w:r>
+      <w:proofErr w:type="spellStart"/>
+      <w:proofErr w:type="gramStart"/>
+      <w:r>
+        <w:t>MapCode</w:t>
+      </w:r>
+      <w:proofErr w:type="spellEnd"/>
+      <w:r>
+        <w:t xml:space="preserve">  0</w:t>
+      </w:r>
+      <w:proofErr w:type="gramEnd"/>
     </w:p>
     <w:p>
       <w:pPr>
         <w:pStyle w:val="textinputfile"/>
       </w:pPr>
       <w:r>
-        <w:t xml:space="preserve">   pinubank 30 (204) 50 (2512)</w:t>
+        <w:t xml:space="preserve">   </w:t>
+      </w:r>
+      <w:proofErr w:type="spellStart"/>
+      <w:r>
+        <w:t>pinubank</w:t>
+      </w:r>
+      <w:proofErr w:type="spellEnd"/>
+      <w:r>
+        <w:t xml:space="preserve"> 30 (204) 50 (2512)</w:t>
       </w:r>
     </w:p>
     <w:p>
@@ -23436,7 +25032,15 @@
         <w:pStyle w:val="textinputfile"/>
       </w:pPr>
       <w:r>
-        <w:t xml:space="preserve">   querelli 10 (6) 40 (23) 70 (1968)</w:t>
+        <w:t xml:space="preserve">   </w:t>
+      </w:r>
+      <w:proofErr w:type="spellStart"/>
+      <w:r>
+        <w:t>querelli</w:t>
+      </w:r>
+      <w:proofErr w:type="spellEnd"/>
+      <w:r>
+        <w:t xml:space="preserve"> 10 (6) 40 (23) 70 (1968)</w:t>
       </w:r>
     </w:p>
     <w:p>
@@ -23456,8 +25060,13 @@
       <w:pPr>
         <w:pStyle w:val="textinputfile"/>
       </w:pPr>
-      <w:r>
-        <w:t>MapCode 2</w:t>
+      <w:proofErr w:type="spellStart"/>
+      <w:r>
+        <w:t>MapCode</w:t>
+      </w:r>
+      <w:proofErr w:type="spellEnd"/>
+      <w:r>
+        <w:t xml:space="preserve"> 2</w:t>
       </w:r>
     </w:p>
     <w:p>
@@ -23465,7 +25074,15 @@
         <w:pStyle w:val="textinputfile"/>
       </w:pPr>
       <w:r>
-        <w:t xml:space="preserve">   poputrem 10 (419) 20 (879)</w:t>
+        <w:t xml:space="preserve">   </w:t>
+      </w:r>
+      <w:proofErr w:type="spellStart"/>
+      <w:r>
+        <w:t>poputrem</w:t>
+      </w:r>
+      <w:proofErr w:type="spellEnd"/>
+      <w:r>
+        <w:t xml:space="preserve"> 10 (419) 20 (879)</w:t>
       </w:r>
     </w:p>
     <w:p>
@@ -23511,8 +25128,18 @@
       <w:pPr>
         <w:pStyle w:val="textinputfile"/>
       </w:pPr>
-      <w:r>
-        <w:t>acersacc  10  25  30  40  183  200</w:t>
+      <w:proofErr w:type="spellStart"/>
+      <w:proofErr w:type="gramStart"/>
+      <w:r>
+        <w:t>acersacc</w:t>
+      </w:r>
+      <w:proofErr w:type="spellEnd"/>
+      <w:r>
+        <w:t xml:space="preserve">  10</w:t>
+      </w:r>
+      <w:proofErr w:type="gramEnd"/>
+      <w:r>
+        <w:t xml:space="preserve">  25  30  40  183  200</w:t>
       </w:r>
     </w:p>
     <w:p>
@@ -23541,8 +25168,18 @@
       <w:pPr>
         <w:pStyle w:val="textinputfile"/>
       </w:pPr>
-      <w:r>
-        <w:t>acersacc  10  20  30  40  190  200</w:t>
+      <w:proofErr w:type="spellStart"/>
+      <w:proofErr w:type="gramStart"/>
+      <w:r>
+        <w:t>acersacc</w:t>
+      </w:r>
+      <w:proofErr w:type="spellEnd"/>
+      <w:r>
+        <w:t xml:space="preserve">  10</w:t>
+      </w:r>
+      <w:proofErr w:type="gramEnd"/>
+      <w:r>
+        <w:t xml:space="preserve">  20  30  40  190  200</w:t>
       </w:r>
     </w:p>
     <w:p>
@@ -23570,9 +25207,19 @@
       <w:pPr>
         <w:pStyle w:val="textinputfile"/>
       </w:pPr>
+      <w:proofErr w:type="spellStart"/>
+      <w:proofErr w:type="gramStart"/>
       <w:r>
         <w:lastRenderedPageBreak/>
-        <w:t>acersacc  20  40  200</w:t>
+        <w:t>acersacc</w:t>
+      </w:r>
+      <w:proofErr w:type="spellEnd"/>
+      <w:r>
+        <w:t xml:space="preserve">  20</w:t>
+      </w:r>
+      <w:proofErr w:type="gramEnd"/>
+      <w:r>
+        <w:t xml:space="preserve">  40  200</w:t>
       </w:r>
       <w:bookmarkEnd w:id="157"/>
     </w:p>
@@ -23668,7 +25315,7 @@
 </file>
 
 <file path=word/commentsExtensible.xml><?xml version="1.0" encoding="utf-8"?>
-<w16cex:commentsExtensible xmlns:wpc="http://schemas.microsoft.com/office/word/2010/wordprocessingCanvas" xmlns:cx="http://schemas.microsoft.com/office/drawing/2014/chartex" xmlns:cx1="http://schemas.microsoft.com/office/drawing/2015/9/8/chartex" xmlns:cx2="http://schemas.microsoft.com/office/drawing/2015/10/21/chartex" xmlns:cx3="http://schemas.microsoft.com/office/drawing/2016/5/9/chartex" xmlns:cx4="http://schemas.microsoft.com/office/drawing/2016/5/10/chartex" xmlns:cx5="http://schemas.microsoft.com/office/drawing/2016/5/11/chartex" xmlns:cx6="http://schemas.microsoft.com/office/drawing/2016/5/12/chartex" xmlns:cx7="http://schemas.microsoft.com/office/drawing/2016/5/13/chartex" xmlns:cx8="http://schemas.microsoft.com/office/drawing/2016/5/14/chartex" xmlns:cr="http://schemas.microsoft.com/office/comments/2020/reactions" xmlns:mc="http://schemas.openxmlformats.org/markup-compatibility/2006" xmlns:aink="http://schemas.microsoft.com/office/drawing/2016/ink" xmlns:am3d="http://schemas.microsoft.com/office/drawing/2017/model3d" xmlns:o="urn:schemas-microsoft-com:office:office" xmlns:oel="http://schemas.microsoft.com/office/2019/extlst" xmlns:r="http://schemas.openxmlformats.org/officeDocument/2006/relationships" xmlns:m="http://schemas.openxmlformats.org/officeDocument/2006/math" xmlns:v="urn:schemas-microsoft-com:vml" xmlns:wp14="http://schemas.microsoft.com/office/word/2010/wordprocessingDrawing" xmlns:wp="http://schemas.openxmlformats.org/drawingml/2006/wordprocessingDrawing" xmlns:w10="urn:schemas-microsoft-com:office:word" xmlns:w="http://schemas.openxmlformats.org/wordprocessingml/2006/main" xmlns:w14="http://schemas.microsoft.com/office/word/2010/wordml" xmlns:w15="http://schemas.microsoft.com/office/word/2012/wordml" xmlns:w16cex="http://schemas.microsoft.com/office/word/2018/wordml/cex" xmlns:w16cid="http://schemas.microsoft.com/office/word/2016/wordml/cid" xmlns:w16="http://schemas.microsoft.com/office/word/2018/wordml" xmlns:w16sdtdh="http://schemas.microsoft.com/office/word/2020/wordml/sdtdatahash" xmlns:w16se="http://schemas.microsoft.com/office/word/2015/wordml/symex" xmlns:wpg="http://schemas.microsoft.com/office/word/2010/wordprocessingGroup" xmlns:wpi="http://schemas.microsoft.com/office/word/2010/wordprocessingInk" xmlns:wne="http://schemas.microsoft.com/office/word/2006/wordml" xmlns:wps="http://schemas.microsoft.com/office/word/2010/wordprocessingShape" mc:Ignorable="w14 w15 w16se w16cid w16 w16cex w16sdtdh cr wp14">
+<w16cex:commentsExtensible xmlns:wpc="http://schemas.microsoft.com/office/word/2010/wordprocessingCanvas" xmlns:cx="http://schemas.microsoft.com/office/drawing/2014/chartex" xmlns:cx1="http://schemas.microsoft.com/office/drawing/2015/9/8/chartex" xmlns:cx2="http://schemas.microsoft.com/office/drawing/2015/10/21/chartex" xmlns:cx3="http://schemas.microsoft.com/office/drawing/2016/5/9/chartex" xmlns:cx4="http://schemas.microsoft.com/office/drawing/2016/5/10/chartex" xmlns:cx5="http://schemas.microsoft.com/office/drawing/2016/5/11/chartex" xmlns:cx6="http://schemas.microsoft.com/office/drawing/2016/5/12/chartex" xmlns:cx7="http://schemas.microsoft.com/office/drawing/2016/5/13/chartex" xmlns:cx8="http://schemas.microsoft.com/office/drawing/2016/5/14/chartex" xmlns:mc="http://schemas.openxmlformats.org/markup-compatibility/2006" xmlns:aink="http://schemas.microsoft.com/office/drawing/2016/ink" xmlns:am3d="http://schemas.microsoft.com/office/drawing/2017/model3d" xmlns:o="urn:schemas-microsoft-com:office:office" xmlns:oel="http://schemas.microsoft.com/office/2019/extlst" xmlns:r="http://schemas.openxmlformats.org/officeDocument/2006/relationships" xmlns:m="http://schemas.openxmlformats.org/officeDocument/2006/math" xmlns:v="urn:schemas-microsoft-com:vml" xmlns:wp14="http://schemas.microsoft.com/office/word/2010/wordprocessingDrawing" xmlns:wp="http://schemas.openxmlformats.org/drawingml/2006/wordprocessingDrawing" xmlns:w10="urn:schemas-microsoft-com:office:word" xmlns:w="http://schemas.openxmlformats.org/wordprocessingml/2006/main" xmlns:w14="http://schemas.microsoft.com/office/word/2010/wordml" xmlns:w15="http://schemas.microsoft.com/office/word/2012/wordml" xmlns:w16cex="http://schemas.microsoft.com/office/word/2018/wordml/cex" xmlns:w16cid="http://schemas.microsoft.com/office/word/2016/wordml/cid" xmlns:w16="http://schemas.microsoft.com/office/word/2018/wordml" xmlns:w16sdtdh="http://schemas.microsoft.com/office/word/2020/wordml/sdtdatahash" xmlns:w16se="http://schemas.microsoft.com/office/word/2015/wordml/symex" xmlns:wpg="http://schemas.microsoft.com/office/word/2010/wordprocessingGroup" xmlns:wpi="http://schemas.microsoft.com/office/word/2010/wordprocessingInk" xmlns:wne="http://schemas.microsoft.com/office/word/2006/wordml" xmlns:wps="http://schemas.microsoft.com/office/word/2010/wordprocessingShape" mc:Ignorable="w14 w15 w16se w16cid w16 w16cex w16sdtdh wp14">
   <w16cex:commentExtensible w16cex:durableId="284942BD" w16cex:dateUtc="2023-06-30T16:02:00Z"/>
   <w16cex:commentExtensible w16cex:durableId="284552C8" w16cex:dateUtc="2023-06-27T16:21:00Z"/>
   <w16cex:commentExtensible w16cex:durableId="285134A5" w16cex:dateUtc="2023-07-06T16:40:00Z"/>
@@ -23820,7 +25467,7 @@
     </w:r>
     <w:fldSimple w:instr=" DOCPROPERTY  &quot;Extension Version&quot;  \* MERGEFORMAT ">
       <w:r>
-        <w:t>6.10</w:t>
+        <w:t>7.0</w:t>
       </w:r>
     </w:fldSimple>
     <w:r>
@@ -26946,6 +28593,7 @@
   <w:style w:type="character" w:default="1" w:styleId="DefaultParagraphFont">
     <w:name w:val="Default Paragraph Font"/>
     <w:uiPriority w:val="1"/>
+    <w:semiHidden/>
     <w:unhideWhenUsed/>
   </w:style>
   <w:style w:type="table" w:default="1" w:styleId="TableNormal">

</xml_diff>

<commit_message>
Stop initialization of some drought-related variables. Make some maps optional.
</commit_message>
<xml_diff>
--- a/docs/LANDIS-II Net Ecosystem CN Succession v7.0 User Guide.docx
+++ b/docs/LANDIS-II Net Ecosystem CN Succession v7.0 User Guide.docx
@@ -319,7 +319,7 @@
         <w:rPr>
           <w:noProof/>
         </w:rPr>
-        <w:t>September 15, 2023</w:t>
+        <w:t>October 6, 2023</w:t>
       </w:r>
       <w:r>
         <w:rPr>
@@ -9462,21 +9462,7 @@
         <w:rPr>
           <w:i/>
         </w:rPr>
-        <w:t xml:space="preserve">An initial (time zero) climate stream is still required for initialization (see the climate library user’s manual- LANDIS-II Climate Library v1.0 User Guide).  This is an artifact of the Climate </w:t>
-      </w:r>
-      <w:proofErr w:type="gramStart"/>
-      <w:r>
-        <w:rPr>
-          <w:i/>
-        </w:rPr>
-        <w:t>Library</w:t>
-      </w:r>
-      <w:proofErr w:type="gramEnd"/>
-      <w:r>
-        <w:rPr>
-          <w:i/>
-        </w:rPr>
-        <w:t xml:space="preserve"> and this data is not used.</w:t>
+        <w:t>An initial (time zero) climate stream is still required for initialization (see the climate library user’s manual- LANDIS-II Climate Library v1.0 User Guide).  This is an artifact of the Climate Library and this data is not used.</w:t>
       </w:r>
     </w:p>
     <w:p>
@@ -9830,7 +9816,6 @@
       <w:r>
         <w:t xml:space="preserve"> </w:t>
       </w:r>
-      <w:proofErr w:type="gramStart"/>
       <w:r>
         <w:t>B</w:t>
       </w:r>
@@ -9849,11 +9834,7 @@
         <w:t xml:space="preserve"> </w:t>
       </w:r>
       <w:r>
-        <w:t xml:space="preserve"> is</w:t>
-      </w:r>
-      <w:proofErr w:type="gramEnd"/>
-      <w:r>
-        <w:t xml:space="preserve"> the maximum biomass possible for </w:t>
+        <w:t xml:space="preserve"> is the maximum biomass possible for </w:t>
       </w:r>
       <w:r>
         <w:t>the species</w:t>
@@ -10001,8 +9982,8 @@
       <w:pPr>
         <w:pStyle w:val="Heading3"/>
       </w:pPr>
-      <w:bookmarkStart w:id="16" w:name="_Toc357416398"/>
-      <w:bookmarkStart w:id="17" w:name="_Toc145662092"/>
+      <w:bookmarkStart w:id="16" w:name="_Toc145662092"/>
+      <w:bookmarkStart w:id="17" w:name="_Toc357416398"/>
       <w:r>
         <w:t>Version 7.0 (</w:t>
       </w:r>
@@ -10012,7 +9993,7 @@
       <w:r>
         <w:t xml:space="preserve"> 2023)</w:t>
       </w:r>
-      <w:bookmarkEnd w:id="17"/>
+      <w:bookmarkEnd w:id="16"/>
     </w:p>
     <w:p>
       <w:pPr>
@@ -10096,23 +10077,7 @@
           <w:rFonts w:hint="eastAsia"/>
           <w:lang w:eastAsia="ja-JP"/>
         </w:rPr>
-        <w:t xml:space="preserve"> the same amount of PET that was used to evaporate snow (i.e., PET * 0.87).  Previous versions </w:t>
-      </w:r>
-      <w:proofErr w:type="gramStart"/>
-      <w:r>
-        <w:rPr>
-          <w:rFonts w:hint="eastAsia"/>
-          <w:lang w:eastAsia="ja-JP"/>
-        </w:rPr>
-        <w:t>decremented</w:t>
-      </w:r>
-      <w:proofErr w:type="gramEnd"/>
-      <w:r>
-        <w:rPr>
-          <w:rFonts w:hint="eastAsia"/>
-          <w:lang w:eastAsia="ja-JP"/>
-        </w:rPr>
-        <w:t xml:space="preserve"> PET by the amount of evaporated snow instead. We also changed the code to stop subtracting evaporated snow from the soil water.  This evaporated water is already subtracted from the snowpack, and there is no need to remove it twice. </w:t>
+        <w:t xml:space="preserve"> the same amount of PET that was used to evaporate snow (i.e., PET * 0.87).  Previous versions decremented PET by the amount of evaporated snow instead. We also changed the code to stop subtracting evaporated snow from the soil water.  This evaporated water is already subtracted from the snowpack, and there is no need to remove it twice. </w:t>
       </w:r>
       <w:r>
         <w:rPr>
@@ -10145,15 +10110,7 @@
         </w:numPr>
       </w:pPr>
       <w:r>
-        <w:t xml:space="preserve">Stormflow is taken out of water above field capacity (FC) before the calculation of AET. Remaining water above FC is not immediately </w:t>
-      </w:r>
-      <w:proofErr w:type="gramStart"/>
-      <w:r>
-        <w:t>discarded, but</w:t>
-      </w:r>
-      <w:proofErr w:type="gramEnd"/>
-      <w:r>
-        <w:t xml:space="preserve"> is available for AET. </w:t>
+        <w:t xml:space="preserve">Stormflow is taken out of water above field capacity (FC) before the calculation of AET. Remaining water above FC is not immediately discarded, but is available for AET. </w:t>
       </w:r>
     </w:p>
     <w:p>
@@ -10431,15 +10388,7 @@
         <w:t xml:space="preserve">species parameters that determine a Weibull distribution that directly relates LAI to the </w:t>
       </w:r>
       <w:r>
-        <w:t xml:space="preserve">probability of light given LAI.  These probability distribution functions should be estimated from empirical data consisting of the regeneration in a plot and the plot LAI.  </w:t>
-      </w:r>
-      <w:proofErr w:type="gramStart"/>
-      <w:r>
-        <w:t>These</w:t>
-      </w:r>
-      <w:proofErr w:type="gramEnd"/>
-      <w:r>
-        <w:t xml:space="preserve"> data are used to estimate a Weibull distribution</w:t>
+        <w:t>probability of light given LAI.  These probability distribution functions should be estimated from empirical data consisting of the regeneration in a plot and the plot LAI.  These data are used to estimate a Weibull distribution</w:t>
       </w:r>
       <w:r>
         <w:t xml:space="preserve"> (see figure below)</w:t>
@@ -10532,15 +10481,7 @@
         </w:numPr>
       </w:pPr>
       <w:r>
-        <w:t xml:space="preserve">Additional optional limits to establishment were added. Establishment may now be (optionally) limited by climatic water deficit or by soil drainage classes, preventing species from establishing in dry sites or </w:t>
-      </w:r>
-      <w:proofErr w:type="gramStart"/>
-      <w:r>
-        <w:t>poorly-drained</w:t>
-      </w:r>
-      <w:proofErr w:type="gramEnd"/>
-      <w:r>
-        <w:t xml:space="preserve"> sites. In combination with the above moisture curve modifications, this change prevents establishment of upland species in wetlands. CWD-based </w:t>
+        <w:t xml:space="preserve">Additional optional limits to establishment were added. Establishment may now be (optionally) limited by climatic water deficit or by soil drainage classes, preventing species from establishing in dry sites or poorly-drained sites. In combination with the above moisture curve modifications, this change prevents establishment of upland species in wetlands. CWD-based </w:t>
       </w:r>
       <w:r>
         <w:lastRenderedPageBreak/>
@@ -10610,7 +10551,13 @@
         <w:t>better characterize</w:t>
       </w:r>
       <w:r>
-        <w:t xml:space="preserve"> the energy and water balance, including raster maps of average soil moisture and PET, and tabular monthly outputs of PET, AET, and CWD.</w:t>
+        <w:t xml:space="preserve"> the energy and water balance, including </w:t>
+      </w:r>
+      <w:r>
+        <w:t xml:space="preserve">(optional) </w:t>
+      </w:r>
+      <w:r>
+        <w:t>raster maps of average soil moisture and PET, and tabular monthly outputs of PET, AET, and CWD.</w:t>
       </w:r>
     </w:p>
     <w:p>
@@ -10971,35 +10918,7 @@
         <w:rPr>
           <w:lang w:eastAsia="ja-JP"/>
         </w:rPr>
-        <w:t xml:space="preserve">Is there a sufficient </w:t>
-      </w:r>
-      <w:proofErr w:type="gramStart"/>
-      <w:r>
-        <w:rPr>
-          <w:lang w:eastAsia="ja-JP"/>
-        </w:rPr>
-        <w:t>amount</w:t>
-      </w:r>
-      <w:proofErr w:type="gramEnd"/>
-      <w:r>
-        <w:rPr>
-          <w:lang w:eastAsia="ja-JP"/>
-        </w:rPr>
-        <w:t xml:space="preserve"> of downed logs? (</w:t>
-      </w:r>
-      <w:proofErr w:type="gramStart"/>
-      <w:r>
-        <w:rPr>
-          <w:lang w:eastAsia="ja-JP"/>
-        </w:rPr>
-        <w:t>determination</w:t>
-      </w:r>
-      <w:proofErr w:type="gramEnd"/>
-      <w:r>
-        <w:rPr>
-          <w:lang w:eastAsia="ja-JP"/>
-        </w:rPr>
-        <w:t xml:space="preserve"> based on </w:t>
+        <w:t xml:space="preserve">Is there a sufficient amount of downed logs? (determination based on </w:t>
       </w:r>
       <w:r>
         <w:rPr>
@@ -12114,7 +12033,7 @@
         <w:pStyle w:val="Heading2"/>
       </w:pPr>
       <w:bookmarkStart w:id="26" w:name="_Toc145662100"/>
-      <w:bookmarkEnd w:id="16"/>
+      <w:bookmarkEnd w:id="17"/>
       <w:r>
         <w:t>Minor Releases</w:t>
       </w:r>
@@ -12122,6 +12041,54 @@
         <w:t xml:space="preserve"> (this major release)</w:t>
       </w:r>
       <w:bookmarkEnd w:id="26"/>
+    </w:p>
+    <w:p>
+      <w:pPr>
+        <w:pStyle w:val="textbody"/>
+      </w:pPr>
+      <w:r>
+        <w:t xml:space="preserve">Made maps of PET and </w:t>
+      </w:r>
+      <w:proofErr w:type="spellStart"/>
+      <w:r>
+        <w:t>MeanSoilWater</w:t>
+      </w:r>
+      <w:proofErr w:type="spellEnd"/>
+      <w:r>
+        <w:t xml:space="preserve"> optional. They may be written using keywords </w:t>
+      </w:r>
+      <w:proofErr w:type="spellStart"/>
+      <w:r>
+        <w:t>Write_MeanSoilWater_Map</w:t>
+      </w:r>
+      <w:proofErr w:type="spellEnd"/>
+      <w:r>
+        <w:t xml:space="preserve"> and </w:t>
+      </w:r>
+      <w:proofErr w:type="spellStart"/>
+      <w:r>
+        <w:t>Write_PET_Map</w:t>
+      </w:r>
+      <w:proofErr w:type="spellEnd"/>
+      <w:r>
+        <w:t>.</w:t>
+      </w:r>
+    </w:p>
+    <w:p>
+      <w:pPr>
+        <w:pStyle w:val="textbody"/>
+      </w:pPr>
+      <w:r>
+        <w:t>Fixed a minor bug in calculation of volumetric soil water.</w:t>
+      </w:r>
+    </w:p>
+    <w:p>
+      <w:pPr>
+        <w:pStyle w:val="textbody"/>
+      </w:pPr>
+      <w:r>
+        <w:t>Fixed a bug in handling of harvest reductions.</w:t>
+      </w:r>
     </w:p>
     <w:p>
       <w:pPr>
@@ -12395,43 +12362,44 @@
           <w:sz w:val="20"/>
           <w:szCs w:val="20"/>
         </w:rPr>
-        <w:t xml:space="preserve">Johnson, D. W., M. E. Fenn, W. W. Miller, and C. T. Hunsaker. 2009. Fire </w:t>
-      </w:r>
-      <w:proofErr w:type="gramStart"/>
+        <w:lastRenderedPageBreak/>
+        <w:t xml:space="preserve">Johnson, D. W., M. E. Fenn, W. W. Miller, and C. T. Hunsaker. 2009. Fire effects on carbon and nitrogen cycling in forests of the Sierra Nevada.  Pages 405-423 in A. </w:t>
+      </w:r>
+      <w:proofErr w:type="spellStart"/>
       <w:r>
         <w:rPr>
           <w:rFonts w:cs="MS Sans Serif"/>
           <w:sz w:val="20"/>
           <w:szCs w:val="20"/>
         </w:rPr>
-        <w:t>effects on</w:t>
-      </w:r>
-      <w:proofErr w:type="gramEnd"/>
+        <w:t>Bytnerowicz</w:t>
+      </w:r>
+      <w:proofErr w:type="spellEnd"/>
       <w:r>
         <w:rPr>
           <w:rFonts w:cs="MS Sans Serif"/>
           <w:sz w:val="20"/>
           <w:szCs w:val="20"/>
         </w:rPr>
-        <w:t xml:space="preserve"> carbon and nitrogen cycling in forests of the Sierra Nevada.  Pages 405-423 in A. </w:t>
-      </w:r>
-      <w:proofErr w:type="spellStart"/>
-      <w:r>
+        <w:t>, M. Arbaugh, C. Andersen, and A. Riebau, editors. Wildland Fires and Air Pollution. Developments in Environmental Science 8. Elsevier, The Netherlands.</w:t>
+      </w:r>
+    </w:p>
+    <w:p>
+      <w:pPr>
+        <w:pStyle w:val="reference"/>
         <w:rPr>
           <w:rFonts w:cs="MS Sans Serif"/>
           <w:sz w:val="20"/>
           <w:szCs w:val="20"/>
         </w:rPr>
-        <w:t>Bytnerowicz</w:t>
-      </w:r>
-      <w:proofErr w:type="spellEnd"/>
+      </w:pPr>
       <w:r>
         <w:rPr>
           <w:rFonts w:cs="MS Sans Serif"/>
           <w:sz w:val="20"/>
           <w:szCs w:val="20"/>
         </w:rPr>
-        <w:t>, M. Arbaugh, C. Andersen, and A. Riebau, editors. Wildland Fires and Air Pollution. Developments in Environmental Science 8. Elsevier, The Netherlands.</w:t>
+        <w:t>Killingbeck, K. T. 1996. Nutrients in senesced leaves: Keys to the search for potential resorption and resorption proficiency. Ecology 77:1716-1727.</w:t>
       </w:r>
     </w:p>
     <w:p>
@@ -12449,26 +12417,25 @@
           <w:sz w:val="20"/>
           <w:szCs w:val="20"/>
         </w:rPr>
-        <w:t>Killingbeck, K. T. 1996. Nutrients in senesced leaves: Keys to the search for potential resorption and resorption proficiency. Ecology 77:1716-1727.</w:t>
-      </w:r>
-    </w:p>
-    <w:p>
-      <w:pPr>
-        <w:pStyle w:val="reference"/>
+        <w:t xml:space="preserve">Lovett, G. M., L. M. Christenson, P. M. </w:t>
+      </w:r>
+      <w:proofErr w:type="spellStart"/>
+      <w:r>
         <w:rPr>
           <w:rFonts w:cs="MS Sans Serif"/>
           <w:sz w:val="20"/>
           <w:szCs w:val="20"/>
         </w:rPr>
-      </w:pPr>
+        <w:t>Groffman</w:t>
+      </w:r>
+      <w:proofErr w:type="spellEnd"/>
       <w:r>
         <w:rPr>
           <w:rFonts w:cs="MS Sans Serif"/>
           <w:sz w:val="20"/>
           <w:szCs w:val="20"/>
         </w:rPr>
-        <w:lastRenderedPageBreak/>
-        <w:t xml:space="preserve">Lovett, G. M., L. M. Christenson, P. M. </w:t>
+        <w:t xml:space="preserve">, C. G. Jones, J. E. Hart, and M. J. Mitchell. 2002. Insect defoliation and nitrogen cycling in forests. </w:t>
       </w:r>
       <w:proofErr w:type="spellStart"/>
       <w:r>
@@ -12477,7 +12444,7 @@
           <w:sz w:val="20"/>
           <w:szCs w:val="20"/>
         </w:rPr>
-        <w:t>Groffman</w:t>
+        <w:t>BioScience</w:t>
       </w:r>
       <w:proofErr w:type="spellEnd"/>
       <w:r>
@@ -12486,174 +12453,158 @@
           <w:sz w:val="20"/>
           <w:szCs w:val="20"/>
         </w:rPr>
-        <w:t xml:space="preserve">, C. G. Jones, J. E. Hart, and M. J. Mitchell. 2002. Insect defoliation and nitrogen cycling in forests. </w:t>
-      </w:r>
-      <w:proofErr w:type="spellStart"/>
-      <w:r>
+        <w:t xml:space="preserve"> 52:335-341.</w:t>
+      </w:r>
+    </w:p>
+    <w:p>
+      <w:pPr>
+        <w:pStyle w:val="reference"/>
         <w:rPr>
           <w:rFonts w:cs="MS Sans Serif"/>
           <w:sz w:val="20"/>
           <w:szCs w:val="20"/>
         </w:rPr>
-        <w:t>BioScience</w:t>
-      </w:r>
-      <w:proofErr w:type="spellEnd"/>
+      </w:pPr>
       <w:r>
         <w:rPr>
           <w:rFonts w:cs="MS Sans Serif"/>
           <w:sz w:val="20"/>
           <w:szCs w:val="20"/>
         </w:rPr>
-        <w:t xml:space="preserve"> 52:335-341.</w:t>
-      </w:r>
-    </w:p>
-    <w:p>
-      <w:pPr>
-        <w:pStyle w:val="reference"/>
+        <w:t xml:space="preserve">Lovett, G. M. and A. E. Ruesink. 1995. Carbon and nitrogen mineralization from decomposing gypsy moth frass. </w:t>
+      </w:r>
+      <w:proofErr w:type="spellStart"/>
+      <w:r>
         <w:rPr>
           <w:rFonts w:cs="MS Sans Serif"/>
           <w:sz w:val="20"/>
           <w:szCs w:val="20"/>
         </w:rPr>
-      </w:pPr>
+        <w:t>Oecologia</w:t>
+      </w:r>
+      <w:proofErr w:type="spellEnd"/>
       <w:r>
         <w:rPr>
           <w:rFonts w:cs="MS Sans Serif"/>
           <w:sz w:val="20"/>
           <w:szCs w:val="20"/>
         </w:rPr>
-        <w:t xml:space="preserve">Lovett, G. M. and A. E. Ruesink. 1995. Carbon and nitrogen mineralization from decomposing gypsy moth frass. </w:t>
+        <w:t xml:space="preserve"> 104:133-138.</w:t>
+      </w:r>
+    </w:p>
+    <w:p>
+      <w:pPr>
+        <w:pStyle w:val="reference"/>
+        <w:rPr>
+          <w:sz w:val="20"/>
+          <w:szCs w:val="20"/>
+        </w:rPr>
+      </w:pPr>
+      <w:r>
+        <w:rPr>
+          <w:sz w:val="20"/>
+          <w:szCs w:val="20"/>
+        </w:rPr>
+        <w:t>Kimmins, J. P., D. Mailly, and B. Seely. 1999. Modelling forest ecosystem net primary production: the hybrid simulation approach used in FORECAST. Ecological Modelling 122:195-224.</w:t>
+      </w:r>
+    </w:p>
+    <w:p>
+      <w:pPr>
+        <w:pStyle w:val="reference"/>
+        <w:rPr>
+          <w:sz w:val="20"/>
+          <w:szCs w:val="20"/>
+        </w:rPr>
+      </w:pPr>
+      <w:r>
+        <w:rPr>
+          <w:sz w:val="20"/>
+          <w:szCs w:val="20"/>
+        </w:rPr>
+        <w:t xml:space="preserve">Pan, Y., J.M. Melillo, A.D. McGuire, D.W. Kicklighter, L.F. </w:t>
       </w:r>
       <w:proofErr w:type="spellStart"/>
       <w:r>
+        <w:rPr>
+          <w:sz w:val="20"/>
+          <w:szCs w:val="20"/>
+        </w:rPr>
+        <w:t>Pitelka</w:t>
+      </w:r>
+      <w:proofErr w:type="spellEnd"/>
+      <w:r>
+        <w:rPr>
+          <w:sz w:val="20"/>
+          <w:szCs w:val="20"/>
+        </w:rPr>
+        <w:t>, K. Hibbard, L.L. Pierce, S.W. Running, D.S. Ojima, W.J. Parton, D.S. Schimel, and VEMAP Members. 1998. Modeled responses of terrestrial ecosystems to elevated atmospheric CO</w:t>
+      </w:r>
+      <w:r>
+        <w:rPr>
+          <w:sz w:val="20"/>
+          <w:szCs w:val="20"/>
+          <w:vertAlign w:val="subscript"/>
+        </w:rPr>
+        <w:t>2</w:t>
+      </w:r>
+      <w:r>
+        <w:rPr>
+          <w:sz w:val="20"/>
+          <w:szCs w:val="20"/>
+        </w:rPr>
+        <w:t xml:space="preserve">: a comparison of simulations by the biogeochemistry models of the Vegetation /Ecosystem Modeling and Analysis Project (VEMAP). </w:t>
+      </w:r>
+      <w:proofErr w:type="spellStart"/>
+      <w:r>
+        <w:rPr>
+          <w:sz w:val="20"/>
+          <w:szCs w:val="20"/>
+        </w:rPr>
+        <w:t>Oecologia</w:t>
+      </w:r>
+      <w:proofErr w:type="spellEnd"/>
+      <w:r>
+        <w:rPr>
+          <w:sz w:val="20"/>
+          <w:szCs w:val="20"/>
+        </w:rPr>
+        <w:t xml:space="preserve"> 114: 389-404.</w:t>
+      </w:r>
+    </w:p>
+    <w:p>
+      <w:pPr>
+        <w:pStyle w:val="reference"/>
         <w:rPr>
           <w:rFonts w:cs="MS Sans Serif"/>
           <w:sz w:val="20"/>
           <w:szCs w:val="20"/>
         </w:rPr>
-        <w:t>Oecologia</w:t>
-      </w:r>
-      <w:proofErr w:type="spellEnd"/>
+      </w:pPr>
       <w:r>
         <w:rPr>
           <w:rFonts w:cs="MS Sans Serif"/>
           <w:sz w:val="20"/>
           <w:szCs w:val="20"/>
         </w:rPr>
-        <w:t xml:space="preserve"> 104:133-138.</w:t>
-      </w:r>
-    </w:p>
-    <w:p>
-      <w:pPr>
-        <w:pStyle w:val="reference"/>
-        <w:rPr>
-          <w:sz w:val="20"/>
-          <w:szCs w:val="20"/>
-        </w:rPr>
-      </w:pPr>
-      <w:r>
-        <w:rPr>
-          <w:sz w:val="20"/>
-          <w:szCs w:val="20"/>
-        </w:rPr>
-        <w:t xml:space="preserve">Kimmins, J. P., D. Mailly, and B. Seely. 1999. </w:t>
-      </w:r>
-      <w:proofErr w:type="gramStart"/>
-      <w:r>
-        <w:rPr>
-          <w:sz w:val="20"/>
-          <w:szCs w:val="20"/>
-        </w:rPr>
-        <w:t>Modelling forest</w:t>
-      </w:r>
-      <w:proofErr w:type="gramEnd"/>
-      <w:r>
-        <w:rPr>
-          <w:sz w:val="20"/>
-          <w:szCs w:val="20"/>
-        </w:rPr>
-        <w:t xml:space="preserve"> ecosystem net primary production: the hybrid simulation approach used in FORECAST. Ecological Modelling 122:195-224.</w:t>
-      </w:r>
-    </w:p>
-    <w:p>
-      <w:pPr>
-        <w:pStyle w:val="reference"/>
-        <w:rPr>
-          <w:sz w:val="20"/>
-          <w:szCs w:val="20"/>
-        </w:rPr>
-      </w:pPr>
-      <w:r>
-        <w:rPr>
-          <w:sz w:val="20"/>
-          <w:szCs w:val="20"/>
-        </w:rPr>
-        <w:t xml:space="preserve">Pan, Y., J.M. Melillo, A.D. McGuire, D.W. Kicklighter, L.F. </w:t>
+        <w:t xml:space="preserve">Park, B., R. Yanai, T. Fahey, S. Bailey, T. </w:t>
       </w:r>
       <w:proofErr w:type="spellStart"/>
       <w:r>
-        <w:rPr>
-          <w:sz w:val="20"/>
-          <w:szCs w:val="20"/>
-        </w:rPr>
-        <w:t>Pitelka</w:t>
-      </w:r>
-      <w:proofErr w:type="spellEnd"/>
-      <w:r>
-        <w:rPr>
-          <w:sz w:val="20"/>
-          <w:szCs w:val="20"/>
-        </w:rPr>
-        <w:t>, K. Hibbard, L.L. Pierce, S.W. Running, D.S. Ojima, W.J. Parton, D.S. Schimel, and VEMAP Members. 1998. Modeled responses of terrestrial ecosystems to elevated atmospheric CO</w:t>
-      </w:r>
-      <w:r>
-        <w:rPr>
-          <w:sz w:val="20"/>
-          <w:szCs w:val="20"/>
-          <w:vertAlign w:val="subscript"/>
-        </w:rPr>
-        <w:t>2</w:t>
-      </w:r>
-      <w:r>
-        <w:rPr>
-          <w:sz w:val="20"/>
-          <w:szCs w:val="20"/>
-        </w:rPr>
-        <w:t xml:space="preserve">: a comparison of simulations by the biogeochemistry models of the Vegetation /Ecosystem Modeling and Analysis Project (VEMAP). </w:t>
-      </w:r>
-      <w:proofErr w:type="spellStart"/>
-      <w:r>
-        <w:rPr>
-          <w:sz w:val="20"/>
-          <w:szCs w:val="20"/>
-        </w:rPr>
-        <w:t>Oecologia</w:t>
-      </w:r>
-      <w:proofErr w:type="spellEnd"/>
-      <w:r>
-        <w:rPr>
-          <w:sz w:val="20"/>
-          <w:szCs w:val="20"/>
-        </w:rPr>
-        <w:t xml:space="preserve"> 114: 389-404.</w:t>
-      </w:r>
-    </w:p>
-    <w:p>
-      <w:pPr>
-        <w:pStyle w:val="reference"/>
         <w:rPr>
           <w:rFonts w:cs="MS Sans Serif"/>
           <w:sz w:val="20"/>
           <w:szCs w:val="20"/>
         </w:rPr>
-      </w:pPr>
+        <w:t>Siccama</w:t>
+      </w:r>
+      <w:proofErr w:type="spellEnd"/>
       <w:r>
         <w:rPr>
           <w:rFonts w:cs="MS Sans Serif"/>
           <w:sz w:val="20"/>
           <w:szCs w:val="20"/>
         </w:rPr>
-        <w:t xml:space="preserve">Park, B., R. Yanai, T. Fahey, S. Bailey, T. </w:t>
+        <w:t xml:space="preserve">, J. Shanley, and N. </w:t>
       </w:r>
       <w:proofErr w:type="spellStart"/>
       <w:r>
@@ -12662,7 +12613,7 @@
           <w:sz w:val="20"/>
           <w:szCs w:val="20"/>
         </w:rPr>
-        <w:t>Siccama</w:t>
+        <w:t>Cleavitt</w:t>
       </w:r>
       <w:proofErr w:type="spellEnd"/>
       <w:r>
@@ -12671,25 +12622,23 @@
           <w:sz w:val="20"/>
           <w:szCs w:val="20"/>
         </w:rPr>
-        <w:t xml:space="preserve">, J. Shanley, and N. </w:t>
-      </w:r>
-      <w:proofErr w:type="spellStart"/>
+        <w:t xml:space="preserve">. 2008. Fine </w:t>
+      </w:r>
       <w:r>
         <w:rPr>
           <w:rFonts w:cs="MS Sans Serif"/>
           <w:sz w:val="20"/>
           <w:szCs w:val="20"/>
         </w:rPr>
-        <w:t>Cleavitt</w:t>
-      </w:r>
-      <w:proofErr w:type="spellEnd"/>
+        <w:t>r</w:t>
+      </w:r>
       <w:r>
         <w:rPr>
           <w:rFonts w:cs="MS Sans Serif"/>
           <w:sz w:val="20"/>
           <w:szCs w:val="20"/>
         </w:rPr>
-        <w:t xml:space="preserve">. 2008. Fine </w:t>
+        <w:t xml:space="preserve">oot </w:t>
       </w:r>
       <w:r>
         <w:rPr>
@@ -12697,7 +12646,7 @@
           <w:sz w:val="20"/>
           <w:szCs w:val="20"/>
         </w:rPr>
-        <w:t>r</w:t>
+        <w:t>d</w:t>
       </w:r>
       <w:r>
         <w:rPr>
@@ -12705,7 +12654,7 @@
           <w:sz w:val="20"/>
           <w:szCs w:val="20"/>
         </w:rPr>
-        <w:t xml:space="preserve">oot </w:t>
+        <w:t xml:space="preserve">ynamics and </w:t>
       </w:r>
       <w:r>
         <w:rPr>
@@ -12713,7 +12662,7 @@
           <w:sz w:val="20"/>
           <w:szCs w:val="20"/>
         </w:rPr>
-        <w:t>d</w:t>
+        <w:t>f</w:t>
       </w:r>
       <w:r>
         <w:rPr>
@@ -12721,7 +12670,7 @@
           <w:sz w:val="20"/>
           <w:szCs w:val="20"/>
         </w:rPr>
-        <w:t xml:space="preserve">ynamics and </w:t>
+        <w:t xml:space="preserve">orest </w:t>
       </w:r>
       <w:r>
         <w:rPr>
@@ -12729,7 +12678,7 @@
           <w:sz w:val="20"/>
           <w:szCs w:val="20"/>
         </w:rPr>
-        <w:t>f</w:t>
+        <w:t>p</w:t>
       </w:r>
       <w:r>
         <w:rPr>
@@ -12737,7 +12686,7 @@
           <w:sz w:val="20"/>
           <w:szCs w:val="20"/>
         </w:rPr>
-        <w:t xml:space="preserve">orest </w:t>
+        <w:t xml:space="preserve">roduction </w:t>
       </w:r>
       <w:r>
         <w:rPr>
@@ -12745,7 +12694,7 @@
           <w:sz w:val="20"/>
           <w:szCs w:val="20"/>
         </w:rPr>
-        <w:t>p</w:t>
+        <w:t>a</w:t>
       </w:r>
       <w:r>
         <w:rPr>
@@ -12753,7 +12702,7 @@
           <w:sz w:val="20"/>
           <w:szCs w:val="20"/>
         </w:rPr>
-        <w:t xml:space="preserve">roduction </w:t>
+        <w:t xml:space="preserve">cross a </w:t>
       </w:r>
       <w:r>
         <w:rPr>
@@ -12761,7 +12710,7 @@
           <w:sz w:val="20"/>
           <w:szCs w:val="20"/>
         </w:rPr>
-        <w:t>a</w:t>
+        <w:t>c</w:t>
       </w:r>
       <w:r>
         <w:rPr>
@@ -12769,7 +12718,7 @@
           <w:sz w:val="20"/>
           <w:szCs w:val="20"/>
         </w:rPr>
-        <w:t xml:space="preserve">cross a </w:t>
+        <w:t xml:space="preserve">alcium </w:t>
       </w:r>
       <w:r>
         <w:rPr>
@@ -12777,7 +12726,7 @@
           <w:sz w:val="20"/>
           <w:szCs w:val="20"/>
         </w:rPr>
-        <w:t>c</w:t>
+        <w:t>g</w:t>
       </w:r>
       <w:r>
         <w:rPr>
@@ -12785,7 +12734,7 @@
           <w:sz w:val="20"/>
           <w:szCs w:val="20"/>
         </w:rPr>
-        <w:t xml:space="preserve">alcium </w:t>
+        <w:t xml:space="preserve">radient in </w:t>
       </w:r>
       <w:r>
         <w:rPr>
@@ -12793,7 +12742,7 @@
           <w:sz w:val="20"/>
           <w:szCs w:val="20"/>
         </w:rPr>
-        <w:t>g</w:t>
+        <w:t>n</w:t>
       </w:r>
       <w:r>
         <w:rPr>
@@ -12801,7 +12750,7 @@
           <w:sz w:val="20"/>
           <w:szCs w:val="20"/>
         </w:rPr>
-        <w:t xml:space="preserve">radient in </w:t>
+        <w:t xml:space="preserve">orthern </w:t>
       </w:r>
       <w:r>
         <w:rPr>
@@ -12809,7 +12758,7 @@
           <w:sz w:val="20"/>
           <w:szCs w:val="20"/>
         </w:rPr>
-        <w:t>n</w:t>
+        <w:t>h</w:t>
       </w:r>
       <w:r>
         <w:rPr>
@@ -12817,7 +12766,7 @@
           <w:sz w:val="20"/>
           <w:szCs w:val="20"/>
         </w:rPr>
-        <w:t xml:space="preserve">orthern </w:t>
+        <w:t xml:space="preserve">ardwood and </w:t>
       </w:r>
       <w:r>
         <w:rPr>
@@ -12825,7 +12774,7 @@
           <w:sz w:val="20"/>
           <w:szCs w:val="20"/>
         </w:rPr>
-        <w:t>h</w:t>
+        <w:t>c</w:t>
       </w:r>
       <w:r>
         <w:rPr>
@@ -12833,7 +12782,7 @@
           <w:sz w:val="20"/>
           <w:szCs w:val="20"/>
         </w:rPr>
-        <w:t xml:space="preserve">ardwood and </w:t>
+        <w:t xml:space="preserve">onifer </w:t>
       </w:r>
       <w:r>
         <w:rPr>
@@ -12841,7 +12790,7 @@
           <w:sz w:val="20"/>
           <w:szCs w:val="20"/>
         </w:rPr>
-        <w:t>c</w:t>
+        <w:t>e</w:t>
       </w:r>
       <w:r>
         <w:rPr>
@@ -12849,167 +12798,151 @@
           <w:sz w:val="20"/>
           <w:szCs w:val="20"/>
         </w:rPr>
-        <w:t xml:space="preserve">onifer </w:t>
-      </w:r>
-      <w:r>
+        <w:t>cosystems. Ecosystems 11:325-341.</w:t>
+      </w:r>
+    </w:p>
+    <w:p>
+      <w:pPr>
+        <w:pStyle w:val="reference"/>
+        <w:rPr>
+          <w:sz w:val="20"/>
+          <w:szCs w:val="20"/>
+        </w:rPr>
+      </w:pPr>
+      <w:r>
+        <w:rPr>
+          <w:sz w:val="20"/>
+          <w:szCs w:val="20"/>
+        </w:rPr>
+        <w:t>Parton, W. J., D. S. Ojima, C. V. Cole, and D. S. Schimel. 1994. "A General Model for Soil Organic Matters Dynamics: Sensitivity to Litter Chemistry, Texture and Management." Pp. 147-67 in Quantitative Modeling of Soil Forming Processes: Proceedings of a Symposium Sponsored by Divisions S-5 and S-9 of the Soil Science Society of America Minneapolis, Minnesota, USA,  editors R. B. Bryant and R. W. Arnold. Madison, Wisconsin, USA: Soil Science Society of America.</w:t>
+      </w:r>
+    </w:p>
+    <w:p>
+      <w:pPr>
+        <w:pStyle w:val="reference"/>
+        <w:rPr>
+          <w:sz w:val="20"/>
+          <w:szCs w:val="20"/>
+        </w:rPr>
+      </w:pPr>
+      <w:r>
+        <w:rPr>
+          <w:sz w:val="20"/>
+          <w:szCs w:val="20"/>
+        </w:rPr>
+        <w:t xml:space="preserve">Parton, W.J., J.M.O. Scurlock, D.S. Ojima, T.G. </w:t>
+      </w:r>
+      <w:proofErr w:type="spellStart"/>
+      <w:r>
+        <w:rPr>
+          <w:sz w:val="20"/>
+          <w:szCs w:val="20"/>
+        </w:rPr>
+        <w:t>Gilmanov</w:t>
+      </w:r>
+      <w:proofErr w:type="spellEnd"/>
+      <w:r>
+        <w:rPr>
+          <w:sz w:val="20"/>
+          <w:szCs w:val="20"/>
+        </w:rPr>
+        <w:t xml:space="preserve">, R.J. Scholes, D.S. Schimel, T. Kirchner, J.C. Menaut, T. </w:t>
+      </w:r>
+      <w:proofErr w:type="spellStart"/>
+      <w:r>
+        <w:rPr>
+          <w:sz w:val="20"/>
+          <w:szCs w:val="20"/>
+        </w:rPr>
+        <w:t>Seastedt</w:t>
+      </w:r>
+      <w:proofErr w:type="spellEnd"/>
+      <w:r>
+        <w:rPr>
+          <w:sz w:val="20"/>
+          <w:szCs w:val="20"/>
+        </w:rPr>
+        <w:t xml:space="preserve">, E. Garcia Moya, A. </w:t>
+      </w:r>
+      <w:proofErr w:type="spellStart"/>
+      <w:r>
+        <w:rPr>
+          <w:sz w:val="20"/>
+          <w:szCs w:val="20"/>
+        </w:rPr>
+        <w:t>Kamnalrut</w:t>
+      </w:r>
+      <w:proofErr w:type="spellEnd"/>
+      <w:r>
+        <w:rPr>
+          <w:sz w:val="20"/>
+          <w:szCs w:val="20"/>
+        </w:rPr>
+        <w:t xml:space="preserve">, and J.I. </w:t>
+      </w:r>
+      <w:proofErr w:type="spellStart"/>
+      <w:r>
+        <w:rPr>
+          <w:sz w:val="20"/>
+          <w:szCs w:val="20"/>
+        </w:rPr>
+        <w:t>Kinyamario</w:t>
+      </w:r>
+      <w:proofErr w:type="spellEnd"/>
+      <w:r>
+        <w:rPr>
+          <w:sz w:val="20"/>
+          <w:szCs w:val="20"/>
+        </w:rPr>
+        <w:t>. 1993. Observations and modeling of biomass and soil organic matter dynamics fo</w:t>
+      </w:r>
+      <w:r>
+        <w:rPr>
+          <w:sz w:val="20"/>
+          <w:szCs w:val="20"/>
+        </w:rPr>
+        <w:t>r the grassland biome worldwide</w:t>
+      </w:r>
+      <w:r>
+        <w:rPr>
+          <w:sz w:val="20"/>
+          <w:szCs w:val="20"/>
+        </w:rPr>
+        <w:t>. Global Biogeochemical Cycles 7: 785-809.</w:t>
+      </w:r>
+    </w:p>
+    <w:p>
+      <w:pPr>
+        <w:pStyle w:val="reference"/>
         <w:rPr>
           <w:rFonts w:cs="MS Sans Serif"/>
           <w:sz w:val="20"/>
           <w:szCs w:val="20"/>
         </w:rPr>
-        <w:t>e</w:t>
-      </w:r>
+      </w:pPr>
       <w:r>
         <w:rPr>
           <w:rFonts w:cs="MS Sans Serif"/>
           <w:sz w:val="20"/>
           <w:szCs w:val="20"/>
         </w:rPr>
-        <w:t>cosystems. Ecosystems 11:325-341.</w:t>
-      </w:r>
-    </w:p>
-    <w:p>
-      <w:pPr>
-        <w:pStyle w:val="reference"/>
-        <w:rPr>
-          <w:sz w:val="20"/>
-          <w:szCs w:val="20"/>
-        </w:rPr>
-      </w:pPr>
-      <w:r>
-        <w:rPr>
-          <w:sz w:val="20"/>
-          <w:szCs w:val="20"/>
-        </w:rPr>
-        <w:t xml:space="preserve">Parton, W. J., D. S. Ojima, C. V. Cole, and D. S. Schimel. 1994. "A General Model for Soil Organic Matters Dynamics: Sensitivity to Litter Chemistry, Texture and Management." Pp. 147-67 in Quantitative Modeling of Soil Forming Processes: Proceedings of a Symposium Sponsored by Divisions S-5 and S-9 of the Soil Science Society of America Minneapolis, Minnesota, </w:t>
-      </w:r>
-      <w:proofErr w:type="gramStart"/>
-      <w:r>
-        <w:rPr>
-          <w:sz w:val="20"/>
-          <w:szCs w:val="20"/>
-        </w:rPr>
-        <w:t>USA,  editors</w:t>
-      </w:r>
-      <w:proofErr w:type="gramEnd"/>
-      <w:r>
-        <w:rPr>
-          <w:sz w:val="20"/>
-          <w:szCs w:val="20"/>
-        </w:rPr>
-        <w:t xml:space="preserve"> R. B. Bryant and R. W. Arnold. Madison, Wisconsin, USA: Soil Science Society of America.</w:t>
-      </w:r>
-    </w:p>
-    <w:p>
-      <w:pPr>
-        <w:pStyle w:val="reference"/>
-        <w:rPr>
-          <w:sz w:val="20"/>
-          <w:szCs w:val="20"/>
-        </w:rPr>
-      </w:pPr>
-      <w:r>
-        <w:rPr>
-          <w:sz w:val="20"/>
-          <w:szCs w:val="20"/>
-        </w:rPr>
-        <w:t xml:space="preserve">Parton, W.J., J.M.O. Scurlock, D.S. Ojima, T.G. </w:t>
-      </w:r>
-      <w:proofErr w:type="spellStart"/>
-      <w:r>
-        <w:rPr>
-          <w:sz w:val="20"/>
-          <w:szCs w:val="20"/>
-        </w:rPr>
-        <w:t>Gilmanov</w:t>
-      </w:r>
-      <w:proofErr w:type="spellEnd"/>
-      <w:r>
-        <w:rPr>
-          <w:sz w:val="20"/>
-          <w:szCs w:val="20"/>
-        </w:rPr>
-        <w:t xml:space="preserve">, R.J. Scholes, D.S. Schimel, T. Kirchner, J.C. Menaut, T. </w:t>
-      </w:r>
-      <w:proofErr w:type="spellStart"/>
-      <w:r>
-        <w:rPr>
-          <w:sz w:val="20"/>
-          <w:szCs w:val="20"/>
-        </w:rPr>
-        <w:t>Seastedt</w:t>
-      </w:r>
-      <w:proofErr w:type="spellEnd"/>
-      <w:r>
-        <w:rPr>
-          <w:sz w:val="20"/>
-          <w:szCs w:val="20"/>
-        </w:rPr>
-        <w:t xml:space="preserve">, E. Garcia Moya, A. </w:t>
-      </w:r>
-      <w:proofErr w:type="spellStart"/>
-      <w:r>
-        <w:rPr>
-          <w:sz w:val="20"/>
-          <w:szCs w:val="20"/>
-        </w:rPr>
-        <w:t>Kamnalrut</w:t>
-      </w:r>
-      <w:proofErr w:type="spellEnd"/>
-      <w:r>
-        <w:rPr>
-          <w:sz w:val="20"/>
-          <w:szCs w:val="20"/>
-        </w:rPr>
-        <w:t xml:space="preserve">, and J.I. </w:t>
-      </w:r>
-      <w:proofErr w:type="spellStart"/>
-      <w:r>
-        <w:rPr>
-          <w:sz w:val="20"/>
-          <w:szCs w:val="20"/>
-        </w:rPr>
-        <w:t>Kinyamario</w:t>
-      </w:r>
-      <w:proofErr w:type="spellEnd"/>
-      <w:r>
-        <w:rPr>
-          <w:sz w:val="20"/>
-          <w:szCs w:val="20"/>
-        </w:rPr>
-        <w:t>. 1993. Observations and modeling of biomass and soil organic matter dynamics fo</w:t>
-      </w:r>
-      <w:r>
-        <w:rPr>
-          <w:sz w:val="20"/>
-          <w:szCs w:val="20"/>
-        </w:rPr>
-        <w:t>r the grassland biome worldwide</w:t>
-      </w:r>
-      <w:r>
-        <w:rPr>
-          <w:sz w:val="20"/>
-          <w:szCs w:val="20"/>
-        </w:rPr>
-        <w:t>. Global Biogeochemical Cycles 7: 785-809.</w:t>
-      </w:r>
-    </w:p>
-    <w:p>
-      <w:pPr>
-        <w:pStyle w:val="reference"/>
+        <w:t xml:space="preserve">Ryan, D. F. and F. H. Bormann. 1982. Nutrient </w:t>
+      </w:r>
+      <w:r>
         <w:rPr>
           <w:rFonts w:cs="MS Sans Serif"/>
           <w:sz w:val="20"/>
           <w:szCs w:val="20"/>
         </w:rPr>
-      </w:pPr>
+        <w:t>r</w:t>
+      </w:r>
       <w:r>
         <w:rPr>
           <w:rFonts w:cs="MS Sans Serif"/>
           <w:sz w:val="20"/>
           <w:szCs w:val="20"/>
         </w:rPr>
-        <w:t xml:space="preserve">Ryan, D. F. and F. H. Bormann. 1982. Nutrient </w:t>
+        <w:t xml:space="preserve">esorption in </w:t>
       </w:r>
       <w:r>
         <w:rPr>
@@ -13017,7 +12950,7 @@
           <w:sz w:val="20"/>
           <w:szCs w:val="20"/>
         </w:rPr>
-        <w:t>r</w:t>
+        <w:t>n</w:t>
       </w:r>
       <w:r>
         <w:rPr>
@@ -13025,7 +12958,7 @@
           <w:sz w:val="20"/>
           <w:szCs w:val="20"/>
         </w:rPr>
-        <w:t xml:space="preserve">esorption in </w:t>
+        <w:t xml:space="preserve">orthern </w:t>
       </w:r>
       <w:r>
         <w:rPr>
@@ -13033,7 +12966,7 @@
           <w:sz w:val="20"/>
           <w:szCs w:val="20"/>
         </w:rPr>
-        <w:t>n</w:t>
+        <w:t>h</w:t>
       </w:r>
       <w:r>
         <w:rPr>
@@ -13041,7 +12974,7 @@
           <w:sz w:val="20"/>
           <w:szCs w:val="20"/>
         </w:rPr>
-        <w:t xml:space="preserve">orthern </w:t>
+        <w:t xml:space="preserve">ardwood </w:t>
       </w:r>
       <w:r>
         <w:rPr>
@@ -13049,7 +12982,7 @@
           <w:sz w:val="20"/>
           <w:szCs w:val="20"/>
         </w:rPr>
-        <w:t>h</w:t>
+        <w:t>f</w:t>
       </w:r>
       <w:r>
         <w:rPr>
@@ -13057,170 +12990,139 @@
           <w:sz w:val="20"/>
           <w:szCs w:val="20"/>
         </w:rPr>
-        <w:t xml:space="preserve">ardwood </w:t>
-      </w:r>
+        <w:t xml:space="preserve">orests. </w:t>
+      </w:r>
+      <w:proofErr w:type="spellStart"/>
       <w:r>
         <w:rPr>
           <w:rFonts w:cs="MS Sans Serif"/>
           <w:sz w:val="20"/>
           <w:szCs w:val="20"/>
         </w:rPr>
-        <w:t>f</w:t>
-      </w:r>
+        <w:t>BioScience</w:t>
+      </w:r>
+      <w:proofErr w:type="spellEnd"/>
       <w:r>
         <w:rPr>
           <w:rFonts w:cs="MS Sans Serif"/>
           <w:sz w:val="20"/>
           <w:szCs w:val="20"/>
         </w:rPr>
-        <w:t xml:space="preserve">orests. </w:t>
+        <w:t xml:space="preserve"> 32:29-32.</w:t>
+      </w:r>
+    </w:p>
+    <w:p>
+      <w:pPr>
+        <w:pStyle w:val="reference"/>
+        <w:rPr>
+          <w:sz w:val="20"/>
+          <w:szCs w:val="20"/>
+        </w:rPr>
+      </w:pPr>
+      <w:r>
+        <w:rPr>
+          <w:sz w:val="20"/>
+          <w:szCs w:val="20"/>
+        </w:rPr>
+        <w:t xml:space="preserve">Scheller, R. M., D. Hua, P. V. Bolstad, R. A. Birdsey, and D. J. </w:t>
       </w:r>
       <w:proofErr w:type="spellStart"/>
       <w:r>
+        <w:rPr>
+          <w:sz w:val="20"/>
+          <w:szCs w:val="20"/>
+        </w:rPr>
+        <w:t>Mladenoff</w:t>
+      </w:r>
+      <w:proofErr w:type="spellEnd"/>
+      <w:r>
+        <w:rPr>
+          <w:sz w:val="20"/>
+          <w:szCs w:val="20"/>
+        </w:rPr>
+        <w:t>. 2011. The effects of forest harvest intensity in combination with wind disturbance on carbon dynamics in Lake States mesic forests. Ecological Modelling 222:144-153.</w:t>
+      </w:r>
+    </w:p>
+    <w:p>
+      <w:pPr>
+        <w:pStyle w:val="reference"/>
+        <w:rPr>
+          <w:sz w:val="20"/>
+          <w:szCs w:val="20"/>
+        </w:rPr>
+      </w:pPr>
+      <w:r>
+        <w:rPr>
+          <w:sz w:val="20"/>
+          <w:szCs w:val="20"/>
+        </w:rPr>
+        <w:t>Scheller, R.M., S. Van Tuyl, K. Clark, J. Hom, I. La Puma. 2011. Carbon sequestration in the in the New Jersey pine barrens under different scenarios of fire management. Ecosystems. DOI: 10.1007/s10021-011-9462-6</w:t>
+      </w:r>
+    </w:p>
+    <w:p>
+      <w:pPr>
+        <w:pStyle w:val="reference"/>
+        <w:rPr>
+          <w:sz w:val="20"/>
+          <w:szCs w:val="20"/>
+        </w:rPr>
+      </w:pPr>
+      <w:r>
+        <w:rPr>
+          <w:sz w:val="20"/>
+          <w:szCs w:val="20"/>
+        </w:rPr>
+        <w:t xml:space="preserve">Scheller, R. M. and </w:t>
+      </w:r>
+      <w:proofErr w:type="spellStart"/>
+      <w:r>
+        <w:rPr>
+          <w:sz w:val="20"/>
+          <w:szCs w:val="20"/>
+        </w:rPr>
+        <w:t>Mladenoff</w:t>
+      </w:r>
+      <w:proofErr w:type="spellEnd"/>
+      <w:r>
+        <w:rPr>
+          <w:sz w:val="20"/>
+          <w:szCs w:val="20"/>
+        </w:rPr>
+        <w:t>, D. J. A forest growth and biomass module for a landscape simulation model, LANDIS:  Design, validation, and application. Ecological Modelling. 2004; 180(1):211-229.</w:t>
+      </w:r>
+    </w:p>
+    <w:p>
+      <w:pPr>
+        <w:pStyle w:val="reference"/>
+        <w:rPr>
+          <w:sz w:val="20"/>
+          <w:szCs w:val="20"/>
+        </w:rPr>
+      </w:pPr>
+      <w:r>
+        <w:rPr>
+          <w:sz w:val="20"/>
+          <w:szCs w:val="20"/>
+        </w:rPr>
+        <w:t>Schimel, D.S., B.H. Braswell, E.A. Holland, R. McKeown, D.S. Ojima, T.H. Painter, W.J. Parton, and A.R. Townsend. 1994. Climatic, edaphic, and biotic controls over storage and turnover of carbon in soils. Global Biogeochemical Cycles 8: 279-293.</w:t>
+      </w:r>
+    </w:p>
+    <w:p>
+      <w:pPr>
+        <w:pStyle w:val="reference"/>
         <w:rPr>
           <w:rFonts w:cs="MS Sans Serif"/>
           <w:sz w:val="20"/>
           <w:szCs w:val="20"/>
         </w:rPr>
-        <w:t>BioScience</w:t>
-      </w:r>
-      <w:proofErr w:type="spellEnd"/>
+      </w:pPr>
       <w:r>
         <w:rPr>
           <w:rFonts w:cs="MS Sans Serif"/>
           <w:sz w:val="20"/>
           <w:szCs w:val="20"/>
         </w:rPr>
-        <w:t xml:space="preserve"> 32:29-32.</w:t>
-      </w:r>
-    </w:p>
-    <w:p>
-      <w:pPr>
-        <w:pStyle w:val="reference"/>
-        <w:rPr>
-          <w:sz w:val="20"/>
-          <w:szCs w:val="20"/>
-        </w:rPr>
-      </w:pPr>
-      <w:r>
-        <w:rPr>
-          <w:sz w:val="20"/>
-          <w:szCs w:val="20"/>
-        </w:rPr>
-        <w:t xml:space="preserve">Scheller, R. M., D. Hua, P. V. Bolstad, R. A. Birdsey, and D. J. </w:t>
-      </w:r>
-      <w:proofErr w:type="spellStart"/>
-      <w:r>
-        <w:rPr>
-          <w:sz w:val="20"/>
-          <w:szCs w:val="20"/>
-        </w:rPr>
-        <w:t>Mladenoff</w:t>
-      </w:r>
-      <w:proofErr w:type="spellEnd"/>
-      <w:r>
-        <w:rPr>
-          <w:sz w:val="20"/>
-          <w:szCs w:val="20"/>
-        </w:rPr>
-        <w:t>. 2011. The effects of forest harvest intensity in combination with wind disturbance on carbon dynamics in Lake States mesic forests. Ecological Modelling 222:144-153.</w:t>
-      </w:r>
-    </w:p>
-    <w:p>
-      <w:pPr>
-        <w:pStyle w:val="reference"/>
-        <w:rPr>
-          <w:sz w:val="20"/>
-          <w:szCs w:val="20"/>
-        </w:rPr>
-      </w:pPr>
-      <w:r>
-        <w:rPr>
-          <w:sz w:val="20"/>
-          <w:szCs w:val="20"/>
-        </w:rPr>
-        <w:t xml:space="preserve">Scheller, R.M., S. Van Tuyl, K. Clark, J. Hom, I. La Puma. 2011. Carbon </w:t>
-      </w:r>
-      <w:proofErr w:type="gramStart"/>
-      <w:r>
-        <w:rPr>
-          <w:sz w:val="20"/>
-          <w:szCs w:val="20"/>
-        </w:rPr>
-        <w:t>sequestration in the</w:t>
-      </w:r>
-      <w:proofErr w:type="gramEnd"/>
-      <w:r>
-        <w:rPr>
-          <w:sz w:val="20"/>
-          <w:szCs w:val="20"/>
-        </w:rPr>
-        <w:t xml:space="preserve"> in the New Jersey pine barrens under different scenarios of fire management. Ecosystems. DOI: 10.1007/s10021-011-9462-6</w:t>
-      </w:r>
-    </w:p>
-    <w:p>
-      <w:pPr>
-        <w:pStyle w:val="reference"/>
-        <w:rPr>
-          <w:sz w:val="20"/>
-          <w:szCs w:val="20"/>
-        </w:rPr>
-      </w:pPr>
-      <w:r>
-        <w:rPr>
-          <w:sz w:val="20"/>
-          <w:szCs w:val="20"/>
-        </w:rPr>
-        <w:t xml:space="preserve">Scheller, R. M. and </w:t>
-      </w:r>
-      <w:proofErr w:type="spellStart"/>
-      <w:r>
-        <w:rPr>
-          <w:sz w:val="20"/>
-          <w:szCs w:val="20"/>
-        </w:rPr>
-        <w:t>Mladenoff</w:t>
-      </w:r>
-      <w:proofErr w:type="spellEnd"/>
-      <w:r>
-        <w:rPr>
-          <w:sz w:val="20"/>
-          <w:szCs w:val="20"/>
-        </w:rPr>
-        <w:t>, D. J. A forest growth and biomass module for a landscape simulation model, LANDIS:  Design, validation, and application. Ecological Modelling. 2004; 180(1):211-229.</w:t>
-      </w:r>
-    </w:p>
-    <w:p>
-      <w:pPr>
-        <w:pStyle w:val="reference"/>
-        <w:rPr>
-          <w:sz w:val="20"/>
-          <w:szCs w:val="20"/>
-        </w:rPr>
-      </w:pPr>
-      <w:r>
-        <w:rPr>
-          <w:sz w:val="20"/>
-          <w:szCs w:val="20"/>
-        </w:rPr>
-        <w:t>Schimel, D.S., B.H. Braswell, E.A. Holland, R. McKeown, D.S. Ojima, T.H. Painter, W.J. Parton, and A.R. Townsend. 1994. Climatic, edaphic, and biotic controls over storage and turnover of carbon in soils. Global Biogeochemical Cycles 8: 279-293.</w:t>
-      </w:r>
-    </w:p>
-    <w:p>
-      <w:pPr>
-        <w:pStyle w:val="reference"/>
-        <w:rPr>
-          <w:rFonts w:cs="MS Sans Serif"/>
-          <w:sz w:val="20"/>
-          <w:szCs w:val="20"/>
-        </w:rPr>
-      </w:pPr>
-      <w:r>
-        <w:rPr>
-          <w:rFonts w:cs="MS Sans Serif"/>
-          <w:sz w:val="20"/>
-          <w:szCs w:val="20"/>
-        </w:rPr>
+        <w:lastRenderedPageBreak/>
         <w:t xml:space="preserve">Seitzinger, S., J. A. Harrison, J. K. </w:t>
       </w:r>
       <w:proofErr w:type="spellStart"/>
@@ -13343,7 +13245,6 @@
       <w:bookmarkStart w:id="30" w:name="_Toc145662102"/>
       <w:bookmarkEnd w:id="28"/>
       <w:r>
-        <w:lastRenderedPageBreak/>
         <w:t>Acknowledgments</w:t>
       </w:r>
       <w:bookmarkEnd w:id="29"/>
@@ -13765,10 +13666,10 @@
       <w:pPr>
         <w:pStyle w:val="Heading2"/>
       </w:pPr>
-      <w:bookmarkStart w:id="39" w:name="_Toc107735768"/>
-      <w:bookmarkStart w:id="40" w:name="_Toc112490868"/>
-      <w:bookmarkStart w:id="41" w:name="_Ref140207509"/>
-      <w:bookmarkStart w:id="42" w:name="_Toc145662107"/>
+      <w:bookmarkStart w:id="39" w:name="_Toc145662107"/>
+      <w:bookmarkStart w:id="40" w:name="_Toc107735768"/>
+      <w:bookmarkStart w:id="41" w:name="_Toc112490868"/>
+      <w:bookmarkStart w:id="42" w:name="_Ref140207509"/>
       <w:proofErr w:type="spellStart"/>
       <w:r>
         <w:t>InitialCommunities</w:t>
@@ -13777,7 +13678,7 @@
       <w:r>
         <w:t xml:space="preserve"> (file name)</w:t>
       </w:r>
-      <w:bookmarkEnd w:id="42"/>
+      <w:bookmarkEnd w:id="39"/>
     </w:p>
     <w:p>
       <w:pPr>
@@ -13903,12 +13804,12 @@
       <w:pPr>
         <w:pStyle w:val="Heading2"/>
       </w:pPr>
-      <w:bookmarkStart w:id="48" w:name="_Toc510167268"/>
-      <w:bookmarkStart w:id="49" w:name="_Toc145662110"/>
+      <w:bookmarkStart w:id="48" w:name="_Toc145662110"/>
+      <w:bookmarkStart w:id="49" w:name="_Toc510167268"/>
       <w:r>
         <w:t>Soil Physical Parameters</w:t>
       </w:r>
-      <w:bookmarkEnd w:id="49"/>
+      <w:bookmarkEnd w:id="48"/>
     </w:p>
     <w:p>
       <w:pPr>
@@ -14404,13 +14305,13 @@
       <w:pPr>
         <w:pStyle w:val="Heading2"/>
       </w:pPr>
-      <w:bookmarkStart w:id="50" w:name="_Toc510167272"/>
-      <w:bookmarkStart w:id="51" w:name="_Toc145662111"/>
-      <w:bookmarkEnd w:id="48"/>
+      <w:bookmarkStart w:id="50" w:name="_Toc145662111"/>
+      <w:bookmarkStart w:id="51" w:name="_Toc510167272"/>
+      <w:bookmarkEnd w:id="49"/>
       <w:r>
         <w:t>Initial Soil and Dead Wood Inputs</w:t>
       </w:r>
-      <w:bookmarkEnd w:id="51"/>
+      <w:bookmarkEnd w:id="50"/>
     </w:p>
     <w:p>
       <w:pPr>
@@ -14912,7 +14813,15 @@
         <w:pStyle w:val="Heading2"/>
       </w:pPr>
       <w:bookmarkStart w:id="61" w:name="_Toc145662112"/>
-      <w:bookmarkEnd w:id="50"/>
+      <w:bookmarkEnd w:id="51"/>
+      <w:r>
+        <w:t>Optional Input Maps</w:t>
+      </w:r>
+    </w:p>
+    <w:p>
+      <w:pPr>
+        <w:pStyle w:val="Heading3"/>
+      </w:pPr>
       <w:proofErr w:type="spellStart"/>
       <w:r>
         <w:t>SlopeMapName</w:t>
@@ -14933,7 +14842,7 @@
     </w:p>
     <w:p>
       <w:pPr>
-        <w:pStyle w:val="Heading2"/>
+        <w:pStyle w:val="Heading3"/>
       </w:pPr>
       <w:bookmarkStart w:id="62" w:name="_Toc145662113"/>
       <w:proofErr w:type="spellStart"/>
@@ -14956,7 +14865,7 @@
     </w:p>
     <w:p>
       <w:pPr>
-        <w:pStyle w:val="Heading2"/>
+        <w:pStyle w:val="Heading3"/>
       </w:pPr>
       <w:bookmarkStart w:id="63" w:name="_Toc145662114"/>
       <w:proofErr w:type="spellStart"/>
@@ -14997,7 +14906,7 @@
     </w:p>
     <w:p>
       <w:pPr>
-        <w:pStyle w:val="Heading2"/>
+        <w:pStyle w:val="Heading3"/>
       </w:pPr>
       <w:bookmarkStart w:id="64" w:name="_Toc145662115"/>
       <w:proofErr w:type="spellStart"/>
@@ -15152,128 +15061,37 @@
       <w:pPr>
         <w:pStyle w:val="Heading2"/>
       </w:pPr>
-      <w:bookmarkStart w:id="67" w:name="_Toc145662118"/>
+      <w:bookmarkStart w:id="67" w:name="_Toc145662121"/>
       <w:proofErr w:type="spellStart"/>
       <w:r>
-        <w:t>Write_SWA_Maps</w:t>
-      </w:r>
+        <w:t>WaterDecayFunction</w:t>
+      </w:r>
+      <w:bookmarkEnd w:id="67"/>
       <w:proofErr w:type="spellEnd"/>
-      <w:r>
-        <w:t xml:space="preserve"> (Boolean, optional)</w:t>
-      </w:r>
-      <w:bookmarkEnd w:id="67"/>
     </w:p>
     <w:p>
       <w:pPr>
         <w:pStyle w:val="textbody"/>
       </w:pPr>
       <w:r>
-        <w:t xml:space="preserve">A Boolean input (Y or N). Should maps of soil water availability be written each year? This is useful for calculating </w:t>
+        <w:t xml:space="preserve">The </w:t>
       </w:r>
       <w:proofErr w:type="spellStart"/>
       <w:r>
-        <w:t>NormalSWA</w:t>
+        <w:t>WaterDecayFunction</w:t>
       </w:r>
       <w:proofErr w:type="spellEnd"/>
       <w:r>
-        <w:t xml:space="preserve"> for each site, as an input for drought mortality.</w:t>
-      </w:r>
-    </w:p>
-    <w:p>
-      <w:pPr>
-        <w:pStyle w:val="Heading2"/>
-      </w:pPr>
-      <w:bookmarkStart w:id="68" w:name="_Toc145662119"/>
-      <w:proofErr w:type="spellStart"/>
-      <w:r>
-        <w:t>Write_CWD_Maps</w:t>
-      </w:r>
-      <w:proofErr w:type="spellEnd"/>
-      <w:r>
-        <w:t xml:space="preserve"> (Boolean, optional)</w:t>
-      </w:r>
-      <w:bookmarkEnd w:id="68"/>
+        <w:t xml:space="preserve"> parameter determines the effect of moisture on decay rate can be either linear or based on a ratio.  The Century 4.0 Help file states that linear option is to be when only the relative water content in the top 15 cm affects decay rates.  If ratio, the ratio of rainfall to potential evaporation rate determines the effect of moisture on decay rates.</w:t>
+      </w:r>
     </w:p>
     <w:p>
       <w:pPr>
         <w:pStyle w:val="textbody"/>
       </w:pPr>
       <w:r>
-        <w:t xml:space="preserve">A Boolean input (Y or N). Should maps of climatic water deficit be written each year? This is useful for calculating </w:t>
-      </w:r>
-      <w:proofErr w:type="spellStart"/>
-      <w:r>
-        <w:t>NormalCWD</w:t>
-      </w:r>
-      <w:proofErr w:type="spellEnd"/>
-      <w:r>
-        <w:t xml:space="preserve"> for each site, as an input for drought mortality.</w:t>
-      </w:r>
-    </w:p>
-    <w:p>
-      <w:pPr>
-        <w:pStyle w:val="Heading2"/>
-      </w:pPr>
-      <w:bookmarkStart w:id="69" w:name="_Toc145662120"/>
-      <w:proofErr w:type="spellStart"/>
-      <w:r>
-        <w:lastRenderedPageBreak/>
-        <w:t>Write_Species_Drought_Maps</w:t>
-      </w:r>
-      <w:proofErr w:type="spellEnd"/>
-      <w:r>
-        <w:t xml:space="preserve"> (Boolean, optional)</w:t>
-      </w:r>
-      <w:bookmarkEnd w:id="69"/>
-    </w:p>
-    <w:p>
-      <w:pPr>
-        <w:pStyle w:val="textbody"/>
-      </w:pPr>
-      <w:r>
-        <w:t>A Boolean input (Y or N). Writes maps of drought mortality for each species for each timestep.</w:t>
-      </w:r>
-    </w:p>
-    <w:p>
-      <w:pPr>
-        <w:pStyle w:val="Heading2"/>
-      </w:pPr>
-      <w:bookmarkStart w:id="70" w:name="_Toc145662121"/>
-      <w:proofErr w:type="spellStart"/>
-      <w:r>
-        <w:t>WaterDecayFunction</w:t>
-      </w:r>
-      <w:bookmarkEnd w:id="70"/>
-      <w:proofErr w:type="spellEnd"/>
-    </w:p>
-    <w:p>
-      <w:pPr>
-        <w:pStyle w:val="textbody"/>
-      </w:pPr>
-      <w:r>
-        <w:t xml:space="preserve">The </w:t>
-      </w:r>
-      <w:proofErr w:type="spellStart"/>
-      <w:r>
-        <w:t>WaterDecayFunction</w:t>
-      </w:r>
-      <w:proofErr w:type="spellEnd"/>
-      <w:r>
-        <w:t xml:space="preserve"> parameter determines the effect of moisture on decay rate can be either linear or based on a ratio.  The Century 4.0 Help file states that linear option is to be when only the relative water content in the top 15 cm affects decay rates.  If ratio, the ratio of rainfall to potential evaporation rate determines the effect of moisture on decay rates.</w:t>
-      </w:r>
-    </w:p>
-    <w:p>
-      <w:pPr>
-        <w:pStyle w:val="textbody"/>
-      </w:pPr>
-      <w:r>
-        <w:t>Options</w:t>
-      </w:r>
-      <w:proofErr w:type="gramStart"/>
-      <w:r>
-        <w:t>:  “</w:t>
-      </w:r>
-      <w:proofErr w:type="gramEnd"/>
+        <w:t>Options:  “</w:t>
+      </w:r>
       <w:r>
         <w:t>Linear</w:t>
       </w:r>
@@ -15305,6 +15123,7 @@
           <w:b/>
           <w:i/>
         </w:rPr>
+        <w:lastRenderedPageBreak/>
         <w:t>User Tip:</w:t>
       </w:r>
       <w:r>
@@ -15321,7 +15140,7 @@
       <w:pPr>
         <w:pStyle w:val="Heading2"/>
       </w:pPr>
-      <w:bookmarkStart w:id="71" w:name="_Toc145662122"/>
+      <w:bookmarkStart w:id="68" w:name="_Toc145662122"/>
       <w:proofErr w:type="spellStart"/>
       <w:r>
         <w:t>ProbabilityEstablishAdjust</w:t>
@@ -15330,7 +15149,7 @@
       <w:r>
         <w:t xml:space="preserve"> (double)</w:t>
       </w:r>
-      <w:bookmarkEnd w:id="71"/>
+      <w:bookmarkEnd w:id="68"/>
       <w:r>
         <w:t xml:space="preserve"> </w:t>
       </w:r>
@@ -15415,105 +15234,105 @@
       <w:pPr>
         <w:pStyle w:val="Heading2"/>
       </w:pPr>
-      <w:bookmarkStart w:id="72" w:name="_Toc387238314"/>
-      <w:bookmarkStart w:id="73" w:name="_Toc387238315"/>
-      <w:bookmarkStart w:id="74" w:name="_Toc387238316"/>
-      <w:bookmarkStart w:id="75" w:name="_Toc145662123"/>
+      <w:bookmarkStart w:id="69" w:name="_Toc387238314"/>
+      <w:bookmarkStart w:id="70" w:name="_Toc387238315"/>
+      <w:bookmarkStart w:id="71" w:name="_Toc387238316"/>
+      <w:bookmarkStart w:id="72" w:name="_Toc145662123"/>
+      <w:bookmarkEnd w:id="69"/>
+      <w:bookmarkEnd w:id="70"/>
+      <w:bookmarkEnd w:id="71"/>
+      <w:proofErr w:type="spellStart"/>
+      <w:r>
+        <w:t>InitialMineralN</w:t>
+      </w:r>
+      <w:proofErr w:type="spellEnd"/>
+      <w:r>
+        <w:t xml:space="preserve"> (double)</w:t>
+      </w:r>
       <w:bookmarkEnd w:id="72"/>
+    </w:p>
+    <w:p>
+      <w:pPr>
+        <w:pStyle w:val="textbody"/>
+      </w:pPr>
+      <w:r>
+        <w:t>The amount of mineral N (g m</w:t>
+      </w:r>
+      <w:r>
+        <w:rPr>
+          <w:vertAlign w:val="superscript"/>
+        </w:rPr>
+        <w:t>-2</w:t>
+      </w:r>
+      <w:r>
+        <w:t>).</w:t>
+      </w:r>
+    </w:p>
+    <w:p>
+      <w:pPr>
+        <w:pStyle w:val="Heading2"/>
+      </w:pPr>
+      <w:bookmarkStart w:id="73" w:name="_Toc145662124"/>
+      <w:proofErr w:type="spellStart"/>
+      <w:r>
+        <w:t>InitialFineFuels</w:t>
+      </w:r>
+      <w:proofErr w:type="spellEnd"/>
+      <w:r>
+        <w:t xml:space="preserve"> (double)</w:t>
+      </w:r>
       <w:bookmarkEnd w:id="73"/>
+    </w:p>
+    <w:p>
+      <w:pPr>
+        <w:pStyle w:val="textbody"/>
+      </w:pPr>
+      <w:r>
+        <w:t xml:space="preserve">The amount of fine fuel biomass (internally, the </w:t>
+      </w:r>
+      <w:proofErr w:type="spellStart"/>
+      <w:r>
+        <w:t>SoilStructural</w:t>
+      </w:r>
+      <w:proofErr w:type="spellEnd"/>
+      <w:r>
+        <w:t xml:space="preserve"> and </w:t>
+      </w:r>
+      <w:proofErr w:type="spellStart"/>
+      <w:r>
+        <w:t>SoilMetabolic</w:t>
+      </w:r>
+      <w:proofErr w:type="spellEnd"/>
+      <w:r>
+        <w:t xml:space="preserve"> layers) as a fraction of initial dead wood.  </w:t>
+      </w:r>
+      <w:r>
+        <w:t>This accounts for recent disturbance that may have deposited large volumes of both dead wood and fine fuels.</w:t>
+      </w:r>
+      <w:r>
+        <w:t xml:space="preserve">  Ranges from 0.0 to 1.0.</w:t>
+      </w:r>
+    </w:p>
+    <w:p>
+      <w:pPr>
+        <w:pStyle w:val="Heading2"/>
+      </w:pPr>
+      <w:bookmarkStart w:id="74" w:name="_Toc510167286"/>
+      <w:bookmarkStart w:id="75" w:name="_Toc145662125"/>
+      <w:r>
+        <w:t>Nitrogen Inputs:</w:t>
+      </w:r>
+      <w:r>
+        <w:t xml:space="preserve"> Slope</w:t>
+      </w:r>
+      <w:r>
+        <w:t xml:space="preserve"> and</w:t>
+      </w:r>
+      <w:r>
+        <w:t xml:space="preserve"> Intercept</w:t>
+      </w:r>
       <w:bookmarkEnd w:id="74"/>
-      <w:proofErr w:type="spellStart"/>
-      <w:r>
-        <w:t>InitialMineralN</w:t>
-      </w:r>
-      <w:proofErr w:type="spellEnd"/>
-      <w:r>
-        <w:t xml:space="preserve"> (double)</w:t>
-      </w:r>
       <w:bookmarkEnd w:id="75"/>
-    </w:p>
-    <w:p>
-      <w:pPr>
-        <w:pStyle w:val="textbody"/>
-      </w:pPr>
-      <w:r>
-        <w:t>The amount of mineral N (g m</w:t>
-      </w:r>
-      <w:r>
-        <w:rPr>
-          <w:vertAlign w:val="superscript"/>
-        </w:rPr>
-        <w:t>-2</w:t>
-      </w:r>
-      <w:r>
-        <w:t>).</w:t>
-      </w:r>
-    </w:p>
-    <w:p>
-      <w:pPr>
-        <w:pStyle w:val="Heading2"/>
-      </w:pPr>
-      <w:bookmarkStart w:id="76" w:name="_Toc145662124"/>
-      <w:proofErr w:type="spellStart"/>
-      <w:r>
-        <w:t>InitialFineFuels</w:t>
-      </w:r>
-      <w:proofErr w:type="spellEnd"/>
-      <w:r>
-        <w:t xml:space="preserve"> (double)</w:t>
-      </w:r>
-      <w:bookmarkEnd w:id="76"/>
-    </w:p>
-    <w:p>
-      <w:pPr>
-        <w:pStyle w:val="textbody"/>
-      </w:pPr>
-      <w:r>
-        <w:t xml:space="preserve">The amount of fine fuel biomass (internally, the </w:t>
-      </w:r>
-      <w:proofErr w:type="spellStart"/>
-      <w:r>
-        <w:t>SoilStructural</w:t>
-      </w:r>
-      <w:proofErr w:type="spellEnd"/>
-      <w:r>
-        <w:t xml:space="preserve"> and </w:t>
-      </w:r>
-      <w:proofErr w:type="spellStart"/>
-      <w:r>
-        <w:t>SoilMetabolic</w:t>
-      </w:r>
-      <w:proofErr w:type="spellEnd"/>
-      <w:r>
-        <w:t xml:space="preserve"> layers) as a fraction of initial dead wood.  </w:t>
-      </w:r>
-      <w:r>
-        <w:t>This accounts for recent disturbance that may have deposited large volumes of both dead wood and fine fuels.</w:t>
-      </w:r>
-      <w:r>
-        <w:t xml:space="preserve">  Ranges from 0.0 to 1.0.</w:t>
-      </w:r>
-    </w:p>
-    <w:p>
-      <w:pPr>
-        <w:pStyle w:val="Heading2"/>
-      </w:pPr>
-      <w:bookmarkStart w:id="77" w:name="_Toc510167286"/>
-      <w:bookmarkStart w:id="78" w:name="_Toc145662125"/>
-      <w:r>
-        <w:t>Nitrogen Inputs:</w:t>
-      </w:r>
-      <w:r>
-        <w:t xml:space="preserve"> Slope</w:t>
-      </w:r>
-      <w:r>
-        <w:t xml:space="preserve"> and</w:t>
-      </w:r>
-      <w:r>
-        <w:t xml:space="preserve"> Intercept</w:t>
-      </w:r>
-      <w:bookmarkEnd w:id="77"/>
-      <w:bookmarkEnd w:id="78"/>
     </w:p>
     <w:p>
       <w:pPr>
@@ -15560,15 +15379,7 @@
       </w:r>
       <w:proofErr w:type="spellEnd"/>
       <w:r>
-        <w:t xml:space="preserve"> parameter controls how the amount of wet deposition, </w:t>
-      </w:r>
-      <w:proofErr w:type="gramStart"/>
-      <w:r>
-        <w:t>i.e.</w:t>
-      </w:r>
-      <w:proofErr w:type="gramEnd"/>
-      <w:r>
-        <w:t xml:space="preserve"> how much N is deposited during rain events, with higher slopes generating more N deposition.  Dry deposition is controlled by the N intercept parameter, which is constant and is not a function of precipitation.</w:t>
+        <w:t xml:space="preserve"> parameter controls how the amount of wet deposition, i.e. how much N is deposited during rain events, with higher slopes generating more N deposition.  Dry deposition is controlled by the N intercept parameter, which is constant and is not a function of precipitation.</w:t>
       </w:r>
     </w:p>
     <w:p>
@@ -15580,6 +15391,85 @@
         <w:rPr>
           <w:b/>
         </w:rPr>
+        <w:t>User Tip:</w:t>
+      </w:r>
+      <w:r>
+        <w:t xml:space="preserve"> </w:t>
+      </w:r>
+      <w:r>
+        <w:rPr>
+          <w:i/>
+        </w:rPr>
+        <w:t>Adjust the slope and intercept until the monthly or annual N deposition in the NECN-succession-monthly-log.csv is similar to literature values.</w:t>
+      </w:r>
+    </w:p>
+    <w:p>
+      <w:pPr>
+        <w:pStyle w:val="Heading2"/>
+      </w:pPr>
+      <w:bookmarkStart w:id="76" w:name="_Toc145662126"/>
+      <w:r>
+        <w:t>Latitude</w:t>
+      </w:r>
+      <w:r>
+        <w:t xml:space="preserve"> (double)</w:t>
+      </w:r>
+      <w:bookmarkEnd w:id="76"/>
+    </w:p>
+    <w:p>
+      <w:pPr>
+        <w:pStyle w:val="textbody"/>
+      </w:pPr>
+      <w:r>
+        <w:t>The latitude of the study site (°).</w:t>
+      </w:r>
+    </w:p>
+    <w:p>
+      <w:pPr>
+        <w:pStyle w:val="Heading2"/>
+      </w:pPr>
+      <w:bookmarkStart w:id="77" w:name="_Toc145662127"/>
+      <w:proofErr w:type="spellStart"/>
+      <w:r>
+        <w:t>Denitrification</w:t>
+      </w:r>
+      <w:r>
+        <w:t>Rate</w:t>
+      </w:r>
+      <w:proofErr w:type="spellEnd"/>
+      <w:r>
+        <w:t xml:space="preserve"> (double)</w:t>
+      </w:r>
+      <w:bookmarkEnd w:id="77"/>
+    </w:p>
+    <w:p>
+      <w:pPr>
+        <w:pStyle w:val="textbody"/>
+      </w:pPr>
+      <w:r>
+        <w:t xml:space="preserve">The fraction of mineral N lost through ammonia volatilization and denitrification </w:t>
+      </w:r>
+      <w:r>
+        <w:rPr>
+          <w:b/>
+        </w:rPr>
+        <w:t>per month</w:t>
+      </w:r>
+      <w:r>
+        <w:t xml:space="preserve">.  This fraction is not fire related; fire related volatilization is modeled separately.  </w:t>
+      </w:r>
+      <w:r>
+        <w:t>Ranges from 0.0 to 1.0.</w:t>
+      </w:r>
+    </w:p>
+    <w:p>
+      <w:pPr>
+        <w:pStyle w:val="textbody"/>
+      </w:pPr>
+      <w:r>
+        <w:rPr>
+          <w:b/>
+        </w:rPr>
         <w:lastRenderedPageBreak/>
         <w:t>User Tip:</w:t>
       </w:r>
@@ -15590,85 +15480,6 @@
         <w:rPr>
           <w:i/>
         </w:rPr>
-        <w:t>Adjust the slope and intercept until the monthly or annual N deposition in the NECN-succession-monthly-log.csv is similar to literature values.</w:t>
-      </w:r>
-    </w:p>
-    <w:p>
-      <w:pPr>
-        <w:pStyle w:val="Heading2"/>
-      </w:pPr>
-      <w:bookmarkStart w:id="79" w:name="_Toc145662126"/>
-      <w:r>
-        <w:t>Latitude</w:t>
-      </w:r>
-      <w:r>
-        <w:t xml:space="preserve"> (double)</w:t>
-      </w:r>
-      <w:bookmarkEnd w:id="79"/>
-    </w:p>
-    <w:p>
-      <w:pPr>
-        <w:pStyle w:val="textbody"/>
-      </w:pPr>
-      <w:r>
-        <w:t>The latitude of the study site (°).</w:t>
-      </w:r>
-    </w:p>
-    <w:p>
-      <w:pPr>
-        <w:pStyle w:val="Heading2"/>
-      </w:pPr>
-      <w:bookmarkStart w:id="80" w:name="_Toc145662127"/>
-      <w:proofErr w:type="spellStart"/>
-      <w:r>
-        <w:t>Denitrification</w:t>
-      </w:r>
-      <w:r>
-        <w:t>Rate</w:t>
-      </w:r>
-      <w:proofErr w:type="spellEnd"/>
-      <w:r>
-        <w:t xml:space="preserve"> (double)</w:t>
-      </w:r>
-      <w:bookmarkEnd w:id="80"/>
-    </w:p>
-    <w:p>
-      <w:pPr>
-        <w:pStyle w:val="textbody"/>
-      </w:pPr>
-      <w:r>
-        <w:t xml:space="preserve">The fraction of mineral N lost through ammonia volatilization and denitrification </w:t>
-      </w:r>
-      <w:r>
-        <w:rPr>
-          <w:b/>
-        </w:rPr>
-        <w:t>per month</w:t>
-      </w:r>
-      <w:r>
-        <w:t xml:space="preserve">.  This fraction is not fire related; fire related volatilization is modeled separately.  </w:t>
-      </w:r>
-      <w:r>
-        <w:t>Ranges from 0.0 to 1.0.</w:t>
-      </w:r>
-    </w:p>
-    <w:p>
-      <w:pPr>
-        <w:pStyle w:val="textbody"/>
-      </w:pPr>
-      <w:r>
-        <w:rPr>
-          <w:b/>
-        </w:rPr>
-        <w:t>User Tip:</w:t>
-      </w:r>
-      <w:r>
-        <w:t xml:space="preserve"> </w:t>
-      </w:r>
-      <w:r>
-        <w:rPr>
-          <w:i/>
-        </w:rPr>
         <w:t xml:space="preserve">This parameter should be adjusted so that </w:t>
       </w:r>
       <w:proofErr w:type="spellStart"/>
@@ -15716,7 +15527,7 @@
       <w:pPr>
         <w:pStyle w:val="Heading2"/>
       </w:pPr>
-      <w:bookmarkStart w:id="81" w:name="_Toc145662128"/>
+      <w:bookmarkStart w:id="78" w:name="_Toc145662128"/>
       <w:r>
         <w:t>Decay Rate</w:t>
       </w:r>
@@ -15744,7 +15555,7 @@
       <w:r>
         <w:t xml:space="preserve"> (double)</w:t>
       </w:r>
-      <w:bookmarkEnd w:id="81"/>
+      <w:bookmarkEnd w:id="78"/>
     </w:p>
     <w:p>
       <w:pPr>
@@ -15807,21 +15618,7 @@
         <w:rPr>
           <w:i/>
         </w:rPr>
-        <w:t>.  Therefore, the maximum decay rates should be higher in the surficial than the deeper pools (</w:t>
-      </w:r>
-      <w:proofErr w:type="gramStart"/>
-      <w:r>
-        <w:rPr>
-          <w:i/>
-        </w:rPr>
-        <w:t>i.e.</w:t>
-      </w:r>
-      <w:proofErr w:type="gramEnd"/>
-      <w:r>
-        <w:rPr>
-          <w:i/>
-        </w:rPr>
-        <w:t xml:space="preserve"> </w:t>
+        <w:t xml:space="preserve">.  Therefore, the maximum decay rates should be higher in the surficial than the deeper pools (i.e. </w:t>
       </w:r>
       <w:proofErr w:type="spellStart"/>
       <w:r>
@@ -15868,8 +15665,8 @@
       <w:pPr>
         <w:pStyle w:val="Heading2"/>
       </w:pPr>
-      <w:bookmarkStart w:id="82" w:name="_Ref69910657"/>
-      <w:bookmarkStart w:id="83" w:name="_Toc145662129"/>
+      <w:bookmarkStart w:id="79" w:name="_Ref69910657"/>
+      <w:bookmarkStart w:id="80" w:name="_Toc145662129"/>
       <w:proofErr w:type="spellStart"/>
       <w:r>
         <w:t>GrassThresholdMultiplier</w:t>
@@ -15884,8 +15681,8 @@
       <w:r>
         <w:t>ptional)</w:t>
       </w:r>
-      <w:bookmarkEnd w:id="82"/>
-      <w:bookmarkEnd w:id="83"/>
+      <w:bookmarkEnd w:id="79"/>
+      <w:bookmarkEnd w:id="80"/>
     </w:p>
     <w:p>
       <w:pPr>
@@ -15949,7 +15746,6 @@
         <w:t xml:space="preserve">if (AGB of tree cohort </w:t>
       </w:r>
       <w:proofErr w:type="spellStart"/>
-      <w:proofErr w:type="gramStart"/>
       <w:r>
         <w:rPr>
           <w:lang w:eastAsia="ja-JP"/>
@@ -15961,14 +15757,7 @@
         <w:rPr>
           <w:lang w:eastAsia="ja-JP"/>
         </w:rPr>
-        <w:t>)&lt;</w:t>
-      </w:r>
-      <w:proofErr w:type="gramEnd"/>
-      <w:r>
-        <w:rPr>
-          <w:lang w:eastAsia="ja-JP"/>
-        </w:rPr>
-        <w:t>(AGB of grasses)×</w:t>
+        <w:t>)&lt;(AGB of grasses)×</w:t>
       </w:r>
       <w:proofErr w:type="spellStart"/>
       <w:r>
@@ -16082,28 +15871,20 @@
         <w:rPr>
           <w:lang w:eastAsia="ja-JP"/>
         </w:rPr>
-        <w:t>=</w:t>
-      </w:r>
-      <w:proofErr w:type="gramStart"/>
+        <w:t>=exp(</w:t>
+      </w:r>
+      <w:proofErr w:type="spellStart"/>
       <w:r>
         <w:rPr>
           <w:lang w:eastAsia="ja-JP"/>
         </w:rPr>
-        <w:t>exp(</w:t>
-      </w:r>
-      <w:proofErr w:type="spellStart"/>
-      <w:proofErr w:type="gramEnd"/>
+        <w:t>k×Total</w:t>
+      </w:r>
+      <w:proofErr w:type="spellEnd"/>
       <w:r>
         <w:rPr>
           <w:lang w:eastAsia="ja-JP"/>
         </w:rPr>
-        <w:t>k×Total</w:t>
-      </w:r>
-      <w:proofErr w:type="spellEnd"/>
-      <w:r>
-        <w:rPr>
-          <w:lang w:eastAsia="ja-JP"/>
-        </w:rPr>
         <w:t xml:space="preserve"> LAI on the site)</w:t>
       </w:r>
     </w:p>
@@ -16111,11 +15892,20 @@
       <w:pPr>
         <w:pStyle w:val="Heading2"/>
       </w:pPr>
-      <w:bookmarkStart w:id="84" w:name="_Toc145662130"/>
+      <w:bookmarkStart w:id="81" w:name="_Toc145662130"/>
+      <w:commentRangeStart w:id="82"/>
       <w:r>
         <w:t>Optional Maps</w:t>
       </w:r>
-      <w:bookmarkEnd w:id="84"/>
+      <w:bookmarkEnd w:id="81"/>
+      <w:commentRangeEnd w:id="82"/>
+      <w:r>
+        <w:rPr>
+          <w:rStyle w:val="CommentReference"/>
+          <w:rFonts w:ascii="Times New Roman" w:hAnsi="Times New Roman"/>
+        </w:rPr>
+        <w:commentReference w:id="82"/>
+      </w:r>
     </w:p>
     <w:p>
       <w:pPr>
@@ -16145,16 +15935,7 @@
         <w:pStyle w:val="textbody"/>
       </w:pPr>
       <w:r>
-        <w:lastRenderedPageBreak/>
-        <w:t>File names should follow the format</w:t>
-      </w:r>
-      <w:proofErr w:type="gramStart"/>
-      <w:r>
-        <w:t>:  “</w:t>
-      </w:r>
-      <w:proofErr w:type="gramEnd"/>
-      <w:r>
-        <w:t>NECN\ANPP-{timestep}.</w:t>
+        <w:t>File names should follow the format:  “NECN\ANPP-{timestep}.</w:t>
       </w:r>
       <w:proofErr w:type="spellStart"/>
       <w:r>
@@ -16300,6 +16081,7 @@
             </w:pPr>
             <w:proofErr w:type="spellStart"/>
             <w:r>
+              <w:lastRenderedPageBreak/>
               <w:t>ANEEMapName</w:t>
             </w:r>
             <w:proofErr w:type="spellEnd"/>
@@ -16484,9 +16266,154 @@
       <w:pPr>
         <w:pStyle w:val="Heading2"/>
       </w:pPr>
-      <w:bookmarkStart w:id="85" w:name="_Toc145662131"/>
+      <w:bookmarkStart w:id="83" w:name="_Toc145662118"/>
       <w:proofErr w:type="spellStart"/>
       <w:r>
+        <w:t>Write_SWA_Maps</w:t>
+      </w:r>
+      <w:proofErr w:type="spellEnd"/>
+      <w:r>
+        <w:t xml:space="preserve"> (Boolean, optional)</w:t>
+      </w:r>
+      <w:bookmarkEnd w:id="83"/>
+    </w:p>
+    <w:p>
+      <w:pPr>
+        <w:pStyle w:val="textbody"/>
+      </w:pPr>
+      <w:r>
+        <w:t xml:space="preserve">A Boolean input (Y or N). Should maps of soil water availability be written each year? This is useful for calculating </w:t>
+      </w:r>
+      <w:proofErr w:type="spellStart"/>
+      <w:r>
+        <w:t>NormalSWA</w:t>
+      </w:r>
+      <w:proofErr w:type="spellEnd"/>
+      <w:r>
+        <w:t xml:space="preserve"> for each site, as an input for drought mortality.</w:t>
+      </w:r>
+    </w:p>
+    <w:p>
+      <w:pPr>
+        <w:pStyle w:val="Heading2"/>
+      </w:pPr>
+      <w:bookmarkStart w:id="84" w:name="_Toc145662119"/>
+      <w:proofErr w:type="spellStart"/>
+      <w:r>
+        <w:t>Write_CWD_Maps</w:t>
+      </w:r>
+      <w:proofErr w:type="spellEnd"/>
+      <w:r>
+        <w:t xml:space="preserve"> (Boolean, optional)</w:t>
+      </w:r>
+      <w:bookmarkEnd w:id="84"/>
+    </w:p>
+    <w:p>
+      <w:pPr>
+        <w:pStyle w:val="textbody"/>
+      </w:pPr>
+      <w:r>
+        <w:t xml:space="preserve">A Boolean input (Y or N). Should maps of climatic water deficit be written each year? This is useful for calculating </w:t>
+      </w:r>
+      <w:proofErr w:type="spellStart"/>
+      <w:r>
+        <w:t>NormalCWD</w:t>
+      </w:r>
+      <w:proofErr w:type="spellEnd"/>
+      <w:r>
+        <w:t xml:space="preserve"> for each site, as an input for drought mortality.</w:t>
+      </w:r>
+    </w:p>
+    <w:p>
+      <w:pPr>
+        <w:pStyle w:val="Heading2"/>
+      </w:pPr>
+      <w:bookmarkStart w:id="85" w:name="_Toc145662120"/>
+      <w:proofErr w:type="spellStart"/>
+      <w:r>
+        <w:t>Write_Species_Drought_Maps</w:t>
+      </w:r>
+      <w:proofErr w:type="spellEnd"/>
+      <w:r>
+        <w:t xml:space="preserve"> (Boolean, optional)</w:t>
+      </w:r>
+      <w:bookmarkEnd w:id="85"/>
+    </w:p>
+    <w:p>
+      <w:pPr>
+        <w:pStyle w:val="textbody"/>
+      </w:pPr>
+      <w:r>
+        <w:t>A Boolean input (Y or N). Writes maps of drought mortality for each species for each timestep.</w:t>
+      </w:r>
+    </w:p>
+    <w:p>
+      <w:pPr>
+        <w:pStyle w:val="Heading2"/>
+      </w:pPr>
+      <w:proofErr w:type="spellStart"/>
+      <w:r>
+        <w:t>Write_PET_Map</w:t>
+      </w:r>
+      <w:proofErr w:type="spellEnd"/>
+      <w:r>
+        <w:t xml:space="preserve"> </w:t>
+      </w:r>
+      <w:r>
+        <w:t>(Boolean, optional)</w:t>
+      </w:r>
+    </w:p>
+    <w:p>
+      <w:pPr>
+        <w:pStyle w:val="textbody"/>
+      </w:pPr>
+      <w:r>
+        <w:t>A Boolean input (Y or N).</w:t>
+      </w:r>
+      <w:r>
+        <w:t xml:space="preserve"> Writes site-level PET for each timestep.</w:t>
+      </w:r>
+    </w:p>
+    <w:p>
+      <w:pPr>
+        <w:pStyle w:val="Heading2"/>
+      </w:pPr>
+      <w:proofErr w:type="spellStart"/>
+      <w:r>
+        <w:t>Write_MeanSoilWater_Map</w:t>
+      </w:r>
+      <w:proofErr w:type="spellEnd"/>
+      <w:r>
+        <w:t xml:space="preserve"> </w:t>
+      </w:r>
+      <w:r>
+        <w:t>(Boolean, optional)</w:t>
+      </w:r>
+    </w:p>
+    <w:p>
+      <w:pPr>
+        <w:pStyle w:val="textbody"/>
+      </w:pPr>
+      <w:r>
+        <w:t>A Boolean input (Y or N).</w:t>
+      </w:r>
+      <w:r>
+        <w:t xml:space="preserve"> Writes site-level volumetric soil water each timestep.</w:t>
+      </w:r>
+    </w:p>
+    <w:p>
+      <w:pPr>
+        <w:pStyle w:val="textbody"/>
+        <w:ind w:left="0"/>
+      </w:pPr>
+    </w:p>
+    <w:p>
+      <w:pPr>
+        <w:pStyle w:val="Heading2"/>
+      </w:pPr>
+      <w:bookmarkStart w:id="86" w:name="_Toc145662131"/>
+      <w:proofErr w:type="spellStart"/>
+      <w:r>
         <w:t>CreateInp</w:t>
       </w:r>
       <w:r>
@@ -16505,7 +16432,7 @@
       <w:r>
         <w:t>)</w:t>
       </w:r>
-      <w:bookmarkEnd w:id="85"/>
+      <w:bookmarkEnd w:id="86"/>
     </w:p>
     <w:p>
       <w:pPr>
@@ -16536,14 +16463,15 @@
       <w:pPr>
         <w:pStyle w:val="Heading2"/>
       </w:pPr>
-      <w:bookmarkStart w:id="86" w:name="_Toc145662132"/>
-      <w:r>
+      <w:bookmarkStart w:id="87" w:name="_Toc145662132"/>
+      <w:r>
+        <w:lastRenderedPageBreak/>
         <w:t>Variable overrides</w:t>
       </w:r>
       <w:r>
         <w:t xml:space="preserve"> (double, optional)</w:t>
       </w:r>
-      <w:bookmarkEnd w:id="86"/>
+      <w:bookmarkEnd w:id="87"/>
     </w:p>
     <w:p>
       <w:pPr>
@@ -16569,7 +16497,7 @@
       <w:pPr>
         <w:pStyle w:val="Heading3"/>
       </w:pPr>
-      <w:bookmarkStart w:id="87" w:name="_Toc145662133"/>
+      <w:bookmarkStart w:id="88" w:name="_Toc145662133"/>
       <w:proofErr w:type="spellStart"/>
       <w:r>
         <w:t>Storm</w:t>
@@ -16581,7 +16509,7 @@
       <w:r>
         <w:t xml:space="preserve"> (double)</w:t>
       </w:r>
-      <w:bookmarkEnd w:id="87"/>
+      <w:bookmarkEnd w:id="88"/>
     </w:p>
     <w:p>
       <w:pPr>
@@ -16595,9 +16523,8 @@
       <w:pPr>
         <w:pStyle w:val="Heading3"/>
       </w:pPr>
-      <w:bookmarkStart w:id="88" w:name="_Toc145662134"/>
-      <w:r>
-        <w:lastRenderedPageBreak/>
+      <w:bookmarkStart w:id="89" w:name="_Toc145662134"/>
+      <w:r>
         <w:t>WaterLossFactor1Override</w:t>
       </w:r>
       <w:r>
@@ -16615,7 +16542,7 @@
       <w:r>
         <w:t xml:space="preserve"> (double)</w:t>
       </w:r>
-      <w:bookmarkEnd w:id="88"/>
+      <w:bookmarkEnd w:id="89"/>
     </w:p>
     <w:p>
       <w:pPr>
@@ -16640,7 +16567,7 @@
       <w:pPr>
         <w:pStyle w:val="Heading3"/>
       </w:pPr>
-      <w:bookmarkStart w:id="89" w:name="_Toc145662135"/>
+      <w:bookmarkStart w:id="90" w:name="_Toc145662135"/>
       <w:r>
         <w:t>AnaerobicFactor1Override</w:t>
       </w:r>
@@ -16671,7 +16598,7 @@
       <w:r>
         <w:t xml:space="preserve"> (double)</w:t>
       </w:r>
-      <w:bookmarkEnd w:id="89"/>
+      <w:bookmarkEnd w:id="90"/>
     </w:p>
     <w:p>
       <w:pPr>
@@ -16709,13 +16636,13 @@
       <w:pPr>
         <w:pStyle w:val="Heading2"/>
       </w:pPr>
-      <w:bookmarkStart w:id="90" w:name="_Toc107735769"/>
-      <w:bookmarkStart w:id="91" w:name="_Toc112490873"/>
-      <w:bookmarkStart w:id="92" w:name="_Ref140207562"/>
-      <w:bookmarkStart w:id="93" w:name="_Toc145662136"/>
-      <w:bookmarkEnd w:id="39"/>
+      <w:bookmarkStart w:id="91" w:name="_Toc107735769"/>
+      <w:bookmarkStart w:id="92" w:name="_Toc112490873"/>
+      <w:bookmarkStart w:id="93" w:name="_Ref140207562"/>
+      <w:bookmarkStart w:id="94" w:name="_Toc145662136"/>
       <w:bookmarkEnd w:id="40"/>
       <w:bookmarkEnd w:id="41"/>
+      <w:bookmarkEnd w:id="42"/>
       <w:proofErr w:type="spellStart"/>
       <w:r>
         <w:t>Species</w:t>
@@ -16723,17 +16650,17 @@
       <w:r>
         <w:t>Parameters</w:t>
       </w:r>
-      <w:bookmarkEnd w:id="90"/>
+      <w:bookmarkEnd w:id="91"/>
       <w:proofErr w:type="spellEnd"/>
       <w:r>
         <w:t xml:space="preserve"> </w:t>
       </w:r>
-      <w:bookmarkEnd w:id="91"/>
       <w:bookmarkEnd w:id="92"/>
+      <w:bookmarkEnd w:id="93"/>
       <w:r>
         <w:t>(CSV file name)</w:t>
       </w:r>
-      <w:bookmarkEnd w:id="93"/>
+      <w:bookmarkEnd w:id="94"/>
     </w:p>
     <w:p>
       <w:pPr>
@@ -16756,7 +16683,7 @@
       <w:pPr>
         <w:pStyle w:val="textbody"/>
       </w:pPr>
-      <w:bookmarkStart w:id="94" w:name="_Toc112490874"/>
+      <w:bookmarkStart w:id="95" w:name="_Toc112490874"/>
       <w:r>
         <w:rPr>
           <w:b/>
@@ -17036,15 +16963,11 @@
               <w:t xml:space="preserve">, depending on whether the species can fix N.  </w:t>
             </w:r>
             <w:r>
-              <w:t xml:space="preserve">An N fixing tree or shrub is never N </w:t>
-            </w:r>
-            <w:proofErr w:type="gramStart"/>
-            <w:r>
-              <w:t>limited</w:t>
-            </w:r>
-            <w:proofErr w:type="gramEnd"/>
-            <w:r>
-              <w:t xml:space="preserve"> and its N components fertilize following mortality.</w:t>
+              <w:t xml:space="preserve">An N fixing tree or shrub is never N limited and its N components </w:t>
+            </w:r>
+            <w:r>
+              <w:lastRenderedPageBreak/>
+              <w:t>fertilize following mortality.</w:t>
             </w:r>
             <w:r>
               <w:t xml:space="preserve">  Must be TRUE or FALSE.</w:t>
@@ -17064,6 +16987,7 @@
             </w:pPr>
             <w:proofErr w:type="spellStart"/>
             <w:r>
+              <w:lastRenderedPageBreak/>
               <w:t>GDDMinimum</w:t>
             </w:r>
             <w:proofErr w:type="spellEnd"/>
@@ -17152,11 +17076,7 @@
               <w:ind w:left="0" w:right="78"/>
             </w:pPr>
             <w:r>
-              <w:t xml:space="preserve">Growing Degree Day (GDD) maximum are used to define a species climatic envelope following the </w:t>
-            </w:r>
-            <w:r>
-              <w:lastRenderedPageBreak/>
-              <w:t>algorithm by Botkin (</w:t>
+              <w:t>Growing Degree Day (GDD) maximum are used to define a species climatic envelope following the algorithm by Botkin (</w:t>
             </w:r>
             <w:r>
               <w:t>1973</w:t>
@@ -17186,7 +17106,6 @@
             </w:pPr>
             <w:proofErr w:type="spellStart"/>
             <w:r>
-              <w:lastRenderedPageBreak/>
               <w:t>MinJanuaryT</w:t>
             </w:r>
             <w:proofErr w:type="spellEnd"/>
@@ -17216,15 +17135,7 @@
               <w:ind w:left="0" w:right="78"/>
             </w:pPr>
             <w:r>
-              <w:t xml:space="preserve">A species has a minimum tolerable January temperature (the </w:t>
-            </w:r>
-            <w:proofErr w:type="gramStart"/>
-            <w:r>
-              <w:t>mean</w:t>
-            </w:r>
-            <w:proofErr w:type="gramEnd"/>
-            <w:r>
-              <w:t xml:space="preserve"> of January nights).  If the stochastically generated January minimum temperature is below the minimum, a species cannot establish.  Units:  degrees Celsius. </w:t>
+              <w:t xml:space="preserve">A species has a minimum tolerable January temperature (the mean of January nights).  If the stochastically generated January minimum temperature is below the minimum, a species cannot establish.  Units:  degrees Celsius. </w:t>
             </w:r>
             <w:r>
               <w:rPr>
@@ -17317,12 +17228,12 @@
               <w:pStyle w:val="textbody"/>
               <w:ind w:left="0" w:right="156"/>
             </w:pPr>
-            <w:bookmarkStart w:id="95" w:name="_Toc112490875"/>
+            <w:bookmarkStart w:id="96" w:name="_Toc112490875"/>
             <w:proofErr w:type="spellStart"/>
             <w:r>
               <w:t>LeafLongevity</w:t>
             </w:r>
-            <w:bookmarkEnd w:id="95"/>
+            <w:bookmarkEnd w:id="96"/>
             <w:proofErr w:type="spellEnd"/>
           </w:p>
         </w:tc>
@@ -17454,18 +17365,10 @@
               <w:ind w:left="0" w:right="78"/>
             </w:pPr>
             <w:r>
-              <w:t xml:space="preserve">The fraction of lignin in each plant component (leaf, fine root, wood, and coarse root) per species.  Value:  </w:t>
-            </w:r>
-            <w:proofErr w:type="gramStart"/>
-            <w:r>
-              <w:t xml:space="preserve">0.0  </w:t>
-            </w:r>
-            <w:r>
-              <w:t>≤</w:t>
-            </w:r>
-            <w:proofErr w:type="gramEnd"/>
-            <w:r>
-              <w:t xml:space="preserve"> decimal </w:t>
+              <w:t xml:space="preserve">The fraction of lignin in each plant component (leaf, fine root, wood, and coarse root) per species.  Value:  0.0  </w:t>
+            </w:r>
+            <w:r>
+              <w:t xml:space="preserve">≤ decimal </w:t>
             </w:r>
             <w:r>
               <w:t>number ≤ 1</w:t>
@@ -17658,15 +17561,7 @@
               <w:ind w:left="0" w:right="78"/>
             </w:pPr>
             <w:r>
-              <w:t>The carbon to nitrogen ratios for leaf, fine root, wood, coarse root, and litter components.  The difference between leaf and litter CN ratios represents the amount of N that is resorbed (</w:t>
-            </w:r>
-            <w:proofErr w:type="gramStart"/>
-            <w:r>
-              <w:t>i.e.</w:t>
-            </w:r>
-            <w:proofErr w:type="gramEnd"/>
-            <w:r>
-              <w:t xml:space="preserve"> </w:t>
+              <w:t xml:space="preserve">The carbon to nitrogen ratios for leaf, fine root, wood, coarse root, and litter components.  The difference between leaf and litter CN ratios represents the amount of N that is resorbed (i.e. </w:t>
             </w:r>
             <w:proofErr w:type="spellStart"/>
             <w:r>
@@ -17691,6 +17586,7 @@
             </w:pPr>
             <w:proofErr w:type="spellStart"/>
             <w:r>
+              <w:lastRenderedPageBreak/>
               <w:t>FineRootCN</w:t>
             </w:r>
             <w:proofErr w:type="spellEnd"/>
@@ -17917,7 +17813,6 @@
             </w:pPr>
             <w:proofErr w:type="spellStart"/>
             <w:r>
-              <w:lastRenderedPageBreak/>
               <w:t>MaximumANPP</w:t>
             </w:r>
             <w:proofErr w:type="spellEnd"/>
@@ -18102,21 +17997,13 @@
             </w:r>
             <w:proofErr w:type="spellEnd"/>
             <w:r>
-              <w:t xml:space="preserve"> = </w:t>
-            </w:r>
-            <w:proofErr w:type="gramStart"/>
-            <w:r>
-              <w:t>Max</w:t>
+              <w:t xml:space="preserve"> = Max</w:t>
             </w:r>
             <w:r>
               <w:t>imum</w:t>
             </w:r>
             <w:r>
-              <w:t>(</w:t>
-            </w:r>
-            <w:proofErr w:type="gramEnd"/>
-            <w:r>
-              <w:t>0.0, 1.0 -</w:t>
+              <w:t>(0.0, 1.0 -</w:t>
             </w:r>
             <w:r>
               <w:t xml:space="preserve"> e</w:t>
@@ -18223,14 +18110,9 @@
             </w:pPr>
             <w:proofErr w:type="spellStart"/>
             <w:r>
-              <w:t>Nlog_</w:t>
-            </w:r>
-            <w:proofErr w:type="gramStart"/>
-            <w:r>
-              <w:t>depend</w:t>
+              <w:t>Nlog_depend</w:t>
             </w:r>
             <w:proofErr w:type="spellEnd"/>
-            <w:proofErr w:type="gramEnd"/>
           </w:p>
         </w:tc>
         <w:tc>
@@ -18262,7 +18144,11 @@
               <w:t xml:space="preserve">Determines </w:t>
             </w:r>
             <w:r>
-              <w:t>whether the regeneration of species depends on nursery logs. If users include nursery log dependent species in their simulation, the establishment of these species cohorts is determined by environmental conditions, light probabilities, and the amount of well decayed downed logs.</w:t>
+              <w:t xml:space="preserve">whether the regeneration of species depends on nursery logs. If users include nursery log dependent species in their simulation, the </w:t>
+            </w:r>
+            <w:r>
+              <w:lastRenderedPageBreak/>
+              <w:t>establishment of these species cohorts is determined by environmental conditions, light probabilities, and the amount of well decayed downed logs.</w:t>
             </w:r>
             <w:r>
               <w:rPr>
@@ -18330,15 +18216,7 @@
               <w:ind w:left="0" w:right="78"/>
             </w:pPr>
             <w:r>
-              <w:t xml:space="preserve">The </w:t>
-            </w:r>
-            <w:proofErr w:type="gramStart"/>
-            <w:r>
-              <w:t>mean</w:t>
-            </w:r>
-            <w:proofErr w:type="gramEnd"/>
-            <w:r>
-              <w:t xml:space="preserve"> </w:t>
+              <w:t xml:space="preserve">The mean </w:t>
             </w:r>
             <w:r>
               <w:t xml:space="preserve">(‘Scale’) </w:t>
@@ -18463,11 +18341,11 @@
       <w:pPr>
         <w:pStyle w:val="Heading2"/>
       </w:pPr>
-      <w:bookmarkStart w:id="96" w:name="_Toc112490876"/>
-      <w:bookmarkStart w:id="97" w:name="_Toc112490878"/>
-      <w:bookmarkStart w:id="98" w:name="_Toc107735770"/>
-      <w:bookmarkStart w:id="99" w:name="_Toc145662137"/>
-      <w:bookmarkEnd w:id="94"/>
+      <w:bookmarkStart w:id="97" w:name="_Toc145662137"/>
+      <w:bookmarkStart w:id="98" w:name="_Toc112490876"/>
+      <w:bookmarkStart w:id="99" w:name="_Toc112490878"/>
+      <w:bookmarkStart w:id="100" w:name="_Toc107735770"/>
+      <w:bookmarkEnd w:id="95"/>
       <w:proofErr w:type="spellStart"/>
       <w:r>
         <w:t>FunctionalGroupParameters</w:t>
@@ -18476,7 +18354,7 @@
       <w:r>
         <w:t xml:space="preserve"> (CSV file name)</w:t>
       </w:r>
-      <w:bookmarkEnd w:id="99"/>
+      <w:bookmarkEnd w:id="97"/>
     </w:p>
     <w:p>
       <w:pPr>
@@ -18837,6 +18715,7 @@
               <w:ind w:left="0" w:right="156"/>
             </w:pPr>
             <w:r>
+              <w:lastRenderedPageBreak/>
               <w:t>TemperatureCurve3</w:t>
             </w:r>
           </w:p>
@@ -18990,7 +18869,6 @@
             </w:pPr>
             <w:proofErr w:type="spellStart"/>
             <w:r>
-              <w:lastRenderedPageBreak/>
               <w:t>LeafBiomassTOLAI</w:t>
             </w:r>
             <w:proofErr w:type="spellEnd"/>
@@ -19563,7 +19441,11 @@
               <w:t>constant through time and regardless of successional stage</w:t>
             </w:r>
             <w:r>
-              <w:t>.  This mortality is in addition to growth-related mortality as a function of ANPP.  Units:  fraction of wood biomass (0.0 – 1.0).</w:t>
+              <w:t xml:space="preserve">.  </w:t>
+            </w:r>
+            <w:r>
+              <w:lastRenderedPageBreak/>
+              <w:t>This mortality is in addition to growth-related mortality as a function of ANPP.  Units:  fraction of wood biomass (0.0 – 1.0).</w:t>
             </w:r>
           </w:p>
         </w:tc>
@@ -19578,12 +19460,13 @@
               <w:pStyle w:val="textbody"/>
               <w:ind w:left="0" w:right="156"/>
             </w:pPr>
-            <w:bookmarkStart w:id="100" w:name="_Toc112490877"/>
+            <w:bookmarkStart w:id="101" w:name="_Toc112490877"/>
             <w:proofErr w:type="spellStart"/>
             <w:r>
+              <w:lastRenderedPageBreak/>
               <w:t>LongevityMortalityShape</w:t>
             </w:r>
-            <w:bookmarkEnd w:id="100"/>
+            <w:bookmarkEnd w:id="101"/>
             <w:proofErr w:type="spellEnd"/>
           </w:p>
         </w:tc>
@@ -19617,11 +19500,7 @@
               <w:t>≤ decimal number ≤ 25.</w:t>
             </w:r>
             <w:r>
-              <w:t xml:space="preserve">0.  If the </w:t>
-            </w:r>
-            <w:r>
-              <w:lastRenderedPageBreak/>
-              <w:t>parameter = 5, then age-related mortality will begin at 10% of life span.  If the parameter = 25, then age-related mortality will begin at 85% of life span.</w:t>
+              <w:t>0.  If the parameter = 5, then age-related mortality will begin at 10% of life span.  If the parameter = 25, then age-related mortality will begin at 85% of life span.</w:t>
             </w:r>
           </w:p>
         </w:tc>
@@ -19638,7 +19517,6 @@
             </w:pPr>
             <w:proofErr w:type="spellStart"/>
             <w:r>
-              <w:lastRenderedPageBreak/>
               <w:t>Foliage</w:t>
             </w:r>
             <w:r>
@@ -19955,8 +19833,8 @@
       <w:pPr>
         <w:pStyle w:val="Heading2"/>
       </w:pPr>
-      <w:bookmarkStart w:id="101" w:name="_Toc145662138"/>
-      <w:bookmarkEnd w:id="96"/>
+      <w:bookmarkStart w:id="102" w:name="_Toc145662138"/>
+      <w:bookmarkEnd w:id="98"/>
       <w:proofErr w:type="spellStart"/>
       <w:r>
         <w:t>DroughtMortalityParameters</w:t>
@@ -19965,7 +19843,7 @@
       <w:r>
         <w:t xml:space="preserve"> (CSV file name)</w:t>
       </w:r>
-      <w:bookmarkEnd w:id="101"/>
+      <w:bookmarkEnd w:id="102"/>
     </w:p>
     <w:p>
       <w:pPr>
@@ -19975,7 +19853,11 @@
         <w:t xml:space="preserve">This file gives parameters for drought mortality for each species. There are two methods to specify mortality: with thresholds of climatic water deficit (CWD), or with multiple regression with potential predictor variables including Age, Temperature, </w:t>
       </w:r>
       <w:r>
-        <w:t xml:space="preserve">Soil Water Anomaly, Biomass, Climatic Water Deficit, Normal Climatic Water Deficit, and the interaction between CWD and Biomass. Each predictor variable also has a user-specified “lag” which indicates how many of the most extreme of the preceding 10 years of weather to use. For example, CWD with a lag of 10 would use the mean CWD of the entire preceding decade; a lag of 3 would use the mean of the CWD of the three years with the highest CWD. </w:t>
+        <w:t xml:space="preserve">Soil Water Anomaly, Biomass, Climatic </w:t>
+      </w:r>
+      <w:r>
+        <w:lastRenderedPageBreak/>
+        <w:t xml:space="preserve">Water Deficit, Normal Climatic Water Deficit, and the interaction between CWD and Biomass. Each predictor variable also has a user-specified “lag” which indicates how many of the most extreme of the preceding 10 years of weather to use. For example, CWD with a lag of 10 would use the mean CWD of the entire preceding decade; a lag of 3 would use the mean of the CWD of the three years with the highest CWD. </w:t>
       </w:r>
       <w:r>
         <w:t xml:space="preserve">Multiple regressions currently predict </w:t>
@@ -19988,11 +19870,7 @@
         <w:t>probability of decadal survival</w:t>
       </w:r>
       <w:r>
-        <w:t xml:space="preserve">, and the predictions are </w:t>
-      </w:r>
-      <w:r>
-        <w:lastRenderedPageBreak/>
-        <w:t xml:space="preserve">converted to annual mortality internally. The parameters should be on the log-odds scale. Predictions are back-transformed internally using an inverse logit function. </w:t>
+        <w:t xml:space="preserve">, and the predictions are converted to annual mortality internally. The parameters should be on the log-odds scale. Predictions are back-transformed internally using an inverse logit function. </w:t>
       </w:r>
     </w:p>
     <w:p>
@@ -20803,7 +20681,14 @@
               <w:rPr>
                 <w:rFonts w:ascii="Times New Roman" w:hAnsi="Times New Roman" w:cs="Times New Roman"/>
               </w:rPr>
-              <w:t xml:space="preserve">. Summer temperature is calculated from </w:t>
+              <w:t xml:space="preserve">. Summer temperature is calculated </w:t>
+            </w:r>
+            <w:r>
+              <w:rPr>
+                <w:rFonts w:ascii="Times New Roman" w:hAnsi="Times New Roman" w:cs="Times New Roman"/>
+              </w:rPr>
+              <w:lastRenderedPageBreak/>
+              <w:t xml:space="preserve">from </w:t>
             </w:r>
             <w:r>
               <w:rPr>
@@ -20838,6 +20723,7 @@
               <w:rPr>
                 <w:rFonts w:ascii="Times New Roman" w:hAnsi="Times New Roman" w:cs="Times New Roman"/>
               </w:rPr>
+              <w:lastRenderedPageBreak/>
               <w:t>BetaSWAAnom</w:t>
             </w:r>
             <w:proofErr w:type="spellEnd"/>
@@ -20914,7 +20800,6 @@
               <w:rPr>
                 <w:rFonts w:ascii="Times New Roman" w:hAnsi="Times New Roman" w:cs="Times New Roman"/>
               </w:rPr>
-              <w:lastRenderedPageBreak/>
               <w:t>BetaCWD</w:t>
             </w:r>
             <w:proofErr w:type="spellEnd"/>
@@ -21344,21 +21229,7 @@
               <w:rPr>
                 <w:rFonts w:ascii="Times New Roman" w:hAnsi="Times New Roman" w:cs="Times New Roman"/>
               </w:rPr>
-              <w:t xml:space="preserve">The number of the preceding 10 years to </w:t>
-            </w:r>
-            <w:proofErr w:type="gramStart"/>
-            <w:r>
-              <w:rPr>
-                <w:rFonts w:ascii="Times New Roman" w:hAnsi="Times New Roman" w:cs="Times New Roman"/>
-              </w:rPr>
-              <w:t>use</w:t>
-            </w:r>
-            <w:proofErr w:type="gramEnd"/>
-            <w:r>
-              <w:rPr>
-                <w:rFonts w:ascii="Times New Roman" w:hAnsi="Times New Roman" w:cs="Times New Roman"/>
-              </w:rPr>
-              <w:t xml:space="preserve"> to calculate Soil Water Anomaly for the regression method.  E.g., a value of 3 would specify the value for SWA should be the mean</w:t>
+              <w:t>The number of the preceding 10 years to use to calculate Soil Water Anomaly for the regression method.  E.g., a value of 3 would specify the value for SWA should be the mean</w:t>
             </w:r>
             <w:r>
               <w:rPr>
@@ -21452,21 +21323,7 @@
               <w:rPr>
                 <w:rFonts w:ascii="Times New Roman" w:hAnsi="Times New Roman" w:cs="Times New Roman"/>
               </w:rPr>
-              <w:t xml:space="preserve">The number of the preceding 10 years to </w:t>
-            </w:r>
-            <w:proofErr w:type="gramStart"/>
-            <w:r>
-              <w:rPr>
-                <w:rFonts w:ascii="Times New Roman" w:hAnsi="Times New Roman" w:cs="Times New Roman"/>
-              </w:rPr>
-              <w:t>use</w:t>
-            </w:r>
-            <w:proofErr w:type="gramEnd"/>
-            <w:r>
-              <w:rPr>
-                <w:rFonts w:ascii="Times New Roman" w:hAnsi="Times New Roman" w:cs="Times New Roman"/>
-              </w:rPr>
-              <w:t xml:space="preserve"> to calculate Climatic Water Deficit for the regression method.  E.g., a value of 9 would specify the value for CWD should be the mean</w:t>
+              <w:t>The number of the preceding 10 years to use to calculate Climatic Water Deficit for the regression method.  E.g., a value of 9 would specify the value for CWD should be the mean</w:t>
             </w:r>
             <w:r>
               <w:rPr>
@@ -21505,11 +21362,11 @@
       <w:pPr>
         <w:pStyle w:val="Heading2"/>
       </w:pPr>
-      <w:bookmarkStart w:id="102" w:name="_Toc145662139"/>
+      <w:bookmarkStart w:id="103" w:name="_Toc145662139"/>
       <w:r>
         <w:t>Fire Reduction Parameters</w:t>
       </w:r>
-      <w:bookmarkEnd w:id="102"/>
+      <w:bookmarkEnd w:id="103"/>
     </w:p>
     <w:p>
       <w:pPr>
@@ -21563,14 +21420,15 @@
       <w:pPr>
         <w:pStyle w:val="Heading3"/>
       </w:pPr>
-      <w:bookmarkStart w:id="103" w:name="_Toc145662140"/>
-      <w:r>
+      <w:bookmarkStart w:id="104" w:name="_Toc145662140"/>
+      <w:r>
+        <w:lastRenderedPageBreak/>
         <w:t>Fire Severity</w:t>
       </w:r>
       <w:r>
         <w:t xml:space="preserve"> (integer)</w:t>
       </w:r>
-      <w:bookmarkEnd w:id="103"/>
+      <w:bookmarkEnd w:id="104"/>
     </w:p>
     <w:p>
       <w:pPr>
@@ -21607,9 +21465,8 @@
       <w:pPr>
         <w:pStyle w:val="Heading3"/>
       </w:pPr>
-      <w:bookmarkStart w:id="104" w:name="_Toc145662141"/>
-      <w:r>
-        <w:lastRenderedPageBreak/>
+      <w:bookmarkStart w:id="105" w:name="_Toc145662141"/>
+      <w:r>
         <w:t xml:space="preserve">Coarse Debris </w:t>
       </w:r>
       <w:r>
@@ -21618,7 +21475,7 @@
       <w:r>
         <w:t xml:space="preserve"> (double)</w:t>
       </w:r>
-      <w:bookmarkEnd w:id="104"/>
+      <w:bookmarkEnd w:id="105"/>
     </w:p>
     <w:p>
       <w:pPr>
@@ -21632,7 +21489,7 @@
       <w:pPr>
         <w:pStyle w:val="Heading3"/>
       </w:pPr>
-      <w:bookmarkStart w:id="105" w:name="_Toc145662142"/>
+      <w:bookmarkStart w:id="106" w:name="_Toc145662142"/>
       <w:r>
         <w:t xml:space="preserve">Fine </w:t>
       </w:r>
@@ -21642,7 +21499,7 @@
       <w:r>
         <w:t xml:space="preserve"> (double)</w:t>
       </w:r>
-      <w:bookmarkEnd w:id="105"/>
+      <w:bookmarkEnd w:id="106"/>
     </w:p>
     <w:p>
       <w:pPr>
@@ -21656,14 +21513,14 @@
       <w:pPr>
         <w:pStyle w:val="Heading3"/>
       </w:pPr>
-      <w:bookmarkStart w:id="106" w:name="_Toc145662143"/>
+      <w:bookmarkStart w:id="107" w:name="_Toc145662143"/>
       <w:r>
         <w:t>Cohort Wood Reduction</w:t>
       </w:r>
       <w:r>
         <w:t xml:space="preserve"> (double)</w:t>
       </w:r>
-      <w:bookmarkEnd w:id="106"/>
+      <w:bookmarkEnd w:id="107"/>
     </w:p>
     <w:p>
       <w:pPr>
@@ -21677,14 +21534,14 @@
       <w:pPr>
         <w:pStyle w:val="Heading3"/>
       </w:pPr>
-      <w:bookmarkStart w:id="107" w:name="_Toc145662144"/>
+      <w:bookmarkStart w:id="108" w:name="_Toc145662144"/>
       <w:r>
         <w:t>Cohort Leaf Reduction</w:t>
       </w:r>
       <w:r>
         <w:t xml:space="preserve"> (double)</w:t>
       </w:r>
-      <w:bookmarkEnd w:id="107"/>
+      <w:bookmarkEnd w:id="108"/>
     </w:p>
     <w:p>
       <w:pPr>
@@ -21698,14 +21555,14 @@
       <w:pPr>
         <w:pStyle w:val="Heading3"/>
       </w:pPr>
-      <w:bookmarkStart w:id="108" w:name="_Toc145662145"/>
+      <w:bookmarkStart w:id="109" w:name="_Toc145662145"/>
       <w:r>
         <w:t>Organic Horizon Reduction</w:t>
       </w:r>
       <w:r>
         <w:t xml:space="preserve"> (double)</w:t>
       </w:r>
-      <w:bookmarkEnd w:id="108"/>
+      <w:bookmarkEnd w:id="109"/>
     </w:p>
     <w:p>
       <w:pPr>
@@ -21719,11 +21576,11 @@
       <w:pPr>
         <w:pStyle w:val="Heading2"/>
       </w:pPr>
-      <w:bookmarkStart w:id="109" w:name="_Toc145662146"/>
+      <w:bookmarkStart w:id="110" w:name="_Toc145662146"/>
       <w:r>
         <w:t>Harvest Reduction Parameters</w:t>
       </w:r>
-      <w:bookmarkEnd w:id="109"/>
+      <w:bookmarkEnd w:id="110"/>
     </w:p>
     <w:p>
       <w:pPr>
@@ -21800,11 +21657,11 @@
       <w:pPr>
         <w:pStyle w:val="Heading3"/>
       </w:pPr>
-      <w:bookmarkStart w:id="110" w:name="_Toc145662147"/>
+      <w:bookmarkStart w:id="111" w:name="_Toc145662147"/>
       <w:r>
         <w:t>Prescription Name</w:t>
       </w:r>
-      <w:bookmarkEnd w:id="110"/>
+      <w:bookmarkEnd w:id="111"/>
     </w:p>
     <w:p>
       <w:pPr>
@@ -21848,48 +21705,48 @@
       <w:pPr>
         <w:pStyle w:val="Heading3"/>
       </w:pPr>
-      <w:bookmarkStart w:id="111" w:name="_Toc145662148"/>
-      <w:r>
-        <w:t xml:space="preserve">Dead </w:t>
-      </w:r>
-      <w:r>
-        <w:t>Wood Reduction</w:t>
-      </w:r>
-      <w:r>
-        <w:t xml:space="preserve"> (double)</w:t>
-      </w:r>
-      <w:bookmarkEnd w:id="111"/>
-    </w:p>
-    <w:p>
-      <w:pPr>
-        <w:pStyle w:val="textbody"/>
-      </w:pPr>
-      <w:r>
-        <w:t xml:space="preserve">The second column is the proportion (0.0 – 1.0) of dead wood biomass that is </w:t>
-      </w:r>
-      <w:r>
-        <w:t>removed</w:t>
-      </w:r>
-      <w:r>
-        <w:t>.  The proportion will be applied to both C and N components.</w:t>
-      </w:r>
-    </w:p>
-    <w:p>
-      <w:pPr>
-        <w:pStyle w:val="Heading3"/>
-      </w:pPr>
-      <w:bookmarkStart w:id="112" w:name="_Toc145662149"/>
+      <w:bookmarkStart w:id="112" w:name="_Toc145662148"/>
       <w:r>
         <w:lastRenderedPageBreak/>
         <w:t xml:space="preserve">Dead </w:t>
       </w:r>
       <w:r>
+        <w:t>Wood Reduction</w:t>
+      </w:r>
+      <w:r>
+        <w:t xml:space="preserve"> (double)</w:t>
+      </w:r>
+      <w:bookmarkEnd w:id="112"/>
+    </w:p>
+    <w:p>
+      <w:pPr>
+        <w:pStyle w:val="textbody"/>
+      </w:pPr>
+      <w:r>
+        <w:t xml:space="preserve">The second column is the proportion (0.0 – 1.0) of dead wood biomass that is </w:t>
+      </w:r>
+      <w:r>
+        <w:t>removed</w:t>
+      </w:r>
+      <w:r>
+        <w:t>.  The proportion will be applied to both C and N components.</w:t>
+      </w:r>
+    </w:p>
+    <w:p>
+      <w:pPr>
+        <w:pStyle w:val="Heading3"/>
+      </w:pPr>
+      <w:bookmarkStart w:id="113" w:name="_Toc145662149"/>
+      <w:r>
+        <w:t xml:space="preserve">Dead </w:t>
+      </w:r>
+      <w:r>
         <w:t>Litter Reduction</w:t>
       </w:r>
       <w:r>
         <w:t xml:space="preserve"> (double)</w:t>
       </w:r>
-      <w:bookmarkEnd w:id="112"/>
+      <w:bookmarkEnd w:id="113"/>
     </w:p>
     <w:p>
       <w:pPr>
@@ -21909,14 +21766,14 @@
       <w:pPr>
         <w:pStyle w:val="Heading3"/>
       </w:pPr>
-      <w:bookmarkStart w:id="113" w:name="_Toc145662150"/>
+      <w:bookmarkStart w:id="114" w:name="_Toc145662150"/>
       <w:r>
         <w:t>Cohort Wood Removal</w:t>
       </w:r>
       <w:r>
         <w:t xml:space="preserve"> (double)</w:t>
       </w:r>
-      <w:bookmarkEnd w:id="113"/>
+      <w:bookmarkEnd w:id="114"/>
     </w:p>
     <w:p>
       <w:pPr>
@@ -21948,14 +21805,14 @@
       <w:pPr>
         <w:pStyle w:val="Heading3"/>
       </w:pPr>
-      <w:bookmarkStart w:id="114" w:name="_Toc145662151"/>
+      <w:bookmarkStart w:id="115" w:name="_Toc145662151"/>
       <w:r>
         <w:t xml:space="preserve">Cohort Leaf Removal </w:t>
       </w:r>
       <w:r>
         <w:t>(double)</w:t>
       </w:r>
-      <w:bookmarkEnd w:id="114"/>
+      <w:bookmarkEnd w:id="115"/>
     </w:p>
     <w:p>
       <w:pPr>
@@ -21987,18 +21844,18 @@
       <w:pPr>
         <w:pStyle w:val="Heading1"/>
       </w:pPr>
-      <w:bookmarkStart w:id="115" w:name="_Ref109371329"/>
-      <w:bookmarkStart w:id="116" w:name="_Toc133339122"/>
-      <w:bookmarkStart w:id="117" w:name="_Toc282434158"/>
-      <w:bookmarkStart w:id="118" w:name="_Ref140059391"/>
-      <w:bookmarkStart w:id="119" w:name="_Toc145662152"/>
-      <w:bookmarkEnd w:id="97"/>
-      <w:bookmarkEnd w:id="98"/>
+      <w:bookmarkStart w:id="116" w:name="_Toc145662152"/>
+      <w:bookmarkStart w:id="117" w:name="_Ref109371329"/>
+      <w:bookmarkStart w:id="118" w:name="_Toc133339122"/>
+      <w:bookmarkStart w:id="119" w:name="_Toc282434158"/>
+      <w:bookmarkStart w:id="120" w:name="_Ref140059391"/>
+      <w:bookmarkEnd w:id="99"/>
+      <w:bookmarkEnd w:id="100"/>
       <w:r>
         <w:lastRenderedPageBreak/>
         <w:t>Output Files</w:t>
       </w:r>
-      <w:bookmarkEnd w:id="119"/>
+      <w:bookmarkEnd w:id="116"/>
     </w:p>
     <w:p>
       <w:pPr>
@@ -22082,13 +21939,8 @@
       </w:r>
       <w:proofErr w:type="spellEnd"/>
       <w:r>
-        <w:t xml:space="preserve">: average value of the anaerobic effect variable, which reduces soil respiration in wet </w:t>
-      </w:r>
-      <w:proofErr w:type="gramStart"/>
-      <w:r>
-        <w:t>sites</w:t>
-      </w:r>
-      <w:proofErr w:type="gramEnd"/>
+        <w:t>: average value of the anaerobic effect variable, which reduces soil respiration in wet sites</w:t>
+      </w:r>
     </w:p>
     <w:p>
       <w:pPr>
@@ -22132,11 +21984,11 @@
       <w:pPr>
         <w:pStyle w:val="Heading2"/>
       </w:pPr>
-      <w:bookmarkStart w:id="120" w:name="_Toc145662153"/>
+      <w:bookmarkStart w:id="121" w:name="_Toc145662153"/>
       <w:r>
         <w:t>Output Metadata</w:t>
       </w:r>
-      <w:bookmarkEnd w:id="120"/>
+      <w:bookmarkEnd w:id="121"/>
       <w:r>
         <w:t xml:space="preserve">  </w:t>
       </w:r>
@@ -22210,14 +22062,14 @@
       <w:pPr>
         <w:pStyle w:val="Heading2"/>
       </w:pPr>
-      <w:bookmarkStart w:id="121" w:name="_Toc145662154"/>
+      <w:bookmarkStart w:id="122" w:name="_Toc145662154"/>
       <w:r>
         <w:t>NECN</w:t>
       </w:r>
       <w:r>
         <w:t>-succession-log</w:t>
       </w:r>
-      <w:bookmarkEnd w:id="121"/>
+      <w:bookmarkEnd w:id="122"/>
       <w:r>
         <w:t xml:space="preserve">  </w:t>
       </w:r>
@@ -22243,11 +22095,11 @@
       <w:pPr>
         <w:pStyle w:val="Heading2"/>
       </w:pPr>
-      <w:bookmarkStart w:id="122" w:name="_Toc145662155"/>
+      <w:bookmarkStart w:id="123" w:name="_Toc145662155"/>
       <w:r>
         <w:t>NECN-succession-log-short</w:t>
       </w:r>
-      <w:bookmarkEnd w:id="122"/>
+      <w:bookmarkEnd w:id="123"/>
       <w:r>
         <w:t xml:space="preserve">  </w:t>
       </w:r>
@@ -22264,11 +22116,11 @@
       <w:pPr>
         <w:pStyle w:val="Heading2"/>
       </w:pPr>
-      <w:bookmarkStart w:id="123" w:name="_Toc145662156"/>
+      <w:bookmarkStart w:id="124" w:name="_Toc145662156"/>
       <w:r>
         <w:t>NECN-succession-monthly-log</w:t>
       </w:r>
-      <w:bookmarkEnd w:id="123"/>
+      <w:bookmarkEnd w:id="124"/>
       <w:r>
         <w:t xml:space="preserve">  </w:t>
       </w:r>
@@ -22278,15 +22130,7 @@
         <w:pStyle w:val="textbody"/>
       </w:pPr>
       <w:r>
-        <w:t xml:space="preserve">This log file contains an abbreviated set of data that </w:t>
-      </w:r>
-      <w:proofErr w:type="gramStart"/>
-      <w:r>
-        <w:t>are</w:t>
-      </w:r>
-      <w:proofErr w:type="gramEnd"/>
-      <w:r>
-        <w:t xml:space="preserve"> useful at a monthly time step.  These include NPP, heterotrophic respiration, </w:t>
+        <w:t xml:space="preserve">This log file contains an abbreviated set of data that are useful at a monthly time step.  These include NPP, heterotrophic respiration, </w:t>
       </w:r>
       <w:r>
         <w:t xml:space="preserve">N deposition </w:t>
@@ -22301,32 +22145,19 @@
         <w:t xml:space="preserve">flux tower </w:t>
       </w:r>
       <w:r>
-        <w:t xml:space="preserve">data.  Also included are monthly temperature and precipitation.  These allow </w:t>
-      </w:r>
-      <w:proofErr w:type="gramStart"/>
-      <w:r>
-        <w:t>a quick</w:t>
-      </w:r>
-      <w:proofErr w:type="gramEnd"/>
-      <w:r>
-        <w:t xml:space="preserve"> cross-reference to your input data.</w:t>
+        <w:t>data.  Also included are monthly temperature and precipitation.  These allow a quick cross-reference to your input data.</w:t>
       </w:r>
     </w:p>
     <w:p>
       <w:pPr>
         <w:pStyle w:val="Heading2"/>
       </w:pPr>
-      <w:bookmarkStart w:id="124" w:name="_Toc145662157"/>
+      <w:bookmarkStart w:id="125" w:name="_Toc145662157"/>
       <w:r>
         <w:lastRenderedPageBreak/>
-        <w:t>NECN-prob-establish-</w:t>
-      </w:r>
-      <w:proofErr w:type="gramStart"/>
-      <w:r>
-        <w:t>log</w:t>
-      </w:r>
-      <w:bookmarkEnd w:id="124"/>
-      <w:proofErr w:type="gramEnd"/>
+        <w:t>NECN-prob-establish-log</w:t>
+      </w:r>
+      <w:bookmarkEnd w:id="125"/>
       <w:r>
         <w:t xml:space="preserve">  </w:t>
       </w:r>
@@ -22457,11 +22288,11 @@
       <w:pPr>
         <w:pStyle w:val="Heading2"/>
       </w:pPr>
-      <w:bookmarkStart w:id="125" w:name="_Toc145662158"/>
+      <w:bookmarkStart w:id="126" w:name="_Toc145662158"/>
       <w:r>
         <w:t>NECN-reproduction-log</w:t>
       </w:r>
-      <w:bookmarkEnd w:id="125"/>
+      <w:bookmarkEnd w:id="126"/>
       <w:r>
         <w:t xml:space="preserve">  </w:t>
       </w:r>
@@ -22471,15 +22302,7 @@
         <w:pStyle w:val="textbody"/>
       </w:pPr>
       <w:r>
-        <w:t xml:space="preserve">This log file summarizes all reproduction events, </w:t>
-      </w:r>
-      <w:proofErr w:type="gramStart"/>
-      <w:r>
-        <w:t>including from</w:t>
-      </w:r>
-      <w:proofErr w:type="gramEnd"/>
-      <w:r>
-        <w:t xml:space="preserve"> planting, </w:t>
+        <w:t xml:space="preserve">This log file summarizes all reproduction events, including from planting, </w:t>
       </w:r>
       <w:proofErr w:type="spellStart"/>
       <w:r>
@@ -22494,11 +22317,11 @@
       <w:pPr>
         <w:pStyle w:val="Heading2"/>
       </w:pPr>
-      <w:bookmarkStart w:id="126" w:name="_Toc145662159"/>
+      <w:bookmarkStart w:id="127" w:name="_Toc145662159"/>
       <w:r>
         <w:t>NECN-calibrate-log (Optional)</w:t>
       </w:r>
-      <w:bookmarkEnd w:id="126"/>
+      <w:bookmarkEnd w:id="127"/>
     </w:p>
     <w:p>
       <w:pPr>
@@ -22551,11 +22374,11 @@
       <w:pPr>
         <w:pStyle w:val="Heading2"/>
       </w:pPr>
-      <w:bookmarkStart w:id="127" w:name="_Toc145662160"/>
+      <w:bookmarkStart w:id="128" w:name="_Toc145662160"/>
       <w:r>
         <w:t>Drought mortality maps and tabular data</w:t>
       </w:r>
-      <w:bookmarkEnd w:id="127"/>
+      <w:bookmarkEnd w:id="128"/>
     </w:p>
     <w:p>
       <w:pPr>
@@ -22569,12 +22392,12 @@
       <w:pPr>
         <w:pStyle w:val="Heading1"/>
       </w:pPr>
-      <w:bookmarkStart w:id="128" w:name="_Toc145662161"/>
+      <w:bookmarkStart w:id="129" w:name="_Toc145662161"/>
       <w:r>
         <w:lastRenderedPageBreak/>
         <w:t>Initial Communities Map</w:t>
       </w:r>
-      <w:bookmarkEnd w:id="128"/>
+      <w:bookmarkEnd w:id="129"/>
     </w:p>
     <w:p>
       <w:pPr>
@@ -22588,15 +22411,15 @@
       <w:pPr>
         <w:pStyle w:val="Heading1"/>
       </w:pPr>
-      <w:bookmarkStart w:id="129" w:name="_Toc145662162"/>
+      <w:bookmarkStart w:id="130" w:name="_Toc145662162"/>
       <w:r>
         <w:lastRenderedPageBreak/>
         <w:t>Initial Communities Input File</w:t>
       </w:r>
-      <w:bookmarkEnd w:id="115"/>
-      <w:bookmarkEnd w:id="116"/>
       <w:bookmarkEnd w:id="117"/>
-      <w:bookmarkEnd w:id="129"/>
+      <w:bookmarkEnd w:id="118"/>
+      <w:bookmarkEnd w:id="119"/>
+      <w:bookmarkEnd w:id="130"/>
     </w:p>
     <w:p>
       <w:pPr>
@@ -22625,16 +22448,16 @@
       <w:pPr>
         <w:pStyle w:val="Heading2"/>
       </w:pPr>
-      <w:bookmarkStart w:id="130" w:name="_Toc133339124"/>
-      <w:bookmarkStart w:id="131" w:name="_Toc282434160"/>
-      <w:bookmarkStart w:id="132" w:name="_Toc145662163"/>
+      <w:bookmarkStart w:id="131" w:name="_Toc133339124"/>
+      <w:bookmarkStart w:id="132" w:name="_Toc282434160"/>
+      <w:bookmarkStart w:id="133" w:name="_Toc145662163"/>
       <w:proofErr w:type="spellStart"/>
       <w:r>
         <w:t>LandisData</w:t>
       </w:r>
-      <w:bookmarkEnd w:id="130"/>
       <w:bookmarkEnd w:id="131"/>
       <w:bookmarkEnd w:id="132"/>
+      <w:bookmarkEnd w:id="133"/>
       <w:proofErr w:type="spellEnd"/>
     </w:p>
     <w:p>
@@ -22660,41 +22483,25 @@
       <w:pPr>
         <w:pStyle w:val="Heading2"/>
       </w:pPr>
-      <w:bookmarkStart w:id="133" w:name="_Toc133339125"/>
-      <w:bookmarkStart w:id="134" w:name="_Toc282434161"/>
-      <w:bookmarkStart w:id="135" w:name="_Toc145662164"/>
+      <w:bookmarkStart w:id="134" w:name="_Toc133339125"/>
+      <w:bookmarkStart w:id="135" w:name="_Toc282434161"/>
+      <w:bookmarkStart w:id="136" w:name="_Toc145662164"/>
       <w:r>
         <w:t>Initial Community Class Definitions</w:t>
       </w:r>
-      <w:bookmarkEnd w:id="133"/>
       <w:bookmarkEnd w:id="134"/>
       <w:bookmarkEnd w:id="135"/>
+      <w:bookmarkEnd w:id="136"/>
     </w:p>
     <w:p>
       <w:pPr>
         <w:pStyle w:val="textbody"/>
       </w:pPr>
       <w:r>
-        <w:t xml:space="preserve">Each class has an associated map </w:t>
-      </w:r>
-      <w:proofErr w:type="gramStart"/>
-      <w:r>
-        <w:t>code</w:t>
-      </w:r>
-      <w:proofErr w:type="gramEnd"/>
-      <w:r>
-        <w:t xml:space="preserve"> and a list of species present at sites in the class.</w:t>
-      </w:r>
-      <w:r>
-        <w:t xml:space="preserve">  There are now two methods for inputting these data.  A human-readable text </w:t>
-      </w:r>
-      <w:proofErr w:type="gramStart"/>
-      <w:r>
-        <w:t>files</w:t>
-      </w:r>
-      <w:proofErr w:type="gramEnd"/>
-      <w:r>
-        <w:t xml:space="preserve"> and a CSV file, each described below.</w:t>
+        <w:t>Each class has an associated map code and a list of species present at sites in the class.</w:t>
+      </w:r>
+      <w:r>
+        <w:t xml:space="preserve">  There are now two methods for inputting these data.  A human-readable text files and a CSV file, each described below.</w:t>
       </w:r>
     </w:p>
     <w:p>
@@ -22718,13 +22525,13 @@
       <w:pPr>
         <w:pStyle w:val="Heading2"/>
       </w:pPr>
-      <w:bookmarkStart w:id="136" w:name="_Toc133339126"/>
-      <w:bookmarkStart w:id="137" w:name="_Toc282434162"/>
-      <w:bookmarkStart w:id="138" w:name="_Toc145662165"/>
+      <w:bookmarkStart w:id="137" w:name="_Toc145662165"/>
+      <w:bookmarkStart w:id="138" w:name="_Toc133339126"/>
+      <w:bookmarkStart w:id="139" w:name="_Toc282434162"/>
       <w:r>
         <w:t>CSV Community File Input</w:t>
       </w:r>
-      <w:bookmarkEnd w:id="138"/>
+      <w:bookmarkEnd w:id="137"/>
     </w:p>
     <w:p>
       <w:pPr>
@@ -22746,7 +22553,7 @@
       <w:pPr>
         <w:pStyle w:val="Heading3"/>
       </w:pPr>
-      <w:bookmarkStart w:id="139" w:name="_Toc145662166"/>
+      <w:bookmarkStart w:id="140" w:name="_Toc145662166"/>
       <w:proofErr w:type="spellStart"/>
       <w:r>
         <w:t>FileName</w:t>
@@ -22758,7 +22565,7 @@
       <w:r>
         <w:t>)</w:t>
       </w:r>
-      <w:bookmarkEnd w:id="139"/>
+      <w:bookmarkEnd w:id="140"/>
     </w:p>
     <w:p>
       <w:pPr>
@@ -22773,26 +22580,18 @@
         <w:pStyle w:val="textbody"/>
       </w:pPr>
       <w:r>
-        <w:t xml:space="preserve">The file name must </w:t>
-      </w:r>
-      <w:proofErr w:type="gramStart"/>
-      <w:r>
-        <w:t>point</w:t>
-      </w:r>
-      <w:proofErr w:type="gramEnd"/>
-      <w:r>
-        <w:t xml:space="preserve"> to a CSV file with format described next.</w:t>
+        <w:t>The file name must point to a CSV file with format described next.</w:t>
       </w:r>
     </w:p>
     <w:p>
       <w:pPr>
         <w:pStyle w:val="Heading3"/>
       </w:pPr>
-      <w:bookmarkStart w:id="140" w:name="_Toc145662167"/>
+      <w:bookmarkStart w:id="141" w:name="_Toc145662167"/>
       <w:r>
         <w:t>CSV format</w:t>
       </w:r>
-      <w:bookmarkEnd w:id="140"/>
+      <w:bookmarkEnd w:id="141"/>
     </w:p>
     <w:p>
       <w:pPr>
@@ -22939,26 +22738,18 @@
       </w:r>
       <w:proofErr w:type="spellEnd"/>
       <w:r>
-        <w:t xml:space="preserve"> is the code without data, </w:t>
-      </w:r>
-      <w:proofErr w:type="gramStart"/>
-      <w:r>
-        <w:t>e.g.</w:t>
-      </w:r>
-      <w:proofErr w:type="gramEnd"/>
-      <w:r>
-        <w:t xml:space="preserve"> 1968).</w:t>
+        <w:t xml:space="preserve"> is the code without data, e.g. 1968).</w:t>
       </w:r>
     </w:p>
     <w:p>
       <w:pPr>
         <w:pStyle w:val="Heading2"/>
       </w:pPr>
-      <w:bookmarkStart w:id="141" w:name="_Toc145662168"/>
+      <w:bookmarkStart w:id="142" w:name="_Toc145662168"/>
       <w:r>
         <w:t>Human-Readable Input File</w:t>
       </w:r>
-      <w:bookmarkEnd w:id="141"/>
+      <w:bookmarkEnd w:id="142"/>
     </w:p>
     <w:p>
       <w:pPr>
@@ -22972,14 +22763,14 @@
       <w:pPr>
         <w:pStyle w:val="Heading3"/>
       </w:pPr>
-      <w:bookmarkStart w:id="142" w:name="_Toc145662169"/>
+      <w:bookmarkStart w:id="143" w:name="_Toc145662169"/>
       <w:proofErr w:type="spellStart"/>
       <w:r>
         <w:t>MapCode</w:t>
       </w:r>
-      <w:bookmarkEnd w:id="136"/>
-      <w:bookmarkEnd w:id="137"/>
-      <w:bookmarkEnd w:id="142"/>
+      <w:bookmarkEnd w:id="138"/>
+      <w:bookmarkEnd w:id="139"/>
+      <w:bookmarkEnd w:id="143"/>
       <w:proofErr w:type="spellEnd"/>
     </w:p>
     <w:p>
@@ -23024,18 +22815,18 @@
       <w:pPr>
         <w:pStyle w:val="Heading3"/>
       </w:pPr>
-      <w:bookmarkStart w:id="143" w:name="_Toc133339127"/>
-      <w:bookmarkStart w:id="144" w:name="_Toc282434163"/>
-      <w:bookmarkStart w:id="145" w:name="_Toc145662170"/>
+      <w:bookmarkStart w:id="144" w:name="_Toc133339127"/>
+      <w:bookmarkStart w:id="145" w:name="_Toc282434163"/>
+      <w:bookmarkStart w:id="146" w:name="_Toc145662170"/>
       <w:r>
         <w:t>Species Present</w:t>
       </w:r>
-      <w:bookmarkEnd w:id="143"/>
       <w:bookmarkEnd w:id="144"/>
+      <w:bookmarkEnd w:id="145"/>
       <w:r>
         <w:t xml:space="preserve"> and Biomass</w:t>
       </w:r>
-      <w:bookmarkEnd w:id="145"/>
+      <w:bookmarkEnd w:id="146"/>
     </w:p>
     <w:p>
       <w:pPr>
@@ -23057,21 +22848,12 @@
       <w:pPr>
         <w:pStyle w:val="textinputfile"/>
       </w:pPr>
-      <w:proofErr w:type="gramStart"/>
       <w:r>
         <w:rPr>
           <w:i/>
           <w:iCs/>
         </w:rPr>
-        <w:t>species  age</w:t>
-      </w:r>
-      <w:proofErr w:type="gramEnd"/>
-      <w:r>
-        <w:rPr>
-          <w:i/>
-          <w:iCs/>
-        </w:rPr>
-        <w:t xml:space="preserve"> </w:t>
+        <w:t xml:space="preserve">species  age </w:t>
       </w:r>
       <w:r>
         <w:rPr>
@@ -23242,10 +23024,10 @@
           <w:szCs w:val="28"/>
         </w:rPr>
       </w:pPr>
-      <w:bookmarkStart w:id="146" w:name="_Toc133339123"/>
-      <w:bookmarkStart w:id="147" w:name="_Toc282434159"/>
-      <w:bookmarkStart w:id="148" w:name="_Toc133339128"/>
-      <w:bookmarkStart w:id="149" w:name="_Toc282434164"/>
+      <w:bookmarkStart w:id="147" w:name="_Toc133339123"/>
+      <w:bookmarkStart w:id="148" w:name="_Toc282434159"/>
+      <w:bookmarkStart w:id="149" w:name="_Toc133339128"/>
+      <w:bookmarkStart w:id="150" w:name="_Toc282434164"/>
       <w:r>
         <w:br w:type="page"/>
       </w:r>
@@ -23254,12 +23036,12 @@
       <w:pPr>
         <w:pStyle w:val="Heading2"/>
       </w:pPr>
-      <w:bookmarkStart w:id="150" w:name="_Toc145662171"/>
+      <w:bookmarkStart w:id="151" w:name="_Toc145662171"/>
       <w:r>
         <w:lastRenderedPageBreak/>
         <w:t>Example Files (CSV Format)</w:t>
       </w:r>
-      <w:bookmarkEnd w:id="150"/>
+      <w:bookmarkEnd w:id="151"/>
     </w:p>
     <w:p>
       <w:pPr>
@@ -23947,12 +23729,12 @@
       <w:pPr>
         <w:pStyle w:val="Heading2"/>
       </w:pPr>
-      <w:bookmarkStart w:id="151" w:name="_Toc145662172"/>
+      <w:bookmarkStart w:id="152" w:name="_Toc145662172"/>
       <w:r>
         <w:t>Example File</w:t>
       </w:r>
-      <w:bookmarkEnd w:id="146"/>
       <w:bookmarkEnd w:id="147"/>
+      <w:bookmarkEnd w:id="148"/>
       <w:r>
         <w:t xml:space="preserve"> (</w:t>
       </w:r>
@@ -23962,7 +23744,7 @@
       <w:r>
         <w:t>)</w:t>
       </w:r>
-      <w:bookmarkEnd w:id="151"/>
+      <w:bookmarkEnd w:id="152"/>
     </w:p>
     <w:p>
       <w:pPr>
@@ -24006,7 +23788,6 @@
         <w:pStyle w:val="textinputfile"/>
       </w:pPr>
       <w:proofErr w:type="spellStart"/>
-      <w:proofErr w:type="gramStart"/>
       <w:r>
         <w:t>MapCode</w:t>
       </w:r>
@@ -24014,7 +23795,6 @@
       <w:r>
         <w:t xml:space="preserve">  7</w:t>
       </w:r>
-      <w:proofErr w:type="gramEnd"/>
     </w:p>
     <w:p>
       <w:pPr>
@@ -24106,7 +23886,6 @@
         <w:pStyle w:val="textinputfile"/>
       </w:pPr>
       <w:proofErr w:type="spellStart"/>
-      <w:proofErr w:type="gramStart"/>
       <w:r>
         <w:t>MapCode</w:t>
       </w:r>
@@ -24114,7 +23893,6 @@
       <w:r>
         <w:t xml:space="preserve">  0</w:t>
       </w:r>
-      <w:proofErr w:type="gramEnd"/>
     </w:p>
     <w:p>
       <w:pPr>
@@ -24199,13 +23977,13 @@
       <w:pPr>
         <w:pStyle w:val="Heading3"/>
       </w:pPr>
-      <w:bookmarkStart w:id="152" w:name="_Toc145662173"/>
+      <w:bookmarkStart w:id="153" w:name="_Toc145662173"/>
       <w:r>
         <w:t>Grouping Species Ages into Cohorts</w:t>
       </w:r>
-      <w:bookmarkEnd w:id="148"/>
       <w:bookmarkEnd w:id="149"/>
-      <w:bookmarkEnd w:id="152"/>
+      <w:bookmarkEnd w:id="150"/>
+      <w:bookmarkEnd w:id="153"/>
     </w:p>
     <w:p>
       <w:pPr>
@@ -24234,17 +24012,12 @@
         <w:pStyle w:val="textinputfile"/>
       </w:pPr>
       <w:proofErr w:type="spellStart"/>
-      <w:proofErr w:type="gramStart"/>
       <w:r>
         <w:t>acersacc</w:t>
       </w:r>
       <w:proofErr w:type="spellEnd"/>
       <w:r>
-        <w:t xml:space="preserve">  10</w:t>
-      </w:r>
-      <w:proofErr w:type="gramEnd"/>
-      <w:r>
-        <w:t xml:space="preserve">  25  30  40  183  200</w:t>
+        <w:t xml:space="preserve">  10  25  30  40  183  200</w:t>
       </w:r>
     </w:p>
     <w:p>
@@ -24274,17 +24047,12 @@
         <w:pStyle w:val="textinputfile"/>
       </w:pPr>
       <w:proofErr w:type="spellStart"/>
-      <w:proofErr w:type="gramStart"/>
       <w:r>
         <w:t>acersacc</w:t>
       </w:r>
       <w:proofErr w:type="spellEnd"/>
       <w:r>
-        <w:t xml:space="preserve">  10</w:t>
-      </w:r>
-      <w:proofErr w:type="gramEnd"/>
-      <w:r>
-        <w:t xml:space="preserve">  20  30  40  190  200</w:t>
+        <w:t xml:space="preserve">  10  20  30  40  190  200</w:t>
       </w:r>
     </w:p>
     <w:p>
@@ -24313,24 +24081,19 @@
         <w:pStyle w:val="textinputfile"/>
       </w:pPr>
       <w:proofErr w:type="spellStart"/>
-      <w:proofErr w:type="gramStart"/>
       <w:r>
         <w:lastRenderedPageBreak/>
         <w:t>acersacc</w:t>
       </w:r>
       <w:proofErr w:type="spellEnd"/>
       <w:r>
-        <w:t xml:space="preserve">  20</w:t>
-      </w:r>
-      <w:proofErr w:type="gramEnd"/>
-      <w:r>
-        <w:t xml:space="preserve">  40  200</w:t>
-      </w:r>
-      <w:bookmarkEnd w:id="118"/>
+        <w:t xml:space="preserve">  20  40  200</w:t>
+      </w:r>
+      <w:bookmarkEnd w:id="120"/>
     </w:p>
     <w:sectPr>
-      <w:headerReference w:type="default" r:id="rId13"/>
-      <w:footerReference w:type="default" r:id="rId14"/>
+      <w:headerReference w:type="default" r:id="rId17"/>
+      <w:footerReference w:type="default" r:id="rId18"/>
       <w:pgSz w:w="12240" w:h="15840" w:code="1"/>
       <w:pgMar w:top="1440" w:right="1440" w:bottom="1440" w:left="1440" w:header="936" w:footer="720" w:gutter="0"/>
       <w:pgNumType w:start="1"/>
@@ -24339,6 +24102,45 @@
     </w:sectPr>
   </w:body>
 </w:document>
+</file>
+
+<file path=word/comments.xml><?xml version="1.0" encoding="utf-8"?>
+<w:comments xmlns:wpc="http://schemas.microsoft.com/office/word/2010/wordprocessingCanvas" xmlns:cx="http://schemas.microsoft.com/office/drawing/2014/chartex" xmlns:cx1="http://schemas.microsoft.com/office/drawing/2015/9/8/chartex" xmlns:cx2="http://schemas.microsoft.com/office/drawing/2015/10/21/chartex" xmlns:cx3="http://schemas.microsoft.com/office/drawing/2016/5/9/chartex" xmlns:cx4="http://schemas.microsoft.com/office/drawing/2016/5/10/chartex" xmlns:cx5="http://schemas.microsoft.com/office/drawing/2016/5/11/chartex" xmlns:cx6="http://schemas.microsoft.com/office/drawing/2016/5/12/chartex" xmlns:cx7="http://schemas.microsoft.com/office/drawing/2016/5/13/chartex" xmlns:cx8="http://schemas.microsoft.com/office/drawing/2016/5/14/chartex" xmlns:mc="http://schemas.openxmlformats.org/markup-compatibility/2006" xmlns:aink="http://schemas.microsoft.com/office/drawing/2016/ink" xmlns:am3d="http://schemas.microsoft.com/office/drawing/2017/model3d" xmlns:o="urn:schemas-microsoft-com:office:office" xmlns:oel="http://schemas.microsoft.com/office/2019/extlst" xmlns:r="http://schemas.openxmlformats.org/officeDocument/2006/relationships" xmlns:m="http://schemas.openxmlformats.org/officeDocument/2006/math" xmlns:v="urn:schemas-microsoft-com:vml" xmlns:wp14="http://schemas.microsoft.com/office/word/2010/wordprocessingDrawing" xmlns:wp="http://schemas.openxmlformats.org/drawingml/2006/wordprocessingDrawing" xmlns:w10="urn:schemas-microsoft-com:office:word" xmlns:w="http://schemas.openxmlformats.org/wordprocessingml/2006/main" xmlns:w14="http://schemas.microsoft.com/office/word/2010/wordml" xmlns:w15="http://schemas.microsoft.com/office/word/2012/wordml" xmlns:w16cex="http://schemas.microsoft.com/office/word/2018/wordml/cex" xmlns:w16cid="http://schemas.microsoft.com/office/word/2016/wordml/cid" xmlns:w16="http://schemas.microsoft.com/office/word/2018/wordml" xmlns:w16sdtdh="http://schemas.microsoft.com/office/word/2020/wordml/sdtdatahash" xmlns:w16se="http://schemas.microsoft.com/office/word/2015/wordml/symex" xmlns:wpg="http://schemas.microsoft.com/office/word/2010/wordprocessingGroup" xmlns:wpi="http://schemas.microsoft.com/office/word/2010/wordprocessingInk" xmlns:wne="http://schemas.microsoft.com/office/word/2006/wordml" xmlns:wps="http://schemas.microsoft.com/office/word/2010/wordprocessingShape" mc:Ignorable="w14 w15 w16se w16cid w16 w16cex w16sdtdh wp14">
+  <w:comment w:id="82" w:author="Samuel Walker Flake" w:date="2023-10-06T16:20:00Z" w:initials="SWF">
+    <w:p>
+      <w:pPr>
+        <w:pStyle w:val="CommentText"/>
+      </w:pPr>
+      <w:r>
+        <w:rPr>
+          <w:rStyle w:val="CommentReference"/>
+        </w:rPr>
+        <w:annotationRef/>
+      </w:r>
+      <w:r>
+        <w:t>These are all produced by default, along with Annual-water-budget, AvailableWater, and LAI. Is this desired behavior?</w:t>
+      </w:r>
+    </w:p>
+  </w:comment>
+</w:comments>
+</file>
+
+<file path=word/commentsExtended.xml><?xml version="1.0" encoding="utf-8"?>
+<w15:commentsEx xmlns:wpc="http://schemas.microsoft.com/office/word/2010/wordprocessingCanvas" xmlns:cx="http://schemas.microsoft.com/office/drawing/2014/chartex" xmlns:cx1="http://schemas.microsoft.com/office/drawing/2015/9/8/chartex" xmlns:cx2="http://schemas.microsoft.com/office/drawing/2015/10/21/chartex" xmlns:cx3="http://schemas.microsoft.com/office/drawing/2016/5/9/chartex" xmlns:cx4="http://schemas.microsoft.com/office/drawing/2016/5/10/chartex" xmlns:cx5="http://schemas.microsoft.com/office/drawing/2016/5/11/chartex" xmlns:cx6="http://schemas.microsoft.com/office/drawing/2016/5/12/chartex" xmlns:cx7="http://schemas.microsoft.com/office/drawing/2016/5/13/chartex" xmlns:cx8="http://schemas.microsoft.com/office/drawing/2016/5/14/chartex" xmlns:mc="http://schemas.openxmlformats.org/markup-compatibility/2006" xmlns:aink="http://schemas.microsoft.com/office/drawing/2016/ink" xmlns:am3d="http://schemas.microsoft.com/office/drawing/2017/model3d" xmlns:o="urn:schemas-microsoft-com:office:office" xmlns:oel="http://schemas.microsoft.com/office/2019/extlst" xmlns:r="http://schemas.openxmlformats.org/officeDocument/2006/relationships" xmlns:m="http://schemas.openxmlformats.org/officeDocument/2006/math" xmlns:v="urn:schemas-microsoft-com:vml" xmlns:wp14="http://schemas.microsoft.com/office/word/2010/wordprocessingDrawing" xmlns:wp="http://schemas.openxmlformats.org/drawingml/2006/wordprocessingDrawing" xmlns:w10="urn:schemas-microsoft-com:office:word" xmlns:w="http://schemas.openxmlformats.org/wordprocessingml/2006/main" xmlns:w14="http://schemas.microsoft.com/office/word/2010/wordml" xmlns:w15="http://schemas.microsoft.com/office/word/2012/wordml" xmlns:w16cex="http://schemas.microsoft.com/office/word/2018/wordml/cex" xmlns:w16cid="http://schemas.microsoft.com/office/word/2016/wordml/cid" xmlns:w16="http://schemas.microsoft.com/office/word/2018/wordml" xmlns:w16sdtdh="http://schemas.microsoft.com/office/word/2020/wordml/sdtdatahash" xmlns:w16se="http://schemas.microsoft.com/office/word/2015/wordml/symex" xmlns:wpg="http://schemas.microsoft.com/office/word/2010/wordprocessingGroup" xmlns:wpi="http://schemas.microsoft.com/office/word/2010/wordprocessingInk" xmlns:wne="http://schemas.microsoft.com/office/word/2006/wordml" xmlns:wps="http://schemas.microsoft.com/office/word/2010/wordprocessingShape" mc:Ignorable="w14 w15 w16se w16cid w16 w16cex w16sdtdh wp14">
+  <w15:commentEx w15:paraId="4F7E8A9C" w15:done="0"/>
+</w15:commentsEx>
+</file>
+
+<file path=word/commentsExtensible.xml><?xml version="1.0" encoding="utf-8"?>
+<w16cex:commentsExtensible xmlns:wpc="http://schemas.microsoft.com/office/word/2010/wordprocessingCanvas" xmlns:cx="http://schemas.microsoft.com/office/drawing/2014/chartex" xmlns:cx1="http://schemas.microsoft.com/office/drawing/2015/9/8/chartex" xmlns:cx2="http://schemas.microsoft.com/office/drawing/2015/10/21/chartex" xmlns:cx3="http://schemas.microsoft.com/office/drawing/2016/5/9/chartex" xmlns:cx4="http://schemas.microsoft.com/office/drawing/2016/5/10/chartex" xmlns:cx5="http://schemas.microsoft.com/office/drawing/2016/5/11/chartex" xmlns:cx6="http://schemas.microsoft.com/office/drawing/2016/5/12/chartex" xmlns:cx7="http://schemas.microsoft.com/office/drawing/2016/5/13/chartex" xmlns:cx8="http://schemas.microsoft.com/office/drawing/2016/5/14/chartex" xmlns:cr="http://schemas.microsoft.com/office/comments/2020/reactions" xmlns:mc="http://schemas.openxmlformats.org/markup-compatibility/2006" xmlns:aink="http://schemas.microsoft.com/office/drawing/2016/ink" xmlns:am3d="http://schemas.microsoft.com/office/drawing/2017/model3d" xmlns:o="urn:schemas-microsoft-com:office:office" xmlns:oel="http://schemas.microsoft.com/office/2019/extlst" xmlns:r="http://schemas.openxmlformats.org/officeDocument/2006/relationships" xmlns:m="http://schemas.openxmlformats.org/officeDocument/2006/math" xmlns:v="urn:schemas-microsoft-com:vml" xmlns:wp14="http://schemas.microsoft.com/office/word/2010/wordprocessingDrawing" xmlns:wp="http://schemas.openxmlformats.org/drawingml/2006/wordprocessingDrawing" xmlns:w10="urn:schemas-microsoft-com:office:word" xmlns:w="http://schemas.openxmlformats.org/wordprocessingml/2006/main" xmlns:w14="http://schemas.microsoft.com/office/word/2010/wordml" xmlns:w15="http://schemas.microsoft.com/office/word/2012/wordml" xmlns:w16cex="http://schemas.microsoft.com/office/word/2018/wordml/cex" xmlns:w16cid="http://schemas.microsoft.com/office/word/2016/wordml/cid" xmlns:w16="http://schemas.microsoft.com/office/word/2018/wordml" xmlns:w16sdtdh="http://schemas.microsoft.com/office/word/2020/wordml/sdtdatahash" xmlns:w16se="http://schemas.microsoft.com/office/word/2015/wordml/symex" xmlns:wpg="http://schemas.microsoft.com/office/word/2010/wordprocessingGroup" xmlns:wpi="http://schemas.microsoft.com/office/word/2010/wordprocessingInk" xmlns:wne="http://schemas.microsoft.com/office/word/2006/wordml" xmlns:wps="http://schemas.microsoft.com/office/word/2010/wordprocessingShape" mc:Ignorable="w14 w15 w16se w16cid w16 w16cex w16sdtdh cr wp14">
+  <w16cex:commentExtensible w16cex:durableId="23A02B94" w16cex:dateUtc="2023-10-06T20:20:00Z"/>
+</w16cex:commentsExtensible>
+</file>
+
+<file path=word/commentsIds.xml><?xml version="1.0" encoding="utf-8"?>
+<w16cid:commentsIds xmlns:wpc="http://schemas.microsoft.com/office/word/2010/wordprocessingCanvas" xmlns:cx="http://schemas.microsoft.com/office/drawing/2014/chartex" xmlns:cx1="http://schemas.microsoft.com/office/drawing/2015/9/8/chartex" xmlns:cx2="http://schemas.microsoft.com/office/drawing/2015/10/21/chartex" xmlns:cx3="http://schemas.microsoft.com/office/drawing/2016/5/9/chartex" xmlns:cx4="http://schemas.microsoft.com/office/drawing/2016/5/10/chartex" xmlns:cx5="http://schemas.microsoft.com/office/drawing/2016/5/11/chartex" xmlns:cx6="http://schemas.microsoft.com/office/drawing/2016/5/12/chartex" xmlns:cx7="http://schemas.microsoft.com/office/drawing/2016/5/13/chartex" xmlns:cx8="http://schemas.microsoft.com/office/drawing/2016/5/14/chartex" xmlns:mc="http://schemas.openxmlformats.org/markup-compatibility/2006" xmlns:aink="http://schemas.microsoft.com/office/drawing/2016/ink" xmlns:am3d="http://schemas.microsoft.com/office/drawing/2017/model3d" xmlns:o="urn:schemas-microsoft-com:office:office" xmlns:oel="http://schemas.microsoft.com/office/2019/extlst" xmlns:r="http://schemas.openxmlformats.org/officeDocument/2006/relationships" xmlns:m="http://schemas.openxmlformats.org/officeDocument/2006/math" xmlns:v="urn:schemas-microsoft-com:vml" xmlns:wp14="http://schemas.microsoft.com/office/word/2010/wordprocessingDrawing" xmlns:wp="http://schemas.openxmlformats.org/drawingml/2006/wordprocessingDrawing" xmlns:w10="urn:schemas-microsoft-com:office:word" xmlns:w="http://schemas.openxmlformats.org/wordprocessingml/2006/main" xmlns:w14="http://schemas.microsoft.com/office/word/2010/wordml" xmlns:w15="http://schemas.microsoft.com/office/word/2012/wordml" xmlns:w16cex="http://schemas.microsoft.com/office/word/2018/wordml/cex" xmlns:w16cid="http://schemas.microsoft.com/office/word/2016/wordml/cid" xmlns:w16="http://schemas.microsoft.com/office/word/2018/wordml" xmlns:w16sdtdh="http://schemas.microsoft.com/office/word/2020/wordml/sdtdatahash" xmlns:w16se="http://schemas.microsoft.com/office/word/2015/wordml/symex" xmlns:wpg="http://schemas.microsoft.com/office/word/2010/wordprocessingGroup" xmlns:wpi="http://schemas.microsoft.com/office/word/2010/wordprocessingInk" xmlns:wne="http://schemas.microsoft.com/office/word/2006/wordml" xmlns:wps="http://schemas.microsoft.com/office/word/2010/wordprocessingShape" mc:Ignorable="w14 w15 w16se w16cid w16 w16cex w16sdtdh wp14">
+  <w16cid:commentId w16cid:paraId="4F7E8A9C" w16cid:durableId="23A02B94"/>
+</w16cid:commentsIds>
 </file>
 
 <file path=word/endnotes.xml><?xml version="1.0" encoding="utf-8"?>
@@ -24474,21 +24276,11 @@
     <w:r>
       <w:t>NECN v</w:t>
     </w:r>
-    <w:r>
-      <w:fldChar w:fldCharType="begin"/>
-    </w:r>
-    <w:r>
-      <w:instrText xml:space="preserve"> DOCPROPERTY  "Extension Version"  \* MERGEFORMAT </w:instrText>
-    </w:r>
-    <w:r>
-      <w:fldChar w:fldCharType="separate"/>
-    </w:r>
-    <w:r>
-      <w:t>7.0</w:t>
-    </w:r>
-    <w:r>
-      <w:fldChar w:fldCharType="end"/>
-    </w:r>
+    <w:fldSimple w:instr=" DOCPROPERTY  &quot;Extension Version&quot;  \* MERGEFORMAT ">
+      <w:r>
+        <w:t>7.0</w:t>
+      </w:r>
+    </w:fldSimple>
     <w:r>
       <w:t xml:space="preserve"> – User Guide</w:t>
     </w:r>
@@ -25648,6 +25440,14 @@
   </w:num>
   <w:numIdMacAtCleanup w:val="10"/>
 </w:numbering>
+</file>
+
+<file path=word/people.xml><?xml version="1.0" encoding="utf-8"?>
+<w15:people xmlns:wpc="http://schemas.microsoft.com/office/word/2010/wordprocessingCanvas" xmlns:cx="http://schemas.microsoft.com/office/drawing/2014/chartex" xmlns:cx1="http://schemas.microsoft.com/office/drawing/2015/9/8/chartex" xmlns:cx2="http://schemas.microsoft.com/office/drawing/2015/10/21/chartex" xmlns:cx3="http://schemas.microsoft.com/office/drawing/2016/5/9/chartex" xmlns:cx4="http://schemas.microsoft.com/office/drawing/2016/5/10/chartex" xmlns:cx5="http://schemas.microsoft.com/office/drawing/2016/5/11/chartex" xmlns:cx6="http://schemas.microsoft.com/office/drawing/2016/5/12/chartex" xmlns:cx7="http://schemas.microsoft.com/office/drawing/2016/5/13/chartex" xmlns:cx8="http://schemas.microsoft.com/office/drawing/2016/5/14/chartex" xmlns:mc="http://schemas.openxmlformats.org/markup-compatibility/2006" xmlns:aink="http://schemas.microsoft.com/office/drawing/2016/ink" xmlns:am3d="http://schemas.microsoft.com/office/drawing/2017/model3d" xmlns:o="urn:schemas-microsoft-com:office:office" xmlns:oel="http://schemas.microsoft.com/office/2019/extlst" xmlns:r="http://schemas.openxmlformats.org/officeDocument/2006/relationships" xmlns:m="http://schemas.openxmlformats.org/officeDocument/2006/math" xmlns:v="urn:schemas-microsoft-com:vml" xmlns:wp14="http://schemas.microsoft.com/office/word/2010/wordprocessingDrawing" xmlns:wp="http://schemas.openxmlformats.org/drawingml/2006/wordprocessingDrawing" xmlns:w10="urn:schemas-microsoft-com:office:word" xmlns:w="http://schemas.openxmlformats.org/wordprocessingml/2006/main" xmlns:w14="http://schemas.microsoft.com/office/word/2010/wordml" xmlns:w15="http://schemas.microsoft.com/office/word/2012/wordml" xmlns:w16cex="http://schemas.microsoft.com/office/word/2018/wordml/cex" xmlns:w16cid="http://schemas.microsoft.com/office/word/2016/wordml/cid" xmlns:w16="http://schemas.microsoft.com/office/word/2018/wordml" xmlns:w16sdtdh="http://schemas.microsoft.com/office/word/2020/wordml/sdtdatahash" xmlns:w16se="http://schemas.microsoft.com/office/word/2015/wordml/symex" xmlns:wpg="http://schemas.microsoft.com/office/word/2010/wordprocessingGroup" xmlns:wpi="http://schemas.microsoft.com/office/word/2010/wordprocessingInk" xmlns:wne="http://schemas.microsoft.com/office/word/2006/wordml" xmlns:wps="http://schemas.microsoft.com/office/word/2010/wordprocessingShape" mc:Ignorable="w14 w15 w16se w16cid w16 w16cex w16sdtdh wp14">
+  <w15:person w15:author="Samuel Walker Flake">
+    <w15:presenceInfo w15:providerId="AD" w15:userId="S::swflake@ncsu.edu::0a1d077e-f4e1-4b03-899a-3e9608db1e56"/>
+  </w15:person>
+</w15:people>
 </file>
 
 <file path=word/styles.xml><?xml version="1.0" encoding="utf-8"?>

</xml_diff>

<commit_message>
Bug fix in Fire Reductions; increment version to v7.0.1
</commit_message>
<xml_diff>
--- a/docs/LANDIS-II Net Ecosystem CN Succession v7.0 User Guide.docx
+++ b/docs/LANDIS-II Net Ecosystem CN Succession v7.0 User Guide.docx
@@ -319,7 +319,7 @@
         <w:rPr>
           <w:noProof/>
         </w:rPr>
-        <w:t>September 15, 2023</w:t>
+        <w:t>March 25, 2024</w:t>
       </w:r>
       <w:r>
         <w:rPr>
@@ -10001,8 +10001,8 @@
       <w:pPr>
         <w:pStyle w:val="Heading3"/>
       </w:pPr>
-      <w:bookmarkStart w:id="16" w:name="_Toc357416398"/>
-      <w:bookmarkStart w:id="17" w:name="_Toc145662092"/>
+      <w:bookmarkStart w:id="16" w:name="_Toc145662092"/>
+      <w:bookmarkStart w:id="17" w:name="_Toc357416398"/>
       <w:r>
         <w:t>Version 7.0 (</w:t>
       </w:r>
@@ -10012,7 +10012,7 @@
       <w:r>
         <w:t xml:space="preserve"> 2023)</w:t>
       </w:r>
-      <w:bookmarkEnd w:id="17"/>
+      <w:bookmarkEnd w:id="16"/>
     </w:p>
     <w:p>
       <w:pPr>
@@ -10985,21 +10985,7 @@
         <w:rPr>
           <w:lang w:eastAsia="ja-JP"/>
         </w:rPr>
-        <w:t xml:space="preserve"> of downed logs? (</w:t>
-      </w:r>
-      <w:proofErr w:type="gramStart"/>
-      <w:r>
-        <w:rPr>
-          <w:lang w:eastAsia="ja-JP"/>
-        </w:rPr>
-        <w:t>determination</w:t>
-      </w:r>
-      <w:proofErr w:type="gramEnd"/>
-      <w:r>
-        <w:rPr>
-          <w:lang w:eastAsia="ja-JP"/>
-        </w:rPr>
-        <w:t xml:space="preserve"> based on </w:t>
+        <w:t xml:space="preserve"> of downed logs? (determination based on </w:t>
       </w:r>
       <w:r>
         <w:rPr>
@@ -12073,6 +12059,7 @@
     <w:p>
       <w:pPr>
         <w:pStyle w:val="Heading3"/>
+        <w:ind w:left="1170"/>
         <w:rPr>
           <w:lang w:eastAsia="ja-JP"/>
         </w:rPr>
@@ -12096,6 +12083,10 @@
     <w:p>
       <w:pPr>
         <w:pStyle w:val="textbody"/>
+        <w:rPr>
+          <w:color w:val="0000FF"/>
+          <w:u w:val="single"/>
+        </w:rPr>
       </w:pPr>
       <w:r>
         <w:t xml:space="preserve">Documentation for earlier version can be found on GitHub:  </w:t>
@@ -12114,7 +12105,7 @@
         <w:pStyle w:val="Heading2"/>
       </w:pPr>
       <w:bookmarkStart w:id="26" w:name="_Toc145662100"/>
-      <w:bookmarkEnd w:id="16"/>
+      <w:bookmarkEnd w:id="17"/>
       <w:r>
         <w:t>Minor Releases</w:t>
       </w:r>
@@ -12122,6 +12113,20 @@
         <w:t xml:space="preserve"> (this major release)</w:t>
       </w:r>
       <w:bookmarkEnd w:id="26"/>
+    </w:p>
+    <w:p>
+      <w:pPr>
+        <w:pStyle w:val="Heading3"/>
+        <w:rPr>
+          <w:rFonts w:ascii="Times New Roman" w:hAnsi="Times New Roman" w:cs="Times New Roman"/>
+        </w:rPr>
+      </w:pPr>
+      <w:r>
+        <w:rPr>
+          <w:rFonts w:ascii="Times New Roman" w:hAnsi="Times New Roman" w:cs="Times New Roman"/>
+        </w:rPr>
+        <w:t xml:space="preserve">Version 7.0.1. Fixed a bug in the Fire Reduction parameters that caused the Litter Reduction parameters to be used instead of Cohort Reduction parameters when a cohort is killed by fire. </w:t>
+      </w:r>
     </w:p>
     <w:p>
       <w:pPr>
@@ -13765,10 +13770,10 @@
       <w:pPr>
         <w:pStyle w:val="Heading2"/>
       </w:pPr>
-      <w:bookmarkStart w:id="39" w:name="_Toc107735768"/>
-      <w:bookmarkStart w:id="40" w:name="_Toc112490868"/>
-      <w:bookmarkStart w:id="41" w:name="_Ref140207509"/>
-      <w:bookmarkStart w:id="42" w:name="_Toc145662107"/>
+      <w:bookmarkStart w:id="39" w:name="_Toc145662107"/>
+      <w:bookmarkStart w:id="40" w:name="_Toc107735768"/>
+      <w:bookmarkStart w:id="41" w:name="_Toc112490868"/>
+      <w:bookmarkStart w:id="42" w:name="_Ref140207509"/>
       <w:proofErr w:type="spellStart"/>
       <w:r>
         <w:t>InitialCommunities</w:t>
@@ -13777,7 +13782,7 @@
       <w:r>
         <w:t xml:space="preserve"> (file name)</w:t>
       </w:r>
-      <w:bookmarkEnd w:id="42"/>
+      <w:bookmarkEnd w:id="39"/>
     </w:p>
     <w:p>
       <w:pPr>
@@ -13903,12 +13908,12 @@
       <w:pPr>
         <w:pStyle w:val="Heading2"/>
       </w:pPr>
-      <w:bookmarkStart w:id="48" w:name="_Toc510167268"/>
-      <w:bookmarkStart w:id="49" w:name="_Toc145662110"/>
+      <w:bookmarkStart w:id="48" w:name="_Toc145662110"/>
+      <w:bookmarkStart w:id="49" w:name="_Toc510167268"/>
       <w:r>
         <w:t>Soil Physical Parameters</w:t>
       </w:r>
-      <w:bookmarkEnd w:id="49"/>
+      <w:bookmarkEnd w:id="48"/>
     </w:p>
     <w:p>
       <w:pPr>
@@ -14404,13 +14409,13 @@
       <w:pPr>
         <w:pStyle w:val="Heading2"/>
       </w:pPr>
-      <w:bookmarkStart w:id="50" w:name="_Toc510167272"/>
-      <w:bookmarkStart w:id="51" w:name="_Toc145662111"/>
-      <w:bookmarkEnd w:id="48"/>
+      <w:bookmarkStart w:id="50" w:name="_Toc145662111"/>
+      <w:bookmarkStart w:id="51" w:name="_Toc510167272"/>
+      <w:bookmarkEnd w:id="49"/>
       <w:r>
         <w:t>Initial Soil and Dead Wood Inputs</w:t>
       </w:r>
-      <w:bookmarkEnd w:id="51"/>
+      <w:bookmarkEnd w:id="50"/>
     </w:p>
     <w:p>
       <w:pPr>
@@ -14912,7 +14917,7 @@
         <w:pStyle w:val="Heading2"/>
       </w:pPr>
       <w:bookmarkStart w:id="61" w:name="_Toc145662112"/>
-      <w:bookmarkEnd w:id="50"/>
+      <w:bookmarkEnd w:id="51"/>
       <w:proofErr w:type="spellStart"/>
       <w:r>
         <w:t>SlopeMapName</w:t>
@@ -15560,15 +15565,7 @@
       </w:r>
       <w:proofErr w:type="spellEnd"/>
       <w:r>
-        <w:t xml:space="preserve"> parameter controls how the amount of wet deposition, </w:t>
-      </w:r>
-      <w:proofErr w:type="gramStart"/>
-      <w:r>
-        <w:t>i.e.</w:t>
-      </w:r>
-      <w:proofErr w:type="gramEnd"/>
-      <w:r>
-        <w:t xml:space="preserve"> how much N is deposited during rain events, with higher slopes generating more N deposition.  Dry deposition is controlled by the N intercept parameter, which is constant and is not a function of precipitation.</w:t>
+        <w:t xml:space="preserve"> parameter controls how the amount of wet deposition, i.e. how much N is deposited during rain events, with higher slopes generating more N deposition.  Dry deposition is controlled by the N intercept parameter, which is constant and is not a function of precipitation.</w:t>
       </w:r>
     </w:p>
     <w:p>
@@ -15807,21 +15804,7 @@
         <w:rPr>
           <w:i/>
         </w:rPr>
-        <w:t>.  Therefore, the maximum decay rates should be higher in the surficial than the deeper pools (</w:t>
-      </w:r>
-      <w:proofErr w:type="gramStart"/>
-      <w:r>
-        <w:rPr>
-          <w:i/>
-        </w:rPr>
-        <w:t>i.e.</w:t>
-      </w:r>
-      <w:proofErr w:type="gramEnd"/>
-      <w:r>
-        <w:rPr>
-          <w:i/>
-        </w:rPr>
-        <w:t xml:space="preserve"> </w:t>
+        <w:t xml:space="preserve">.  Therefore, the maximum decay rates should be higher in the surficial than the deeper pools (i.e. </w:t>
       </w:r>
       <w:proofErr w:type="spellStart"/>
       <w:r>
@@ -16713,9 +16696,9 @@
       <w:bookmarkStart w:id="91" w:name="_Toc112490873"/>
       <w:bookmarkStart w:id="92" w:name="_Ref140207562"/>
       <w:bookmarkStart w:id="93" w:name="_Toc145662136"/>
-      <w:bookmarkEnd w:id="39"/>
       <w:bookmarkEnd w:id="40"/>
       <w:bookmarkEnd w:id="41"/>
+      <w:bookmarkEnd w:id="42"/>
       <w:proofErr w:type="spellStart"/>
       <w:r>
         <w:t>Species</w:t>
@@ -17036,15 +17019,7 @@
               <w:t xml:space="preserve">, depending on whether the species can fix N.  </w:t>
             </w:r>
             <w:r>
-              <w:t xml:space="preserve">An N fixing tree or shrub is never N </w:t>
-            </w:r>
-            <w:proofErr w:type="gramStart"/>
-            <w:r>
-              <w:t>limited</w:t>
-            </w:r>
-            <w:proofErr w:type="gramEnd"/>
-            <w:r>
-              <w:t xml:space="preserve"> and its N components fertilize following mortality.</w:t>
+              <w:t>An N fixing tree or shrub is never N limited and its N components fertilize following mortality.</w:t>
             </w:r>
             <w:r>
               <w:t xml:space="preserve">  Must be TRUE or FALSE.</w:t>
@@ -17658,15 +17633,7 @@
               <w:ind w:left="0" w:right="78"/>
             </w:pPr>
             <w:r>
-              <w:t>The carbon to nitrogen ratios for leaf, fine root, wood, coarse root, and litter components.  The difference between leaf and litter CN ratios represents the amount of N that is resorbed (</w:t>
-            </w:r>
-            <w:proofErr w:type="gramStart"/>
-            <w:r>
-              <w:t>i.e.</w:t>
-            </w:r>
-            <w:proofErr w:type="gramEnd"/>
-            <w:r>
-              <w:t xml:space="preserve"> </w:t>
+              <w:t xml:space="preserve">The carbon to nitrogen ratios for leaf, fine root, wood, coarse root, and litter components.  The difference between leaf and litter CN ratios represents the amount of N that is resorbed (i.e. </w:t>
             </w:r>
             <w:proofErr w:type="spellStart"/>
             <w:r>
@@ -18463,10 +18430,10 @@
       <w:pPr>
         <w:pStyle w:val="Heading2"/>
       </w:pPr>
-      <w:bookmarkStart w:id="96" w:name="_Toc112490876"/>
-      <w:bookmarkStart w:id="97" w:name="_Toc112490878"/>
-      <w:bookmarkStart w:id="98" w:name="_Toc107735770"/>
-      <w:bookmarkStart w:id="99" w:name="_Toc145662137"/>
+      <w:bookmarkStart w:id="96" w:name="_Toc145662137"/>
+      <w:bookmarkStart w:id="97" w:name="_Toc112490876"/>
+      <w:bookmarkStart w:id="98" w:name="_Toc112490878"/>
+      <w:bookmarkStart w:id="99" w:name="_Toc107735770"/>
       <w:bookmarkEnd w:id="94"/>
       <w:proofErr w:type="spellStart"/>
       <w:r>
@@ -18476,7 +18443,7 @@
       <w:r>
         <w:t xml:space="preserve"> (CSV file name)</w:t>
       </w:r>
-      <w:bookmarkEnd w:id="99"/>
+      <w:bookmarkEnd w:id="96"/>
     </w:p>
     <w:p>
       <w:pPr>
@@ -19956,7 +19923,7 @@
         <w:pStyle w:val="Heading2"/>
       </w:pPr>
       <w:bookmarkStart w:id="101" w:name="_Toc145662138"/>
-      <w:bookmarkEnd w:id="96"/>
+      <w:bookmarkEnd w:id="97"/>
       <w:proofErr w:type="spellStart"/>
       <w:r>
         <w:t>DroughtMortalityParameters</w:t>
@@ -21527,89 +21494,89 @@
       </w:r>
       <w:proofErr w:type="spellEnd"/>
       <w:r>
-        <w:t xml:space="preserve"> table allows users to specify how much dead wood and litter will be removed as a function of fire severity.  The reduction of wood and litter will occur </w:t>
-      </w:r>
+        <w:t xml:space="preserve"> table allows users to specify how much dead wood and litter will be removed as a function of fire severity</w:t>
+      </w:r>
+      <w:r>
+        <w:t>, and what proportion of cohort biomass is volatilized when a cohort is partially or completely killed</w:t>
+      </w:r>
+      <w:r>
+        <w:t>.</w:t>
+      </w:r>
+      <w:r>
+        <w:t xml:space="preserve"> Coarse debris reduction, fine litter reduction, and Organic Horizon Reduction reduce, control what proportions of dead wood, dead litter biomass, and surface soil C pools are volatilized by a fire of a given severity class. Cohort Wood and Cohort Leaf Reductions control how much of cohort wood and leaf biomass are consumed by fire. The remainder of the biomass is deposited into the dead wood and dead leaf carbon pools. </w:t>
+      </w:r>
+    </w:p>
+    <w:p>
+      <w:pPr>
+        <w:pStyle w:val="textbody"/>
+      </w:pPr>
       <w:r>
         <w:rPr>
           <w:b/>
         </w:rPr>
-        <w:t>after</w:t>
-      </w:r>
-      <w:r>
-        <w:t xml:space="preserve"> fire induced mortality of cohorts.  After a fire kills a cohort, the dead biomass is deposited on the forest floor and is then subsequently volatilized in the same time step.</w:t>
-      </w:r>
+        <w:t>Note</w:t>
+      </w:r>
+      <w:r>
+        <w:t xml:space="preserve">: This table is </w:t>
+      </w:r>
+      <w:r>
+        <w:t xml:space="preserve">required </w:t>
+      </w:r>
+      <w:r>
+        <w:t>even if fire extensions are not being used.</w:t>
+      </w:r>
+    </w:p>
+    <w:p>
+      <w:pPr>
+        <w:pStyle w:val="Heading3"/>
+      </w:pPr>
+      <w:bookmarkStart w:id="103" w:name="_Toc145662140"/>
+      <w:r>
+        <w:lastRenderedPageBreak/>
+        <w:t>Fire Severity</w:t>
+      </w:r>
+      <w:r>
+        <w:t xml:space="preserve"> (integer)</w:t>
+      </w:r>
+      <w:bookmarkEnd w:id="103"/>
     </w:p>
     <w:p>
       <w:pPr>
         <w:pStyle w:val="textbody"/>
       </w:pPr>
       <w:r>
+        <w:t>The first column</w:t>
+      </w:r>
+      <w:r>
+        <w:t xml:space="preserve"> is fire severity, classes 1 – 10</w:t>
+      </w:r>
+      <w:r>
+        <w:t>.  Severity should be listed in ascending order.</w:t>
+      </w:r>
+      <w:r>
+        <w:t xml:space="preserve">  </w:t>
+      </w:r>
+    </w:p>
+    <w:p>
+      <w:pPr>
+        <w:pStyle w:val="textbody"/>
         <w:rPr>
           <w:b/>
         </w:rPr>
-        <w:t>Note</w:t>
-      </w:r>
-      <w:r>
-        <w:t xml:space="preserve">: This table is </w:t>
-      </w:r>
-      <w:r>
-        <w:t xml:space="preserve">required </w:t>
-      </w:r>
-      <w:r>
-        <w:t>even if fire extensions are not being used.</w:t>
+      </w:pPr>
+      <w:r>
+        <w:rPr>
+          <w:b/>
+        </w:rPr>
+        <w:t>The number of fire severity classes that you should use is dependent on the fire extension selected.</w:t>
       </w:r>
     </w:p>
     <w:p>
       <w:pPr>
         <w:pStyle w:val="Heading3"/>
       </w:pPr>
-      <w:bookmarkStart w:id="103" w:name="_Toc145662140"/>
-      <w:r>
-        <w:t>Fire Severity</w:t>
-      </w:r>
-      <w:r>
-        <w:t xml:space="preserve"> (integer)</w:t>
-      </w:r>
-      <w:bookmarkEnd w:id="103"/>
-    </w:p>
-    <w:p>
-      <w:pPr>
-        <w:pStyle w:val="textbody"/>
-      </w:pPr>
-      <w:r>
-        <w:t>The first column</w:t>
-      </w:r>
-      <w:r>
-        <w:t xml:space="preserve"> is fire severity, classes 1 – 10</w:t>
-      </w:r>
-      <w:r>
-        <w:t>.  Severity should be listed in ascending order.</w:t>
-      </w:r>
-      <w:r>
-        <w:t xml:space="preserve">  </w:t>
-      </w:r>
-    </w:p>
-    <w:p>
-      <w:pPr>
-        <w:pStyle w:val="textbody"/>
-        <w:rPr>
-          <w:b/>
-        </w:rPr>
-      </w:pPr>
-      <w:r>
-        <w:rPr>
-          <w:b/>
-        </w:rPr>
-        <w:t>The number of fire severity classes that you should use is dependent on the fire extension selected.</w:t>
-      </w:r>
-    </w:p>
-    <w:p>
-      <w:pPr>
-        <w:pStyle w:val="Heading3"/>
-      </w:pPr>
       <w:bookmarkStart w:id="104" w:name="_Toc145662141"/>
       <w:r>
-        <w:lastRenderedPageBreak/>
         <w:t xml:space="preserve">Coarse Debris </w:t>
       </w:r>
       <w:r>
@@ -21850,40 +21817,40 @@
       </w:pPr>
       <w:bookmarkStart w:id="111" w:name="_Toc145662148"/>
       <w:r>
-        <w:t xml:space="preserve">Dead </w:t>
-      </w:r>
-      <w:r>
-        <w:t>Wood Reduction</w:t>
-      </w:r>
-      <w:r>
-        <w:t xml:space="preserve"> (double)</w:t>
-      </w:r>
-      <w:bookmarkEnd w:id="111"/>
-    </w:p>
-    <w:p>
-      <w:pPr>
-        <w:pStyle w:val="textbody"/>
-      </w:pPr>
-      <w:r>
-        <w:t xml:space="preserve">The second column is the proportion (0.0 – 1.0) of dead wood biomass that is </w:t>
-      </w:r>
-      <w:r>
-        <w:t>removed</w:t>
-      </w:r>
-      <w:r>
-        <w:t>.  The proportion will be applied to both C and N components.</w:t>
-      </w:r>
-    </w:p>
-    <w:p>
-      <w:pPr>
-        <w:pStyle w:val="Heading3"/>
-      </w:pPr>
-      <w:bookmarkStart w:id="112" w:name="_Toc145662149"/>
-      <w:r>
         <w:lastRenderedPageBreak/>
         <w:t xml:space="preserve">Dead </w:t>
       </w:r>
       <w:r>
+        <w:t>Wood Reduction</w:t>
+      </w:r>
+      <w:r>
+        <w:t xml:space="preserve"> (double)</w:t>
+      </w:r>
+      <w:bookmarkEnd w:id="111"/>
+    </w:p>
+    <w:p>
+      <w:pPr>
+        <w:pStyle w:val="textbody"/>
+      </w:pPr>
+      <w:r>
+        <w:t xml:space="preserve">The second column is the proportion (0.0 – 1.0) of dead wood biomass that is </w:t>
+      </w:r>
+      <w:r>
+        <w:t>removed</w:t>
+      </w:r>
+      <w:r>
+        <w:t>.  The proportion will be applied to both C and N components.</w:t>
+      </w:r>
+    </w:p>
+    <w:p>
+      <w:pPr>
+        <w:pStyle w:val="Heading3"/>
+      </w:pPr>
+      <w:bookmarkStart w:id="112" w:name="_Toc145662149"/>
+      <w:r>
+        <w:t xml:space="preserve">Dead </w:t>
+      </w:r>
+      <w:r>
         <w:t>Litter Reduction</w:t>
       </w:r>
       <w:r>
@@ -21987,18 +21954,18 @@
       <w:pPr>
         <w:pStyle w:val="Heading1"/>
       </w:pPr>
-      <w:bookmarkStart w:id="115" w:name="_Ref109371329"/>
-      <w:bookmarkStart w:id="116" w:name="_Toc133339122"/>
-      <w:bookmarkStart w:id="117" w:name="_Toc282434158"/>
-      <w:bookmarkStart w:id="118" w:name="_Ref140059391"/>
-      <w:bookmarkStart w:id="119" w:name="_Toc145662152"/>
-      <w:bookmarkEnd w:id="97"/>
+      <w:bookmarkStart w:id="115" w:name="_Toc145662152"/>
+      <w:bookmarkStart w:id="116" w:name="_Ref109371329"/>
+      <w:bookmarkStart w:id="117" w:name="_Toc133339122"/>
+      <w:bookmarkStart w:id="118" w:name="_Toc282434158"/>
+      <w:bookmarkStart w:id="119" w:name="_Ref140059391"/>
       <w:bookmarkEnd w:id="98"/>
+      <w:bookmarkEnd w:id="99"/>
       <w:r>
         <w:lastRenderedPageBreak/>
         <w:t>Output Files</w:t>
       </w:r>
-      <w:bookmarkEnd w:id="119"/>
+      <w:bookmarkEnd w:id="115"/>
     </w:p>
     <w:p>
       <w:pPr>
@@ -22471,15 +22438,7 @@
         <w:pStyle w:val="textbody"/>
       </w:pPr>
       <w:r>
-        <w:t xml:space="preserve">This log file summarizes all reproduction events, </w:t>
-      </w:r>
-      <w:proofErr w:type="gramStart"/>
-      <w:r>
-        <w:t>including from</w:t>
-      </w:r>
-      <w:proofErr w:type="gramEnd"/>
-      <w:r>
-        <w:t xml:space="preserve"> planting, </w:t>
+        <w:t xml:space="preserve">This log file summarizes all reproduction events, including from planting, </w:t>
       </w:r>
       <w:proofErr w:type="spellStart"/>
       <w:r>
@@ -22593,9 +22552,9 @@
         <w:lastRenderedPageBreak/>
         <w:t>Initial Communities Input File</w:t>
       </w:r>
-      <w:bookmarkEnd w:id="115"/>
       <w:bookmarkEnd w:id="116"/>
       <w:bookmarkEnd w:id="117"/>
+      <w:bookmarkEnd w:id="118"/>
       <w:bookmarkEnd w:id="129"/>
     </w:p>
     <w:p>
@@ -22718,13 +22677,13 @@
       <w:pPr>
         <w:pStyle w:val="Heading2"/>
       </w:pPr>
-      <w:bookmarkStart w:id="136" w:name="_Toc133339126"/>
-      <w:bookmarkStart w:id="137" w:name="_Toc282434162"/>
-      <w:bookmarkStart w:id="138" w:name="_Toc145662165"/>
+      <w:bookmarkStart w:id="136" w:name="_Toc145662165"/>
+      <w:bookmarkStart w:id="137" w:name="_Toc133339126"/>
+      <w:bookmarkStart w:id="138" w:name="_Toc282434162"/>
       <w:r>
         <w:t>CSV Community File Input</w:t>
       </w:r>
-      <w:bookmarkEnd w:id="138"/>
+      <w:bookmarkEnd w:id="136"/>
     </w:p>
     <w:p>
       <w:pPr>
@@ -22939,15 +22898,7 @@
       </w:r>
       <w:proofErr w:type="spellEnd"/>
       <w:r>
-        <w:t xml:space="preserve"> is the code without data, </w:t>
-      </w:r>
-      <w:proofErr w:type="gramStart"/>
-      <w:r>
-        <w:t>e.g.</w:t>
-      </w:r>
-      <w:proofErr w:type="gramEnd"/>
-      <w:r>
-        <w:t xml:space="preserve"> 1968).</w:t>
+        <w:t xml:space="preserve"> is the code without data, e.g. 1968).</w:t>
       </w:r>
     </w:p>
     <w:p>
@@ -22977,8 +22928,8 @@
       <w:r>
         <w:t>MapCode</w:t>
       </w:r>
-      <w:bookmarkEnd w:id="136"/>
       <w:bookmarkEnd w:id="137"/>
+      <w:bookmarkEnd w:id="138"/>
       <w:bookmarkEnd w:id="142"/>
       <w:proofErr w:type="spellEnd"/>
     </w:p>
@@ -24326,7 +24277,7 @@
       <w:r>
         <w:t xml:space="preserve">  40  200</w:t>
       </w:r>
-      <w:bookmarkEnd w:id="118"/>
+      <w:bookmarkEnd w:id="119"/>
     </w:p>
     <w:sectPr>
       <w:headerReference w:type="default" r:id="rId13"/>
@@ -24474,21 +24425,11 @@
     <w:r>
       <w:t>NECN v</w:t>
     </w:r>
-    <w:r>
-      <w:fldChar w:fldCharType="begin"/>
-    </w:r>
-    <w:r>
-      <w:instrText xml:space="preserve"> DOCPROPERTY  "Extension Version"  \* MERGEFORMAT </w:instrText>
-    </w:r>
-    <w:r>
-      <w:fldChar w:fldCharType="separate"/>
-    </w:r>
-    <w:r>
-      <w:t>7.0</w:t>
-    </w:r>
-    <w:r>
-      <w:fldChar w:fldCharType="end"/>
-    </w:r>
+    <w:fldSimple w:instr=" DOCPROPERTY  &quot;Extension Version&quot;  \* MERGEFORMAT ">
+      <w:r>
+        <w:t>7.0</w:t>
+      </w:r>
+    </w:fldSimple>
     <w:r>
       <w:t xml:space="preserve"> – User Guide</w:t>
     </w:r>
@@ -26076,11 +26017,7 @@
         <w:ilvl w:val="1"/>
         <w:numId w:val="2"/>
       </w:numPr>
-      <w:tabs>
-        <w:tab w:val="clear" w:pos="576"/>
-      </w:tabs>
       <w:spacing w:before="240" w:after="60"/>
-      <w:ind w:left="1170" w:hanging="1170"/>
       <w:outlineLvl w:val="1"/>
     </w:pPr>
     <w:rPr>
@@ -26101,12 +26038,7 @@
         <w:ilvl w:val="2"/>
         <w:numId w:val="2"/>
       </w:numPr>
-      <w:tabs>
-        <w:tab w:val="clear" w:pos="1980"/>
-        <w:tab w:val="num" w:pos="4050"/>
-      </w:tabs>
       <w:spacing w:before="240" w:after="60"/>
-      <w:ind w:left="1170" w:hanging="1170"/>
       <w:outlineLvl w:val="2"/>
     </w:pPr>
   </w:style>

</xml_diff>